<commit_message>
modified line of resume
</commit_message>
<xml_diff>
--- a/resume/wongcoderResume.docx
+++ b/resume/wongcoderResume.docx
@@ -9167,8 +9167,16 @@
         <w:rPr>
           <w:rFonts w:ascii="Segoe UI" w:hAnsi="Segoe UI" w:cs="Segoe UI"/>
         </w:rPr>
-        <w:t xml:space="preserve">developed entirely by me, </w:t>
+        <w:t>developed</w:t>
       </w:r>
+      <w:r>
+        <w:rPr>
+          <w:rFonts w:ascii="Segoe UI" w:hAnsi="Segoe UI" w:cs="Segoe UI"/>
+        </w:rPr>
+        <w:t xml:space="preserve">, </w:t>
+      </w:r>
+      <w:bookmarkStart w:id="0" w:name="_GoBack"/>
+      <w:bookmarkEnd w:id="0"/>
       <w:r>
         <w:rPr>
           <w:rFonts w:ascii="Segoe UI" w:hAnsi="Segoe UI" w:cs="Segoe UI"/>
@@ -14077,8 +14085,6 @@
               </w:rPr>
               <w:t>C++, Java, Vue, SQL</w:t>
             </w:r>
-            <w:bookmarkStart w:id="0" w:name="_GoBack"/>
-            <w:bookmarkEnd w:id="0"/>
           </w:p>
         </w:tc>
       </w:tr>
@@ -16658,6 +16664,7 @@
     <w:rsidRoot w:val="00EC438A"/>
     <w:rsid w:val="000B5B14"/>
     <w:rsid w:val="001B02E6"/>
+    <w:rsid w:val="0038550A"/>
     <w:rsid w:val="00A0263B"/>
     <w:rsid w:val="00DA37EB"/>
     <w:rsid w:val="00EC438A"/>
@@ -17602,7 +17609,7 @@
 </file>
 
 <file path=customXml/itemProps2.xml><?xml version="1.0" encoding="utf-8"?>
-<ds:datastoreItem xmlns:ds="http://schemas.openxmlformats.org/officeDocument/2006/customXml" ds:itemID="{5943E689-66B2-4899-A089-5498AD478184}">
+<ds:datastoreItem xmlns:ds="http://schemas.openxmlformats.org/officeDocument/2006/customXml" ds:itemID="{3C7A5982-4AC1-48F8-B043-D85E2A5984CE}">
   <ds:schemaRefs>
     <ds:schemaRef ds:uri="http://schemas.openxmlformats.org/officeDocument/2006/bibliography"/>
   </ds:schemaRefs>

</xml_diff>

<commit_message>
Updated resume and website link (GitHub ID changed)
</commit_message>
<xml_diff>
--- a/resume/wongcoderResume.docx
+++ b/resume/wongcoderResume.docx
@@ -29,7 +29,7 @@
       </w:tblGrid>
       <w:tr>
         <w:trPr>
-          <w:trHeight w:hRule="exact" w:val="1901"/>
+          <w:trHeight w:hRule="exact" w:val="1620"/>
         </w:trPr>
         <w:tc>
           <w:tcPr>
@@ -2484,7 +2484,7 @@
                         <w:rPr>
                           <w:rFonts w:ascii="Segoe UI" w:hAnsi="Segoe UI" w:cs="Segoe UI"/>
                         </w:rPr>
-                        <w:t>makishanuto</w:t>
+                        <w:t>wongcoder</w:t>
                       </w:r>
                       <w:proofErr w:type="spellEnd"/>
                     </w:p>
@@ -7606,8 +7606,6 @@
         </w:rPr>
         <w:t>36</w:t>
       </w:r>
-      <w:bookmarkStart w:id="0" w:name="_GoBack"/>
-      <w:bookmarkEnd w:id="0"/>
       <w:r>
         <w:rPr>
           <w:rFonts w:ascii="Segoe UI" w:hAnsi="Segoe UI" w:cs="Segoe UI"/>
@@ -11079,53 +11077,49 @@
       </w:pPr>
       <w:r>
         <w:rPr>
-          <w:rFonts w:ascii="Segoe UI" w:hAnsi="Segoe UI" w:cs="Segoe UI"/>
+          <w:rFonts w:ascii="Segoe UI" w:eastAsiaTheme="minorEastAsia" w:hAnsi="Segoe UI" w:cs="Segoe UI"/>
+          <w:lang w:eastAsia="ko-KR"/>
         </w:rPr>
-        <w:t>Collaborated with a team to develop the</w:t>
+        <w:t xml:space="preserve">Repaired and pushed in critical functionality fixes for Rockford </w:t>
       </w:r>
+      <w:proofErr w:type="spellStart"/>
       <w:r>
         <w:rPr>
-          <w:rFonts w:ascii="Segoe UI" w:hAnsi="Segoe UI" w:cs="Segoe UI"/>
+          <w:rFonts w:ascii="Segoe UI" w:eastAsiaTheme="minorEastAsia" w:hAnsi="Segoe UI" w:cs="Segoe UI"/>
+          <w:lang w:eastAsia="ko-KR"/>
         </w:rPr>
-        <w:t xml:space="preserve"> </w:t>
+        <w:t>Fosgate</w:t>
       </w:r>
+      <w:proofErr w:type="spellEnd"/>
       <w:r>
         <w:rPr>
-          <w:rFonts w:ascii="Segoe UI" w:hAnsi="Segoe UI" w:cs="Segoe UI"/>
-        </w:rPr>
-        <w:t>Rockford</w:t>
-      </w:r>
-      <w:r>
-        <w:rPr>
-          <w:rFonts w:ascii="Segoe UI" w:hAnsi="Segoe UI" w:cs="Segoe UI"/>
+          <w:rFonts w:ascii="Segoe UI" w:eastAsiaTheme="minorEastAsia" w:hAnsi="Segoe UI" w:cs="Segoe UI"/>
+          <w:lang w:eastAsia="ko-KR"/>
         </w:rPr>
         <w:t xml:space="preserve"> </w:t>
       </w:r>
       <w:proofErr w:type="spellStart"/>
       <w:r>
         <w:rPr>
-          <w:rFonts w:ascii="Segoe UI" w:hAnsi="Segoe UI" w:cs="Segoe UI"/>
+          <w:rFonts w:ascii="Segoe UI" w:eastAsiaTheme="minorEastAsia" w:hAnsi="Segoe UI" w:cs="Segoe UI"/>
+          <w:lang w:eastAsia="ko-KR"/>
         </w:rPr>
-        <w:t>Fosgate</w:t>
+        <w:t>PerfectTune</w:t>
       </w:r>
       <w:proofErr w:type="spellEnd"/>
       <w:r>
         <w:rPr>
-          <w:rFonts w:ascii="Segoe UI" w:hAnsi="Segoe UI" w:cs="Segoe UI"/>
+          <w:rFonts w:ascii="Segoe UI" w:eastAsiaTheme="minorEastAsia" w:hAnsi="Segoe UI" w:cs="Segoe UI"/>
+          <w:lang w:eastAsia="ko-KR"/>
         </w:rPr>
-        <w:t xml:space="preserve"> Universal App </w:t>
+        <w:t xml:space="preserve"> for Android, and co-developed the full stack for Rockford’s new app.</w:t>
       </w:r>
       <w:r>
         <w:rPr>
-          <w:rFonts w:ascii="Segoe UI" w:hAnsi="Segoe UI" w:cs="Segoe UI"/>
+          <w:rFonts w:ascii="Segoe UI" w:eastAsiaTheme="minorEastAsia" w:hAnsi="Segoe UI" w:cs="Segoe UI"/>
+          <w:lang w:eastAsia="ko-KR"/>
         </w:rPr>
-        <w:t>using React Native, Redux,</w:t>
-      </w:r>
-      <w:r>
-        <w:rPr>
-          <w:rFonts w:ascii="Segoe UI" w:hAnsi="Segoe UI" w:cs="Segoe UI"/>
-        </w:rPr>
-        <w:t xml:space="preserve"> and an Agile development process.</w:t>
+        <w:t xml:space="preserve"> (Express, MongoDB, React Native)</w:t>
       </w:r>
     </w:p>
     <w:p>
@@ -11196,6 +11190,8 @@
         </w:rPr>
         <w:t xml:space="preserve"> for multiple review sessions for a class of 70, as well as the leader for multiple in-class exercises during lecture.  </w:t>
       </w:r>
+      <w:bookmarkStart w:id="0" w:name="_GoBack"/>
+      <w:bookmarkEnd w:id="0"/>
     </w:p>
     <w:tbl>
       <w:tblPr>
@@ -14229,7 +14225,21 @@
               <w:rPr>
                 <w:rFonts w:ascii="Segoe UI" w:hAnsi="Segoe UI" w:cs="Segoe UI"/>
               </w:rPr>
-              <w:t>C++, Java, Vue, SQL</w:t>
+              <w:t xml:space="preserve">C++, Java, </w:t>
+            </w:r>
+            <w:proofErr w:type="spellStart"/>
+            <w:r>
+              <w:rPr>
+                <w:rFonts w:ascii="Segoe UI" w:hAnsi="Segoe UI" w:cs="Segoe UI"/>
+              </w:rPr>
+              <w:t>Vue</w:t>
+            </w:r>
+            <w:proofErr w:type="spellEnd"/>
+            <w:r>
+              <w:rPr>
+                <w:rFonts w:ascii="Segoe UI" w:hAnsi="Segoe UI" w:cs="Segoe UI"/>
+              </w:rPr>
+              <w:t>, SQL</w:t>
             </w:r>
           </w:p>
         </w:tc>
@@ -16749,7 +16759,7 @@
     <w:charset w:val="00"/>
     <w:family w:val="swiss"/>
     <w:pitch w:val="variable"/>
-    <w:sig w:usb0="E0002AFF" w:usb1="C000247B" w:usb2="00000009" w:usb3="00000000" w:csb0="000001FF" w:csb1="00000000"/>
+    <w:sig w:usb0="E0002EFF" w:usb1="C000247B" w:usb2="00000009" w:usb3="00000000" w:csb0="000001FF" w:csb1="00000000"/>
   </w:font>
   <w:font w:name="Dotum">
     <w:altName w:val="돋움"/>
@@ -16815,10 +16825,12 @@
     <w:rsid w:val="00312E5A"/>
     <w:rsid w:val="0038550A"/>
     <w:rsid w:val="00626056"/>
+    <w:rsid w:val="006E5A1A"/>
     <w:rsid w:val="00852E8F"/>
     <w:rsid w:val="00A0263B"/>
     <w:rsid w:val="00B96D8B"/>
     <w:rsid w:val="00DA37EB"/>
+    <w:rsid w:val="00E54217"/>
     <w:rsid w:val="00EC438A"/>
   </w:rsids>
   <m:mathPr>
@@ -17761,7 +17773,7 @@
 </file>
 
 <file path=customXml/itemProps2.xml><?xml version="1.0" encoding="utf-8"?>
-<ds:datastoreItem xmlns:ds="http://schemas.openxmlformats.org/officeDocument/2006/customXml" ds:itemID="{3E99A6D0-5A35-4BB0-A0BB-5FA18F110BEE}">
+<ds:datastoreItem xmlns:ds="http://schemas.openxmlformats.org/officeDocument/2006/customXml" ds:itemID="{B728C2DD-7DD2-4C0C-841E-92D3DDDBACE9}">
   <ds:schemaRefs>
     <ds:schemaRef ds:uri="http://schemas.openxmlformats.org/officeDocument/2006/bibliography"/>
   </ds:schemaRefs>

</xml_diff>

<commit_message>
Updated Resume again, added general dynamics
</commit_message>
<xml_diff>
--- a/resume/wongcoderResume.docx
+++ b/resume/wongcoderResume.docx
@@ -29,7 +29,7 @@
       </w:tblGrid>
       <w:tr>
         <w:trPr>
-          <w:trHeight w:hRule="exact" w:val="1620"/>
+          <w:trHeight w:hRule="exact" w:val="1710"/>
         </w:trPr>
         <w:tc>
           <w:tcPr>
@@ -5267,13 +5267,6 @@
         </w:tc>
       </w:tr>
     </w:tbl>
-    <w:p>
-      <w:pPr>
-        <w:rPr>
-          <w:rFonts w:ascii="Segoe UI" w:hAnsi="Segoe UI" w:cs="Segoe UI"/>
-        </w:rPr>
-      </w:pPr>
-    </w:p>
     <w:tbl>
       <w:tblPr>
         <w:tblStyle w:val="TableGrid"/>
@@ -5292,7 +5285,7 @@
           <w:right w:w="0" w:type="dxa"/>
         </w:tblCellMar>
         <w:tblLook w:val="04A0" w:firstRow="1" w:lastRow="0" w:firstColumn="1" w:lastColumn="0" w:noHBand="0" w:noVBand="1"/>
-        <w:tblDescription w:val="Education layout table"/>
+        <w:tblDescription w:val="First table is the name and contact info layout table. Second table is the objective table"/>
       </w:tblPr>
       <w:tblGrid>
         <w:gridCol w:w="719"/>
@@ -7586,1769 +7579,6 @@
           <w:i/>
         </w:rPr>
         <w:t>present</w:t>
-      </w:r>
-    </w:p>
-    <w:p>
-      <w:pPr>
-        <w:rPr>
-          <w:rFonts w:ascii="Segoe UI" w:hAnsi="Segoe UI" w:cs="Segoe UI"/>
-        </w:rPr>
-      </w:pPr>
-      <w:r>
-        <w:rPr>
-          <w:rFonts w:ascii="Segoe UI" w:hAnsi="Segoe UI" w:cs="Segoe UI"/>
-        </w:rPr>
-        <w:t>3.63 Major GPA -- 3.</w:t>
-      </w:r>
-      <w:r>
-        <w:rPr>
-          <w:rFonts w:ascii="Segoe UI" w:hAnsi="Segoe UI" w:cs="Segoe UI"/>
-        </w:rPr>
-        <w:t>36</w:t>
-      </w:r>
-      <w:r>
-        <w:rPr>
-          <w:rFonts w:ascii="Segoe UI" w:hAnsi="Segoe UI" w:cs="Segoe UI"/>
-        </w:rPr>
-        <w:t xml:space="preserve"> Cumulative </w:t>
-      </w:r>
-    </w:p>
-    <w:tbl>
-      <w:tblPr>
-        <w:tblStyle w:val="TableGrid"/>
-        <w:tblW w:w="5425" w:type="pct"/>
-        <w:tblInd w:w="-720" w:type="dxa"/>
-        <w:tblBorders>
-          <w:top w:val="none" w:sz="0" w:space="0" w:color="auto"/>
-          <w:left w:val="none" w:sz="0" w:space="0" w:color="auto"/>
-          <w:bottom w:val="none" w:sz="0" w:space="0" w:color="auto"/>
-          <w:right w:val="none" w:sz="0" w:space="0" w:color="auto"/>
-          <w:insideH w:val="none" w:sz="0" w:space="0" w:color="auto"/>
-          <w:insideV w:val="none" w:sz="0" w:space="0" w:color="auto"/>
-        </w:tblBorders>
-        <w:tblCellMar>
-          <w:left w:w="0" w:type="dxa"/>
-          <w:right w:w="0" w:type="dxa"/>
-        </w:tblCellMar>
-        <w:tblLook w:val="04A0" w:firstRow="1" w:lastRow="0" w:firstColumn="1" w:lastColumn="0" w:noHBand="0" w:noVBand="1"/>
-        <w:tblDescription w:val="Experience layout table"/>
-      </w:tblPr>
-      <w:tblGrid>
-        <w:gridCol w:w="725"/>
-        <w:gridCol w:w="8649"/>
-      </w:tblGrid>
-      <w:tr>
-        <w:tc>
-          <w:tcPr>
-            <w:tcW w:w="720" w:type="dxa"/>
-            <w:tcMar>
-              <w:right w:w="216" w:type="dxa"/>
-            </w:tcMar>
-            <w:vAlign w:val="bottom"/>
-          </w:tcPr>
-          <w:p>
-            <w:pPr>
-              <w:pStyle w:val="Icons"/>
-              <w:rPr>
-                <w:rFonts w:ascii="Segoe UI" w:hAnsi="Segoe UI" w:cs="Segoe UI"/>
-              </w:rPr>
-            </w:pPr>
-            <w:r>
-              <w:rPr>
-                <w:rFonts w:ascii="Segoe UI" w:hAnsi="Segoe UI" w:cs="Segoe UI"/>
-                <w:noProof/>
-              </w:rPr>
-              <mc:AlternateContent>
-                <mc:Choice Requires="wpg">
-                  <w:drawing>
-                    <wp:inline distT="0" distB="0" distL="0" distR="0" wp14:anchorId="2DE1BD05" wp14:editId="481D2D3A">
-                      <wp:extent cx="274320" cy="274320"/>
-                      <wp:effectExtent l="0" t="0" r="0" b="0"/>
-                      <wp:docPr id="21" name="Experience in circle icon" descr="Experience icon"/>
-                      <wp:cNvGraphicFramePr/>
-                      <a:graphic xmlns:a="http://schemas.openxmlformats.org/drawingml/2006/main">
-                        <a:graphicData uri="http://schemas.microsoft.com/office/word/2010/wordprocessingGroup">
-                          <wpg:wgp>
-                            <wpg:cNvGrpSpPr/>
-                            <wpg:grpSpPr bwMode="auto">
-                              <a:xfrm>
-                                <a:off x="0" y="0"/>
-                                <a:ext cx="274320" cy="274320"/>
-                                <a:chOff x="0" y="0"/>
-                                <a:chExt cx="171" cy="171"/>
-                              </a:xfrm>
-                            </wpg:grpSpPr>
-                            <wps:wsp>
-                              <wps:cNvPr id="22" name="Experience icon circle" descr="Experience icon circle"/>
-                              <wps:cNvSpPr>
-                                <a:spLocks/>
-                              </wps:cNvSpPr>
-                              <wps:spPr bwMode="auto">
-                                <a:xfrm>
-                                  <a:off x="0" y="0"/>
-                                  <a:ext cx="171" cy="171"/>
-                                </a:xfrm>
-                                <a:custGeom>
-                                  <a:avLst/>
-                                  <a:gdLst>
-                                    <a:gd name="T0" fmla="*/ 1725 w 3246"/>
-                                    <a:gd name="T1" fmla="*/ 3 h 3246"/>
-                                    <a:gd name="T2" fmla="*/ 1925 w 3246"/>
-                                    <a:gd name="T3" fmla="*/ 28 h 3246"/>
-                                    <a:gd name="T4" fmla="*/ 2117 w 3246"/>
-                                    <a:gd name="T5" fmla="*/ 77 h 3246"/>
-                                    <a:gd name="T6" fmla="*/ 2299 w 3246"/>
-                                    <a:gd name="T7" fmla="*/ 147 h 3246"/>
-                                    <a:gd name="T8" fmla="*/ 2469 w 3246"/>
-                                    <a:gd name="T9" fmla="*/ 239 h 3246"/>
-                                    <a:gd name="T10" fmla="*/ 2628 w 3246"/>
-                                    <a:gd name="T11" fmla="*/ 348 h 3246"/>
-                                    <a:gd name="T12" fmla="*/ 2771 w 3246"/>
-                                    <a:gd name="T13" fmla="*/ 475 h 3246"/>
-                                    <a:gd name="T14" fmla="*/ 2898 w 3246"/>
-                                    <a:gd name="T15" fmla="*/ 618 h 3246"/>
-                                    <a:gd name="T16" fmla="*/ 3007 w 3246"/>
-                                    <a:gd name="T17" fmla="*/ 777 h 3246"/>
-                                    <a:gd name="T18" fmla="*/ 3099 w 3246"/>
-                                    <a:gd name="T19" fmla="*/ 947 h 3246"/>
-                                    <a:gd name="T20" fmla="*/ 3169 w 3246"/>
-                                    <a:gd name="T21" fmla="*/ 1129 h 3246"/>
-                                    <a:gd name="T22" fmla="*/ 3218 w 3246"/>
-                                    <a:gd name="T23" fmla="*/ 1321 h 3246"/>
-                                    <a:gd name="T24" fmla="*/ 3243 w 3246"/>
-                                    <a:gd name="T25" fmla="*/ 1521 h 3246"/>
-                                    <a:gd name="T26" fmla="*/ 3243 w 3246"/>
-                                    <a:gd name="T27" fmla="*/ 1725 h 3246"/>
-                                    <a:gd name="T28" fmla="*/ 3218 w 3246"/>
-                                    <a:gd name="T29" fmla="*/ 1926 h 3246"/>
-                                    <a:gd name="T30" fmla="*/ 3169 w 3246"/>
-                                    <a:gd name="T31" fmla="*/ 2117 h 3246"/>
-                                    <a:gd name="T32" fmla="*/ 3099 w 3246"/>
-                                    <a:gd name="T33" fmla="*/ 2299 h 3246"/>
-                                    <a:gd name="T34" fmla="*/ 3007 w 3246"/>
-                                    <a:gd name="T35" fmla="*/ 2470 h 3246"/>
-                                    <a:gd name="T36" fmla="*/ 2898 w 3246"/>
-                                    <a:gd name="T37" fmla="*/ 2628 h 3246"/>
-                                    <a:gd name="T38" fmla="*/ 2771 w 3246"/>
-                                    <a:gd name="T39" fmla="*/ 2771 h 3246"/>
-                                    <a:gd name="T40" fmla="*/ 2628 w 3246"/>
-                                    <a:gd name="T41" fmla="*/ 2898 h 3246"/>
-                                    <a:gd name="T42" fmla="*/ 2469 w 3246"/>
-                                    <a:gd name="T43" fmla="*/ 3008 h 3246"/>
-                                    <a:gd name="T44" fmla="*/ 2299 w 3246"/>
-                                    <a:gd name="T45" fmla="*/ 3099 h 3246"/>
-                                    <a:gd name="T46" fmla="*/ 2117 w 3246"/>
-                                    <a:gd name="T47" fmla="*/ 3169 h 3246"/>
-                                    <a:gd name="T48" fmla="*/ 1925 w 3246"/>
-                                    <a:gd name="T49" fmla="*/ 3218 h 3246"/>
-                                    <a:gd name="T50" fmla="*/ 1725 w 3246"/>
-                                    <a:gd name="T51" fmla="*/ 3243 h 3246"/>
-                                    <a:gd name="T52" fmla="*/ 1521 w 3246"/>
-                                    <a:gd name="T53" fmla="*/ 3243 h 3246"/>
-                                    <a:gd name="T54" fmla="*/ 1320 w 3246"/>
-                                    <a:gd name="T55" fmla="*/ 3218 h 3246"/>
-                                    <a:gd name="T56" fmla="*/ 1129 w 3246"/>
-                                    <a:gd name="T57" fmla="*/ 3169 h 3246"/>
-                                    <a:gd name="T58" fmla="*/ 947 w 3246"/>
-                                    <a:gd name="T59" fmla="*/ 3099 h 3246"/>
-                                    <a:gd name="T60" fmla="*/ 776 w 3246"/>
-                                    <a:gd name="T61" fmla="*/ 3008 h 3246"/>
-                                    <a:gd name="T62" fmla="*/ 618 w 3246"/>
-                                    <a:gd name="T63" fmla="*/ 2898 h 3246"/>
-                                    <a:gd name="T64" fmla="*/ 475 w 3246"/>
-                                    <a:gd name="T65" fmla="*/ 2771 h 3246"/>
-                                    <a:gd name="T66" fmla="*/ 348 w 3246"/>
-                                    <a:gd name="T67" fmla="*/ 2628 h 3246"/>
-                                    <a:gd name="T68" fmla="*/ 238 w 3246"/>
-                                    <a:gd name="T69" fmla="*/ 2470 h 3246"/>
-                                    <a:gd name="T70" fmla="*/ 147 w 3246"/>
-                                    <a:gd name="T71" fmla="*/ 2299 h 3246"/>
-                                    <a:gd name="T72" fmla="*/ 77 w 3246"/>
-                                    <a:gd name="T73" fmla="*/ 2117 h 3246"/>
-                                    <a:gd name="T74" fmla="*/ 28 w 3246"/>
-                                    <a:gd name="T75" fmla="*/ 1926 h 3246"/>
-                                    <a:gd name="T76" fmla="*/ 3 w 3246"/>
-                                    <a:gd name="T77" fmla="*/ 1725 h 3246"/>
-                                    <a:gd name="T78" fmla="*/ 3 w 3246"/>
-                                    <a:gd name="T79" fmla="*/ 1521 h 3246"/>
-                                    <a:gd name="T80" fmla="*/ 28 w 3246"/>
-                                    <a:gd name="T81" fmla="*/ 1321 h 3246"/>
-                                    <a:gd name="T82" fmla="*/ 77 w 3246"/>
-                                    <a:gd name="T83" fmla="*/ 1129 h 3246"/>
-                                    <a:gd name="T84" fmla="*/ 147 w 3246"/>
-                                    <a:gd name="T85" fmla="*/ 947 h 3246"/>
-                                    <a:gd name="T86" fmla="*/ 238 w 3246"/>
-                                    <a:gd name="T87" fmla="*/ 777 h 3246"/>
-                                    <a:gd name="T88" fmla="*/ 348 w 3246"/>
-                                    <a:gd name="T89" fmla="*/ 618 h 3246"/>
-                                    <a:gd name="T90" fmla="*/ 475 w 3246"/>
-                                    <a:gd name="T91" fmla="*/ 475 h 3246"/>
-                                    <a:gd name="T92" fmla="*/ 618 w 3246"/>
-                                    <a:gd name="T93" fmla="*/ 348 h 3246"/>
-                                    <a:gd name="T94" fmla="*/ 776 w 3246"/>
-                                    <a:gd name="T95" fmla="*/ 239 h 3246"/>
-                                    <a:gd name="T96" fmla="*/ 947 w 3246"/>
-                                    <a:gd name="T97" fmla="*/ 147 h 3246"/>
-                                    <a:gd name="T98" fmla="*/ 1129 w 3246"/>
-                                    <a:gd name="T99" fmla="*/ 77 h 3246"/>
-                                    <a:gd name="T100" fmla="*/ 1320 w 3246"/>
-                                    <a:gd name="T101" fmla="*/ 28 h 3246"/>
-                                    <a:gd name="T102" fmla="*/ 1521 w 3246"/>
-                                    <a:gd name="T103" fmla="*/ 3 h 3246"/>
-                                  </a:gdLst>
-                                  <a:ahLst/>
-                                  <a:cxnLst>
-                                    <a:cxn ang="0">
-                                      <a:pos x="T0" y="T1"/>
-                                    </a:cxn>
-                                    <a:cxn ang="0">
-                                      <a:pos x="T2" y="T3"/>
-                                    </a:cxn>
-                                    <a:cxn ang="0">
-                                      <a:pos x="T4" y="T5"/>
-                                    </a:cxn>
-                                    <a:cxn ang="0">
-                                      <a:pos x="T6" y="T7"/>
-                                    </a:cxn>
-                                    <a:cxn ang="0">
-                                      <a:pos x="T8" y="T9"/>
-                                    </a:cxn>
-                                    <a:cxn ang="0">
-                                      <a:pos x="T10" y="T11"/>
-                                    </a:cxn>
-                                    <a:cxn ang="0">
-                                      <a:pos x="T12" y="T13"/>
-                                    </a:cxn>
-                                    <a:cxn ang="0">
-                                      <a:pos x="T14" y="T15"/>
-                                    </a:cxn>
-                                    <a:cxn ang="0">
-                                      <a:pos x="T16" y="T17"/>
-                                    </a:cxn>
-                                    <a:cxn ang="0">
-                                      <a:pos x="T18" y="T19"/>
-                                    </a:cxn>
-                                    <a:cxn ang="0">
-                                      <a:pos x="T20" y="T21"/>
-                                    </a:cxn>
-                                    <a:cxn ang="0">
-                                      <a:pos x="T22" y="T23"/>
-                                    </a:cxn>
-                                    <a:cxn ang="0">
-                                      <a:pos x="T24" y="T25"/>
-                                    </a:cxn>
-                                    <a:cxn ang="0">
-                                      <a:pos x="T26" y="T27"/>
-                                    </a:cxn>
-                                    <a:cxn ang="0">
-                                      <a:pos x="T28" y="T29"/>
-                                    </a:cxn>
-                                    <a:cxn ang="0">
-                                      <a:pos x="T30" y="T31"/>
-                                    </a:cxn>
-                                    <a:cxn ang="0">
-                                      <a:pos x="T32" y="T33"/>
-                                    </a:cxn>
-                                    <a:cxn ang="0">
-                                      <a:pos x="T34" y="T35"/>
-                                    </a:cxn>
-                                    <a:cxn ang="0">
-                                      <a:pos x="T36" y="T37"/>
-                                    </a:cxn>
-                                    <a:cxn ang="0">
-                                      <a:pos x="T38" y="T39"/>
-                                    </a:cxn>
-                                    <a:cxn ang="0">
-                                      <a:pos x="T40" y="T41"/>
-                                    </a:cxn>
-                                    <a:cxn ang="0">
-                                      <a:pos x="T42" y="T43"/>
-                                    </a:cxn>
-                                    <a:cxn ang="0">
-                                      <a:pos x="T44" y="T45"/>
-                                    </a:cxn>
-                                    <a:cxn ang="0">
-                                      <a:pos x="T46" y="T47"/>
-                                    </a:cxn>
-                                    <a:cxn ang="0">
-                                      <a:pos x="T48" y="T49"/>
-                                    </a:cxn>
-                                    <a:cxn ang="0">
-                                      <a:pos x="T50" y="T51"/>
-                                    </a:cxn>
-                                    <a:cxn ang="0">
-                                      <a:pos x="T52" y="T53"/>
-                                    </a:cxn>
-                                    <a:cxn ang="0">
-                                      <a:pos x="T54" y="T55"/>
-                                    </a:cxn>
-                                    <a:cxn ang="0">
-                                      <a:pos x="T56" y="T57"/>
-                                    </a:cxn>
-                                    <a:cxn ang="0">
-                                      <a:pos x="T58" y="T59"/>
-                                    </a:cxn>
-                                    <a:cxn ang="0">
-                                      <a:pos x="T60" y="T61"/>
-                                    </a:cxn>
-                                    <a:cxn ang="0">
-                                      <a:pos x="T62" y="T63"/>
-                                    </a:cxn>
-                                    <a:cxn ang="0">
-                                      <a:pos x="T64" y="T65"/>
-                                    </a:cxn>
-                                    <a:cxn ang="0">
-                                      <a:pos x="T66" y="T67"/>
-                                    </a:cxn>
-                                    <a:cxn ang="0">
-                                      <a:pos x="T68" y="T69"/>
-                                    </a:cxn>
-                                    <a:cxn ang="0">
-                                      <a:pos x="T70" y="T71"/>
-                                    </a:cxn>
-                                    <a:cxn ang="0">
-                                      <a:pos x="T72" y="T73"/>
-                                    </a:cxn>
-                                    <a:cxn ang="0">
-                                      <a:pos x="T74" y="T75"/>
-                                    </a:cxn>
-                                    <a:cxn ang="0">
-                                      <a:pos x="T76" y="T77"/>
-                                    </a:cxn>
-                                    <a:cxn ang="0">
-                                      <a:pos x="T78" y="T79"/>
-                                    </a:cxn>
-                                    <a:cxn ang="0">
-                                      <a:pos x="T80" y="T81"/>
-                                    </a:cxn>
-                                    <a:cxn ang="0">
-                                      <a:pos x="T82" y="T83"/>
-                                    </a:cxn>
-                                    <a:cxn ang="0">
-                                      <a:pos x="T84" y="T85"/>
-                                    </a:cxn>
-                                    <a:cxn ang="0">
-                                      <a:pos x="T86" y="T87"/>
-                                    </a:cxn>
-                                    <a:cxn ang="0">
-                                      <a:pos x="T88" y="T89"/>
-                                    </a:cxn>
-                                    <a:cxn ang="0">
-                                      <a:pos x="T90" y="T91"/>
-                                    </a:cxn>
-                                    <a:cxn ang="0">
-                                      <a:pos x="T92" y="T93"/>
-                                    </a:cxn>
-                                    <a:cxn ang="0">
-                                      <a:pos x="T94" y="T95"/>
-                                    </a:cxn>
-                                    <a:cxn ang="0">
-                                      <a:pos x="T96" y="T97"/>
-                                    </a:cxn>
-                                    <a:cxn ang="0">
-                                      <a:pos x="T98" y="T99"/>
-                                    </a:cxn>
-                                    <a:cxn ang="0">
-                                      <a:pos x="T100" y="T101"/>
-                                    </a:cxn>
-                                    <a:cxn ang="0">
-                                      <a:pos x="T102" y="T103"/>
-                                    </a:cxn>
-                                  </a:cxnLst>
-                                  <a:rect l="0" t="0" r="r" b="b"/>
-                                  <a:pathLst>
-                                    <a:path w="3246" h="3246">
-                                      <a:moveTo>
-                                        <a:pt x="1623" y="0"/>
-                                      </a:moveTo>
-                                      <a:lnTo>
-                                        <a:pt x="1725" y="3"/>
-                                      </a:lnTo>
-                                      <a:lnTo>
-                                        <a:pt x="1826" y="13"/>
-                                      </a:lnTo>
-                                      <a:lnTo>
-                                        <a:pt x="1925" y="28"/>
-                                      </a:lnTo>
-                                      <a:lnTo>
-                                        <a:pt x="2023" y="49"/>
-                                      </a:lnTo>
-                                      <a:lnTo>
-                                        <a:pt x="2117" y="77"/>
-                                      </a:lnTo>
-                                      <a:lnTo>
-                                        <a:pt x="2210" y="109"/>
-                                      </a:lnTo>
-                                      <a:lnTo>
-                                        <a:pt x="2299" y="147"/>
-                                      </a:lnTo>
-                                      <a:lnTo>
-                                        <a:pt x="2386" y="190"/>
-                                      </a:lnTo>
-                                      <a:lnTo>
-                                        <a:pt x="2469" y="239"/>
-                                      </a:lnTo>
-                                      <a:lnTo>
-                                        <a:pt x="2551" y="291"/>
-                                      </a:lnTo>
-                                      <a:lnTo>
-                                        <a:pt x="2628" y="348"/>
-                                      </a:lnTo>
-                                      <a:lnTo>
-                                        <a:pt x="2701" y="410"/>
-                                      </a:lnTo>
-                                      <a:lnTo>
-                                        <a:pt x="2771" y="475"/>
-                                      </a:lnTo>
-                                      <a:lnTo>
-                                        <a:pt x="2836" y="545"/>
-                                      </a:lnTo>
-                                      <a:lnTo>
-                                        <a:pt x="2898" y="618"/>
-                                      </a:lnTo>
-                                      <a:lnTo>
-                                        <a:pt x="2955" y="695"/>
-                                      </a:lnTo>
-                                      <a:lnTo>
-                                        <a:pt x="3007" y="777"/>
-                                      </a:lnTo>
-                                      <a:lnTo>
-                                        <a:pt x="3056" y="860"/>
-                                      </a:lnTo>
-                                      <a:lnTo>
-                                        <a:pt x="3099" y="947"/>
-                                      </a:lnTo>
-                                      <a:lnTo>
-                                        <a:pt x="3137" y="1036"/>
-                                      </a:lnTo>
-                                      <a:lnTo>
-                                        <a:pt x="3169" y="1129"/>
-                                      </a:lnTo>
-                                      <a:lnTo>
-                                        <a:pt x="3197" y="1223"/>
-                                      </a:lnTo>
-                                      <a:lnTo>
-                                        <a:pt x="3218" y="1321"/>
-                                      </a:lnTo>
-                                      <a:lnTo>
-                                        <a:pt x="3233" y="1420"/>
-                                      </a:lnTo>
-                                      <a:lnTo>
-                                        <a:pt x="3243" y="1521"/>
-                                      </a:lnTo>
-                                      <a:lnTo>
-                                        <a:pt x="3246" y="1623"/>
-                                      </a:lnTo>
-                                      <a:lnTo>
-                                        <a:pt x="3243" y="1725"/>
-                                      </a:lnTo>
-                                      <a:lnTo>
-                                        <a:pt x="3233" y="1826"/>
-                                      </a:lnTo>
-                                      <a:lnTo>
-                                        <a:pt x="3218" y="1926"/>
-                                      </a:lnTo>
-                                      <a:lnTo>
-                                        <a:pt x="3197" y="2023"/>
-                                      </a:lnTo>
-                                      <a:lnTo>
-                                        <a:pt x="3169" y="2117"/>
-                                      </a:lnTo>
-                                      <a:lnTo>
-                                        <a:pt x="3137" y="2210"/>
-                                      </a:lnTo>
-                                      <a:lnTo>
-                                        <a:pt x="3099" y="2299"/>
-                                      </a:lnTo>
-                                      <a:lnTo>
-                                        <a:pt x="3056" y="2386"/>
-                                      </a:lnTo>
-                                      <a:lnTo>
-                                        <a:pt x="3007" y="2470"/>
-                                      </a:lnTo>
-                                      <a:lnTo>
-                                        <a:pt x="2955" y="2551"/>
-                                      </a:lnTo>
-                                      <a:lnTo>
-                                        <a:pt x="2898" y="2628"/>
-                                      </a:lnTo>
-                                      <a:lnTo>
-                                        <a:pt x="2836" y="2701"/>
-                                      </a:lnTo>
-                                      <a:lnTo>
-                                        <a:pt x="2771" y="2771"/>
-                                      </a:lnTo>
-                                      <a:lnTo>
-                                        <a:pt x="2701" y="2836"/>
-                                      </a:lnTo>
-                                      <a:lnTo>
-                                        <a:pt x="2628" y="2898"/>
-                                      </a:lnTo>
-                                      <a:lnTo>
-                                        <a:pt x="2551" y="2955"/>
-                                      </a:lnTo>
-                                      <a:lnTo>
-                                        <a:pt x="2469" y="3008"/>
-                                      </a:lnTo>
-                                      <a:lnTo>
-                                        <a:pt x="2386" y="3056"/>
-                                      </a:lnTo>
-                                      <a:lnTo>
-                                        <a:pt x="2299" y="3099"/>
-                                      </a:lnTo>
-                                      <a:lnTo>
-                                        <a:pt x="2210" y="3137"/>
-                                      </a:lnTo>
-                                      <a:lnTo>
-                                        <a:pt x="2117" y="3169"/>
-                                      </a:lnTo>
-                                      <a:lnTo>
-                                        <a:pt x="2023" y="3197"/>
-                                      </a:lnTo>
-                                      <a:lnTo>
-                                        <a:pt x="1925" y="3218"/>
-                                      </a:lnTo>
-                                      <a:lnTo>
-                                        <a:pt x="1826" y="3233"/>
-                                      </a:lnTo>
-                                      <a:lnTo>
-                                        <a:pt x="1725" y="3243"/>
-                                      </a:lnTo>
-                                      <a:lnTo>
-                                        <a:pt x="1623" y="3246"/>
-                                      </a:lnTo>
-                                      <a:lnTo>
-                                        <a:pt x="1521" y="3243"/>
-                                      </a:lnTo>
-                                      <a:lnTo>
-                                        <a:pt x="1420" y="3233"/>
-                                      </a:lnTo>
-                                      <a:lnTo>
-                                        <a:pt x="1320" y="3218"/>
-                                      </a:lnTo>
-                                      <a:lnTo>
-                                        <a:pt x="1223" y="3197"/>
-                                      </a:lnTo>
-                                      <a:lnTo>
-                                        <a:pt x="1129" y="3169"/>
-                                      </a:lnTo>
-                                      <a:lnTo>
-                                        <a:pt x="1036" y="3137"/>
-                                      </a:lnTo>
-                                      <a:lnTo>
-                                        <a:pt x="947" y="3099"/>
-                                      </a:lnTo>
-                                      <a:lnTo>
-                                        <a:pt x="860" y="3056"/>
-                                      </a:lnTo>
-                                      <a:lnTo>
-                                        <a:pt x="776" y="3008"/>
-                                      </a:lnTo>
-                                      <a:lnTo>
-                                        <a:pt x="695" y="2955"/>
-                                      </a:lnTo>
-                                      <a:lnTo>
-                                        <a:pt x="618" y="2898"/>
-                                      </a:lnTo>
-                                      <a:lnTo>
-                                        <a:pt x="545" y="2836"/>
-                                      </a:lnTo>
-                                      <a:lnTo>
-                                        <a:pt x="475" y="2771"/>
-                                      </a:lnTo>
-                                      <a:lnTo>
-                                        <a:pt x="410" y="2701"/>
-                                      </a:lnTo>
-                                      <a:lnTo>
-                                        <a:pt x="348" y="2628"/>
-                                      </a:lnTo>
-                                      <a:lnTo>
-                                        <a:pt x="291" y="2551"/>
-                                      </a:lnTo>
-                                      <a:lnTo>
-                                        <a:pt x="238" y="2470"/>
-                                      </a:lnTo>
-                                      <a:lnTo>
-                                        <a:pt x="190" y="2386"/>
-                                      </a:lnTo>
-                                      <a:lnTo>
-                                        <a:pt x="147" y="2299"/>
-                                      </a:lnTo>
-                                      <a:lnTo>
-                                        <a:pt x="109" y="2210"/>
-                                      </a:lnTo>
-                                      <a:lnTo>
-                                        <a:pt x="77" y="2117"/>
-                                      </a:lnTo>
-                                      <a:lnTo>
-                                        <a:pt x="49" y="2023"/>
-                                      </a:lnTo>
-                                      <a:lnTo>
-                                        <a:pt x="28" y="1926"/>
-                                      </a:lnTo>
-                                      <a:lnTo>
-                                        <a:pt x="13" y="1826"/>
-                                      </a:lnTo>
-                                      <a:lnTo>
-                                        <a:pt x="3" y="1725"/>
-                                      </a:lnTo>
-                                      <a:lnTo>
-                                        <a:pt x="0" y="1623"/>
-                                      </a:lnTo>
-                                      <a:lnTo>
-                                        <a:pt x="3" y="1521"/>
-                                      </a:lnTo>
-                                      <a:lnTo>
-                                        <a:pt x="13" y="1420"/>
-                                      </a:lnTo>
-                                      <a:lnTo>
-                                        <a:pt x="28" y="1321"/>
-                                      </a:lnTo>
-                                      <a:lnTo>
-                                        <a:pt x="49" y="1223"/>
-                                      </a:lnTo>
-                                      <a:lnTo>
-                                        <a:pt x="77" y="1129"/>
-                                      </a:lnTo>
-                                      <a:lnTo>
-                                        <a:pt x="109" y="1036"/>
-                                      </a:lnTo>
-                                      <a:lnTo>
-                                        <a:pt x="147" y="947"/>
-                                      </a:lnTo>
-                                      <a:lnTo>
-                                        <a:pt x="190" y="860"/>
-                                      </a:lnTo>
-                                      <a:lnTo>
-                                        <a:pt x="238" y="777"/>
-                                      </a:lnTo>
-                                      <a:lnTo>
-                                        <a:pt x="291" y="695"/>
-                                      </a:lnTo>
-                                      <a:lnTo>
-                                        <a:pt x="348" y="618"/>
-                                      </a:lnTo>
-                                      <a:lnTo>
-                                        <a:pt x="410" y="545"/>
-                                      </a:lnTo>
-                                      <a:lnTo>
-                                        <a:pt x="475" y="475"/>
-                                      </a:lnTo>
-                                      <a:lnTo>
-                                        <a:pt x="545" y="410"/>
-                                      </a:lnTo>
-                                      <a:lnTo>
-                                        <a:pt x="618" y="348"/>
-                                      </a:lnTo>
-                                      <a:lnTo>
-                                        <a:pt x="695" y="291"/>
-                                      </a:lnTo>
-                                      <a:lnTo>
-                                        <a:pt x="776" y="239"/>
-                                      </a:lnTo>
-                                      <a:lnTo>
-                                        <a:pt x="860" y="190"/>
-                                      </a:lnTo>
-                                      <a:lnTo>
-                                        <a:pt x="947" y="147"/>
-                                      </a:lnTo>
-                                      <a:lnTo>
-                                        <a:pt x="1036" y="109"/>
-                                      </a:lnTo>
-                                      <a:lnTo>
-                                        <a:pt x="1129" y="77"/>
-                                      </a:lnTo>
-                                      <a:lnTo>
-                                        <a:pt x="1223" y="49"/>
-                                      </a:lnTo>
-                                      <a:lnTo>
-                                        <a:pt x="1320" y="28"/>
-                                      </a:lnTo>
-                                      <a:lnTo>
-                                        <a:pt x="1420" y="13"/>
-                                      </a:lnTo>
-                                      <a:lnTo>
-                                        <a:pt x="1521" y="3"/>
-                                      </a:lnTo>
-                                      <a:lnTo>
-                                        <a:pt x="1623" y="0"/>
-                                      </a:lnTo>
-                                      <a:close/>
-                                    </a:path>
-                                  </a:pathLst>
-                                </a:custGeom>
-                                <a:solidFill>
-                                  <a:schemeClr val="accent1"/>
-                                </a:solidFill>
-                                <a:ln w="0">
-                                  <a:noFill/>
-                                  <a:prstDash val="solid"/>
-                                  <a:round/>
-                                  <a:headEnd/>
-                                  <a:tailEnd/>
-                                </a:ln>
-                              </wps:spPr>
-                              <wps:bodyPr vert="horz" wrap="square" lIns="91440" tIns="45720" rIns="91440" bIns="45720" numCol="1" anchor="t" anchorCtr="0" compatLnSpc="1">
-                                <a:prstTxWarp prst="textNoShape">
-                                  <a:avLst/>
-                                </a:prstTxWarp>
-                              </wps:bodyPr>
-                            </wps:wsp>
-                            <wps:wsp>
-                              <wps:cNvPr id="23" name="Experience icon symbol" descr="Experience icon symbol"/>
-                              <wps:cNvSpPr>
-                                <a:spLocks noEditPoints="1"/>
-                              </wps:cNvSpPr>
-                              <wps:spPr bwMode="auto">
-                                <a:xfrm>
-                                  <a:off x="50" y="51"/>
-                                  <a:ext cx="74" cy="59"/>
-                                </a:xfrm>
-                                <a:custGeom>
-                                  <a:avLst/>
-                                  <a:gdLst>
-                                    <a:gd name="T0" fmla="*/ 81 w 1395"/>
-                                    <a:gd name="T1" fmla="*/ 1010 h 1106"/>
-                                    <a:gd name="T2" fmla="*/ 107 w 1395"/>
-                                    <a:gd name="T3" fmla="*/ 1025 h 1106"/>
-                                    <a:gd name="T4" fmla="*/ 1308 w 1395"/>
-                                    <a:gd name="T5" fmla="*/ 1018 h 1106"/>
-                                    <a:gd name="T6" fmla="*/ 1316 w 1395"/>
-                                    <a:gd name="T7" fmla="*/ 655 h 1106"/>
-                                    <a:gd name="T8" fmla="*/ 1276 w 1395"/>
-                                    <a:gd name="T9" fmla="*/ 681 h 1106"/>
-                                    <a:gd name="T10" fmla="*/ 1205 w 1395"/>
-                                    <a:gd name="T11" fmla="*/ 691 h 1106"/>
-                                    <a:gd name="T12" fmla="*/ 812 w 1395"/>
-                                    <a:gd name="T13" fmla="*/ 770 h 1106"/>
-                                    <a:gd name="T14" fmla="*/ 776 w 1395"/>
-                                    <a:gd name="T15" fmla="*/ 792 h 1106"/>
-                                    <a:gd name="T16" fmla="*/ 605 w 1395"/>
-                                    <a:gd name="T17" fmla="*/ 781 h 1106"/>
-                                    <a:gd name="T18" fmla="*/ 593 w 1395"/>
-                                    <a:gd name="T19" fmla="*/ 691 h 1106"/>
-                                    <a:gd name="T20" fmla="*/ 145 w 1395"/>
-                                    <a:gd name="T21" fmla="*/ 685 h 1106"/>
-                                    <a:gd name="T22" fmla="*/ 104 w 1395"/>
-                                    <a:gd name="T23" fmla="*/ 668 h 1106"/>
-                                    <a:gd name="T24" fmla="*/ 1293 w 1395"/>
-                                    <a:gd name="T25" fmla="*/ 287 h 1106"/>
-                                    <a:gd name="T26" fmla="*/ 89 w 1395"/>
-                                    <a:gd name="T27" fmla="*/ 295 h 1106"/>
-                                    <a:gd name="T28" fmla="*/ 79 w 1395"/>
-                                    <a:gd name="T29" fmla="*/ 502 h 1106"/>
-                                    <a:gd name="T30" fmla="*/ 99 w 1395"/>
-                                    <a:gd name="T31" fmla="*/ 559 h 1106"/>
-                                    <a:gd name="T32" fmla="*/ 135 w 1395"/>
-                                    <a:gd name="T33" fmla="*/ 586 h 1106"/>
-                                    <a:gd name="T34" fmla="*/ 181 w 1395"/>
-                                    <a:gd name="T35" fmla="*/ 601 h 1106"/>
-                                    <a:gd name="T36" fmla="*/ 593 w 1395"/>
-                                    <a:gd name="T37" fmla="*/ 538 h 1106"/>
-                                    <a:gd name="T38" fmla="*/ 617 w 1395"/>
-                                    <a:gd name="T39" fmla="*/ 505 h 1106"/>
-                                    <a:gd name="T40" fmla="*/ 791 w 1395"/>
-                                    <a:gd name="T41" fmla="*/ 505 h 1106"/>
-                                    <a:gd name="T42" fmla="*/ 815 w 1395"/>
-                                    <a:gd name="T43" fmla="*/ 538 h 1106"/>
-                                    <a:gd name="T44" fmla="*/ 1227 w 1395"/>
-                                    <a:gd name="T45" fmla="*/ 601 h 1106"/>
-                                    <a:gd name="T46" fmla="*/ 1284 w 1395"/>
-                                    <a:gd name="T47" fmla="*/ 574 h 1106"/>
-                                    <a:gd name="T48" fmla="*/ 1314 w 1395"/>
-                                    <a:gd name="T49" fmla="*/ 523 h 1106"/>
-                                    <a:gd name="T50" fmla="*/ 1319 w 1395"/>
-                                    <a:gd name="T51" fmla="*/ 302 h 1106"/>
-                                    <a:gd name="T52" fmla="*/ 1293 w 1395"/>
-                                    <a:gd name="T53" fmla="*/ 287 h 1106"/>
-                                    <a:gd name="T54" fmla="*/ 900 w 1395"/>
-                                    <a:gd name="T55" fmla="*/ 201 h 1106"/>
-                                    <a:gd name="T56" fmla="*/ 520 w 1395"/>
-                                    <a:gd name="T57" fmla="*/ 0 h 1106"/>
-                                    <a:gd name="T58" fmla="*/ 925 w 1395"/>
-                                    <a:gd name="T59" fmla="*/ 6 h 1106"/>
-                                    <a:gd name="T60" fmla="*/ 966 w 1395"/>
-                                    <a:gd name="T61" fmla="*/ 38 h 1106"/>
-                                    <a:gd name="T62" fmla="*/ 983 w 1395"/>
-                                    <a:gd name="T63" fmla="*/ 85 h 1106"/>
-                                    <a:gd name="T64" fmla="*/ 1295 w 1395"/>
-                                    <a:gd name="T65" fmla="*/ 203 h 1106"/>
-                                    <a:gd name="T66" fmla="*/ 1352 w 1395"/>
-                                    <a:gd name="T67" fmla="*/ 226 h 1106"/>
-                                    <a:gd name="T68" fmla="*/ 1385 w 1395"/>
-                                    <a:gd name="T69" fmla="*/ 270 h 1106"/>
-                                    <a:gd name="T70" fmla="*/ 1395 w 1395"/>
-                                    <a:gd name="T71" fmla="*/ 326 h 1106"/>
-                                    <a:gd name="T72" fmla="*/ 1387 w 1395"/>
-                                    <a:gd name="T73" fmla="*/ 1029 h 1106"/>
-                                    <a:gd name="T74" fmla="*/ 1351 w 1395"/>
-                                    <a:gd name="T75" fmla="*/ 1080 h 1106"/>
-                                    <a:gd name="T76" fmla="*/ 1292 w 1395"/>
-                                    <a:gd name="T77" fmla="*/ 1104 h 1106"/>
-                                    <a:gd name="T78" fmla="*/ 104 w 1395"/>
-                                    <a:gd name="T79" fmla="*/ 1105 h 1106"/>
-                                    <a:gd name="T80" fmla="*/ 40 w 1395"/>
-                                    <a:gd name="T81" fmla="*/ 1085 h 1106"/>
-                                    <a:gd name="T82" fmla="*/ 7 w 1395"/>
-                                    <a:gd name="T83" fmla="*/ 1042 h 1106"/>
-                                    <a:gd name="T84" fmla="*/ 0 w 1395"/>
-                                    <a:gd name="T85" fmla="*/ 980 h 1106"/>
-                                    <a:gd name="T86" fmla="*/ 6 w 1395"/>
-                                    <a:gd name="T87" fmla="*/ 287 h 1106"/>
-                                    <a:gd name="T88" fmla="*/ 31 w 1395"/>
-                                    <a:gd name="T89" fmla="*/ 238 h 1106"/>
-                                    <a:gd name="T90" fmla="*/ 82 w 1395"/>
-                                    <a:gd name="T91" fmla="*/ 207 h 1106"/>
-                                    <a:gd name="T92" fmla="*/ 426 w 1395"/>
-                                    <a:gd name="T93" fmla="*/ 201 h 1106"/>
-                                    <a:gd name="T94" fmla="*/ 433 w 1395"/>
-                                    <a:gd name="T95" fmla="*/ 52 h 1106"/>
-                                    <a:gd name="T96" fmla="*/ 467 w 1395"/>
-                                    <a:gd name="T97" fmla="*/ 14 h 1106"/>
-                                    <a:gd name="T98" fmla="*/ 520 w 1395"/>
-                                    <a:gd name="T99" fmla="*/ 0 h 1106"/>
-                                  </a:gdLst>
-                                  <a:ahLst/>
-                                  <a:cxnLst>
-                                    <a:cxn ang="0">
-                                      <a:pos x="T0" y="T1"/>
-                                    </a:cxn>
-                                    <a:cxn ang="0">
-                                      <a:pos x="T2" y="T3"/>
-                                    </a:cxn>
-                                    <a:cxn ang="0">
-                                      <a:pos x="T4" y="T5"/>
-                                    </a:cxn>
-                                    <a:cxn ang="0">
-                                      <a:pos x="T6" y="T7"/>
-                                    </a:cxn>
-                                    <a:cxn ang="0">
-                                      <a:pos x="T8" y="T9"/>
-                                    </a:cxn>
-                                    <a:cxn ang="0">
-                                      <a:pos x="T10" y="T11"/>
-                                    </a:cxn>
-                                    <a:cxn ang="0">
-                                      <a:pos x="T12" y="T13"/>
-                                    </a:cxn>
-                                    <a:cxn ang="0">
-                                      <a:pos x="T14" y="T15"/>
-                                    </a:cxn>
-                                    <a:cxn ang="0">
-                                      <a:pos x="T16" y="T17"/>
-                                    </a:cxn>
-                                    <a:cxn ang="0">
-                                      <a:pos x="T18" y="T19"/>
-                                    </a:cxn>
-                                    <a:cxn ang="0">
-                                      <a:pos x="T20" y="T21"/>
-                                    </a:cxn>
-                                    <a:cxn ang="0">
-                                      <a:pos x="T22" y="T23"/>
-                                    </a:cxn>
-                                    <a:cxn ang="0">
-                                      <a:pos x="T24" y="T25"/>
-                                    </a:cxn>
-                                    <a:cxn ang="0">
-                                      <a:pos x="T26" y="T27"/>
-                                    </a:cxn>
-                                    <a:cxn ang="0">
-                                      <a:pos x="T28" y="T29"/>
-                                    </a:cxn>
-                                    <a:cxn ang="0">
-                                      <a:pos x="T30" y="T31"/>
-                                    </a:cxn>
-                                    <a:cxn ang="0">
-                                      <a:pos x="T32" y="T33"/>
-                                    </a:cxn>
-                                    <a:cxn ang="0">
-                                      <a:pos x="T34" y="T35"/>
-                                    </a:cxn>
-                                    <a:cxn ang="0">
-                                      <a:pos x="T36" y="T37"/>
-                                    </a:cxn>
-                                    <a:cxn ang="0">
-                                      <a:pos x="T38" y="T39"/>
-                                    </a:cxn>
-                                    <a:cxn ang="0">
-                                      <a:pos x="T40" y="T41"/>
-                                    </a:cxn>
-                                    <a:cxn ang="0">
-                                      <a:pos x="T42" y="T43"/>
-                                    </a:cxn>
-                                    <a:cxn ang="0">
-                                      <a:pos x="T44" y="T45"/>
-                                    </a:cxn>
-                                    <a:cxn ang="0">
-                                      <a:pos x="T46" y="T47"/>
-                                    </a:cxn>
-                                    <a:cxn ang="0">
-                                      <a:pos x="T48" y="T49"/>
-                                    </a:cxn>
-                                    <a:cxn ang="0">
-                                      <a:pos x="T50" y="T51"/>
-                                    </a:cxn>
-                                    <a:cxn ang="0">
-                                      <a:pos x="T52" y="T53"/>
-                                    </a:cxn>
-                                    <a:cxn ang="0">
-                                      <a:pos x="T54" y="T55"/>
-                                    </a:cxn>
-                                    <a:cxn ang="0">
-                                      <a:pos x="T56" y="T57"/>
-                                    </a:cxn>
-                                    <a:cxn ang="0">
-                                      <a:pos x="T58" y="T59"/>
-                                    </a:cxn>
-                                    <a:cxn ang="0">
-                                      <a:pos x="T60" y="T61"/>
-                                    </a:cxn>
-                                    <a:cxn ang="0">
-                                      <a:pos x="T62" y="T63"/>
-                                    </a:cxn>
-                                    <a:cxn ang="0">
-                                      <a:pos x="T64" y="T65"/>
-                                    </a:cxn>
-                                    <a:cxn ang="0">
-                                      <a:pos x="T66" y="T67"/>
-                                    </a:cxn>
-                                    <a:cxn ang="0">
-                                      <a:pos x="T68" y="T69"/>
-                                    </a:cxn>
-                                    <a:cxn ang="0">
-                                      <a:pos x="T70" y="T71"/>
-                                    </a:cxn>
-                                    <a:cxn ang="0">
-                                      <a:pos x="T72" y="T73"/>
-                                    </a:cxn>
-                                    <a:cxn ang="0">
-                                      <a:pos x="T74" y="T75"/>
-                                    </a:cxn>
-                                    <a:cxn ang="0">
-                                      <a:pos x="T76" y="T77"/>
-                                    </a:cxn>
-                                    <a:cxn ang="0">
-                                      <a:pos x="T78" y="T79"/>
-                                    </a:cxn>
-                                    <a:cxn ang="0">
-                                      <a:pos x="T80" y="T81"/>
-                                    </a:cxn>
-                                    <a:cxn ang="0">
-                                      <a:pos x="T82" y="T83"/>
-                                    </a:cxn>
-                                    <a:cxn ang="0">
-                                      <a:pos x="T84" y="T85"/>
-                                    </a:cxn>
-                                    <a:cxn ang="0">
-                                      <a:pos x="T86" y="T87"/>
-                                    </a:cxn>
-                                    <a:cxn ang="0">
-                                      <a:pos x="T88" y="T89"/>
-                                    </a:cxn>
-                                    <a:cxn ang="0">
-                                      <a:pos x="T90" y="T91"/>
-                                    </a:cxn>
-                                    <a:cxn ang="0">
-                                      <a:pos x="T92" y="T93"/>
-                                    </a:cxn>
-                                    <a:cxn ang="0">
-                                      <a:pos x="T94" y="T95"/>
-                                    </a:cxn>
-                                    <a:cxn ang="0">
-                                      <a:pos x="T96" y="T97"/>
-                                    </a:cxn>
-                                    <a:cxn ang="0">
-                                      <a:pos x="T98" y="T99"/>
-                                    </a:cxn>
-                                  </a:cxnLst>
-                                  <a:rect l="0" t="0" r="r" b="b"/>
-                                  <a:pathLst>
-                                    <a:path w="1395" h="1106">
-                                      <a:moveTo>
-                                        <a:pt x="79" y="655"/>
-                                      </a:moveTo>
-                                      <a:lnTo>
-                                        <a:pt x="79" y="1000"/>
-                                      </a:lnTo>
-                                      <a:lnTo>
-                                        <a:pt x="81" y="1010"/>
-                                      </a:lnTo>
-                                      <a:lnTo>
-                                        <a:pt x="87" y="1018"/>
-                                      </a:lnTo>
-                                      <a:lnTo>
-                                        <a:pt x="97" y="1023"/>
-                                      </a:lnTo>
-                                      <a:lnTo>
-                                        <a:pt x="107" y="1025"/>
-                                      </a:lnTo>
-                                      <a:lnTo>
-                                        <a:pt x="1288" y="1025"/>
-                                      </a:lnTo>
-                                      <a:lnTo>
-                                        <a:pt x="1299" y="1023"/>
-                                      </a:lnTo>
-                                      <a:lnTo>
-                                        <a:pt x="1308" y="1018"/>
-                                      </a:lnTo>
-                                      <a:lnTo>
-                                        <a:pt x="1314" y="1010"/>
-                                      </a:lnTo>
-                                      <a:lnTo>
-                                        <a:pt x="1316" y="1000"/>
-                                      </a:lnTo>
-                                      <a:lnTo>
-                                        <a:pt x="1316" y="655"/>
-                                      </a:lnTo>
-                                      <a:lnTo>
-                                        <a:pt x="1301" y="667"/>
-                                      </a:lnTo>
-                                      <a:lnTo>
-                                        <a:pt x="1288" y="675"/>
-                                      </a:lnTo>
-                                      <a:lnTo>
-                                        <a:pt x="1276" y="681"/>
-                                      </a:lnTo>
-                                      <a:lnTo>
-                                        <a:pt x="1263" y="685"/>
-                                      </a:lnTo>
-                                      <a:lnTo>
-                                        <a:pt x="1234" y="690"/>
-                                      </a:lnTo>
-                                      <a:lnTo>
-                                        <a:pt x="1205" y="691"/>
-                                      </a:lnTo>
-                                      <a:lnTo>
-                                        <a:pt x="815" y="691"/>
-                                      </a:lnTo>
-                                      <a:lnTo>
-                                        <a:pt x="815" y="756"/>
-                                      </a:lnTo>
-                                      <a:lnTo>
-                                        <a:pt x="812" y="770"/>
-                                      </a:lnTo>
-                                      <a:lnTo>
-                                        <a:pt x="803" y="781"/>
-                                      </a:lnTo>
-                                      <a:lnTo>
-                                        <a:pt x="791" y="789"/>
-                                      </a:lnTo>
-                                      <a:lnTo>
-                                        <a:pt x="776" y="792"/>
-                                      </a:lnTo>
-                                      <a:lnTo>
-                                        <a:pt x="632" y="792"/>
-                                      </a:lnTo>
-                                      <a:lnTo>
-                                        <a:pt x="617" y="789"/>
-                                      </a:lnTo>
-                                      <a:lnTo>
-                                        <a:pt x="605" y="781"/>
-                                      </a:lnTo>
-                                      <a:lnTo>
-                                        <a:pt x="596" y="770"/>
-                                      </a:lnTo>
-                                      <a:lnTo>
-                                        <a:pt x="593" y="756"/>
-                                      </a:lnTo>
-                                      <a:lnTo>
-                                        <a:pt x="593" y="691"/>
-                                      </a:lnTo>
-                                      <a:lnTo>
-                                        <a:pt x="203" y="691"/>
-                                      </a:lnTo>
-                                      <a:lnTo>
-                                        <a:pt x="174" y="690"/>
-                                      </a:lnTo>
-                                      <a:lnTo>
-                                        <a:pt x="145" y="685"/>
-                                      </a:lnTo>
-                                      <a:lnTo>
-                                        <a:pt x="133" y="681"/>
-                                      </a:lnTo>
-                                      <a:lnTo>
-                                        <a:pt x="119" y="675"/>
-                                      </a:lnTo>
-                                      <a:lnTo>
-                                        <a:pt x="104" y="668"/>
-                                      </a:lnTo>
-                                      <a:lnTo>
-                                        <a:pt x="91" y="661"/>
-                                      </a:lnTo>
-                                      <a:lnTo>
-                                        <a:pt x="79" y="655"/>
-                                      </a:lnTo>
-                                      <a:close/>
-                                      <a:moveTo>
-                                        <a:pt x="1293" y="287"/>
-                                      </a:moveTo>
-                                      <a:lnTo>
-                                        <a:pt x="109" y="288"/>
-                                      </a:lnTo>
-                                      <a:lnTo>
-                                        <a:pt x="98" y="290"/>
-                                      </a:lnTo>
-                                      <a:lnTo>
-                                        <a:pt x="89" y="295"/>
-                                      </a:lnTo>
-                                      <a:lnTo>
-                                        <a:pt x="83" y="304"/>
-                                      </a:lnTo>
-                                      <a:lnTo>
-                                        <a:pt x="80" y="313"/>
-                                      </a:lnTo>
-                                      <a:lnTo>
-                                        <a:pt x="79" y="502"/>
-                                      </a:lnTo>
-                                      <a:lnTo>
-                                        <a:pt x="82" y="523"/>
-                                      </a:lnTo>
-                                      <a:lnTo>
-                                        <a:pt x="88" y="542"/>
-                                      </a:lnTo>
-                                      <a:lnTo>
-                                        <a:pt x="99" y="559"/>
-                                      </a:lnTo>
-                                      <a:lnTo>
-                                        <a:pt x="112" y="574"/>
-                                      </a:lnTo>
-                                      <a:lnTo>
-                                        <a:pt x="122" y="580"/>
-                                      </a:lnTo>
-                                      <a:lnTo>
-                                        <a:pt x="135" y="586"/>
-                                      </a:lnTo>
-                                      <a:lnTo>
-                                        <a:pt x="148" y="591"/>
-                                      </a:lnTo>
-                                      <a:lnTo>
-                                        <a:pt x="160" y="595"/>
-                                      </a:lnTo>
-                                      <a:lnTo>
-                                        <a:pt x="181" y="601"/>
-                                      </a:lnTo>
-                                      <a:lnTo>
-                                        <a:pt x="203" y="603"/>
-                                      </a:lnTo>
-                                      <a:lnTo>
-                                        <a:pt x="593" y="603"/>
-                                      </a:lnTo>
-                                      <a:lnTo>
-                                        <a:pt x="593" y="538"/>
-                                      </a:lnTo>
-                                      <a:lnTo>
-                                        <a:pt x="596" y="525"/>
-                                      </a:lnTo>
-                                      <a:lnTo>
-                                        <a:pt x="605" y="513"/>
-                                      </a:lnTo>
-                                      <a:lnTo>
-                                        <a:pt x="617" y="505"/>
-                                      </a:lnTo>
-                                      <a:lnTo>
-                                        <a:pt x="632" y="502"/>
-                                      </a:lnTo>
-                                      <a:lnTo>
-                                        <a:pt x="776" y="502"/>
-                                      </a:lnTo>
-                                      <a:lnTo>
-                                        <a:pt x="791" y="505"/>
-                                      </a:lnTo>
-                                      <a:lnTo>
-                                        <a:pt x="803" y="513"/>
-                                      </a:lnTo>
-                                      <a:lnTo>
-                                        <a:pt x="812" y="525"/>
-                                      </a:lnTo>
-                                      <a:lnTo>
-                                        <a:pt x="815" y="538"/>
-                                      </a:lnTo>
-                                      <a:lnTo>
-                                        <a:pt x="815" y="603"/>
-                                      </a:lnTo>
-                                      <a:lnTo>
-                                        <a:pt x="1205" y="603"/>
-                                      </a:lnTo>
-                                      <a:lnTo>
-                                        <a:pt x="1227" y="601"/>
-                                      </a:lnTo>
-                                      <a:lnTo>
-                                        <a:pt x="1248" y="595"/>
-                                      </a:lnTo>
-                                      <a:lnTo>
-                                        <a:pt x="1267" y="586"/>
-                                      </a:lnTo>
-                                      <a:lnTo>
-                                        <a:pt x="1284" y="574"/>
-                                      </a:lnTo>
-                                      <a:lnTo>
-                                        <a:pt x="1297" y="559"/>
-                                      </a:lnTo>
-                                      <a:lnTo>
-                                        <a:pt x="1307" y="542"/>
-                                      </a:lnTo>
-                                      <a:lnTo>
-                                        <a:pt x="1314" y="523"/>
-                                      </a:lnTo>
-                                      <a:lnTo>
-                                        <a:pt x="1316" y="502"/>
-                                      </a:lnTo>
-                                      <a:lnTo>
-                                        <a:pt x="1322" y="311"/>
-                                      </a:lnTo>
-                                      <a:lnTo>
-                                        <a:pt x="1319" y="302"/>
-                                      </a:lnTo>
-                                      <a:lnTo>
-                                        <a:pt x="1313" y="294"/>
-                                      </a:lnTo>
-                                      <a:lnTo>
-                                        <a:pt x="1304" y="288"/>
-                                      </a:lnTo>
-                                      <a:lnTo>
-                                        <a:pt x="1293" y="287"/>
-                                      </a:lnTo>
-                                      <a:close/>
-                                      <a:moveTo>
-                                        <a:pt x="510" y="80"/>
-                                      </a:moveTo>
-                                      <a:lnTo>
-                                        <a:pt x="510" y="201"/>
-                                      </a:lnTo>
-                                      <a:lnTo>
-                                        <a:pt x="900" y="201"/>
-                                      </a:lnTo>
-                                      <a:lnTo>
-                                        <a:pt x="900" y="80"/>
-                                      </a:lnTo>
-                                      <a:lnTo>
-                                        <a:pt x="510" y="80"/>
-                                      </a:lnTo>
-                                      <a:close/>
-                                      <a:moveTo>
-                                        <a:pt x="520" y="0"/>
-                                      </a:moveTo>
-                                      <a:lnTo>
-                                        <a:pt x="888" y="0"/>
-                                      </a:lnTo>
-                                      <a:lnTo>
-                                        <a:pt x="907" y="1"/>
-                                      </a:lnTo>
-                                      <a:lnTo>
-                                        <a:pt x="925" y="6"/>
-                                      </a:lnTo>
-                                      <a:lnTo>
-                                        <a:pt x="941" y="14"/>
-                                      </a:lnTo>
-                                      <a:lnTo>
-                                        <a:pt x="954" y="25"/>
-                                      </a:lnTo>
-                                      <a:lnTo>
-                                        <a:pt x="966" y="38"/>
-                                      </a:lnTo>
-                                      <a:lnTo>
-                                        <a:pt x="975" y="52"/>
-                                      </a:lnTo>
-                                      <a:lnTo>
-                                        <a:pt x="981" y="68"/>
-                                      </a:lnTo>
-                                      <a:lnTo>
-                                        <a:pt x="983" y="85"/>
-                                      </a:lnTo>
-                                      <a:lnTo>
-                                        <a:pt x="983" y="201"/>
-                                      </a:lnTo>
-                                      <a:lnTo>
-                                        <a:pt x="1269" y="201"/>
-                                      </a:lnTo>
-                                      <a:lnTo>
-                                        <a:pt x="1295" y="203"/>
-                                      </a:lnTo>
-                                      <a:lnTo>
-                                        <a:pt x="1317" y="208"/>
-                                      </a:lnTo>
-                                      <a:lnTo>
-                                        <a:pt x="1336" y="216"/>
-                                      </a:lnTo>
-                                      <a:lnTo>
-                                        <a:pt x="1352" y="226"/>
-                                      </a:lnTo>
-                                      <a:lnTo>
-                                        <a:pt x="1365" y="239"/>
-                                      </a:lnTo>
-                                      <a:lnTo>
-                                        <a:pt x="1376" y="253"/>
-                                      </a:lnTo>
-                                      <a:lnTo>
-                                        <a:pt x="1385" y="270"/>
-                                      </a:lnTo>
-                                      <a:lnTo>
-                                        <a:pt x="1390" y="287"/>
-                                      </a:lnTo>
-                                      <a:lnTo>
-                                        <a:pt x="1394" y="306"/>
-                                      </a:lnTo>
-                                      <a:lnTo>
-                                        <a:pt x="1395" y="326"/>
-                                      </a:lnTo>
-                                      <a:lnTo>
-                                        <a:pt x="1395" y="980"/>
-                                      </a:lnTo>
-                                      <a:lnTo>
-                                        <a:pt x="1393" y="1006"/>
-                                      </a:lnTo>
-                                      <a:lnTo>
-                                        <a:pt x="1387" y="1029"/>
-                                      </a:lnTo>
-                                      <a:lnTo>
-                                        <a:pt x="1378" y="1049"/>
-                                      </a:lnTo>
-                                      <a:lnTo>
-                                        <a:pt x="1366" y="1066"/>
-                                      </a:lnTo>
-                                      <a:lnTo>
-                                        <a:pt x="1351" y="1080"/>
-                                      </a:lnTo>
-                                      <a:lnTo>
-                                        <a:pt x="1333" y="1091"/>
-                                      </a:lnTo>
-                                      <a:lnTo>
-                                        <a:pt x="1314" y="1099"/>
-                                      </a:lnTo>
-                                      <a:lnTo>
-                                        <a:pt x="1292" y="1104"/>
-                                      </a:lnTo>
-                                      <a:lnTo>
-                                        <a:pt x="1269" y="1106"/>
-                                      </a:lnTo>
-                                      <a:lnTo>
-                                        <a:pt x="135" y="1106"/>
-                                      </a:lnTo>
-                                      <a:lnTo>
-                                        <a:pt x="104" y="1105"/>
-                                      </a:lnTo>
-                                      <a:lnTo>
-                                        <a:pt x="79" y="1101"/>
-                                      </a:lnTo>
-                                      <a:lnTo>
-                                        <a:pt x="57" y="1094"/>
-                                      </a:lnTo>
-                                      <a:lnTo>
-                                        <a:pt x="40" y="1085"/>
-                                      </a:lnTo>
-                                      <a:lnTo>
-                                        <a:pt x="26" y="1073"/>
-                                      </a:lnTo>
-                                      <a:lnTo>
-                                        <a:pt x="15" y="1059"/>
-                                      </a:lnTo>
-                                      <a:lnTo>
-                                        <a:pt x="7" y="1042"/>
-                                      </a:lnTo>
-                                      <a:lnTo>
-                                        <a:pt x="3" y="1024"/>
-                                      </a:lnTo>
-                                      <a:lnTo>
-                                        <a:pt x="0" y="1003"/>
-                                      </a:lnTo>
-                                      <a:lnTo>
-                                        <a:pt x="0" y="980"/>
-                                      </a:lnTo>
-                                      <a:lnTo>
-                                        <a:pt x="0" y="326"/>
-                                      </a:lnTo>
-                                      <a:lnTo>
-                                        <a:pt x="2" y="306"/>
-                                      </a:lnTo>
-                                      <a:lnTo>
-                                        <a:pt x="6" y="287"/>
-                                      </a:lnTo>
-                                      <a:lnTo>
-                                        <a:pt x="12" y="269"/>
-                                      </a:lnTo>
-                                      <a:lnTo>
-                                        <a:pt x="20" y="252"/>
-                                      </a:lnTo>
-                                      <a:lnTo>
-                                        <a:pt x="31" y="238"/>
-                                      </a:lnTo>
-                                      <a:lnTo>
-                                        <a:pt x="45" y="225"/>
-                                      </a:lnTo>
-                                      <a:lnTo>
-                                        <a:pt x="62" y="215"/>
-                                      </a:lnTo>
-                                      <a:lnTo>
-                                        <a:pt x="82" y="207"/>
-                                      </a:lnTo>
-                                      <a:lnTo>
-                                        <a:pt x="107" y="203"/>
-                                      </a:lnTo>
-                                      <a:lnTo>
-                                        <a:pt x="135" y="201"/>
-                                      </a:lnTo>
-                                      <a:lnTo>
-                                        <a:pt x="426" y="201"/>
-                                      </a:lnTo>
-                                      <a:lnTo>
-                                        <a:pt x="426" y="85"/>
-                                      </a:lnTo>
-                                      <a:lnTo>
-                                        <a:pt x="428" y="68"/>
-                                      </a:lnTo>
-                                      <a:lnTo>
-                                        <a:pt x="433" y="52"/>
-                                      </a:lnTo>
-                                      <a:lnTo>
-                                        <a:pt x="442" y="38"/>
-                                      </a:lnTo>
-                                      <a:lnTo>
-                                        <a:pt x="454" y="25"/>
-                                      </a:lnTo>
-                                      <a:lnTo>
-                                        <a:pt x="467" y="14"/>
-                                      </a:lnTo>
-                                      <a:lnTo>
-                                        <a:pt x="483" y="6"/>
-                                      </a:lnTo>
-                                      <a:lnTo>
-                                        <a:pt x="501" y="1"/>
-                                      </a:lnTo>
-                                      <a:lnTo>
-                                        <a:pt x="520" y="0"/>
-                                      </a:lnTo>
-                                      <a:close/>
-                                    </a:path>
-                                  </a:pathLst>
-                                </a:custGeom>
-                                <a:solidFill>
-                                  <a:schemeClr val="bg1"/>
-                                </a:solidFill>
-                                <a:ln w="0">
-                                  <a:noFill/>
-                                  <a:prstDash val="solid"/>
-                                  <a:round/>
-                                  <a:headEnd/>
-                                  <a:tailEnd/>
-                                </a:ln>
-                              </wps:spPr>
-                              <wps:bodyPr vert="horz" wrap="square" lIns="91440" tIns="45720" rIns="91440" bIns="45720" numCol="1" anchor="t" anchorCtr="0" compatLnSpc="1">
-                                <a:prstTxWarp prst="textNoShape">
-                                  <a:avLst/>
-                                </a:prstTxWarp>
-                              </wps:bodyPr>
-                            </wps:wsp>
-                          </wpg:wgp>
-                        </a:graphicData>
-                      </a:graphic>
-                    </wp:inline>
-                  </w:drawing>
-                </mc:Choice>
-                <mc:Fallback>
-                  <w:pict>
-                    <v:group w14:anchorId="6E515F4C" id="Experience in circle icon" o:spid="_x0000_s1026" alt="Experience icon" style="width:21.6pt;height:21.6pt;mso-position-horizontal-relative:char;mso-position-vertical-relative:line" coordsize="171,171" o:gfxdata="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">
-                      <v:shape id="Experience icon circle" o:spid="_x0000_s1027" alt="Experience icon circle" style="position:absolute;width:171;height:171;visibility:visible;mso-wrap-style:square;v-text-anchor:top" coordsize="3246,3246" o:gfxdata="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" path="m1623,r102,3l1826,13r99,15l2023,49r94,28l2210,109r89,38l2386,190r83,49l2551,291r77,57l2701,410r70,65l2836,545r62,73l2955,695r52,82l3056,860r43,87l3137,1036r32,93l3197,1223r21,98l3233,1420r10,101l3246,1623r-3,102l3233,1826r-15,100l3197,2023r-28,94l3137,2210r-38,89l3056,2386r-49,84l2955,2551r-57,77l2836,2701r-65,70l2701,2836r-73,62l2551,2955r-82,53l2386,3056r-87,43l2210,3137r-93,32l2023,3197r-98,21l1826,3233r-101,10l1623,3246r-102,-3l1420,3233r-100,-15l1223,3197r-94,-28l1036,3137r-89,-38l860,3056r-84,-48l695,2955r-77,-57l545,2836r-70,-65l410,2701r-62,-73l291,2551r-53,-81l190,2386r-43,-87l109,2210,77,2117,49,2023,28,1926,13,1826,3,1725,,1623,3,1521,13,1420r15,-99l49,1223r28,-94l109,1036r38,-89l190,860r48,-83l291,695r57,-77l410,545r65,-70l545,410r73,-62l695,291r81,-52l860,190r87,-43l1036,109r93,-32l1223,49r97,-21l1420,13,1521,3,1623,xe" fillcolor="#77448b [3204]" stroked="f" strokeweight="0">
-                        <v:path arrowok="t" o:connecttype="custom" o:connectlocs="91,0;101,1;112,4;121,8;130,13;138,18;146,25;153,33;158,41;163,50;167,59;170,70;171,80;171,91;170,101;167,112;163,121;158,130;153,138;146,146;138,153;130,158;121,163;112,167;101,170;91,171;80,171;70,170;59,167;50,163;41,158;33,153;25,146;18,138;13,130;8,121;4,112;1,101;0,91;0,80;1,70;4,59;8,50;13,41;18,33;25,25;33,18;41,13;50,8;59,4;70,1;80,0" o:connectangles="0,0,0,0,0,0,0,0,0,0,0,0,0,0,0,0,0,0,0,0,0,0,0,0,0,0,0,0,0,0,0,0,0,0,0,0,0,0,0,0,0,0,0,0,0,0,0,0,0,0,0,0"/>
-                      </v:shape>
-                      <v:shape id="Experience icon symbol" o:spid="_x0000_s1028" alt="Experience icon symbol" style="position:absolute;left:50;top:51;width:74;height:59;visibility:visible;mso-wrap-style:square;v-text-anchor:top" coordsize="1395,1106" o:gfxdata="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" path="m79,655r,345l81,1010r6,8l97,1023r10,2l1288,1025r11,-2l1308,1018r6,-8l1316,1000r,-345l1301,667r-13,8l1276,681r-13,4l1234,690r-29,1l815,691r,65l812,770r-9,11l791,789r-15,3l632,792r-15,-3l605,781r-9,-11l593,756r,-65l203,691r-29,-1l145,685r-12,-4l119,675r-15,-7l91,661,79,655xm1293,287l109,288r-11,2l89,295r-6,9l80,313,79,502r3,21l88,542r11,17l112,574r10,6l135,586r13,5l160,595r21,6l203,603r390,l593,538r3,-13l605,513r12,-8l632,502r144,l791,505r12,8l812,525r3,13l815,603r390,l1227,601r21,-6l1267,586r17,-12l1297,559r10,-17l1314,523r2,-21l1322,311r-3,-9l1313,294r-9,-6l1293,287xm510,80r,121l900,201r,-121l510,80xm520,l888,r19,1l925,6r16,8l954,25r12,13l975,52r6,16l983,85r,116l1269,201r26,2l1317,208r19,8l1352,226r13,13l1376,253r9,17l1390,287r4,19l1395,326r,654l1393,1006r-6,23l1378,1049r-12,17l1351,1080r-18,11l1314,1099r-22,5l1269,1106r-1134,l104,1105r-25,-4l57,1094r-17,-9l26,1073,15,1059,7,1042,3,1024,,1003,,980,,326,2,306,6,287r6,-18l20,252,31,238,45,225,62,215r20,-8l107,203r28,-2l426,201r,-116l428,68r5,-16l442,38,454,25,467,14,483,6,501,1,520,xe" fillcolor="white [3212]" stroked="f" strokeweight="0">
-                        <v:path arrowok="t" o:connecttype="custom" o:connectlocs="4,54;6,55;69,54;70,35;68,36;64,37;43,41;41,42;32,42;31,37;8,37;6,36;69,15;5,16;4,27;5,30;7,31;10,32;31,29;33,27;42,27;43,29;65,32;68,31;70,28;70,16;69,15;48,11;28,0;49,0;51,2;52,5;69,11;72,12;73,14;74,17;74,55;72,58;69,59;6,59;2,58;0,56;0,52;0,15;2,13;4,11;23,11;23,3;25,1;28,0" o:connectangles="0,0,0,0,0,0,0,0,0,0,0,0,0,0,0,0,0,0,0,0,0,0,0,0,0,0,0,0,0,0,0,0,0,0,0,0,0,0,0,0,0,0,0,0,0,0,0,0,0,0"/>
-                        <o:lock v:ext="edit" verticies="t"/>
-                      </v:shape>
-                      <w10:anchorlock/>
-                    </v:group>
-                  </w:pict>
-                </mc:Fallback>
-              </mc:AlternateContent>
-            </w:r>
-          </w:p>
-        </w:tc>
-        <w:tc>
-          <w:tcPr>
-            <w:tcW w:w="8587" w:type="dxa"/>
-          </w:tcPr>
-          <w:p>
-            <w:pPr>
-              <w:pStyle w:val="Heading1"/>
-              <w:outlineLvl w:val="0"/>
-              <w:rPr>
-                <w:rFonts w:ascii="Segoe UI" w:hAnsi="Segoe UI" w:cs="Segoe UI"/>
-              </w:rPr>
-            </w:pPr>
-            <w:r>
-              <w:rPr>
-                <w:rFonts w:ascii="Segoe UI" w:hAnsi="Segoe UI" w:cs="Segoe UI"/>
-              </w:rPr>
-              <w:t>Projects</w:t>
-            </w:r>
-          </w:p>
-        </w:tc>
-      </w:tr>
-    </w:tbl>
-    <w:p>
-      <w:pPr>
-        <w:pStyle w:val="Heading2"/>
-        <w:rPr>
-          <w:rFonts w:ascii="Segoe UI" w:hAnsi="Segoe UI" w:cs="Segoe UI"/>
-        </w:rPr>
-      </w:pPr>
-      <w:proofErr w:type="spellStart"/>
-      <w:r>
-        <w:rPr>
-          <w:rFonts w:ascii="Segoe UI" w:hAnsi="Segoe UI" w:cs="Segoe UI"/>
-        </w:rPr>
-        <w:t>OpenChef</w:t>
-      </w:r>
-      <w:proofErr w:type="spellEnd"/>
-      <w:r>
-        <w:rPr>
-          <w:rFonts w:ascii="Segoe UI" w:hAnsi="Segoe UI" w:cs="Segoe UI"/>
-        </w:rPr>
-        <w:t xml:space="preserve"> | </w:t>
-      </w:r>
-      <w:r>
-        <w:rPr>
-          <w:rStyle w:val="Emphasis"/>
-          <w:rFonts w:ascii="Segoe UI" w:hAnsi="Segoe UI" w:cs="Segoe UI"/>
-        </w:rPr>
-        <w:t>Full Stack—Rails &amp; Vue.js</w:t>
-      </w:r>
-    </w:p>
-    <w:p>
-      <w:pPr>
-        <w:pStyle w:val="Heading3"/>
-        <w:rPr>
-          <w:rFonts w:ascii="Segoe UI" w:hAnsi="Segoe UI" w:cs="Segoe UI"/>
-          <w:i/>
-        </w:rPr>
-      </w:pPr>
-      <w:r>
-        <w:rPr>
-          <w:rFonts w:ascii="Segoe UI" w:hAnsi="Segoe UI" w:cs="Segoe UI"/>
-          <w:i/>
-        </w:rPr>
-        <w:t>Summer 2018</w:t>
-      </w:r>
-      <w:r>
-        <w:rPr>
-          <w:rFonts w:ascii="Segoe UI" w:hAnsi="Segoe UI" w:cs="Segoe UI"/>
-          <w:i/>
-        </w:rPr>
-        <w:t xml:space="preserve"> - present</w:t>
-      </w:r>
-    </w:p>
-    <w:p>
-      <w:pPr>
-        <w:rPr>
-          <w:rFonts w:ascii="Segoe UI" w:hAnsi="Segoe UI" w:cs="Segoe UI"/>
-        </w:rPr>
-      </w:pPr>
-      <w:proofErr w:type="spellStart"/>
-      <w:r>
-        <w:rPr>
-          <w:rFonts w:ascii="Segoe UI" w:hAnsi="Segoe UI" w:cs="Segoe UI"/>
-        </w:rPr>
-        <w:t>OpenChef</w:t>
-      </w:r>
-      <w:proofErr w:type="spellEnd"/>
-      <w:r>
-        <w:rPr>
-          <w:rFonts w:ascii="Segoe UI" w:hAnsi="Segoe UI" w:cs="Segoe UI"/>
-        </w:rPr>
-        <w:t xml:space="preserve"> is a full-</w:t>
-      </w:r>
-      <w:r>
-        <w:rPr>
-          <w:rFonts w:ascii="Segoe UI" w:hAnsi="Segoe UI" w:cs="Segoe UI"/>
-        </w:rPr>
-        <w:t xml:space="preserve">stack application </w:t>
-      </w:r>
-      <w:r>
-        <w:rPr>
-          <w:rFonts w:ascii="Segoe UI" w:hAnsi="Segoe UI" w:cs="Segoe UI"/>
-        </w:rPr>
-        <w:t>developed</w:t>
-      </w:r>
-      <w:r>
-        <w:rPr>
-          <w:rFonts w:ascii="Segoe UI" w:hAnsi="Segoe UI" w:cs="Segoe UI"/>
-        </w:rPr>
-        <w:t xml:space="preserve">, </w:t>
-      </w:r>
-      <w:r>
-        <w:rPr>
-          <w:rFonts w:ascii="Segoe UI" w:hAnsi="Segoe UI" w:cs="Segoe UI"/>
-        </w:rPr>
-        <w:t>coded in Rails and Vue.js to create its own matchmaking queue for individual users—allowing them to be paired up with other people.</w:t>
-      </w:r>
-      <w:r>
-        <w:rPr>
-          <w:rFonts w:ascii="Segoe UI" w:hAnsi="Segoe UI" w:cs="Segoe UI"/>
-        </w:rPr>
-        <w:t xml:space="preserve"> </w:t>
-      </w:r>
-    </w:p>
-    <w:p>
-      <w:pPr>
-        <w:pStyle w:val="Heading2"/>
-        <w:rPr>
-          <w:rFonts w:ascii="Segoe UI" w:hAnsi="Segoe UI" w:cs="Segoe UI"/>
-        </w:rPr>
-      </w:pPr>
-      <w:r>
-        <w:rPr>
-          <w:rFonts w:ascii="Segoe UI" w:hAnsi="Segoe UI" w:cs="Segoe UI"/>
-        </w:rPr>
-        <w:t xml:space="preserve">League of Korean </w:t>
-      </w:r>
-      <w:r>
-        <w:rPr>
-          <w:rFonts w:ascii="Segoe UI" w:hAnsi="Segoe UI" w:cs="Segoe UI"/>
-        </w:rPr>
-        <w:t xml:space="preserve">| </w:t>
-      </w:r>
-      <w:r>
-        <w:rPr>
-          <w:rStyle w:val="Emphasis"/>
-          <w:rFonts w:ascii="Segoe UI" w:hAnsi="Segoe UI" w:cs="Segoe UI"/>
-        </w:rPr>
-        <w:t>Electron</w:t>
-      </w:r>
-    </w:p>
-    <w:p>
-      <w:pPr>
-        <w:pStyle w:val="Heading3"/>
-        <w:rPr>
-          <w:rFonts w:ascii="Segoe UI" w:hAnsi="Segoe UI" w:cs="Segoe UI"/>
-          <w:i/>
-        </w:rPr>
-      </w:pPr>
-      <w:r>
-        <w:rPr>
-          <w:rFonts w:ascii="Segoe UI" w:hAnsi="Segoe UI" w:cs="Segoe UI"/>
-          <w:i/>
-        </w:rPr>
-        <w:t>S</w:t>
-      </w:r>
-      <w:r>
-        <w:rPr>
-          <w:rFonts w:ascii="Segoe UI" w:hAnsi="Segoe UI" w:cs="Segoe UI"/>
-          <w:i/>
-        </w:rPr>
-        <w:t>ummer 2018</w:t>
-      </w:r>
-      <w:r>
-        <w:rPr>
-          <w:rFonts w:ascii="Segoe UI" w:hAnsi="Segoe UI" w:cs="Segoe UI"/>
-          <w:i/>
-        </w:rPr>
-        <w:t xml:space="preserve"> - present</w:t>
-      </w:r>
-    </w:p>
-    <w:p>
-      <w:pPr>
-        <w:jc w:val="both"/>
-        <w:rPr>
-          <w:rFonts w:ascii="Segoe UI" w:hAnsi="Segoe UI" w:cs="Segoe UI"/>
-        </w:rPr>
-      </w:pPr>
-      <w:r>
-        <w:rPr>
-          <w:rFonts w:ascii="Segoe UI" w:hAnsi="Segoe UI" w:cs="Segoe UI"/>
-        </w:rPr>
-        <w:t>League of Korean is a</w:t>
-      </w:r>
-      <w:r>
-        <w:rPr>
-          <w:rFonts w:ascii="Segoe UI" w:hAnsi="Segoe UI" w:cs="Segoe UI"/>
-        </w:rPr>
-        <w:t>n Electron application that can modify system files to change certain gameplay elements in League of Legends.</w:t>
-      </w:r>
-    </w:p>
-    <w:p>
-      <w:pPr>
-        <w:pStyle w:val="Heading2"/>
-        <w:rPr>
-          <w:rFonts w:ascii="Segoe UI" w:hAnsi="Segoe UI" w:cs="Segoe UI"/>
-        </w:rPr>
-      </w:pPr>
-      <w:proofErr w:type="spellStart"/>
-      <w:r>
-        <w:rPr>
-          <w:rFonts w:ascii="Segoe UI" w:hAnsi="Segoe UI" w:cs="Segoe UI"/>
-        </w:rPr>
-        <w:t>QuickPlay</w:t>
-      </w:r>
-      <w:proofErr w:type="spellEnd"/>
-      <w:r>
-        <w:rPr>
-          <w:rFonts w:ascii="Segoe UI" w:hAnsi="Segoe UI" w:cs="Segoe UI"/>
-        </w:rPr>
-        <w:t xml:space="preserve"> | </w:t>
-      </w:r>
-      <w:r>
-        <w:rPr>
-          <w:rStyle w:val="Emphasis"/>
-          <w:rFonts w:ascii="Segoe UI" w:hAnsi="Segoe UI" w:cs="Segoe UI"/>
-        </w:rPr>
-        <w:t xml:space="preserve">Swift, Firebase, and </w:t>
-      </w:r>
-      <w:proofErr w:type="spellStart"/>
-      <w:r>
-        <w:rPr>
-          <w:rStyle w:val="Emphasis"/>
-          <w:rFonts w:ascii="Segoe UI" w:hAnsi="Segoe UI" w:cs="Segoe UI"/>
-        </w:rPr>
-        <w:t>CoreData</w:t>
-      </w:r>
-      <w:proofErr w:type="spellEnd"/>
-    </w:p>
-    <w:p>
-      <w:pPr>
-        <w:pStyle w:val="Heading3"/>
-        <w:rPr>
-          <w:rFonts w:ascii="Segoe UI" w:hAnsi="Segoe UI" w:cs="Segoe UI"/>
-          <w:i/>
-        </w:rPr>
-      </w:pPr>
-      <w:r>
-        <w:rPr>
-          <w:rFonts w:ascii="Segoe UI" w:hAnsi="Segoe UI" w:cs="Segoe UI"/>
-          <w:i/>
-        </w:rPr>
-        <w:t>S</w:t>
-      </w:r>
-      <w:r>
-        <w:rPr>
-          <w:rFonts w:ascii="Segoe UI" w:hAnsi="Segoe UI" w:cs="Segoe UI"/>
-          <w:i/>
-        </w:rPr>
-        <w:t>pring 2017</w:t>
-      </w:r>
-      <w:r>
-        <w:rPr>
-          <w:rFonts w:ascii="Segoe UI" w:hAnsi="Segoe UI" w:cs="Segoe UI"/>
-          <w:i/>
-        </w:rPr>
-        <w:t xml:space="preserve"> - present</w:t>
-      </w:r>
-    </w:p>
-    <w:p>
-      <w:pPr>
-        <w:rPr>
-          <w:rFonts w:ascii="Segoe UI" w:hAnsi="Segoe UI" w:cs="Segoe UI"/>
-        </w:rPr>
-      </w:pPr>
-      <w:r>
-        <w:rPr>
-          <w:rFonts w:ascii="Segoe UI" w:hAnsi="Segoe UI" w:cs="Segoe UI"/>
-        </w:rPr>
-        <w:t xml:space="preserve">Developed a </w:t>
-      </w:r>
-      <w:r>
-        <w:rPr>
-          <w:rFonts w:ascii="Segoe UI" w:hAnsi="Segoe UI" w:cs="Segoe UI"/>
-        </w:rPr>
-        <w:t>demo application coded in Swift to experiment with Firebase functions and perform API calls to other game databases.</w:t>
       </w:r>
     </w:p>
     <w:tbl>
@@ -11009,6 +9239,113 @@
         <w:rPr>
           <w:rFonts w:ascii="Segoe UI" w:hAnsi="Segoe UI" w:cs="Segoe UI"/>
         </w:rPr>
+        <w:t xml:space="preserve">General Dynamics </w:t>
+      </w:r>
+      <w:r>
+        <w:rPr>
+          <w:rFonts w:ascii="Segoe UI" w:hAnsi="Segoe UI" w:cs="Segoe UI"/>
+        </w:rPr>
+        <w:t xml:space="preserve">| </w:t>
+      </w:r>
+      <w:r>
+        <w:rPr>
+          <w:rStyle w:val="Emphasis"/>
+          <w:rFonts w:ascii="Segoe UI" w:hAnsi="Segoe UI" w:cs="Segoe UI"/>
+        </w:rPr>
+        <w:t xml:space="preserve">Capstone – Vendor Agnostic Cloud Solutions </w:t>
+      </w:r>
+    </w:p>
+    <w:p>
+      <w:pPr>
+        <w:pStyle w:val="Heading3"/>
+        <w:rPr>
+          <w:rFonts w:ascii="Segoe UI" w:hAnsi="Segoe UI" w:cs="Segoe UI"/>
+          <w:i/>
+        </w:rPr>
+      </w:pPr>
+      <w:r>
+        <w:rPr>
+          <w:rFonts w:ascii="Segoe UI" w:hAnsi="Segoe UI" w:cs="Segoe UI"/>
+          <w:i/>
+        </w:rPr>
+        <w:t xml:space="preserve">february </w:t>
+      </w:r>
+      <w:r>
+        <w:rPr>
+          <w:rFonts w:ascii="Segoe UI" w:hAnsi="Segoe UI" w:cs="Segoe UI"/>
+          <w:i/>
+        </w:rPr>
+        <w:t>201</w:t>
+      </w:r>
+      <w:r>
+        <w:rPr>
+          <w:rFonts w:ascii="Segoe UI" w:hAnsi="Segoe UI" w:cs="Segoe UI"/>
+          <w:i/>
+        </w:rPr>
+        <w:t>9 - present</w:t>
+      </w:r>
+    </w:p>
+    <w:p>
+      <w:pPr>
+        <w:rPr>
+          <w:rFonts w:ascii="Segoe UI" w:eastAsiaTheme="minorEastAsia" w:hAnsi="Segoe UI" w:cs="Segoe UI"/>
+          <w:lang w:eastAsia="ko-KR"/>
+        </w:rPr>
+      </w:pPr>
+      <w:r>
+        <w:rPr>
+          <w:rFonts w:ascii="Segoe UI" w:eastAsiaTheme="minorEastAsia" w:hAnsi="Segoe UI" w:cs="Segoe UI"/>
+          <w:lang w:eastAsia="ko-KR"/>
+        </w:rPr>
+        <w:t>Responsible for developing a multi-cloud solution with Azure, AWS, Ansible, and other DevOps software to improve internal software management</w:t>
+      </w:r>
+      <w:r>
+        <w:rPr>
+          <w:rFonts w:ascii="Segoe UI" w:eastAsiaTheme="minorEastAsia" w:hAnsi="Segoe UI" w:cs="Segoe UI"/>
+          <w:lang w:eastAsia="ko-KR"/>
+        </w:rPr>
+        <w:t>, and demoing</w:t>
+      </w:r>
+      <w:r>
+        <w:rPr>
+          <w:rFonts w:ascii="Segoe UI" w:eastAsiaTheme="minorEastAsia" w:hAnsi="Segoe UI" w:cs="Segoe UI"/>
+          <w:lang w:eastAsia="ko-KR"/>
+        </w:rPr>
+        <w:t xml:space="preserve"> a sample</w:t>
+      </w:r>
+      <w:r>
+        <w:rPr>
+          <w:rFonts w:ascii="Segoe UI" w:eastAsiaTheme="minorEastAsia" w:hAnsi="Segoe UI" w:cs="Segoe UI"/>
+          <w:lang w:eastAsia="ko-KR"/>
+        </w:rPr>
+        <w:t xml:space="preserve"> app </w:t>
+      </w:r>
+      <w:r>
+        <w:rPr>
+          <w:rFonts w:ascii="Segoe UI" w:eastAsiaTheme="minorEastAsia" w:hAnsi="Segoe UI" w:cs="Segoe UI"/>
+          <w:lang w:eastAsia="ko-KR"/>
+        </w:rPr>
+        <w:t xml:space="preserve">using these solutions </w:t>
+      </w:r>
+      <w:r>
+        <w:rPr>
+          <w:rFonts w:ascii="Segoe UI" w:eastAsiaTheme="minorEastAsia" w:hAnsi="Segoe UI" w:cs="Segoe UI"/>
+          <w:lang w:eastAsia="ko-KR"/>
+        </w:rPr>
+        <w:t>to a government agency.</w:t>
+      </w:r>
+    </w:p>
+    <w:p>
+      <w:pPr>
+        <w:pStyle w:val="Heading2"/>
+        <w:rPr>
+          <w:rFonts w:ascii="Segoe UI" w:hAnsi="Segoe UI" w:cs="Segoe UI"/>
+        </w:rPr>
+      </w:pPr>
+      <w:r>
+        <w:rPr>
+          <w:rFonts w:ascii="Segoe UI" w:hAnsi="Segoe UI" w:cs="Segoe UI"/>
+        </w:rPr>
         <w:t>Rockford Corporation</w:t>
       </w:r>
       <w:r>
@@ -11065,7 +9402,21 @@
           <w:rFonts w:ascii="Segoe UI" w:hAnsi="Segoe UI" w:cs="Segoe UI"/>
           <w:i/>
         </w:rPr>
-        <w:t>8 - present</w:t>
+        <w:t xml:space="preserve">8 </w:t>
+      </w:r>
+      <w:r>
+        <w:rPr>
+          <w:rFonts w:ascii="Segoe UI" w:hAnsi="Segoe UI" w:cs="Segoe UI"/>
+          <w:i/>
+        </w:rPr>
+        <w:t>–</w:t>
+      </w:r>
+      <w:r>
+        <w:rPr>
+          <w:rFonts w:ascii="Segoe UI" w:hAnsi="Segoe UI" w:cs="Segoe UI"/>
+          <w:i/>
+        </w:rPr>
+        <w:t xml:space="preserve"> present</w:t>
       </w:r>
     </w:p>
     <w:p>
@@ -11080,7 +9431,7 @@
           <w:rFonts w:ascii="Segoe UI" w:eastAsiaTheme="minorEastAsia" w:hAnsi="Segoe UI" w:cs="Segoe UI"/>
           <w:lang w:eastAsia="ko-KR"/>
         </w:rPr>
-        <w:t xml:space="preserve">Repaired and pushed in critical functionality fixes for Rockford </w:t>
+        <w:t xml:space="preserve">Developed the full stack for Rockford’s new app in development using Express, </w:t>
       </w:r>
       <w:proofErr w:type="spellStart"/>
       <w:r>
@@ -11088,7 +9439,7 @@
           <w:rFonts w:ascii="Segoe UI" w:eastAsiaTheme="minorEastAsia" w:hAnsi="Segoe UI" w:cs="Segoe UI"/>
           <w:lang w:eastAsia="ko-KR"/>
         </w:rPr>
-        <w:t>Fosgate</w:t>
+        <w:t>GraphQL</w:t>
       </w:r>
       <w:proofErr w:type="spellEnd"/>
       <w:r>
@@ -11096,7 +9447,22 @@
           <w:rFonts w:ascii="Segoe UI" w:eastAsiaTheme="minorEastAsia" w:hAnsi="Segoe UI" w:cs="Segoe UI"/>
           <w:lang w:eastAsia="ko-KR"/>
         </w:rPr>
-        <w:t xml:space="preserve"> </w:t>
+        <w:t xml:space="preserve">, MongoDB, React Native, and Redux. </w:t>
+      </w:r>
+    </w:p>
+    <w:p>
+      <w:pPr>
+        <w:rPr>
+          <w:rFonts w:ascii="Segoe UI" w:eastAsiaTheme="minorEastAsia" w:hAnsi="Segoe UI" w:cs="Segoe UI"/>
+          <w:lang w:eastAsia="ko-KR"/>
+        </w:rPr>
+      </w:pPr>
+      <w:r>
+        <w:rPr>
+          <w:rFonts w:ascii="Segoe UI" w:eastAsiaTheme="minorEastAsia" w:hAnsi="Segoe UI" w:cs="Segoe UI"/>
+          <w:lang w:eastAsia="ko-KR"/>
+        </w:rPr>
+        <w:t xml:space="preserve">Repaired and pushed in critical functionality fixes for </w:t>
       </w:r>
       <w:proofErr w:type="spellStart"/>
       <w:r>
@@ -11112,28 +9478,7 @@
           <w:rFonts w:ascii="Segoe UI" w:eastAsiaTheme="minorEastAsia" w:hAnsi="Segoe UI" w:cs="Segoe UI"/>
           <w:lang w:eastAsia="ko-KR"/>
         </w:rPr>
-        <w:t xml:space="preserve"> for Android, and co-developed the full stack for Rockford’s new app.</w:t>
-      </w:r>
-      <w:r>
-        <w:rPr>
-          <w:rFonts w:ascii="Segoe UI" w:eastAsiaTheme="minorEastAsia" w:hAnsi="Segoe UI" w:cs="Segoe UI"/>
-          <w:lang w:eastAsia="ko-KR"/>
-        </w:rPr>
-        <w:t xml:space="preserve"> (Express, MongoDB, React Native</w:t>
-      </w:r>
-      <w:r>
-        <w:rPr>
-          <w:rFonts w:ascii="Segoe UI" w:eastAsiaTheme="minorEastAsia" w:hAnsi="Segoe UI" w:cs="Segoe UI"/>
-          <w:lang w:eastAsia="ko-KR"/>
-        </w:rPr>
-        <w:t>, Redux</w:t>
-      </w:r>
-      <w:r>
-        <w:rPr>
-          <w:rFonts w:ascii="Segoe UI" w:eastAsiaTheme="minorEastAsia" w:hAnsi="Segoe UI" w:cs="Segoe UI"/>
-          <w:lang w:eastAsia="ko-KR"/>
-        </w:rPr>
-        <w:t>)</w:t>
+        <w:t>, causing the average rating to improve from 2.00 stars to 3.67 stars in less than a month.</w:t>
       </w:r>
     </w:p>
     <w:p>
@@ -11203,6 +9548,1617 @@
           <w:rFonts w:ascii="Segoe UI" w:hAnsi="Segoe UI" w:cs="Segoe UI"/>
         </w:rPr>
         <w:t xml:space="preserve"> for multiple review sessions for a class of 70, as well as the leader for multiple in-class exercises during lecture.  </w:t>
+      </w:r>
+    </w:p>
+    <w:tbl>
+      <w:tblPr>
+        <w:tblStyle w:val="TableGrid"/>
+        <w:tblW w:w="5425" w:type="pct"/>
+        <w:tblInd w:w="-720" w:type="dxa"/>
+        <w:tblBorders>
+          <w:top w:val="none" w:sz="0" w:space="0" w:color="auto"/>
+          <w:left w:val="none" w:sz="0" w:space="0" w:color="auto"/>
+          <w:bottom w:val="none" w:sz="0" w:space="0" w:color="auto"/>
+          <w:right w:val="none" w:sz="0" w:space="0" w:color="auto"/>
+          <w:insideH w:val="none" w:sz="0" w:space="0" w:color="auto"/>
+          <w:insideV w:val="none" w:sz="0" w:space="0" w:color="auto"/>
+        </w:tblBorders>
+        <w:tblCellMar>
+          <w:left w:w="0" w:type="dxa"/>
+          <w:right w:w="0" w:type="dxa"/>
+        </w:tblCellMar>
+        <w:tblLook w:val="04A0" w:firstRow="1" w:lastRow="0" w:firstColumn="1" w:lastColumn="0" w:noHBand="0" w:noVBand="1"/>
+        <w:tblDescription w:val="Experience layout table"/>
+      </w:tblPr>
+      <w:tblGrid>
+        <w:gridCol w:w="725"/>
+        <w:gridCol w:w="8649"/>
+      </w:tblGrid>
+      <w:tr>
+        <w:tc>
+          <w:tcPr>
+            <w:tcW w:w="720" w:type="dxa"/>
+            <w:tcMar>
+              <w:right w:w="216" w:type="dxa"/>
+            </w:tcMar>
+            <w:vAlign w:val="bottom"/>
+          </w:tcPr>
+          <w:p>
+            <w:pPr>
+              <w:pStyle w:val="Icons"/>
+              <w:rPr>
+                <w:rFonts w:ascii="Segoe UI" w:hAnsi="Segoe UI" w:cs="Segoe UI"/>
+              </w:rPr>
+            </w:pPr>
+            <w:r>
+              <w:rPr>
+                <w:rFonts w:ascii="Segoe UI" w:hAnsi="Segoe UI" w:cs="Segoe UI"/>
+                <w:noProof/>
+              </w:rPr>
+              <mc:AlternateContent>
+                <mc:Choice Requires="wpg">
+                  <w:drawing>
+                    <wp:inline distT="0" distB="0" distL="0" distR="0" wp14:anchorId="2D5B513D" wp14:editId="23484FE1">
+                      <wp:extent cx="274320" cy="274320"/>
+                      <wp:effectExtent l="0" t="0" r="0" b="0"/>
+                      <wp:docPr id="21" name="Experience in circle icon" descr="Experience icon"/>
+                      <wp:cNvGraphicFramePr/>
+                      <a:graphic xmlns:a="http://schemas.openxmlformats.org/drawingml/2006/main">
+                        <a:graphicData uri="http://schemas.microsoft.com/office/word/2010/wordprocessingGroup">
+                          <wpg:wgp>
+                            <wpg:cNvGrpSpPr/>
+                            <wpg:grpSpPr bwMode="auto">
+                              <a:xfrm>
+                                <a:off x="0" y="0"/>
+                                <a:ext cx="274320" cy="274320"/>
+                                <a:chOff x="0" y="0"/>
+                                <a:chExt cx="171" cy="171"/>
+                              </a:xfrm>
+                            </wpg:grpSpPr>
+                            <wps:wsp>
+                              <wps:cNvPr id="22" name="Experience icon circle" descr="Experience icon circle"/>
+                              <wps:cNvSpPr>
+                                <a:spLocks/>
+                              </wps:cNvSpPr>
+                              <wps:spPr bwMode="auto">
+                                <a:xfrm>
+                                  <a:off x="0" y="0"/>
+                                  <a:ext cx="171" cy="171"/>
+                                </a:xfrm>
+                                <a:custGeom>
+                                  <a:avLst/>
+                                  <a:gdLst>
+                                    <a:gd name="T0" fmla="*/ 1725 w 3246"/>
+                                    <a:gd name="T1" fmla="*/ 3 h 3246"/>
+                                    <a:gd name="T2" fmla="*/ 1925 w 3246"/>
+                                    <a:gd name="T3" fmla="*/ 28 h 3246"/>
+                                    <a:gd name="T4" fmla="*/ 2117 w 3246"/>
+                                    <a:gd name="T5" fmla="*/ 77 h 3246"/>
+                                    <a:gd name="T6" fmla="*/ 2299 w 3246"/>
+                                    <a:gd name="T7" fmla="*/ 147 h 3246"/>
+                                    <a:gd name="T8" fmla="*/ 2469 w 3246"/>
+                                    <a:gd name="T9" fmla="*/ 239 h 3246"/>
+                                    <a:gd name="T10" fmla="*/ 2628 w 3246"/>
+                                    <a:gd name="T11" fmla="*/ 348 h 3246"/>
+                                    <a:gd name="T12" fmla="*/ 2771 w 3246"/>
+                                    <a:gd name="T13" fmla="*/ 475 h 3246"/>
+                                    <a:gd name="T14" fmla="*/ 2898 w 3246"/>
+                                    <a:gd name="T15" fmla="*/ 618 h 3246"/>
+                                    <a:gd name="T16" fmla="*/ 3007 w 3246"/>
+                                    <a:gd name="T17" fmla="*/ 777 h 3246"/>
+                                    <a:gd name="T18" fmla="*/ 3099 w 3246"/>
+                                    <a:gd name="T19" fmla="*/ 947 h 3246"/>
+                                    <a:gd name="T20" fmla="*/ 3169 w 3246"/>
+                                    <a:gd name="T21" fmla="*/ 1129 h 3246"/>
+                                    <a:gd name="T22" fmla="*/ 3218 w 3246"/>
+                                    <a:gd name="T23" fmla="*/ 1321 h 3246"/>
+                                    <a:gd name="T24" fmla="*/ 3243 w 3246"/>
+                                    <a:gd name="T25" fmla="*/ 1521 h 3246"/>
+                                    <a:gd name="T26" fmla="*/ 3243 w 3246"/>
+                                    <a:gd name="T27" fmla="*/ 1725 h 3246"/>
+                                    <a:gd name="T28" fmla="*/ 3218 w 3246"/>
+                                    <a:gd name="T29" fmla="*/ 1926 h 3246"/>
+                                    <a:gd name="T30" fmla="*/ 3169 w 3246"/>
+                                    <a:gd name="T31" fmla="*/ 2117 h 3246"/>
+                                    <a:gd name="T32" fmla="*/ 3099 w 3246"/>
+                                    <a:gd name="T33" fmla="*/ 2299 h 3246"/>
+                                    <a:gd name="T34" fmla="*/ 3007 w 3246"/>
+                                    <a:gd name="T35" fmla="*/ 2470 h 3246"/>
+                                    <a:gd name="T36" fmla="*/ 2898 w 3246"/>
+                                    <a:gd name="T37" fmla="*/ 2628 h 3246"/>
+                                    <a:gd name="T38" fmla="*/ 2771 w 3246"/>
+                                    <a:gd name="T39" fmla="*/ 2771 h 3246"/>
+                                    <a:gd name="T40" fmla="*/ 2628 w 3246"/>
+                                    <a:gd name="T41" fmla="*/ 2898 h 3246"/>
+                                    <a:gd name="T42" fmla="*/ 2469 w 3246"/>
+                                    <a:gd name="T43" fmla="*/ 3008 h 3246"/>
+                                    <a:gd name="T44" fmla="*/ 2299 w 3246"/>
+                                    <a:gd name="T45" fmla="*/ 3099 h 3246"/>
+                                    <a:gd name="T46" fmla="*/ 2117 w 3246"/>
+                                    <a:gd name="T47" fmla="*/ 3169 h 3246"/>
+                                    <a:gd name="T48" fmla="*/ 1925 w 3246"/>
+                                    <a:gd name="T49" fmla="*/ 3218 h 3246"/>
+                                    <a:gd name="T50" fmla="*/ 1725 w 3246"/>
+                                    <a:gd name="T51" fmla="*/ 3243 h 3246"/>
+                                    <a:gd name="T52" fmla="*/ 1521 w 3246"/>
+                                    <a:gd name="T53" fmla="*/ 3243 h 3246"/>
+                                    <a:gd name="T54" fmla="*/ 1320 w 3246"/>
+                                    <a:gd name="T55" fmla="*/ 3218 h 3246"/>
+                                    <a:gd name="T56" fmla="*/ 1129 w 3246"/>
+                                    <a:gd name="T57" fmla="*/ 3169 h 3246"/>
+                                    <a:gd name="T58" fmla="*/ 947 w 3246"/>
+                                    <a:gd name="T59" fmla="*/ 3099 h 3246"/>
+                                    <a:gd name="T60" fmla="*/ 776 w 3246"/>
+                                    <a:gd name="T61" fmla="*/ 3008 h 3246"/>
+                                    <a:gd name="T62" fmla="*/ 618 w 3246"/>
+                                    <a:gd name="T63" fmla="*/ 2898 h 3246"/>
+                                    <a:gd name="T64" fmla="*/ 475 w 3246"/>
+                                    <a:gd name="T65" fmla="*/ 2771 h 3246"/>
+                                    <a:gd name="T66" fmla="*/ 348 w 3246"/>
+                                    <a:gd name="T67" fmla="*/ 2628 h 3246"/>
+                                    <a:gd name="T68" fmla="*/ 238 w 3246"/>
+                                    <a:gd name="T69" fmla="*/ 2470 h 3246"/>
+                                    <a:gd name="T70" fmla="*/ 147 w 3246"/>
+                                    <a:gd name="T71" fmla="*/ 2299 h 3246"/>
+                                    <a:gd name="T72" fmla="*/ 77 w 3246"/>
+                                    <a:gd name="T73" fmla="*/ 2117 h 3246"/>
+                                    <a:gd name="T74" fmla="*/ 28 w 3246"/>
+                                    <a:gd name="T75" fmla="*/ 1926 h 3246"/>
+                                    <a:gd name="T76" fmla="*/ 3 w 3246"/>
+                                    <a:gd name="T77" fmla="*/ 1725 h 3246"/>
+                                    <a:gd name="T78" fmla="*/ 3 w 3246"/>
+                                    <a:gd name="T79" fmla="*/ 1521 h 3246"/>
+                                    <a:gd name="T80" fmla="*/ 28 w 3246"/>
+                                    <a:gd name="T81" fmla="*/ 1321 h 3246"/>
+                                    <a:gd name="T82" fmla="*/ 77 w 3246"/>
+                                    <a:gd name="T83" fmla="*/ 1129 h 3246"/>
+                                    <a:gd name="T84" fmla="*/ 147 w 3246"/>
+                                    <a:gd name="T85" fmla="*/ 947 h 3246"/>
+                                    <a:gd name="T86" fmla="*/ 238 w 3246"/>
+                                    <a:gd name="T87" fmla="*/ 777 h 3246"/>
+                                    <a:gd name="T88" fmla="*/ 348 w 3246"/>
+                                    <a:gd name="T89" fmla="*/ 618 h 3246"/>
+                                    <a:gd name="T90" fmla="*/ 475 w 3246"/>
+                                    <a:gd name="T91" fmla="*/ 475 h 3246"/>
+                                    <a:gd name="T92" fmla="*/ 618 w 3246"/>
+                                    <a:gd name="T93" fmla="*/ 348 h 3246"/>
+                                    <a:gd name="T94" fmla="*/ 776 w 3246"/>
+                                    <a:gd name="T95" fmla="*/ 239 h 3246"/>
+                                    <a:gd name="T96" fmla="*/ 947 w 3246"/>
+                                    <a:gd name="T97" fmla="*/ 147 h 3246"/>
+                                    <a:gd name="T98" fmla="*/ 1129 w 3246"/>
+                                    <a:gd name="T99" fmla="*/ 77 h 3246"/>
+                                    <a:gd name="T100" fmla="*/ 1320 w 3246"/>
+                                    <a:gd name="T101" fmla="*/ 28 h 3246"/>
+                                    <a:gd name="T102" fmla="*/ 1521 w 3246"/>
+                                    <a:gd name="T103" fmla="*/ 3 h 3246"/>
+                                  </a:gdLst>
+                                  <a:ahLst/>
+                                  <a:cxnLst>
+                                    <a:cxn ang="0">
+                                      <a:pos x="T0" y="T1"/>
+                                    </a:cxn>
+                                    <a:cxn ang="0">
+                                      <a:pos x="T2" y="T3"/>
+                                    </a:cxn>
+                                    <a:cxn ang="0">
+                                      <a:pos x="T4" y="T5"/>
+                                    </a:cxn>
+                                    <a:cxn ang="0">
+                                      <a:pos x="T6" y="T7"/>
+                                    </a:cxn>
+                                    <a:cxn ang="0">
+                                      <a:pos x="T8" y="T9"/>
+                                    </a:cxn>
+                                    <a:cxn ang="0">
+                                      <a:pos x="T10" y="T11"/>
+                                    </a:cxn>
+                                    <a:cxn ang="0">
+                                      <a:pos x="T12" y="T13"/>
+                                    </a:cxn>
+                                    <a:cxn ang="0">
+                                      <a:pos x="T14" y="T15"/>
+                                    </a:cxn>
+                                    <a:cxn ang="0">
+                                      <a:pos x="T16" y="T17"/>
+                                    </a:cxn>
+                                    <a:cxn ang="0">
+                                      <a:pos x="T18" y="T19"/>
+                                    </a:cxn>
+                                    <a:cxn ang="0">
+                                      <a:pos x="T20" y="T21"/>
+                                    </a:cxn>
+                                    <a:cxn ang="0">
+                                      <a:pos x="T22" y="T23"/>
+                                    </a:cxn>
+                                    <a:cxn ang="0">
+                                      <a:pos x="T24" y="T25"/>
+                                    </a:cxn>
+                                    <a:cxn ang="0">
+                                      <a:pos x="T26" y="T27"/>
+                                    </a:cxn>
+                                    <a:cxn ang="0">
+                                      <a:pos x="T28" y="T29"/>
+                                    </a:cxn>
+                                    <a:cxn ang="0">
+                                      <a:pos x="T30" y="T31"/>
+                                    </a:cxn>
+                                    <a:cxn ang="0">
+                                      <a:pos x="T32" y="T33"/>
+                                    </a:cxn>
+                                    <a:cxn ang="0">
+                                      <a:pos x="T34" y="T35"/>
+                                    </a:cxn>
+                                    <a:cxn ang="0">
+                                      <a:pos x="T36" y="T37"/>
+                                    </a:cxn>
+                                    <a:cxn ang="0">
+                                      <a:pos x="T38" y="T39"/>
+                                    </a:cxn>
+                                    <a:cxn ang="0">
+                                      <a:pos x="T40" y="T41"/>
+                                    </a:cxn>
+                                    <a:cxn ang="0">
+                                      <a:pos x="T42" y="T43"/>
+                                    </a:cxn>
+                                    <a:cxn ang="0">
+                                      <a:pos x="T44" y="T45"/>
+                                    </a:cxn>
+                                    <a:cxn ang="0">
+                                      <a:pos x="T46" y="T47"/>
+                                    </a:cxn>
+                                    <a:cxn ang="0">
+                                      <a:pos x="T48" y="T49"/>
+                                    </a:cxn>
+                                    <a:cxn ang="0">
+                                      <a:pos x="T50" y="T51"/>
+                                    </a:cxn>
+                                    <a:cxn ang="0">
+                                      <a:pos x="T52" y="T53"/>
+                                    </a:cxn>
+                                    <a:cxn ang="0">
+                                      <a:pos x="T54" y="T55"/>
+                                    </a:cxn>
+                                    <a:cxn ang="0">
+                                      <a:pos x="T56" y="T57"/>
+                                    </a:cxn>
+                                    <a:cxn ang="0">
+                                      <a:pos x="T58" y="T59"/>
+                                    </a:cxn>
+                                    <a:cxn ang="0">
+                                      <a:pos x="T60" y="T61"/>
+                                    </a:cxn>
+                                    <a:cxn ang="0">
+                                      <a:pos x="T62" y="T63"/>
+                                    </a:cxn>
+                                    <a:cxn ang="0">
+                                      <a:pos x="T64" y="T65"/>
+                                    </a:cxn>
+                                    <a:cxn ang="0">
+                                      <a:pos x="T66" y="T67"/>
+                                    </a:cxn>
+                                    <a:cxn ang="0">
+                                      <a:pos x="T68" y="T69"/>
+                                    </a:cxn>
+                                    <a:cxn ang="0">
+                                      <a:pos x="T70" y="T71"/>
+                                    </a:cxn>
+                                    <a:cxn ang="0">
+                                      <a:pos x="T72" y="T73"/>
+                                    </a:cxn>
+                                    <a:cxn ang="0">
+                                      <a:pos x="T74" y="T75"/>
+                                    </a:cxn>
+                                    <a:cxn ang="0">
+                                      <a:pos x="T76" y="T77"/>
+                                    </a:cxn>
+                                    <a:cxn ang="0">
+                                      <a:pos x="T78" y="T79"/>
+                                    </a:cxn>
+                                    <a:cxn ang="0">
+                                      <a:pos x="T80" y="T81"/>
+                                    </a:cxn>
+                                    <a:cxn ang="0">
+                                      <a:pos x="T82" y="T83"/>
+                                    </a:cxn>
+                                    <a:cxn ang="0">
+                                      <a:pos x="T84" y="T85"/>
+                                    </a:cxn>
+                                    <a:cxn ang="0">
+                                      <a:pos x="T86" y="T87"/>
+                                    </a:cxn>
+                                    <a:cxn ang="0">
+                                      <a:pos x="T88" y="T89"/>
+                                    </a:cxn>
+                                    <a:cxn ang="0">
+                                      <a:pos x="T90" y="T91"/>
+                                    </a:cxn>
+                                    <a:cxn ang="0">
+                                      <a:pos x="T92" y="T93"/>
+                                    </a:cxn>
+                                    <a:cxn ang="0">
+                                      <a:pos x="T94" y="T95"/>
+                                    </a:cxn>
+                                    <a:cxn ang="0">
+                                      <a:pos x="T96" y="T97"/>
+                                    </a:cxn>
+                                    <a:cxn ang="0">
+                                      <a:pos x="T98" y="T99"/>
+                                    </a:cxn>
+                                    <a:cxn ang="0">
+                                      <a:pos x="T100" y="T101"/>
+                                    </a:cxn>
+                                    <a:cxn ang="0">
+                                      <a:pos x="T102" y="T103"/>
+                                    </a:cxn>
+                                  </a:cxnLst>
+                                  <a:rect l="0" t="0" r="r" b="b"/>
+                                  <a:pathLst>
+                                    <a:path w="3246" h="3246">
+                                      <a:moveTo>
+                                        <a:pt x="1623" y="0"/>
+                                      </a:moveTo>
+                                      <a:lnTo>
+                                        <a:pt x="1725" y="3"/>
+                                      </a:lnTo>
+                                      <a:lnTo>
+                                        <a:pt x="1826" y="13"/>
+                                      </a:lnTo>
+                                      <a:lnTo>
+                                        <a:pt x="1925" y="28"/>
+                                      </a:lnTo>
+                                      <a:lnTo>
+                                        <a:pt x="2023" y="49"/>
+                                      </a:lnTo>
+                                      <a:lnTo>
+                                        <a:pt x="2117" y="77"/>
+                                      </a:lnTo>
+                                      <a:lnTo>
+                                        <a:pt x="2210" y="109"/>
+                                      </a:lnTo>
+                                      <a:lnTo>
+                                        <a:pt x="2299" y="147"/>
+                                      </a:lnTo>
+                                      <a:lnTo>
+                                        <a:pt x="2386" y="190"/>
+                                      </a:lnTo>
+                                      <a:lnTo>
+                                        <a:pt x="2469" y="239"/>
+                                      </a:lnTo>
+                                      <a:lnTo>
+                                        <a:pt x="2551" y="291"/>
+                                      </a:lnTo>
+                                      <a:lnTo>
+                                        <a:pt x="2628" y="348"/>
+                                      </a:lnTo>
+                                      <a:lnTo>
+                                        <a:pt x="2701" y="410"/>
+                                      </a:lnTo>
+                                      <a:lnTo>
+                                        <a:pt x="2771" y="475"/>
+                                      </a:lnTo>
+                                      <a:lnTo>
+                                        <a:pt x="2836" y="545"/>
+                                      </a:lnTo>
+                                      <a:lnTo>
+                                        <a:pt x="2898" y="618"/>
+                                      </a:lnTo>
+                                      <a:lnTo>
+                                        <a:pt x="2955" y="695"/>
+                                      </a:lnTo>
+                                      <a:lnTo>
+                                        <a:pt x="3007" y="777"/>
+                                      </a:lnTo>
+                                      <a:lnTo>
+                                        <a:pt x="3056" y="860"/>
+                                      </a:lnTo>
+                                      <a:lnTo>
+                                        <a:pt x="3099" y="947"/>
+                                      </a:lnTo>
+                                      <a:lnTo>
+                                        <a:pt x="3137" y="1036"/>
+                                      </a:lnTo>
+                                      <a:lnTo>
+                                        <a:pt x="3169" y="1129"/>
+                                      </a:lnTo>
+                                      <a:lnTo>
+                                        <a:pt x="3197" y="1223"/>
+                                      </a:lnTo>
+                                      <a:lnTo>
+                                        <a:pt x="3218" y="1321"/>
+                                      </a:lnTo>
+                                      <a:lnTo>
+                                        <a:pt x="3233" y="1420"/>
+                                      </a:lnTo>
+                                      <a:lnTo>
+                                        <a:pt x="3243" y="1521"/>
+                                      </a:lnTo>
+                                      <a:lnTo>
+                                        <a:pt x="3246" y="1623"/>
+                                      </a:lnTo>
+                                      <a:lnTo>
+                                        <a:pt x="3243" y="1725"/>
+                                      </a:lnTo>
+                                      <a:lnTo>
+                                        <a:pt x="3233" y="1826"/>
+                                      </a:lnTo>
+                                      <a:lnTo>
+                                        <a:pt x="3218" y="1926"/>
+                                      </a:lnTo>
+                                      <a:lnTo>
+                                        <a:pt x="3197" y="2023"/>
+                                      </a:lnTo>
+                                      <a:lnTo>
+                                        <a:pt x="3169" y="2117"/>
+                                      </a:lnTo>
+                                      <a:lnTo>
+                                        <a:pt x="3137" y="2210"/>
+                                      </a:lnTo>
+                                      <a:lnTo>
+                                        <a:pt x="3099" y="2299"/>
+                                      </a:lnTo>
+                                      <a:lnTo>
+                                        <a:pt x="3056" y="2386"/>
+                                      </a:lnTo>
+                                      <a:lnTo>
+                                        <a:pt x="3007" y="2470"/>
+                                      </a:lnTo>
+                                      <a:lnTo>
+                                        <a:pt x="2955" y="2551"/>
+                                      </a:lnTo>
+                                      <a:lnTo>
+                                        <a:pt x="2898" y="2628"/>
+                                      </a:lnTo>
+                                      <a:lnTo>
+                                        <a:pt x="2836" y="2701"/>
+                                      </a:lnTo>
+                                      <a:lnTo>
+                                        <a:pt x="2771" y="2771"/>
+                                      </a:lnTo>
+                                      <a:lnTo>
+                                        <a:pt x="2701" y="2836"/>
+                                      </a:lnTo>
+                                      <a:lnTo>
+                                        <a:pt x="2628" y="2898"/>
+                                      </a:lnTo>
+                                      <a:lnTo>
+                                        <a:pt x="2551" y="2955"/>
+                                      </a:lnTo>
+                                      <a:lnTo>
+                                        <a:pt x="2469" y="3008"/>
+                                      </a:lnTo>
+                                      <a:lnTo>
+                                        <a:pt x="2386" y="3056"/>
+                                      </a:lnTo>
+                                      <a:lnTo>
+                                        <a:pt x="2299" y="3099"/>
+                                      </a:lnTo>
+                                      <a:lnTo>
+                                        <a:pt x="2210" y="3137"/>
+                                      </a:lnTo>
+                                      <a:lnTo>
+                                        <a:pt x="2117" y="3169"/>
+                                      </a:lnTo>
+                                      <a:lnTo>
+                                        <a:pt x="2023" y="3197"/>
+                                      </a:lnTo>
+                                      <a:lnTo>
+                                        <a:pt x="1925" y="3218"/>
+                                      </a:lnTo>
+                                      <a:lnTo>
+                                        <a:pt x="1826" y="3233"/>
+                                      </a:lnTo>
+                                      <a:lnTo>
+                                        <a:pt x="1725" y="3243"/>
+                                      </a:lnTo>
+                                      <a:lnTo>
+                                        <a:pt x="1623" y="3246"/>
+                                      </a:lnTo>
+                                      <a:lnTo>
+                                        <a:pt x="1521" y="3243"/>
+                                      </a:lnTo>
+                                      <a:lnTo>
+                                        <a:pt x="1420" y="3233"/>
+                                      </a:lnTo>
+                                      <a:lnTo>
+                                        <a:pt x="1320" y="3218"/>
+                                      </a:lnTo>
+                                      <a:lnTo>
+                                        <a:pt x="1223" y="3197"/>
+                                      </a:lnTo>
+                                      <a:lnTo>
+                                        <a:pt x="1129" y="3169"/>
+                                      </a:lnTo>
+                                      <a:lnTo>
+                                        <a:pt x="1036" y="3137"/>
+                                      </a:lnTo>
+                                      <a:lnTo>
+                                        <a:pt x="947" y="3099"/>
+                                      </a:lnTo>
+                                      <a:lnTo>
+                                        <a:pt x="860" y="3056"/>
+                                      </a:lnTo>
+                                      <a:lnTo>
+                                        <a:pt x="776" y="3008"/>
+                                      </a:lnTo>
+                                      <a:lnTo>
+                                        <a:pt x="695" y="2955"/>
+                                      </a:lnTo>
+                                      <a:lnTo>
+                                        <a:pt x="618" y="2898"/>
+                                      </a:lnTo>
+                                      <a:lnTo>
+                                        <a:pt x="545" y="2836"/>
+                                      </a:lnTo>
+                                      <a:lnTo>
+                                        <a:pt x="475" y="2771"/>
+                                      </a:lnTo>
+                                      <a:lnTo>
+                                        <a:pt x="410" y="2701"/>
+                                      </a:lnTo>
+                                      <a:lnTo>
+                                        <a:pt x="348" y="2628"/>
+                                      </a:lnTo>
+                                      <a:lnTo>
+                                        <a:pt x="291" y="2551"/>
+                                      </a:lnTo>
+                                      <a:lnTo>
+                                        <a:pt x="238" y="2470"/>
+                                      </a:lnTo>
+                                      <a:lnTo>
+                                        <a:pt x="190" y="2386"/>
+                                      </a:lnTo>
+                                      <a:lnTo>
+                                        <a:pt x="147" y="2299"/>
+                                      </a:lnTo>
+                                      <a:lnTo>
+                                        <a:pt x="109" y="2210"/>
+                                      </a:lnTo>
+                                      <a:lnTo>
+                                        <a:pt x="77" y="2117"/>
+                                      </a:lnTo>
+                                      <a:lnTo>
+                                        <a:pt x="49" y="2023"/>
+                                      </a:lnTo>
+                                      <a:lnTo>
+                                        <a:pt x="28" y="1926"/>
+                                      </a:lnTo>
+                                      <a:lnTo>
+                                        <a:pt x="13" y="1826"/>
+                                      </a:lnTo>
+                                      <a:lnTo>
+                                        <a:pt x="3" y="1725"/>
+                                      </a:lnTo>
+                                      <a:lnTo>
+                                        <a:pt x="0" y="1623"/>
+                                      </a:lnTo>
+                                      <a:lnTo>
+                                        <a:pt x="3" y="1521"/>
+                                      </a:lnTo>
+                                      <a:lnTo>
+                                        <a:pt x="13" y="1420"/>
+                                      </a:lnTo>
+                                      <a:lnTo>
+                                        <a:pt x="28" y="1321"/>
+                                      </a:lnTo>
+                                      <a:lnTo>
+                                        <a:pt x="49" y="1223"/>
+                                      </a:lnTo>
+                                      <a:lnTo>
+                                        <a:pt x="77" y="1129"/>
+                                      </a:lnTo>
+                                      <a:lnTo>
+                                        <a:pt x="109" y="1036"/>
+                                      </a:lnTo>
+                                      <a:lnTo>
+                                        <a:pt x="147" y="947"/>
+                                      </a:lnTo>
+                                      <a:lnTo>
+                                        <a:pt x="190" y="860"/>
+                                      </a:lnTo>
+                                      <a:lnTo>
+                                        <a:pt x="238" y="777"/>
+                                      </a:lnTo>
+                                      <a:lnTo>
+                                        <a:pt x="291" y="695"/>
+                                      </a:lnTo>
+                                      <a:lnTo>
+                                        <a:pt x="348" y="618"/>
+                                      </a:lnTo>
+                                      <a:lnTo>
+                                        <a:pt x="410" y="545"/>
+                                      </a:lnTo>
+                                      <a:lnTo>
+                                        <a:pt x="475" y="475"/>
+                                      </a:lnTo>
+                                      <a:lnTo>
+                                        <a:pt x="545" y="410"/>
+                                      </a:lnTo>
+                                      <a:lnTo>
+                                        <a:pt x="618" y="348"/>
+                                      </a:lnTo>
+                                      <a:lnTo>
+                                        <a:pt x="695" y="291"/>
+                                      </a:lnTo>
+                                      <a:lnTo>
+                                        <a:pt x="776" y="239"/>
+                                      </a:lnTo>
+                                      <a:lnTo>
+                                        <a:pt x="860" y="190"/>
+                                      </a:lnTo>
+                                      <a:lnTo>
+                                        <a:pt x="947" y="147"/>
+                                      </a:lnTo>
+                                      <a:lnTo>
+                                        <a:pt x="1036" y="109"/>
+                                      </a:lnTo>
+                                      <a:lnTo>
+                                        <a:pt x="1129" y="77"/>
+                                      </a:lnTo>
+                                      <a:lnTo>
+                                        <a:pt x="1223" y="49"/>
+                                      </a:lnTo>
+                                      <a:lnTo>
+                                        <a:pt x="1320" y="28"/>
+                                      </a:lnTo>
+                                      <a:lnTo>
+                                        <a:pt x="1420" y="13"/>
+                                      </a:lnTo>
+                                      <a:lnTo>
+                                        <a:pt x="1521" y="3"/>
+                                      </a:lnTo>
+                                      <a:lnTo>
+                                        <a:pt x="1623" y="0"/>
+                                      </a:lnTo>
+                                      <a:close/>
+                                    </a:path>
+                                  </a:pathLst>
+                                </a:custGeom>
+                                <a:solidFill>
+                                  <a:schemeClr val="accent1"/>
+                                </a:solidFill>
+                                <a:ln w="0">
+                                  <a:noFill/>
+                                  <a:prstDash val="solid"/>
+                                  <a:round/>
+                                  <a:headEnd/>
+                                  <a:tailEnd/>
+                                </a:ln>
+                              </wps:spPr>
+                              <wps:bodyPr vert="horz" wrap="square" lIns="91440" tIns="45720" rIns="91440" bIns="45720" numCol="1" anchor="t" anchorCtr="0" compatLnSpc="1">
+                                <a:prstTxWarp prst="textNoShape">
+                                  <a:avLst/>
+                                </a:prstTxWarp>
+                              </wps:bodyPr>
+                            </wps:wsp>
+                            <wps:wsp>
+                              <wps:cNvPr id="23" name="Experience icon symbol" descr="Experience icon symbol"/>
+                              <wps:cNvSpPr>
+                                <a:spLocks noEditPoints="1"/>
+                              </wps:cNvSpPr>
+                              <wps:spPr bwMode="auto">
+                                <a:xfrm>
+                                  <a:off x="50" y="51"/>
+                                  <a:ext cx="74" cy="59"/>
+                                </a:xfrm>
+                                <a:custGeom>
+                                  <a:avLst/>
+                                  <a:gdLst>
+                                    <a:gd name="T0" fmla="*/ 81 w 1395"/>
+                                    <a:gd name="T1" fmla="*/ 1010 h 1106"/>
+                                    <a:gd name="T2" fmla="*/ 107 w 1395"/>
+                                    <a:gd name="T3" fmla="*/ 1025 h 1106"/>
+                                    <a:gd name="T4" fmla="*/ 1308 w 1395"/>
+                                    <a:gd name="T5" fmla="*/ 1018 h 1106"/>
+                                    <a:gd name="T6" fmla="*/ 1316 w 1395"/>
+                                    <a:gd name="T7" fmla="*/ 655 h 1106"/>
+                                    <a:gd name="T8" fmla="*/ 1276 w 1395"/>
+                                    <a:gd name="T9" fmla="*/ 681 h 1106"/>
+                                    <a:gd name="T10" fmla="*/ 1205 w 1395"/>
+                                    <a:gd name="T11" fmla="*/ 691 h 1106"/>
+                                    <a:gd name="T12" fmla="*/ 812 w 1395"/>
+                                    <a:gd name="T13" fmla="*/ 770 h 1106"/>
+                                    <a:gd name="T14" fmla="*/ 776 w 1395"/>
+                                    <a:gd name="T15" fmla="*/ 792 h 1106"/>
+                                    <a:gd name="T16" fmla="*/ 605 w 1395"/>
+                                    <a:gd name="T17" fmla="*/ 781 h 1106"/>
+                                    <a:gd name="T18" fmla="*/ 593 w 1395"/>
+                                    <a:gd name="T19" fmla="*/ 691 h 1106"/>
+                                    <a:gd name="T20" fmla="*/ 145 w 1395"/>
+                                    <a:gd name="T21" fmla="*/ 685 h 1106"/>
+                                    <a:gd name="T22" fmla="*/ 104 w 1395"/>
+                                    <a:gd name="T23" fmla="*/ 668 h 1106"/>
+                                    <a:gd name="T24" fmla="*/ 1293 w 1395"/>
+                                    <a:gd name="T25" fmla="*/ 287 h 1106"/>
+                                    <a:gd name="T26" fmla="*/ 89 w 1395"/>
+                                    <a:gd name="T27" fmla="*/ 295 h 1106"/>
+                                    <a:gd name="T28" fmla="*/ 79 w 1395"/>
+                                    <a:gd name="T29" fmla="*/ 502 h 1106"/>
+                                    <a:gd name="T30" fmla="*/ 99 w 1395"/>
+                                    <a:gd name="T31" fmla="*/ 559 h 1106"/>
+                                    <a:gd name="T32" fmla="*/ 135 w 1395"/>
+                                    <a:gd name="T33" fmla="*/ 586 h 1106"/>
+                                    <a:gd name="T34" fmla="*/ 181 w 1395"/>
+                                    <a:gd name="T35" fmla="*/ 601 h 1106"/>
+                                    <a:gd name="T36" fmla="*/ 593 w 1395"/>
+                                    <a:gd name="T37" fmla="*/ 538 h 1106"/>
+                                    <a:gd name="T38" fmla="*/ 617 w 1395"/>
+                                    <a:gd name="T39" fmla="*/ 505 h 1106"/>
+                                    <a:gd name="T40" fmla="*/ 791 w 1395"/>
+                                    <a:gd name="T41" fmla="*/ 505 h 1106"/>
+                                    <a:gd name="T42" fmla="*/ 815 w 1395"/>
+                                    <a:gd name="T43" fmla="*/ 538 h 1106"/>
+                                    <a:gd name="T44" fmla="*/ 1227 w 1395"/>
+                                    <a:gd name="T45" fmla="*/ 601 h 1106"/>
+                                    <a:gd name="T46" fmla="*/ 1284 w 1395"/>
+                                    <a:gd name="T47" fmla="*/ 574 h 1106"/>
+                                    <a:gd name="T48" fmla="*/ 1314 w 1395"/>
+                                    <a:gd name="T49" fmla="*/ 523 h 1106"/>
+                                    <a:gd name="T50" fmla="*/ 1319 w 1395"/>
+                                    <a:gd name="T51" fmla="*/ 302 h 1106"/>
+                                    <a:gd name="T52" fmla="*/ 1293 w 1395"/>
+                                    <a:gd name="T53" fmla="*/ 287 h 1106"/>
+                                    <a:gd name="T54" fmla="*/ 900 w 1395"/>
+                                    <a:gd name="T55" fmla="*/ 201 h 1106"/>
+                                    <a:gd name="T56" fmla="*/ 520 w 1395"/>
+                                    <a:gd name="T57" fmla="*/ 0 h 1106"/>
+                                    <a:gd name="T58" fmla="*/ 925 w 1395"/>
+                                    <a:gd name="T59" fmla="*/ 6 h 1106"/>
+                                    <a:gd name="T60" fmla="*/ 966 w 1395"/>
+                                    <a:gd name="T61" fmla="*/ 38 h 1106"/>
+                                    <a:gd name="T62" fmla="*/ 983 w 1395"/>
+                                    <a:gd name="T63" fmla="*/ 85 h 1106"/>
+                                    <a:gd name="T64" fmla="*/ 1295 w 1395"/>
+                                    <a:gd name="T65" fmla="*/ 203 h 1106"/>
+                                    <a:gd name="T66" fmla="*/ 1352 w 1395"/>
+                                    <a:gd name="T67" fmla="*/ 226 h 1106"/>
+                                    <a:gd name="T68" fmla="*/ 1385 w 1395"/>
+                                    <a:gd name="T69" fmla="*/ 270 h 1106"/>
+                                    <a:gd name="T70" fmla="*/ 1395 w 1395"/>
+                                    <a:gd name="T71" fmla="*/ 326 h 1106"/>
+                                    <a:gd name="T72" fmla="*/ 1387 w 1395"/>
+                                    <a:gd name="T73" fmla="*/ 1029 h 1106"/>
+                                    <a:gd name="T74" fmla="*/ 1351 w 1395"/>
+                                    <a:gd name="T75" fmla="*/ 1080 h 1106"/>
+                                    <a:gd name="T76" fmla="*/ 1292 w 1395"/>
+                                    <a:gd name="T77" fmla="*/ 1104 h 1106"/>
+                                    <a:gd name="T78" fmla="*/ 104 w 1395"/>
+                                    <a:gd name="T79" fmla="*/ 1105 h 1106"/>
+                                    <a:gd name="T80" fmla="*/ 40 w 1395"/>
+                                    <a:gd name="T81" fmla="*/ 1085 h 1106"/>
+                                    <a:gd name="T82" fmla="*/ 7 w 1395"/>
+                                    <a:gd name="T83" fmla="*/ 1042 h 1106"/>
+                                    <a:gd name="T84" fmla="*/ 0 w 1395"/>
+                                    <a:gd name="T85" fmla="*/ 980 h 1106"/>
+                                    <a:gd name="T86" fmla="*/ 6 w 1395"/>
+                                    <a:gd name="T87" fmla="*/ 287 h 1106"/>
+                                    <a:gd name="T88" fmla="*/ 31 w 1395"/>
+                                    <a:gd name="T89" fmla="*/ 238 h 1106"/>
+                                    <a:gd name="T90" fmla="*/ 82 w 1395"/>
+                                    <a:gd name="T91" fmla="*/ 207 h 1106"/>
+                                    <a:gd name="T92" fmla="*/ 426 w 1395"/>
+                                    <a:gd name="T93" fmla="*/ 201 h 1106"/>
+                                    <a:gd name="T94" fmla="*/ 433 w 1395"/>
+                                    <a:gd name="T95" fmla="*/ 52 h 1106"/>
+                                    <a:gd name="T96" fmla="*/ 467 w 1395"/>
+                                    <a:gd name="T97" fmla="*/ 14 h 1106"/>
+                                    <a:gd name="T98" fmla="*/ 520 w 1395"/>
+                                    <a:gd name="T99" fmla="*/ 0 h 1106"/>
+                                  </a:gdLst>
+                                  <a:ahLst/>
+                                  <a:cxnLst>
+                                    <a:cxn ang="0">
+                                      <a:pos x="T0" y="T1"/>
+                                    </a:cxn>
+                                    <a:cxn ang="0">
+                                      <a:pos x="T2" y="T3"/>
+                                    </a:cxn>
+                                    <a:cxn ang="0">
+                                      <a:pos x="T4" y="T5"/>
+                                    </a:cxn>
+                                    <a:cxn ang="0">
+                                      <a:pos x="T6" y="T7"/>
+                                    </a:cxn>
+                                    <a:cxn ang="0">
+                                      <a:pos x="T8" y="T9"/>
+                                    </a:cxn>
+                                    <a:cxn ang="0">
+                                      <a:pos x="T10" y="T11"/>
+                                    </a:cxn>
+                                    <a:cxn ang="0">
+                                      <a:pos x="T12" y="T13"/>
+                                    </a:cxn>
+                                    <a:cxn ang="0">
+                                      <a:pos x="T14" y="T15"/>
+                                    </a:cxn>
+                                    <a:cxn ang="0">
+                                      <a:pos x="T16" y="T17"/>
+                                    </a:cxn>
+                                    <a:cxn ang="0">
+                                      <a:pos x="T18" y="T19"/>
+                                    </a:cxn>
+                                    <a:cxn ang="0">
+                                      <a:pos x="T20" y="T21"/>
+                                    </a:cxn>
+                                    <a:cxn ang="0">
+                                      <a:pos x="T22" y="T23"/>
+                                    </a:cxn>
+                                    <a:cxn ang="0">
+                                      <a:pos x="T24" y="T25"/>
+                                    </a:cxn>
+                                    <a:cxn ang="0">
+                                      <a:pos x="T26" y="T27"/>
+                                    </a:cxn>
+                                    <a:cxn ang="0">
+                                      <a:pos x="T28" y="T29"/>
+                                    </a:cxn>
+                                    <a:cxn ang="0">
+                                      <a:pos x="T30" y="T31"/>
+                                    </a:cxn>
+                                    <a:cxn ang="0">
+                                      <a:pos x="T32" y="T33"/>
+                                    </a:cxn>
+                                    <a:cxn ang="0">
+                                      <a:pos x="T34" y="T35"/>
+                                    </a:cxn>
+                                    <a:cxn ang="0">
+                                      <a:pos x="T36" y="T37"/>
+                                    </a:cxn>
+                                    <a:cxn ang="0">
+                                      <a:pos x="T38" y="T39"/>
+                                    </a:cxn>
+                                    <a:cxn ang="0">
+                                      <a:pos x="T40" y="T41"/>
+                                    </a:cxn>
+                                    <a:cxn ang="0">
+                                      <a:pos x="T42" y="T43"/>
+                                    </a:cxn>
+                                    <a:cxn ang="0">
+                                      <a:pos x="T44" y="T45"/>
+                                    </a:cxn>
+                                    <a:cxn ang="0">
+                                      <a:pos x="T46" y="T47"/>
+                                    </a:cxn>
+                                    <a:cxn ang="0">
+                                      <a:pos x="T48" y="T49"/>
+                                    </a:cxn>
+                                    <a:cxn ang="0">
+                                      <a:pos x="T50" y="T51"/>
+                                    </a:cxn>
+                                    <a:cxn ang="0">
+                                      <a:pos x="T52" y="T53"/>
+                                    </a:cxn>
+                                    <a:cxn ang="0">
+                                      <a:pos x="T54" y="T55"/>
+                                    </a:cxn>
+                                    <a:cxn ang="0">
+                                      <a:pos x="T56" y="T57"/>
+                                    </a:cxn>
+                                    <a:cxn ang="0">
+                                      <a:pos x="T58" y="T59"/>
+                                    </a:cxn>
+                                    <a:cxn ang="0">
+                                      <a:pos x="T60" y="T61"/>
+                                    </a:cxn>
+                                    <a:cxn ang="0">
+                                      <a:pos x="T62" y="T63"/>
+                                    </a:cxn>
+                                    <a:cxn ang="0">
+                                      <a:pos x="T64" y="T65"/>
+                                    </a:cxn>
+                                    <a:cxn ang="0">
+                                      <a:pos x="T66" y="T67"/>
+                                    </a:cxn>
+                                    <a:cxn ang="0">
+                                      <a:pos x="T68" y="T69"/>
+                                    </a:cxn>
+                                    <a:cxn ang="0">
+                                      <a:pos x="T70" y="T71"/>
+                                    </a:cxn>
+                                    <a:cxn ang="0">
+                                      <a:pos x="T72" y="T73"/>
+                                    </a:cxn>
+                                    <a:cxn ang="0">
+                                      <a:pos x="T74" y="T75"/>
+                                    </a:cxn>
+                                    <a:cxn ang="0">
+                                      <a:pos x="T76" y="T77"/>
+                                    </a:cxn>
+                                    <a:cxn ang="0">
+                                      <a:pos x="T78" y="T79"/>
+                                    </a:cxn>
+                                    <a:cxn ang="0">
+                                      <a:pos x="T80" y="T81"/>
+                                    </a:cxn>
+                                    <a:cxn ang="0">
+                                      <a:pos x="T82" y="T83"/>
+                                    </a:cxn>
+                                    <a:cxn ang="0">
+                                      <a:pos x="T84" y="T85"/>
+                                    </a:cxn>
+                                    <a:cxn ang="0">
+                                      <a:pos x="T86" y="T87"/>
+                                    </a:cxn>
+                                    <a:cxn ang="0">
+                                      <a:pos x="T88" y="T89"/>
+                                    </a:cxn>
+                                    <a:cxn ang="0">
+                                      <a:pos x="T90" y="T91"/>
+                                    </a:cxn>
+                                    <a:cxn ang="0">
+                                      <a:pos x="T92" y="T93"/>
+                                    </a:cxn>
+                                    <a:cxn ang="0">
+                                      <a:pos x="T94" y="T95"/>
+                                    </a:cxn>
+                                    <a:cxn ang="0">
+                                      <a:pos x="T96" y="T97"/>
+                                    </a:cxn>
+                                    <a:cxn ang="0">
+                                      <a:pos x="T98" y="T99"/>
+                                    </a:cxn>
+                                  </a:cxnLst>
+                                  <a:rect l="0" t="0" r="r" b="b"/>
+                                  <a:pathLst>
+                                    <a:path w="1395" h="1106">
+                                      <a:moveTo>
+                                        <a:pt x="79" y="655"/>
+                                      </a:moveTo>
+                                      <a:lnTo>
+                                        <a:pt x="79" y="1000"/>
+                                      </a:lnTo>
+                                      <a:lnTo>
+                                        <a:pt x="81" y="1010"/>
+                                      </a:lnTo>
+                                      <a:lnTo>
+                                        <a:pt x="87" y="1018"/>
+                                      </a:lnTo>
+                                      <a:lnTo>
+                                        <a:pt x="97" y="1023"/>
+                                      </a:lnTo>
+                                      <a:lnTo>
+                                        <a:pt x="107" y="1025"/>
+                                      </a:lnTo>
+                                      <a:lnTo>
+                                        <a:pt x="1288" y="1025"/>
+                                      </a:lnTo>
+                                      <a:lnTo>
+                                        <a:pt x="1299" y="1023"/>
+                                      </a:lnTo>
+                                      <a:lnTo>
+                                        <a:pt x="1308" y="1018"/>
+                                      </a:lnTo>
+                                      <a:lnTo>
+                                        <a:pt x="1314" y="1010"/>
+                                      </a:lnTo>
+                                      <a:lnTo>
+                                        <a:pt x="1316" y="1000"/>
+                                      </a:lnTo>
+                                      <a:lnTo>
+                                        <a:pt x="1316" y="655"/>
+                                      </a:lnTo>
+                                      <a:lnTo>
+                                        <a:pt x="1301" y="667"/>
+                                      </a:lnTo>
+                                      <a:lnTo>
+                                        <a:pt x="1288" y="675"/>
+                                      </a:lnTo>
+                                      <a:lnTo>
+                                        <a:pt x="1276" y="681"/>
+                                      </a:lnTo>
+                                      <a:lnTo>
+                                        <a:pt x="1263" y="685"/>
+                                      </a:lnTo>
+                                      <a:lnTo>
+                                        <a:pt x="1234" y="690"/>
+                                      </a:lnTo>
+                                      <a:lnTo>
+                                        <a:pt x="1205" y="691"/>
+                                      </a:lnTo>
+                                      <a:lnTo>
+                                        <a:pt x="815" y="691"/>
+                                      </a:lnTo>
+                                      <a:lnTo>
+                                        <a:pt x="815" y="756"/>
+                                      </a:lnTo>
+                                      <a:lnTo>
+                                        <a:pt x="812" y="770"/>
+                                      </a:lnTo>
+                                      <a:lnTo>
+                                        <a:pt x="803" y="781"/>
+                                      </a:lnTo>
+                                      <a:lnTo>
+                                        <a:pt x="791" y="789"/>
+                                      </a:lnTo>
+                                      <a:lnTo>
+                                        <a:pt x="776" y="792"/>
+                                      </a:lnTo>
+                                      <a:lnTo>
+                                        <a:pt x="632" y="792"/>
+                                      </a:lnTo>
+                                      <a:lnTo>
+                                        <a:pt x="617" y="789"/>
+                                      </a:lnTo>
+                                      <a:lnTo>
+                                        <a:pt x="605" y="781"/>
+                                      </a:lnTo>
+                                      <a:lnTo>
+                                        <a:pt x="596" y="770"/>
+                                      </a:lnTo>
+                                      <a:lnTo>
+                                        <a:pt x="593" y="756"/>
+                                      </a:lnTo>
+                                      <a:lnTo>
+                                        <a:pt x="593" y="691"/>
+                                      </a:lnTo>
+                                      <a:lnTo>
+                                        <a:pt x="203" y="691"/>
+                                      </a:lnTo>
+                                      <a:lnTo>
+                                        <a:pt x="174" y="690"/>
+                                      </a:lnTo>
+                                      <a:lnTo>
+                                        <a:pt x="145" y="685"/>
+                                      </a:lnTo>
+                                      <a:lnTo>
+                                        <a:pt x="133" y="681"/>
+                                      </a:lnTo>
+                                      <a:lnTo>
+                                        <a:pt x="119" y="675"/>
+                                      </a:lnTo>
+                                      <a:lnTo>
+                                        <a:pt x="104" y="668"/>
+                                      </a:lnTo>
+                                      <a:lnTo>
+                                        <a:pt x="91" y="661"/>
+                                      </a:lnTo>
+                                      <a:lnTo>
+                                        <a:pt x="79" y="655"/>
+                                      </a:lnTo>
+                                      <a:close/>
+                                      <a:moveTo>
+                                        <a:pt x="1293" y="287"/>
+                                      </a:moveTo>
+                                      <a:lnTo>
+                                        <a:pt x="109" y="288"/>
+                                      </a:lnTo>
+                                      <a:lnTo>
+                                        <a:pt x="98" y="290"/>
+                                      </a:lnTo>
+                                      <a:lnTo>
+                                        <a:pt x="89" y="295"/>
+                                      </a:lnTo>
+                                      <a:lnTo>
+                                        <a:pt x="83" y="304"/>
+                                      </a:lnTo>
+                                      <a:lnTo>
+                                        <a:pt x="80" y="313"/>
+                                      </a:lnTo>
+                                      <a:lnTo>
+                                        <a:pt x="79" y="502"/>
+                                      </a:lnTo>
+                                      <a:lnTo>
+                                        <a:pt x="82" y="523"/>
+                                      </a:lnTo>
+                                      <a:lnTo>
+                                        <a:pt x="88" y="542"/>
+                                      </a:lnTo>
+                                      <a:lnTo>
+                                        <a:pt x="99" y="559"/>
+                                      </a:lnTo>
+                                      <a:lnTo>
+                                        <a:pt x="112" y="574"/>
+                                      </a:lnTo>
+                                      <a:lnTo>
+                                        <a:pt x="122" y="580"/>
+                                      </a:lnTo>
+                                      <a:lnTo>
+                                        <a:pt x="135" y="586"/>
+                                      </a:lnTo>
+                                      <a:lnTo>
+                                        <a:pt x="148" y="591"/>
+                                      </a:lnTo>
+                                      <a:lnTo>
+                                        <a:pt x="160" y="595"/>
+                                      </a:lnTo>
+                                      <a:lnTo>
+                                        <a:pt x="181" y="601"/>
+                                      </a:lnTo>
+                                      <a:lnTo>
+                                        <a:pt x="203" y="603"/>
+                                      </a:lnTo>
+                                      <a:lnTo>
+                                        <a:pt x="593" y="603"/>
+                                      </a:lnTo>
+                                      <a:lnTo>
+                                        <a:pt x="593" y="538"/>
+                                      </a:lnTo>
+                                      <a:lnTo>
+                                        <a:pt x="596" y="525"/>
+                                      </a:lnTo>
+                                      <a:lnTo>
+                                        <a:pt x="605" y="513"/>
+                                      </a:lnTo>
+                                      <a:lnTo>
+                                        <a:pt x="617" y="505"/>
+                                      </a:lnTo>
+                                      <a:lnTo>
+                                        <a:pt x="632" y="502"/>
+                                      </a:lnTo>
+                                      <a:lnTo>
+                                        <a:pt x="776" y="502"/>
+                                      </a:lnTo>
+                                      <a:lnTo>
+                                        <a:pt x="791" y="505"/>
+                                      </a:lnTo>
+                                      <a:lnTo>
+                                        <a:pt x="803" y="513"/>
+                                      </a:lnTo>
+                                      <a:lnTo>
+                                        <a:pt x="812" y="525"/>
+                                      </a:lnTo>
+                                      <a:lnTo>
+                                        <a:pt x="815" y="538"/>
+                                      </a:lnTo>
+                                      <a:lnTo>
+                                        <a:pt x="815" y="603"/>
+                                      </a:lnTo>
+                                      <a:lnTo>
+                                        <a:pt x="1205" y="603"/>
+                                      </a:lnTo>
+                                      <a:lnTo>
+                                        <a:pt x="1227" y="601"/>
+                                      </a:lnTo>
+                                      <a:lnTo>
+                                        <a:pt x="1248" y="595"/>
+                                      </a:lnTo>
+                                      <a:lnTo>
+                                        <a:pt x="1267" y="586"/>
+                                      </a:lnTo>
+                                      <a:lnTo>
+                                        <a:pt x="1284" y="574"/>
+                                      </a:lnTo>
+                                      <a:lnTo>
+                                        <a:pt x="1297" y="559"/>
+                                      </a:lnTo>
+                                      <a:lnTo>
+                                        <a:pt x="1307" y="542"/>
+                                      </a:lnTo>
+                                      <a:lnTo>
+                                        <a:pt x="1314" y="523"/>
+                                      </a:lnTo>
+                                      <a:lnTo>
+                                        <a:pt x="1316" y="502"/>
+                                      </a:lnTo>
+                                      <a:lnTo>
+                                        <a:pt x="1322" y="311"/>
+                                      </a:lnTo>
+                                      <a:lnTo>
+                                        <a:pt x="1319" y="302"/>
+                                      </a:lnTo>
+                                      <a:lnTo>
+                                        <a:pt x="1313" y="294"/>
+                                      </a:lnTo>
+                                      <a:lnTo>
+                                        <a:pt x="1304" y="288"/>
+                                      </a:lnTo>
+                                      <a:lnTo>
+                                        <a:pt x="1293" y="287"/>
+                                      </a:lnTo>
+                                      <a:close/>
+                                      <a:moveTo>
+                                        <a:pt x="510" y="80"/>
+                                      </a:moveTo>
+                                      <a:lnTo>
+                                        <a:pt x="510" y="201"/>
+                                      </a:lnTo>
+                                      <a:lnTo>
+                                        <a:pt x="900" y="201"/>
+                                      </a:lnTo>
+                                      <a:lnTo>
+                                        <a:pt x="900" y="80"/>
+                                      </a:lnTo>
+                                      <a:lnTo>
+                                        <a:pt x="510" y="80"/>
+                                      </a:lnTo>
+                                      <a:close/>
+                                      <a:moveTo>
+                                        <a:pt x="520" y="0"/>
+                                      </a:moveTo>
+                                      <a:lnTo>
+                                        <a:pt x="888" y="0"/>
+                                      </a:lnTo>
+                                      <a:lnTo>
+                                        <a:pt x="907" y="1"/>
+                                      </a:lnTo>
+                                      <a:lnTo>
+                                        <a:pt x="925" y="6"/>
+                                      </a:lnTo>
+                                      <a:lnTo>
+                                        <a:pt x="941" y="14"/>
+                                      </a:lnTo>
+                                      <a:lnTo>
+                                        <a:pt x="954" y="25"/>
+                                      </a:lnTo>
+                                      <a:lnTo>
+                                        <a:pt x="966" y="38"/>
+                                      </a:lnTo>
+                                      <a:lnTo>
+                                        <a:pt x="975" y="52"/>
+                                      </a:lnTo>
+                                      <a:lnTo>
+                                        <a:pt x="981" y="68"/>
+                                      </a:lnTo>
+                                      <a:lnTo>
+                                        <a:pt x="983" y="85"/>
+                                      </a:lnTo>
+                                      <a:lnTo>
+                                        <a:pt x="983" y="201"/>
+                                      </a:lnTo>
+                                      <a:lnTo>
+                                        <a:pt x="1269" y="201"/>
+                                      </a:lnTo>
+                                      <a:lnTo>
+                                        <a:pt x="1295" y="203"/>
+                                      </a:lnTo>
+                                      <a:lnTo>
+                                        <a:pt x="1317" y="208"/>
+                                      </a:lnTo>
+                                      <a:lnTo>
+                                        <a:pt x="1336" y="216"/>
+                                      </a:lnTo>
+                                      <a:lnTo>
+                                        <a:pt x="1352" y="226"/>
+                                      </a:lnTo>
+                                      <a:lnTo>
+                                        <a:pt x="1365" y="239"/>
+                                      </a:lnTo>
+                                      <a:lnTo>
+                                        <a:pt x="1376" y="253"/>
+                                      </a:lnTo>
+                                      <a:lnTo>
+                                        <a:pt x="1385" y="270"/>
+                                      </a:lnTo>
+                                      <a:lnTo>
+                                        <a:pt x="1390" y="287"/>
+                                      </a:lnTo>
+                                      <a:lnTo>
+                                        <a:pt x="1394" y="306"/>
+                                      </a:lnTo>
+                                      <a:lnTo>
+                                        <a:pt x="1395" y="326"/>
+                                      </a:lnTo>
+                                      <a:lnTo>
+                                        <a:pt x="1395" y="980"/>
+                                      </a:lnTo>
+                                      <a:lnTo>
+                                        <a:pt x="1393" y="1006"/>
+                                      </a:lnTo>
+                                      <a:lnTo>
+                                        <a:pt x="1387" y="1029"/>
+                                      </a:lnTo>
+                                      <a:lnTo>
+                                        <a:pt x="1378" y="1049"/>
+                                      </a:lnTo>
+                                      <a:lnTo>
+                                        <a:pt x="1366" y="1066"/>
+                                      </a:lnTo>
+                                      <a:lnTo>
+                                        <a:pt x="1351" y="1080"/>
+                                      </a:lnTo>
+                                      <a:lnTo>
+                                        <a:pt x="1333" y="1091"/>
+                                      </a:lnTo>
+                                      <a:lnTo>
+                                        <a:pt x="1314" y="1099"/>
+                                      </a:lnTo>
+                                      <a:lnTo>
+                                        <a:pt x="1292" y="1104"/>
+                                      </a:lnTo>
+                                      <a:lnTo>
+                                        <a:pt x="1269" y="1106"/>
+                                      </a:lnTo>
+                                      <a:lnTo>
+                                        <a:pt x="135" y="1106"/>
+                                      </a:lnTo>
+                                      <a:lnTo>
+                                        <a:pt x="104" y="1105"/>
+                                      </a:lnTo>
+                                      <a:lnTo>
+                                        <a:pt x="79" y="1101"/>
+                                      </a:lnTo>
+                                      <a:lnTo>
+                                        <a:pt x="57" y="1094"/>
+                                      </a:lnTo>
+                                      <a:lnTo>
+                                        <a:pt x="40" y="1085"/>
+                                      </a:lnTo>
+                                      <a:lnTo>
+                                        <a:pt x="26" y="1073"/>
+                                      </a:lnTo>
+                                      <a:lnTo>
+                                        <a:pt x="15" y="1059"/>
+                                      </a:lnTo>
+                                      <a:lnTo>
+                                        <a:pt x="7" y="1042"/>
+                                      </a:lnTo>
+                                      <a:lnTo>
+                                        <a:pt x="3" y="1024"/>
+                                      </a:lnTo>
+                                      <a:lnTo>
+                                        <a:pt x="0" y="1003"/>
+                                      </a:lnTo>
+                                      <a:lnTo>
+                                        <a:pt x="0" y="980"/>
+                                      </a:lnTo>
+                                      <a:lnTo>
+                                        <a:pt x="0" y="326"/>
+                                      </a:lnTo>
+                                      <a:lnTo>
+                                        <a:pt x="2" y="306"/>
+                                      </a:lnTo>
+                                      <a:lnTo>
+                                        <a:pt x="6" y="287"/>
+                                      </a:lnTo>
+                                      <a:lnTo>
+                                        <a:pt x="12" y="269"/>
+                                      </a:lnTo>
+                                      <a:lnTo>
+                                        <a:pt x="20" y="252"/>
+                                      </a:lnTo>
+                                      <a:lnTo>
+                                        <a:pt x="31" y="238"/>
+                                      </a:lnTo>
+                                      <a:lnTo>
+                                        <a:pt x="45" y="225"/>
+                                      </a:lnTo>
+                                      <a:lnTo>
+                                        <a:pt x="62" y="215"/>
+                                      </a:lnTo>
+                                      <a:lnTo>
+                                        <a:pt x="82" y="207"/>
+                                      </a:lnTo>
+                                      <a:lnTo>
+                                        <a:pt x="107" y="203"/>
+                                      </a:lnTo>
+                                      <a:lnTo>
+                                        <a:pt x="135" y="201"/>
+                                      </a:lnTo>
+                                      <a:lnTo>
+                                        <a:pt x="426" y="201"/>
+                                      </a:lnTo>
+                                      <a:lnTo>
+                                        <a:pt x="426" y="85"/>
+                                      </a:lnTo>
+                                      <a:lnTo>
+                                        <a:pt x="428" y="68"/>
+                                      </a:lnTo>
+                                      <a:lnTo>
+                                        <a:pt x="433" y="52"/>
+                                      </a:lnTo>
+                                      <a:lnTo>
+                                        <a:pt x="442" y="38"/>
+                                      </a:lnTo>
+                                      <a:lnTo>
+                                        <a:pt x="454" y="25"/>
+                                      </a:lnTo>
+                                      <a:lnTo>
+                                        <a:pt x="467" y="14"/>
+                                      </a:lnTo>
+                                      <a:lnTo>
+                                        <a:pt x="483" y="6"/>
+                                      </a:lnTo>
+                                      <a:lnTo>
+                                        <a:pt x="501" y="1"/>
+                                      </a:lnTo>
+                                      <a:lnTo>
+                                        <a:pt x="520" y="0"/>
+                                      </a:lnTo>
+                                      <a:close/>
+                                    </a:path>
+                                  </a:pathLst>
+                                </a:custGeom>
+                                <a:solidFill>
+                                  <a:schemeClr val="bg1"/>
+                                </a:solidFill>
+                                <a:ln w="0">
+                                  <a:noFill/>
+                                  <a:prstDash val="solid"/>
+                                  <a:round/>
+                                  <a:headEnd/>
+                                  <a:tailEnd/>
+                                </a:ln>
+                              </wps:spPr>
+                              <wps:bodyPr vert="horz" wrap="square" lIns="91440" tIns="45720" rIns="91440" bIns="45720" numCol="1" anchor="t" anchorCtr="0" compatLnSpc="1">
+                                <a:prstTxWarp prst="textNoShape">
+                                  <a:avLst/>
+                                </a:prstTxWarp>
+                              </wps:bodyPr>
+                            </wps:wsp>
+                          </wpg:wgp>
+                        </a:graphicData>
+                      </a:graphic>
+                    </wp:inline>
+                  </w:drawing>
+                </mc:Choice>
+                <mc:Fallback>
+                  <w:pict>
+                    <v:group w14:anchorId="4F121AE5" id="Experience in circle icon" o:spid="_x0000_s1026" alt="Experience icon" style="width:21.6pt;height:21.6pt;mso-position-horizontal-relative:char;mso-position-vertical-relative:line" coordsize="171,171" o:gfxdata="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">
+                      <v:shape id="Experience icon circle" o:spid="_x0000_s1027" alt="Experience icon circle" style="position:absolute;width:171;height:171;visibility:visible;mso-wrap-style:square;v-text-anchor:top" coordsize="3246,3246" o:gfxdata="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" path="m1623,r102,3l1826,13r99,15l2023,49r94,28l2210,109r89,38l2386,190r83,49l2551,291r77,57l2701,410r70,65l2836,545r62,73l2955,695r52,82l3056,860r43,87l3137,1036r32,93l3197,1223r21,98l3233,1420r10,101l3246,1623r-3,102l3233,1826r-15,100l3197,2023r-28,94l3137,2210r-38,89l3056,2386r-49,84l2955,2551r-57,77l2836,2701r-65,70l2701,2836r-73,62l2551,2955r-82,53l2386,3056r-87,43l2210,3137r-93,32l2023,3197r-98,21l1826,3233r-101,10l1623,3246r-102,-3l1420,3233r-100,-15l1223,3197r-94,-28l1036,3137r-89,-38l860,3056r-84,-48l695,2955r-77,-57l545,2836r-70,-65l410,2701r-62,-73l291,2551r-53,-81l190,2386r-43,-87l109,2210,77,2117,49,2023,28,1926,13,1826,3,1725,,1623,3,1521,13,1420r15,-99l49,1223r28,-94l109,1036r38,-89l190,860r48,-83l291,695r57,-77l410,545r65,-70l545,410r73,-62l695,291r81,-52l860,190r87,-43l1036,109r93,-32l1223,49r97,-21l1420,13,1521,3,1623,xe" fillcolor="#77448b [3204]" stroked="f" strokeweight="0">
+                        <v:path arrowok="t" o:connecttype="custom" o:connectlocs="91,0;101,1;112,4;121,8;130,13;138,18;146,25;153,33;158,41;163,50;167,59;170,70;171,80;171,91;170,101;167,112;163,121;158,130;153,138;146,146;138,153;130,158;121,163;112,167;101,170;91,171;80,171;70,170;59,167;50,163;41,158;33,153;25,146;18,138;13,130;8,121;4,112;1,101;0,91;0,80;1,70;4,59;8,50;13,41;18,33;25,25;33,18;41,13;50,8;59,4;70,1;80,0" o:connectangles="0,0,0,0,0,0,0,0,0,0,0,0,0,0,0,0,0,0,0,0,0,0,0,0,0,0,0,0,0,0,0,0,0,0,0,0,0,0,0,0,0,0,0,0,0,0,0,0,0,0,0,0"/>
+                      </v:shape>
+                      <v:shape id="Experience icon symbol" o:spid="_x0000_s1028" alt="Experience icon symbol" style="position:absolute;left:50;top:51;width:74;height:59;visibility:visible;mso-wrap-style:square;v-text-anchor:top" coordsize="1395,1106" o:gfxdata="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" path="m79,655r,345l81,1010r6,8l97,1023r10,2l1288,1025r11,-2l1308,1018r6,-8l1316,1000r,-345l1301,667r-13,8l1276,681r-13,4l1234,690r-29,1l815,691r,65l812,770r-9,11l791,789r-15,3l632,792r-15,-3l605,781r-9,-11l593,756r,-65l203,691r-29,-1l145,685r-12,-4l119,675r-15,-7l91,661,79,655xm1293,287l109,288r-11,2l89,295r-6,9l80,313,79,502r3,21l88,542r11,17l112,574r10,6l135,586r13,5l160,595r21,6l203,603r390,l593,538r3,-13l605,513r12,-8l632,502r144,l791,505r12,8l812,525r3,13l815,603r390,l1227,601r21,-6l1267,586r17,-12l1297,559r10,-17l1314,523r2,-21l1322,311r-3,-9l1313,294r-9,-6l1293,287xm510,80r,121l900,201r,-121l510,80xm520,l888,r19,1l925,6r16,8l954,25r12,13l975,52r6,16l983,85r,116l1269,201r26,2l1317,208r19,8l1352,226r13,13l1376,253r9,17l1390,287r4,19l1395,326r,654l1393,1006r-6,23l1378,1049r-12,17l1351,1080r-18,11l1314,1099r-22,5l1269,1106r-1134,l104,1105r-25,-4l57,1094r-17,-9l26,1073,15,1059,7,1042,3,1024,,1003,,980,,326,2,306,6,287r6,-18l20,252,31,238,45,225,62,215r20,-8l107,203r28,-2l426,201r,-116l428,68r5,-16l442,38,454,25,467,14,483,6,501,1,520,xe" fillcolor="white [3212]" stroked="f" strokeweight="0">
+                        <v:path arrowok="t" o:connecttype="custom" o:connectlocs="4,54;6,55;69,54;70,35;68,36;64,37;43,41;41,42;32,42;31,37;8,37;6,36;69,15;5,16;4,27;5,30;7,31;10,32;31,29;33,27;42,27;43,29;65,32;68,31;70,28;70,16;69,15;48,11;28,0;49,0;51,2;52,5;69,11;72,12;73,14;74,17;74,55;72,58;69,59;6,59;2,58;0,56;0,52;0,15;2,13;4,11;23,11;23,3;25,1;28,0" o:connectangles="0,0,0,0,0,0,0,0,0,0,0,0,0,0,0,0,0,0,0,0,0,0,0,0,0,0,0,0,0,0,0,0,0,0,0,0,0,0,0,0,0,0,0,0,0,0,0,0,0,0"/>
+                        <o:lock v:ext="edit" verticies="t"/>
+                      </v:shape>
+                      <w10:anchorlock/>
+                    </v:group>
+                  </w:pict>
+                </mc:Fallback>
+              </mc:AlternateContent>
+            </w:r>
+          </w:p>
+        </w:tc>
+        <w:tc>
+          <w:tcPr>
+            <w:tcW w:w="8587" w:type="dxa"/>
+          </w:tcPr>
+          <w:p>
+            <w:pPr>
+              <w:pStyle w:val="Heading1"/>
+              <w:outlineLvl w:val="0"/>
+              <w:rPr>
+                <w:rFonts w:ascii="Segoe UI" w:hAnsi="Segoe UI" w:cs="Segoe UI"/>
+              </w:rPr>
+            </w:pPr>
+            <w:r>
+              <w:rPr>
+                <w:rFonts w:ascii="Segoe UI" w:hAnsi="Segoe UI" w:cs="Segoe UI"/>
+              </w:rPr>
+              <w:t>Projects</w:t>
+            </w:r>
+          </w:p>
+        </w:tc>
+      </w:tr>
+    </w:tbl>
+    <w:p>
+      <w:pPr>
+        <w:pStyle w:val="Heading2"/>
+        <w:rPr>
+          <w:rFonts w:ascii="Segoe UI" w:hAnsi="Segoe UI" w:cs="Segoe UI"/>
+        </w:rPr>
+      </w:pPr>
+      <w:proofErr w:type="spellStart"/>
+      <w:r>
+        <w:rPr>
+          <w:rFonts w:ascii="Segoe UI" w:hAnsi="Segoe UI" w:cs="Segoe UI"/>
+        </w:rPr>
+        <w:t>OpenChef</w:t>
+      </w:r>
+      <w:proofErr w:type="spellEnd"/>
+      <w:r>
+        <w:rPr>
+          <w:rFonts w:ascii="Segoe UI" w:hAnsi="Segoe UI" w:cs="Segoe UI"/>
+        </w:rPr>
+        <w:t xml:space="preserve"> | </w:t>
+      </w:r>
+      <w:r>
+        <w:rPr>
+          <w:rStyle w:val="Emphasis"/>
+          <w:rFonts w:ascii="Segoe UI" w:hAnsi="Segoe UI" w:cs="Segoe UI"/>
+        </w:rPr>
+        <w:t>Full Stack—Rails &amp; Vue.js</w:t>
+      </w:r>
+    </w:p>
+    <w:p>
+      <w:pPr>
+        <w:pStyle w:val="Heading3"/>
+        <w:rPr>
+          <w:rFonts w:ascii="Segoe UI" w:hAnsi="Segoe UI" w:cs="Segoe UI"/>
+          <w:i/>
+        </w:rPr>
+      </w:pPr>
+      <w:r>
+        <w:rPr>
+          <w:rFonts w:ascii="Segoe UI" w:hAnsi="Segoe UI" w:cs="Segoe UI"/>
+          <w:i/>
+        </w:rPr>
+        <w:t>Summer 2018</w:t>
+      </w:r>
+      <w:r>
+        <w:rPr>
+          <w:rFonts w:ascii="Segoe UI" w:hAnsi="Segoe UI" w:cs="Segoe UI"/>
+          <w:i/>
+        </w:rPr>
+        <w:t xml:space="preserve"> - present</w:t>
+      </w:r>
+    </w:p>
+    <w:p>
+      <w:pPr>
+        <w:rPr>
+          <w:rFonts w:ascii="Segoe UI" w:hAnsi="Segoe UI" w:cs="Segoe UI"/>
+        </w:rPr>
+      </w:pPr>
+      <w:proofErr w:type="spellStart"/>
+      <w:r>
+        <w:rPr>
+          <w:rFonts w:ascii="Segoe UI" w:hAnsi="Segoe UI" w:cs="Segoe UI"/>
+        </w:rPr>
+        <w:t>OpenChef</w:t>
+      </w:r>
+      <w:proofErr w:type="spellEnd"/>
+      <w:r>
+        <w:rPr>
+          <w:rFonts w:ascii="Segoe UI" w:hAnsi="Segoe UI" w:cs="Segoe UI"/>
+        </w:rPr>
+        <w:t xml:space="preserve"> is a full-stack application developed, coded in Rails and Vue.js to create its own matchmaking queue for individual users—allowing them to be paired up with other people. </w:t>
+      </w:r>
+    </w:p>
+    <w:p>
+      <w:pPr>
+        <w:pStyle w:val="Heading2"/>
+        <w:rPr>
+          <w:rFonts w:ascii="Segoe UI" w:hAnsi="Segoe UI" w:cs="Segoe UI"/>
+        </w:rPr>
+      </w:pPr>
+      <w:proofErr w:type="spellStart"/>
+      <w:r>
+        <w:rPr>
+          <w:rFonts w:ascii="Segoe UI" w:hAnsi="Segoe UI" w:cs="Segoe UI"/>
+        </w:rPr>
+        <w:t>QuickPlay</w:t>
+      </w:r>
+      <w:proofErr w:type="spellEnd"/>
+      <w:r>
+        <w:rPr>
+          <w:rFonts w:ascii="Segoe UI" w:hAnsi="Segoe UI" w:cs="Segoe UI"/>
+        </w:rPr>
+        <w:t xml:space="preserve"> | </w:t>
+      </w:r>
+      <w:r>
+        <w:rPr>
+          <w:rStyle w:val="Emphasis"/>
+          <w:rFonts w:ascii="Segoe UI" w:hAnsi="Segoe UI" w:cs="Segoe UI"/>
+        </w:rPr>
+        <w:t xml:space="preserve">Swift, Firebase, and </w:t>
+      </w:r>
+      <w:proofErr w:type="spellStart"/>
+      <w:r>
+        <w:rPr>
+          <w:rStyle w:val="Emphasis"/>
+          <w:rFonts w:ascii="Segoe UI" w:hAnsi="Segoe UI" w:cs="Segoe UI"/>
+        </w:rPr>
+        <w:t>CoreData</w:t>
+      </w:r>
+      <w:proofErr w:type="spellEnd"/>
+    </w:p>
+    <w:p>
+      <w:pPr>
+        <w:pStyle w:val="Heading3"/>
+        <w:rPr>
+          <w:rFonts w:ascii="Segoe UI" w:hAnsi="Segoe UI" w:cs="Segoe UI"/>
+          <w:i/>
+        </w:rPr>
+      </w:pPr>
+      <w:r>
+        <w:rPr>
+          <w:rFonts w:ascii="Segoe UI" w:hAnsi="Segoe UI" w:cs="Segoe UI"/>
+          <w:i/>
+        </w:rPr>
+        <w:t>Spring 2017</w:t>
+      </w:r>
+    </w:p>
+    <w:p>
+      <w:pPr>
+        <w:rPr>
+          <w:rFonts w:ascii="Segoe UI" w:hAnsi="Segoe UI" w:cs="Segoe UI"/>
+        </w:rPr>
+      </w:pPr>
+      <w:r>
+        <w:rPr>
+          <w:rFonts w:ascii="Segoe UI" w:hAnsi="Segoe UI" w:cs="Segoe UI"/>
+        </w:rPr>
+        <w:t>A mobile application developed with Swift and Firebase designed to mimic modern matchmaking for older titles without matchmaking capabilities.</w:t>
       </w:r>
     </w:p>
     <w:tbl>
@@ -14178,7 +14134,7 @@
               <w:rPr>
                 <w:rFonts w:ascii="Segoe UI" w:hAnsi="Segoe UI" w:cs="Segoe UI"/>
               </w:rPr>
-              <w:t>Full Stack Development</w:t>
+              <w:t xml:space="preserve">C++, Java, SQL, Swift, Python, JavaScript </w:t>
             </w:r>
           </w:p>
           <w:p>
@@ -14193,19 +14149,19 @@
               <w:rPr>
                 <w:rFonts w:ascii="Segoe UI" w:hAnsi="Segoe UI" w:cs="Segoe UI"/>
               </w:rPr>
-              <w:t xml:space="preserve">Mobile </w:t>
+              <w:t xml:space="preserve">Ansible, AWS, Azure, EC2/Virtual </w:t>
             </w:r>
             <w:r>
               <w:rPr>
                 <w:rFonts w:ascii="Segoe UI" w:hAnsi="Segoe UI" w:cs="Segoe UI"/>
               </w:rPr>
-              <w:t>Developmen</w:t>
+              <w:t>S</w:t>
             </w:r>
             <w:r>
               <w:rPr>
                 <w:rFonts w:ascii="Segoe UI" w:hAnsi="Segoe UI" w:cs="Segoe UI"/>
               </w:rPr>
-              <w:t>t</w:t>
+              <w:t>ervers</w:t>
             </w:r>
           </w:p>
         </w:tc>
@@ -14228,10 +14184,8 @@
               <w:rPr>
                 <w:rFonts w:ascii="Segoe UI" w:hAnsi="Segoe UI" w:cs="Segoe UI"/>
               </w:rPr>
-              <w:t>Data Structures &amp; Algorithms</w:t>
+              <w:t>React.js, Node.js, Rails</w:t>
             </w:r>
-            <w:bookmarkStart w:id="0" w:name="_GoBack"/>
-            <w:bookmarkEnd w:id="0"/>
           </w:p>
           <w:p>
             <w:pPr>
@@ -14245,8 +14199,16 @@
               <w:rPr>
                 <w:rFonts w:ascii="Segoe UI" w:hAnsi="Segoe UI" w:cs="Segoe UI"/>
               </w:rPr>
-              <w:t>C++, Java, Vue, SQL</w:t>
+              <w:t>REST, Git, *nix</w:t>
             </w:r>
+            <w:r>
+              <w:rPr>
+                <w:rFonts w:ascii="Segoe UI" w:hAnsi="Segoe UI" w:cs="Segoe UI"/>
+              </w:rPr>
+              <w:t>, Agile, JIRA</w:t>
+            </w:r>
+            <w:bookmarkStart w:id="0" w:name="_GoBack"/>
+            <w:bookmarkEnd w:id="0"/>
           </w:p>
         </w:tc>
       </w:tr>
@@ -14381,16 +14343,16 @@
       <mc:AlternateContent>
         <mc:Choice Requires="wps">
           <w:drawing>
-            <wp:anchor distT="0" distB="0" distL="114300" distR="114300" simplePos="0" relativeHeight="251661312" behindDoc="1" locked="0" layoutInCell="1" allowOverlap="1" wp14:anchorId="66C1DA82" wp14:editId="35E8A33D">
+            <wp:anchor distT="0" distB="0" distL="114300" distR="114300" simplePos="0" relativeHeight="251661312" behindDoc="1" locked="0" layoutInCell="1" allowOverlap="1" wp14:anchorId="66C1DA82" wp14:editId="06F0F79F">
               <wp:simplePos x="0" y="0"/>
               <wp:positionH relativeFrom="page">
-                <wp:align>right</wp:align>
+                <wp:align>left</wp:align>
               </wp:positionH>
               <wp:positionV relativeFrom="page">
-                <wp:align>top</wp:align>
+                <wp:posOffset>9525</wp:posOffset>
               </wp:positionV>
-              <wp:extent cx="7772400" cy="2000250"/>
-              <wp:effectExtent l="0" t="0" r="0" b="0"/>
+              <wp:extent cx="7781925" cy="1485900"/>
+              <wp:effectExtent l="0" t="0" r="9525" b="0"/>
               <wp:wrapNone/>
               <wp:docPr id="1" name="Rectangle 1" descr="Header background rectangle"/>
               <wp:cNvGraphicFramePr/>
@@ -14401,7 +14363,7 @@
                     <wps:spPr>
                       <a:xfrm>
                         <a:off x="0" y="0"/>
-                        <a:ext cx="7772400" cy="2000250"/>
+                        <a:ext cx="7781925" cy="1485900"/>
                       </a:xfrm>
                       <a:prstGeom prst="rect">
                         <a:avLst/>
@@ -14439,7 +14401,7 @@
                 </a:graphicData>
               </a:graphic>
               <wp14:sizeRelH relativeFrom="page">
-                <wp14:pctWidth>100000</wp14:pctWidth>
+                <wp14:pctWidth>0</wp14:pctWidth>
               </wp14:sizeRelH>
               <wp14:sizeRelV relativeFrom="margin">
                 <wp14:pctHeight>0</wp14:pctHeight>
@@ -14449,7 +14411,7 @@
         </mc:Choice>
         <mc:Fallback>
           <w:pict>
-            <v:rect w14:anchorId="7B56EC77" id="Rectangle 1" o:spid="_x0000_s1026" alt="Header background rectangle" style="position:absolute;margin-left:560.8pt;margin-top:0;width:612pt;height:157.5pt;z-index:-251655168;visibility:visible;mso-wrap-style:square;mso-width-percent:1000;mso-height-percent:0;mso-wrap-distance-left:9pt;mso-wrap-distance-top:0;mso-wrap-distance-right:9pt;mso-wrap-distance-bottom:0;mso-position-horizontal:right;mso-position-horizontal-relative:page;mso-position-vertical:top;mso-position-vertical-relative:page;mso-width-percent:1000;mso-height-percent:0;mso-width-relative:page;mso-height-relative:margin;v-text-anchor:middle" o:gfxdata="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" fillcolor="#f7f7f7 [3214]" stroked="f" strokeweight="1pt">
+            <v:rect w14:anchorId="7AC56069" id="Rectangle 1" o:spid="_x0000_s1026" alt="Header background rectangle" style="position:absolute;margin-left:0;margin-top:.75pt;width:612.75pt;height:117pt;z-index:-251655168;visibility:visible;mso-wrap-style:square;mso-width-percent:0;mso-height-percent:0;mso-wrap-distance-left:9pt;mso-wrap-distance-top:0;mso-wrap-distance-right:9pt;mso-wrap-distance-bottom:0;mso-position-horizontal:left;mso-position-horizontal-relative:page;mso-position-vertical:absolute;mso-position-vertical-relative:page;mso-width-percent:0;mso-height-percent:0;mso-width-relative:page;mso-height-relative:margin;v-text-anchor:middle" o:gfxdata="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" fillcolor="#f7f7f7 [3214]" stroked="f" strokeweight="1pt">
               <w10:wrap anchorx="page" anchory="page"/>
             </v:rect>
           </w:pict>
@@ -14861,6 +14823,119 @@
     </w:lvl>
   </w:abstractNum>
   <w:abstractNum w:abstractNumId="12" w15:restartNumberingAfterBreak="0">
+    <w:nsid w:val="119406FF"/>
+    <w:multiLevelType w:val="hybridMultilevel"/>
+    <w:tmpl w:val="25BCFF50"/>
+    <w:lvl w:ilvl="0" w:tplc="04090001">
+      <w:start w:val="1"/>
+      <w:numFmt w:val="bullet"/>
+      <w:lvlText w:val=""/>
+      <w:lvlJc w:val="left"/>
+      <w:pPr>
+        <w:ind w:left="720" w:hanging="360"/>
+      </w:pPr>
+      <w:rPr>
+        <w:rFonts w:ascii="Symbol" w:hAnsi="Symbol" w:hint="default"/>
+      </w:rPr>
+    </w:lvl>
+    <w:lvl w:ilvl="1" w:tplc="04090003" w:tentative="1">
+      <w:start w:val="1"/>
+      <w:numFmt w:val="bullet"/>
+      <w:lvlText w:val="o"/>
+      <w:lvlJc w:val="left"/>
+      <w:pPr>
+        <w:ind w:left="1440" w:hanging="360"/>
+      </w:pPr>
+      <w:rPr>
+        <w:rFonts w:ascii="Courier New" w:hAnsi="Courier New" w:cs="Courier New" w:hint="default"/>
+      </w:rPr>
+    </w:lvl>
+    <w:lvl w:ilvl="2" w:tplc="04090005" w:tentative="1">
+      <w:start w:val="1"/>
+      <w:numFmt w:val="bullet"/>
+      <w:lvlText w:val=""/>
+      <w:lvlJc w:val="left"/>
+      <w:pPr>
+        <w:ind w:left="2160" w:hanging="360"/>
+      </w:pPr>
+      <w:rPr>
+        <w:rFonts w:ascii="Wingdings" w:hAnsi="Wingdings" w:hint="default"/>
+      </w:rPr>
+    </w:lvl>
+    <w:lvl w:ilvl="3" w:tplc="04090001" w:tentative="1">
+      <w:start w:val="1"/>
+      <w:numFmt w:val="bullet"/>
+      <w:lvlText w:val=""/>
+      <w:lvlJc w:val="left"/>
+      <w:pPr>
+        <w:ind w:left="2880" w:hanging="360"/>
+      </w:pPr>
+      <w:rPr>
+        <w:rFonts w:ascii="Symbol" w:hAnsi="Symbol" w:hint="default"/>
+      </w:rPr>
+    </w:lvl>
+    <w:lvl w:ilvl="4" w:tplc="04090003" w:tentative="1">
+      <w:start w:val="1"/>
+      <w:numFmt w:val="bullet"/>
+      <w:lvlText w:val="o"/>
+      <w:lvlJc w:val="left"/>
+      <w:pPr>
+        <w:ind w:left="3600" w:hanging="360"/>
+      </w:pPr>
+      <w:rPr>
+        <w:rFonts w:ascii="Courier New" w:hAnsi="Courier New" w:cs="Courier New" w:hint="default"/>
+      </w:rPr>
+    </w:lvl>
+    <w:lvl w:ilvl="5" w:tplc="04090005" w:tentative="1">
+      <w:start w:val="1"/>
+      <w:numFmt w:val="bullet"/>
+      <w:lvlText w:val=""/>
+      <w:lvlJc w:val="left"/>
+      <w:pPr>
+        <w:ind w:left="4320" w:hanging="360"/>
+      </w:pPr>
+      <w:rPr>
+        <w:rFonts w:ascii="Wingdings" w:hAnsi="Wingdings" w:hint="default"/>
+      </w:rPr>
+    </w:lvl>
+    <w:lvl w:ilvl="6" w:tplc="04090001" w:tentative="1">
+      <w:start w:val="1"/>
+      <w:numFmt w:val="bullet"/>
+      <w:lvlText w:val=""/>
+      <w:lvlJc w:val="left"/>
+      <w:pPr>
+        <w:ind w:left="5040" w:hanging="360"/>
+      </w:pPr>
+      <w:rPr>
+        <w:rFonts w:ascii="Symbol" w:hAnsi="Symbol" w:hint="default"/>
+      </w:rPr>
+    </w:lvl>
+    <w:lvl w:ilvl="7" w:tplc="04090003" w:tentative="1">
+      <w:start w:val="1"/>
+      <w:numFmt w:val="bullet"/>
+      <w:lvlText w:val="o"/>
+      <w:lvlJc w:val="left"/>
+      <w:pPr>
+        <w:ind w:left="5760" w:hanging="360"/>
+      </w:pPr>
+      <w:rPr>
+        <w:rFonts w:ascii="Courier New" w:hAnsi="Courier New" w:cs="Courier New" w:hint="default"/>
+      </w:rPr>
+    </w:lvl>
+    <w:lvl w:ilvl="8" w:tplc="04090005" w:tentative="1">
+      <w:start w:val="1"/>
+      <w:numFmt w:val="bullet"/>
+      <w:lvlText w:val=""/>
+      <w:lvlJc w:val="left"/>
+      <w:pPr>
+        <w:ind w:left="6480" w:hanging="360"/>
+      </w:pPr>
+      <w:rPr>
+        <w:rFonts w:ascii="Wingdings" w:hAnsi="Wingdings" w:hint="default"/>
+      </w:rPr>
+    </w:lvl>
+  </w:abstractNum>
+  <w:abstractNum w:abstractNumId="13" w15:restartNumberingAfterBreak="0">
     <w:nsid w:val="21D36168"/>
     <w:multiLevelType w:val="multilevel"/>
     <w:tmpl w:val="510E1954"/>
@@ -14975,7 +15050,120 @@
       </w:rPr>
     </w:lvl>
   </w:abstractNum>
-  <w:abstractNum w:abstractNumId="13" w15:restartNumberingAfterBreak="0">
+  <w:abstractNum w:abstractNumId="14" w15:restartNumberingAfterBreak="0">
+    <w:nsid w:val="24366EDE"/>
+    <w:multiLevelType w:val="hybridMultilevel"/>
+    <w:tmpl w:val="F7D2CD2E"/>
+    <w:lvl w:ilvl="0" w:tplc="04090001">
+      <w:start w:val="1"/>
+      <w:numFmt w:val="bullet"/>
+      <w:lvlText w:val=""/>
+      <w:lvlJc w:val="left"/>
+      <w:pPr>
+        <w:ind w:left="720" w:hanging="360"/>
+      </w:pPr>
+      <w:rPr>
+        <w:rFonts w:ascii="Symbol" w:hAnsi="Symbol" w:hint="default"/>
+      </w:rPr>
+    </w:lvl>
+    <w:lvl w:ilvl="1" w:tplc="04090003" w:tentative="1">
+      <w:start w:val="1"/>
+      <w:numFmt w:val="bullet"/>
+      <w:lvlText w:val="o"/>
+      <w:lvlJc w:val="left"/>
+      <w:pPr>
+        <w:ind w:left="1440" w:hanging="360"/>
+      </w:pPr>
+      <w:rPr>
+        <w:rFonts w:ascii="Courier New" w:hAnsi="Courier New" w:cs="Courier New" w:hint="default"/>
+      </w:rPr>
+    </w:lvl>
+    <w:lvl w:ilvl="2" w:tplc="04090005" w:tentative="1">
+      <w:start w:val="1"/>
+      <w:numFmt w:val="bullet"/>
+      <w:lvlText w:val=""/>
+      <w:lvlJc w:val="left"/>
+      <w:pPr>
+        <w:ind w:left="2160" w:hanging="360"/>
+      </w:pPr>
+      <w:rPr>
+        <w:rFonts w:ascii="Wingdings" w:hAnsi="Wingdings" w:hint="default"/>
+      </w:rPr>
+    </w:lvl>
+    <w:lvl w:ilvl="3" w:tplc="04090001" w:tentative="1">
+      <w:start w:val="1"/>
+      <w:numFmt w:val="bullet"/>
+      <w:lvlText w:val=""/>
+      <w:lvlJc w:val="left"/>
+      <w:pPr>
+        <w:ind w:left="2880" w:hanging="360"/>
+      </w:pPr>
+      <w:rPr>
+        <w:rFonts w:ascii="Symbol" w:hAnsi="Symbol" w:hint="default"/>
+      </w:rPr>
+    </w:lvl>
+    <w:lvl w:ilvl="4" w:tplc="04090003" w:tentative="1">
+      <w:start w:val="1"/>
+      <w:numFmt w:val="bullet"/>
+      <w:lvlText w:val="o"/>
+      <w:lvlJc w:val="left"/>
+      <w:pPr>
+        <w:ind w:left="3600" w:hanging="360"/>
+      </w:pPr>
+      <w:rPr>
+        <w:rFonts w:ascii="Courier New" w:hAnsi="Courier New" w:cs="Courier New" w:hint="default"/>
+      </w:rPr>
+    </w:lvl>
+    <w:lvl w:ilvl="5" w:tplc="04090005" w:tentative="1">
+      <w:start w:val="1"/>
+      <w:numFmt w:val="bullet"/>
+      <w:lvlText w:val=""/>
+      <w:lvlJc w:val="left"/>
+      <w:pPr>
+        <w:ind w:left="4320" w:hanging="360"/>
+      </w:pPr>
+      <w:rPr>
+        <w:rFonts w:ascii="Wingdings" w:hAnsi="Wingdings" w:hint="default"/>
+      </w:rPr>
+    </w:lvl>
+    <w:lvl w:ilvl="6" w:tplc="04090001" w:tentative="1">
+      <w:start w:val="1"/>
+      <w:numFmt w:val="bullet"/>
+      <w:lvlText w:val=""/>
+      <w:lvlJc w:val="left"/>
+      <w:pPr>
+        <w:ind w:left="5040" w:hanging="360"/>
+      </w:pPr>
+      <w:rPr>
+        <w:rFonts w:ascii="Symbol" w:hAnsi="Symbol" w:hint="default"/>
+      </w:rPr>
+    </w:lvl>
+    <w:lvl w:ilvl="7" w:tplc="04090003" w:tentative="1">
+      <w:start w:val="1"/>
+      <w:numFmt w:val="bullet"/>
+      <w:lvlText w:val="o"/>
+      <w:lvlJc w:val="left"/>
+      <w:pPr>
+        <w:ind w:left="5760" w:hanging="360"/>
+      </w:pPr>
+      <w:rPr>
+        <w:rFonts w:ascii="Courier New" w:hAnsi="Courier New" w:cs="Courier New" w:hint="default"/>
+      </w:rPr>
+    </w:lvl>
+    <w:lvl w:ilvl="8" w:tplc="04090005" w:tentative="1">
+      <w:start w:val="1"/>
+      <w:numFmt w:val="bullet"/>
+      <w:lvlText w:val=""/>
+      <w:lvlJc w:val="left"/>
+      <w:pPr>
+        <w:ind w:left="6480" w:hanging="360"/>
+      </w:pPr>
+      <w:rPr>
+        <w:rFonts w:ascii="Wingdings" w:hAnsi="Wingdings" w:hint="default"/>
+      </w:rPr>
+    </w:lvl>
+  </w:abstractNum>
+  <w:abstractNum w:abstractNumId="15" w15:restartNumberingAfterBreak="0">
     <w:nsid w:val="245E5FE6"/>
     <w:multiLevelType w:val="multilevel"/>
     <w:tmpl w:val="1194A500"/>
@@ -15092,6 +15280,345 @@
       </w:rPr>
     </w:lvl>
   </w:abstractNum>
+  <w:abstractNum w:abstractNumId="16" w15:restartNumberingAfterBreak="0">
+    <w:nsid w:val="62FE7905"/>
+    <w:multiLevelType w:val="hybridMultilevel"/>
+    <w:tmpl w:val="FA4E3EF2"/>
+    <w:lvl w:ilvl="0" w:tplc="04090001">
+      <w:start w:val="1"/>
+      <w:numFmt w:val="bullet"/>
+      <w:lvlText w:val=""/>
+      <w:lvlJc w:val="left"/>
+      <w:pPr>
+        <w:ind w:left="720" w:hanging="360"/>
+      </w:pPr>
+      <w:rPr>
+        <w:rFonts w:ascii="Symbol" w:hAnsi="Symbol" w:hint="default"/>
+      </w:rPr>
+    </w:lvl>
+    <w:lvl w:ilvl="1" w:tplc="04090003" w:tentative="1">
+      <w:start w:val="1"/>
+      <w:numFmt w:val="bullet"/>
+      <w:lvlText w:val="o"/>
+      <w:lvlJc w:val="left"/>
+      <w:pPr>
+        <w:ind w:left="1440" w:hanging="360"/>
+      </w:pPr>
+      <w:rPr>
+        <w:rFonts w:ascii="Courier New" w:hAnsi="Courier New" w:cs="Courier New" w:hint="default"/>
+      </w:rPr>
+    </w:lvl>
+    <w:lvl w:ilvl="2" w:tplc="04090005" w:tentative="1">
+      <w:start w:val="1"/>
+      <w:numFmt w:val="bullet"/>
+      <w:lvlText w:val=""/>
+      <w:lvlJc w:val="left"/>
+      <w:pPr>
+        <w:ind w:left="2160" w:hanging="360"/>
+      </w:pPr>
+      <w:rPr>
+        <w:rFonts w:ascii="Wingdings" w:hAnsi="Wingdings" w:hint="default"/>
+      </w:rPr>
+    </w:lvl>
+    <w:lvl w:ilvl="3" w:tplc="04090001" w:tentative="1">
+      <w:start w:val="1"/>
+      <w:numFmt w:val="bullet"/>
+      <w:lvlText w:val=""/>
+      <w:lvlJc w:val="left"/>
+      <w:pPr>
+        <w:ind w:left="2880" w:hanging="360"/>
+      </w:pPr>
+      <w:rPr>
+        <w:rFonts w:ascii="Symbol" w:hAnsi="Symbol" w:hint="default"/>
+      </w:rPr>
+    </w:lvl>
+    <w:lvl w:ilvl="4" w:tplc="04090003" w:tentative="1">
+      <w:start w:val="1"/>
+      <w:numFmt w:val="bullet"/>
+      <w:lvlText w:val="o"/>
+      <w:lvlJc w:val="left"/>
+      <w:pPr>
+        <w:ind w:left="3600" w:hanging="360"/>
+      </w:pPr>
+      <w:rPr>
+        <w:rFonts w:ascii="Courier New" w:hAnsi="Courier New" w:cs="Courier New" w:hint="default"/>
+      </w:rPr>
+    </w:lvl>
+    <w:lvl w:ilvl="5" w:tplc="04090005" w:tentative="1">
+      <w:start w:val="1"/>
+      <w:numFmt w:val="bullet"/>
+      <w:lvlText w:val=""/>
+      <w:lvlJc w:val="left"/>
+      <w:pPr>
+        <w:ind w:left="4320" w:hanging="360"/>
+      </w:pPr>
+      <w:rPr>
+        <w:rFonts w:ascii="Wingdings" w:hAnsi="Wingdings" w:hint="default"/>
+      </w:rPr>
+    </w:lvl>
+    <w:lvl w:ilvl="6" w:tplc="04090001" w:tentative="1">
+      <w:start w:val="1"/>
+      <w:numFmt w:val="bullet"/>
+      <w:lvlText w:val=""/>
+      <w:lvlJc w:val="left"/>
+      <w:pPr>
+        <w:ind w:left="5040" w:hanging="360"/>
+      </w:pPr>
+      <w:rPr>
+        <w:rFonts w:ascii="Symbol" w:hAnsi="Symbol" w:hint="default"/>
+      </w:rPr>
+    </w:lvl>
+    <w:lvl w:ilvl="7" w:tplc="04090003" w:tentative="1">
+      <w:start w:val="1"/>
+      <w:numFmt w:val="bullet"/>
+      <w:lvlText w:val="o"/>
+      <w:lvlJc w:val="left"/>
+      <w:pPr>
+        <w:ind w:left="5760" w:hanging="360"/>
+      </w:pPr>
+      <w:rPr>
+        <w:rFonts w:ascii="Courier New" w:hAnsi="Courier New" w:cs="Courier New" w:hint="default"/>
+      </w:rPr>
+    </w:lvl>
+    <w:lvl w:ilvl="8" w:tplc="04090005" w:tentative="1">
+      <w:start w:val="1"/>
+      <w:numFmt w:val="bullet"/>
+      <w:lvlText w:val=""/>
+      <w:lvlJc w:val="left"/>
+      <w:pPr>
+        <w:ind w:left="6480" w:hanging="360"/>
+      </w:pPr>
+      <w:rPr>
+        <w:rFonts w:ascii="Wingdings" w:hAnsi="Wingdings" w:hint="default"/>
+      </w:rPr>
+    </w:lvl>
+  </w:abstractNum>
+  <w:abstractNum w:abstractNumId="17" w15:restartNumberingAfterBreak="0">
+    <w:nsid w:val="631611F9"/>
+    <w:multiLevelType w:val="hybridMultilevel"/>
+    <w:tmpl w:val="6554A822"/>
+    <w:lvl w:ilvl="0" w:tplc="04090001">
+      <w:start w:val="1"/>
+      <w:numFmt w:val="bullet"/>
+      <w:lvlText w:val=""/>
+      <w:lvlJc w:val="left"/>
+      <w:pPr>
+        <w:ind w:left="720" w:hanging="360"/>
+      </w:pPr>
+      <w:rPr>
+        <w:rFonts w:ascii="Symbol" w:hAnsi="Symbol" w:hint="default"/>
+      </w:rPr>
+    </w:lvl>
+    <w:lvl w:ilvl="1" w:tplc="04090003" w:tentative="1">
+      <w:start w:val="1"/>
+      <w:numFmt w:val="bullet"/>
+      <w:lvlText w:val="o"/>
+      <w:lvlJc w:val="left"/>
+      <w:pPr>
+        <w:ind w:left="1440" w:hanging="360"/>
+      </w:pPr>
+      <w:rPr>
+        <w:rFonts w:ascii="Courier New" w:hAnsi="Courier New" w:cs="Courier New" w:hint="default"/>
+      </w:rPr>
+    </w:lvl>
+    <w:lvl w:ilvl="2" w:tplc="04090005" w:tentative="1">
+      <w:start w:val="1"/>
+      <w:numFmt w:val="bullet"/>
+      <w:lvlText w:val=""/>
+      <w:lvlJc w:val="left"/>
+      <w:pPr>
+        <w:ind w:left="2160" w:hanging="360"/>
+      </w:pPr>
+      <w:rPr>
+        <w:rFonts w:ascii="Wingdings" w:hAnsi="Wingdings" w:hint="default"/>
+      </w:rPr>
+    </w:lvl>
+    <w:lvl w:ilvl="3" w:tplc="04090001" w:tentative="1">
+      <w:start w:val="1"/>
+      <w:numFmt w:val="bullet"/>
+      <w:lvlText w:val=""/>
+      <w:lvlJc w:val="left"/>
+      <w:pPr>
+        <w:ind w:left="2880" w:hanging="360"/>
+      </w:pPr>
+      <w:rPr>
+        <w:rFonts w:ascii="Symbol" w:hAnsi="Symbol" w:hint="default"/>
+      </w:rPr>
+    </w:lvl>
+    <w:lvl w:ilvl="4" w:tplc="04090003" w:tentative="1">
+      <w:start w:val="1"/>
+      <w:numFmt w:val="bullet"/>
+      <w:lvlText w:val="o"/>
+      <w:lvlJc w:val="left"/>
+      <w:pPr>
+        <w:ind w:left="3600" w:hanging="360"/>
+      </w:pPr>
+      <w:rPr>
+        <w:rFonts w:ascii="Courier New" w:hAnsi="Courier New" w:cs="Courier New" w:hint="default"/>
+      </w:rPr>
+    </w:lvl>
+    <w:lvl w:ilvl="5" w:tplc="04090005" w:tentative="1">
+      <w:start w:val="1"/>
+      <w:numFmt w:val="bullet"/>
+      <w:lvlText w:val=""/>
+      <w:lvlJc w:val="left"/>
+      <w:pPr>
+        <w:ind w:left="4320" w:hanging="360"/>
+      </w:pPr>
+      <w:rPr>
+        <w:rFonts w:ascii="Wingdings" w:hAnsi="Wingdings" w:hint="default"/>
+      </w:rPr>
+    </w:lvl>
+    <w:lvl w:ilvl="6" w:tplc="04090001" w:tentative="1">
+      <w:start w:val="1"/>
+      <w:numFmt w:val="bullet"/>
+      <w:lvlText w:val=""/>
+      <w:lvlJc w:val="left"/>
+      <w:pPr>
+        <w:ind w:left="5040" w:hanging="360"/>
+      </w:pPr>
+      <w:rPr>
+        <w:rFonts w:ascii="Symbol" w:hAnsi="Symbol" w:hint="default"/>
+      </w:rPr>
+    </w:lvl>
+    <w:lvl w:ilvl="7" w:tplc="04090003" w:tentative="1">
+      <w:start w:val="1"/>
+      <w:numFmt w:val="bullet"/>
+      <w:lvlText w:val="o"/>
+      <w:lvlJc w:val="left"/>
+      <w:pPr>
+        <w:ind w:left="5760" w:hanging="360"/>
+      </w:pPr>
+      <w:rPr>
+        <w:rFonts w:ascii="Courier New" w:hAnsi="Courier New" w:cs="Courier New" w:hint="default"/>
+      </w:rPr>
+    </w:lvl>
+    <w:lvl w:ilvl="8" w:tplc="04090005" w:tentative="1">
+      <w:start w:val="1"/>
+      <w:numFmt w:val="bullet"/>
+      <w:lvlText w:val=""/>
+      <w:lvlJc w:val="left"/>
+      <w:pPr>
+        <w:ind w:left="6480" w:hanging="360"/>
+      </w:pPr>
+      <w:rPr>
+        <w:rFonts w:ascii="Wingdings" w:hAnsi="Wingdings" w:hint="default"/>
+      </w:rPr>
+    </w:lvl>
+  </w:abstractNum>
+  <w:abstractNum w:abstractNumId="18" w15:restartNumberingAfterBreak="0">
+    <w:nsid w:val="709A179F"/>
+    <w:multiLevelType w:val="hybridMultilevel"/>
+    <w:tmpl w:val="28D85848"/>
+    <w:lvl w:ilvl="0" w:tplc="04090001">
+      <w:start w:val="1"/>
+      <w:numFmt w:val="bullet"/>
+      <w:lvlText w:val=""/>
+      <w:lvlJc w:val="left"/>
+      <w:pPr>
+        <w:ind w:left="720" w:hanging="360"/>
+      </w:pPr>
+      <w:rPr>
+        <w:rFonts w:ascii="Symbol" w:hAnsi="Symbol" w:hint="default"/>
+      </w:rPr>
+    </w:lvl>
+    <w:lvl w:ilvl="1" w:tplc="04090003" w:tentative="1">
+      <w:start w:val="1"/>
+      <w:numFmt w:val="bullet"/>
+      <w:lvlText w:val="o"/>
+      <w:lvlJc w:val="left"/>
+      <w:pPr>
+        <w:ind w:left="1440" w:hanging="360"/>
+      </w:pPr>
+      <w:rPr>
+        <w:rFonts w:ascii="Courier New" w:hAnsi="Courier New" w:cs="Courier New" w:hint="default"/>
+      </w:rPr>
+    </w:lvl>
+    <w:lvl w:ilvl="2" w:tplc="04090005" w:tentative="1">
+      <w:start w:val="1"/>
+      <w:numFmt w:val="bullet"/>
+      <w:lvlText w:val=""/>
+      <w:lvlJc w:val="left"/>
+      <w:pPr>
+        <w:ind w:left="2160" w:hanging="360"/>
+      </w:pPr>
+      <w:rPr>
+        <w:rFonts w:ascii="Wingdings" w:hAnsi="Wingdings" w:hint="default"/>
+      </w:rPr>
+    </w:lvl>
+    <w:lvl w:ilvl="3" w:tplc="04090001" w:tentative="1">
+      <w:start w:val="1"/>
+      <w:numFmt w:val="bullet"/>
+      <w:lvlText w:val=""/>
+      <w:lvlJc w:val="left"/>
+      <w:pPr>
+        <w:ind w:left="2880" w:hanging="360"/>
+      </w:pPr>
+      <w:rPr>
+        <w:rFonts w:ascii="Symbol" w:hAnsi="Symbol" w:hint="default"/>
+      </w:rPr>
+    </w:lvl>
+    <w:lvl w:ilvl="4" w:tplc="04090003" w:tentative="1">
+      <w:start w:val="1"/>
+      <w:numFmt w:val="bullet"/>
+      <w:lvlText w:val="o"/>
+      <w:lvlJc w:val="left"/>
+      <w:pPr>
+        <w:ind w:left="3600" w:hanging="360"/>
+      </w:pPr>
+      <w:rPr>
+        <w:rFonts w:ascii="Courier New" w:hAnsi="Courier New" w:cs="Courier New" w:hint="default"/>
+      </w:rPr>
+    </w:lvl>
+    <w:lvl w:ilvl="5" w:tplc="04090005" w:tentative="1">
+      <w:start w:val="1"/>
+      <w:numFmt w:val="bullet"/>
+      <w:lvlText w:val=""/>
+      <w:lvlJc w:val="left"/>
+      <w:pPr>
+        <w:ind w:left="4320" w:hanging="360"/>
+      </w:pPr>
+      <w:rPr>
+        <w:rFonts w:ascii="Wingdings" w:hAnsi="Wingdings" w:hint="default"/>
+      </w:rPr>
+    </w:lvl>
+    <w:lvl w:ilvl="6" w:tplc="04090001" w:tentative="1">
+      <w:start w:val="1"/>
+      <w:numFmt w:val="bullet"/>
+      <w:lvlText w:val=""/>
+      <w:lvlJc w:val="left"/>
+      <w:pPr>
+        <w:ind w:left="5040" w:hanging="360"/>
+      </w:pPr>
+      <w:rPr>
+        <w:rFonts w:ascii="Symbol" w:hAnsi="Symbol" w:hint="default"/>
+      </w:rPr>
+    </w:lvl>
+    <w:lvl w:ilvl="7" w:tplc="04090003" w:tentative="1">
+      <w:start w:val="1"/>
+      <w:numFmt w:val="bullet"/>
+      <w:lvlText w:val="o"/>
+      <w:lvlJc w:val="left"/>
+      <w:pPr>
+        <w:ind w:left="5760" w:hanging="360"/>
+      </w:pPr>
+      <w:rPr>
+        <w:rFonts w:ascii="Courier New" w:hAnsi="Courier New" w:cs="Courier New" w:hint="default"/>
+      </w:rPr>
+    </w:lvl>
+    <w:lvl w:ilvl="8" w:tplc="04090005" w:tentative="1">
+      <w:start w:val="1"/>
+      <w:numFmt w:val="bullet"/>
+      <w:lvlText w:val=""/>
+      <w:lvlJc w:val="left"/>
+      <w:pPr>
+        <w:ind w:left="6480" w:hanging="360"/>
+      </w:pPr>
+      <w:rPr>
+        <w:rFonts w:ascii="Wingdings" w:hAnsi="Wingdings" w:hint="default"/>
+      </w:rPr>
+    </w:lvl>
+  </w:abstractNum>
   <w:num w:numId="1">
     <w:abstractNumId w:val="9"/>
   </w:num>
@@ -15105,7 +15632,7 @@
     <w:abstractNumId w:val="10"/>
   </w:num>
   <w:num w:numId="4">
-    <w:abstractNumId w:val="13"/>
+    <w:abstractNumId w:val="15"/>
   </w:num>
   <w:num w:numId="5">
     <w:abstractNumId w:val="8"/>
@@ -15135,10 +15662,25 @@
     <w:abstractNumId w:val="0"/>
   </w:num>
   <w:num w:numId="14">
-    <w:abstractNumId w:val="12"/>
+    <w:abstractNumId w:val="13"/>
   </w:num>
   <w:num w:numId="15">
     <w:abstractNumId w:val="11"/>
+  </w:num>
+  <w:num w:numId="16">
+    <w:abstractNumId w:val="17"/>
+  </w:num>
+  <w:num w:numId="17">
+    <w:abstractNumId w:val="18"/>
+  </w:num>
+  <w:num w:numId="18">
+    <w:abstractNumId w:val="14"/>
+  </w:num>
+  <w:num w:numId="19">
+    <w:abstractNumId w:val="16"/>
+  </w:num>
+  <w:num w:numId="20">
+    <w:abstractNumId w:val="12"/>
   </w:num>
 </w:numbering>
 </file>
@@ -15250,7 +15792,7 @@
     <w:lsdException w:name="Hyperlink" w:semiHidden="1" w:unhideWhenUsed="1"/>
     <w:lsdException w:name="FollowedHyperlink" w:semiHidden="1" w:unhideWhenUsed="1"/>
     <w:lsdException w:name="Strong" w:semiHidden="1" w:uiPriority="2" w:unhideWhenUsed="1"/>
-    <w:lsdException w:name="Emphasis" w:uiPriority="20" w:qFormat="1"/>
+    <w:lsdException w:name="Emphasis" w:uiPriority="11" w:qFormat="1"/>
     <w:lsdException w:name="Document Map" w:semiHidden="1" w:unhideWhenUsed="1"/>
     <w:lsdException w:name="Plain Text" w:semiHidden="1" w:unhideWhenUsed="1"/>
     <w:lsdException w:name="E-mail Signature" w:semiHidden="1" w:unhideWhenUsed="1"/>
@@ -16557,6 +17099,17 @@
       <w:szCs w:val="20"/>
     </w:rPr>
   </w:style>
+  <w:style w:type="paragraph" w:styleId="ListParagraph">
+    <w:name w:val="List Paragraph"/>
+    <w:basedOn w:val="Normal"/>
+    <w:uiPriority w:val="34"/>
+    <w:unhideWhenUsed/>
+    <w:rsid w:val="00B43D4E"/>
+    <w:pPr>
+      <w:ind w:left="720"/>
+      <w:contextualSpacing/>
+    </w:pPr>
+  </w:style>
 </w:styles>
 </file>
 
@@ -16832,10 +17385,15 @@
     <w:rsid w:val="001B02E6"/>
     <w:rsid w:val="00312E5A"/>
     <w:rsid w:val="0038550A"/>
+    <w:rsid w:val="003B1C07"/>
+    <w:rsid w:val="00426062"/>
     <w:rsid w:val="00626056"/>
+    <w:rsid w:val="00680947"/>
     <w:rsid w:val="006E5A1A"/>
     <w:rsid w:val="007B4953"/>
+    <w:rsid w:val="007C750F"/>
     <w:rsid w:val="00852E8F"/>
+    <w:rsid w:val="00935BF0"/>
     <w:rsid w:val="00A0263B"/>
     <w:rsid w:val="00B96D8B"/>
     <w:rsid w:val="00DA37EB"/>
@@ -17518,6 +18076,27 @@
     <w:name w:val="3C6149271D764706B9DBEF203B7886E0"/>
     <w:rsid w:val="001B02E6"/>
   </w:style>
+  <w:style w:type="paragraph" w:customStyle="1" w:styleId="3BE9BB7FBF2547B7BEA28ECD643A7380">
+    <w:name w:val="3BE9BB7FBF2547B7BEA28ECD643A7380"/>
+    <w:rsid w:val="00426062"/>
+    <w:rPr>
+      <w:lang w:eastAsia="ja-JP"/>
+    </w:rPr>
+  </w:style>
+  <w:style w:type="paragraph" w:customStyle="1" w:styleId="BA5CB9012FCD47A4BF9D3C72EC90D7EE">
+    <w:name w:val="BA5CB9012FCD47A4BF9D3C72EC90D7EE"/>
+    <w:rsid w:val="00426062"/>
+    <w:rPr>
+      <w:lang w:eastAsia="ja-JP"/>
+    </w:rPr>
+  </w:style>
+  <w:style w:type="paragraph" w:customStyle="1" w:styleId="2976F6A9DB294D9498E9B92BE3928124">
+    <w:name w:val="2976F6A9DB294D9498E9B92BE3928124"/>
+    <w:rsid w:val="00426062"/>
+    <w:rPr>
+      <w:lang w:eastAsia="ja-JP"/>
+    </w:rPr>
+  </w:style>
 </w:styles>
 </file>
 
@@ -17782,7 +18361,7 @@
 </file>
 
 <file path=customXml/itemProps2.xml><?xml version="1.0" encoding="utf-8"?>
-<ds:datastoreItem xmlns:ds="http://schemas.openxmlformats.org/officeDocument/2006/customXml" ds:itemID="{34DCB292-E247-48BE-820E-6CA05D6CE900}">
+<ds:datastoreItem xmlns:ds="http://schemas.openxmlformats.org/officeDocument/2006/customXml" ds:itemID="{64F25230-B810-4BB3-B6DF-C5B8C92DC3BD}">
   <ds:schemaRefs>
     <ds:schemaRef ds:uri="http://schemas.openxmlformats.org/officeDocument/2006/bibliography"/>
   </ds:schemaRefs>

</xml_diff>

<commit_message>
Fixed screen resolutions for medium content
</commit_message>
<xml_diff>
--- a/resume/wongcoderResume.docx
+++ b/resume/wongcoderResume.docx
@@ -29,7 +29,7 @@
       </w:tblGrid>
       <w:tr>
         <w:trPr>
-          <w:trHeight w:hRule="exact" w:val="1710"/>
+          <w:trHeight w:hRule="exact" w:val="1620"/>
         </w:trPr>
         <w:tc>
           <w:tcPr>
@@ -7541,6 +7541,12 @@
         <w:rPr>
           <w:rFonts w:ascii="Segoe UI" w:hAnsi="Segoe UI" w:cs="Segoe UI"/>
         </w:rPr>
+        <w:t xml:space="preserve"> (B.S)</w:t>
+      </w:r>
+      <w:r>
+        <w:rPr>
+          <w:rFonts w:ascii="Segoe UI" w:hAnsi="Segoe UI" w:cs="Segoe UI"/>
+        </w:rPr>
         <w:t xml:space="preserve"> | </w:t>
       </w:r>
       <w:r>
@@ -7579,6 +7585,42 @@
           <w:i/>
         </w:rPr>
         <w:t>present</w:t>
+      </w:r>
+      <w:r>
+        <w:rPr>
+          <w:rFonts w:ascii="Segoe UI" w:hAnsi="Segoe UI" w:cs="Segoe UI"/>
+          <w:i/>
+        </w:rPr>
+        <w:t xml:space="preserve"> (december 2019)</w:t>
+      </w:r>
+    </w:p>
+    <w:p>
+      <w:pPr>
+        <w:rPr>
+          <w:rFonts w:ascii="Segoe UI" w:eastAsiaTheme="minorEastAsia" w:hAnsi="Segoe UI" w:cs="Segoe UI"/>
+          <w:lang w:eastAsia="ko-KR"/>
+        </w:rPr>
+      </w:pPr>
+      <w:r>
+        <w:rPr>
+          <w:rFonts w:ascii="Segoe UI" w:eastAsiaTheme="minorEastAsia" w:hAnsi="Segoe UI" w:cs="Segoe UI"/>
+          <w:lang w:eastAsia="ko-KR"/>
+        </w:rPr>
+        <w:t xml:space="preserve">Major GPA: 3.49 | Cumulative GPA: </w:t>
+      </w:r>
+      <w:r>
+        <w:rPr>
+          <w:rFonts w:ascii="Segoe UI" w:eastAsiaTheme="minorEastAsia" w:hAnsi="Segoe UI" w:cs="Segoe UI"/>
+          <w:lang w:eastAsia="ko-KR"/>
+        </w:rPr>
+        <w:t xml:space="preserve"> </w:t>
+      </w:r>
+      <w:r>
+        <w:rPr>
+          <w:rFonts w:ascii="Segoe UI" w:eastAsiaTheme="minorEastAsia" w:hAnsi="Segoe UI" w:cs="Segoe UI"/>
+          <w:lang w:eastAsia="ko-KR"/>
+        </w:rPr>
+        <w:t>3.36</w:t>
       </w:r>
     </w:p>
     <w:tbl>
@@ -9252,7 +9294,23 @@
           <w:rStyle w:val="Emphasis"/>
           <w:rFonts w:ascii="Segoe UI" w:hAnsi="Segoe UI" w:cs="Segoe UI"/>
         </w:rPr>
-        <w:t xml:space="preserve">Capstone – Vendor Agnostic Cloud Solutions </w:t>
+        <w:t>Capstone</w:t>
+      </w:r>
+      <w:r>
+        <w:rPr>
+          <w:rStyle w:val="Emphasis"/>
+          <w:rFonts w:ascii="Segoe UI" w:hAnsi="Segoe UI" w:cs="Segoe UI"/>
+        </w:rPr>
+        <w:t xml:space="preserve"> Project</w:t>
+      </w:r>
+      <w:bookmarkStart w:id="0" w:name="_GoBack"/>
+      <w:bookmarkEnd w:id="0"/>
+      <w:r>
+        <w:rPr>
+          <w:rStyle w:val="Emphasis"/>
+          <w:rFonts w:ascii="Segoe UI" w:hAnsi="Segoe UI" w:cs="Segoe UI"/>
+        </w:rPr>
+        <w:t xml:space="preserve"> </w:t>
       </w:r>
     </w:p>
     <w:p>
@@ -9431,23 +9489,42 @@
           <w:rFonts w:ascii="Segoe UI" w:eastAsiaTheme="minorEastAsia" w:hAnsi="Segoe UI" w:cs="Segoe UI"/>
           <w:lang w:eastAsia="ko-KR"/>
         </w:rPr>
-        <w:t xml:space="preserve">Developed the full stack for Rockford’s new app in development using Express, </w:t>
+        <w:t>Developed</w:t>
       </w:r>
-      <w:proofErr w:type="spellStart"/>
       <w:r>
         <w:rPr>
           <w:rFonts w:ascii="Segoe UI" w:eastAsiaTheme="minorEastAsia" w:hAnsi="Segoe UI" w:cs="Segoe UI"/>
           <w:lang w:eastAsia="ko-KR"/>
         </w:rPr>
-        <w:t>GraphQL</w:t>
+        <w:t xml:space="preserve"> and helped design</w:t>
       </w:r>
-      <w:proofErr w:type="spellEnd"/>
       <w:r>
         <w:rPr>
           <w:rFonts w:ascii="Segoe UI" w:eastAsiaTheme="minorEastAsia" w:hAnsi="Segoe UI" w:cs="Segoe UI"/>
           <w:lang w:eastAsia="ko-KR"/>
         </w:rPr>
-        <w:t xml:space="preserve">, MongoDB, React Native, and Redux. </w:t>
+        <w:t xml:space="preserve"> the full stack for Rockford’s new app in development using </w:t>
+      </w:r>
+      <w:r>
+        <w:rPr>
+          <w:rFonts w:ascii="Segoe UI" w:eastAsiaTheme="minorEastAsia" w:hAnsi="Segoe UI" w:cs="Segoe UI"/>
+          <w:lang w:eastAsia="ko-KR"/>
+        </w:rPr>
+        <w:t xml:space="preserve">Firebase, </w:t>
+      </w:r>
+      <w:r>
+        <w:rPr>
+          <w:rFonts w:ascii="Segoe UI" w:eastAsiaTheme="minorEastAsia" w:hAnsi="Segoe UI" w:cs="Segoe UI"/>
+          <w:lang w:eastAsia="ko-KR"/>
+        </w:rPr>
+        <w:t xml:space="preserve">Express, </w:t>
+      </w:r>
+      <w:r>
+        <w:rPr>
+          <w:rFonts w:ascii="Segoe UI" w:eastAsiaTheme="minorEastAsia" w:hAnsi="Segoe UI" w:cs="Segoe UI"/>
+          <w:lang w:eastAsia="ko-KR"/>
+        </w:rPr>
+        <w:t xml:space="preserve">MongoDB, React Native, and Redux. </w:t>
       </w:r>
     </w:p>
     <w:p>
@@ -9479,6 +9556,44 @@
           <w:lang w:eastAsia="ko-KR"/>
         </w:rPr>
         <w:t>, causing the average rating to improve from 2.00 stars to 3.67 stars in less than a month.</w:t>
+      </w:r>
+    </w:p>
+    <w:p>
+      <w:pPr>
+        <w:rPr>
+          <w:rFonts w:ascii="Segoe UI" w:eastAsiaTheme="minorEastAsia" w:hAnsi="Segoe UI" w:cs="Segoe UI"/>
+          <w:lang w:eastAsia="ko-KR"/>
+        </w:rPr>
+      </w:pPr>
+      <w:r>
+        <w:rPr>
+          <w:rFonts w:ascii="Segoe UI" w:eastAsiaTheme="minorEastAsia" w:hAnsi="Segoe UI" w:cs="Segoe UI"/>
+          <w:lang w:eastAsia="ko-KR"/>
+        </w:rPr>
+        <w:t xml:space="preserve">Responsible for </w:t>
+      </w:r>
+      <w:r>
+        <w:rPr>
+          <w:rFonts w:ascii="Segoe UI" w:eastAsiaTheme="minorEastAsia" w:hAnsi="Segoe UI" w:cs="Segoe UI"/>
+          <w:lang w:eastAsia="ko-KR"/>
+        </w:rPr>
+        <w:t xml:space="preserve">migrating a preexisting </w:t>
+      </w:r>
+      <w:proofErr w:type="spellStart"/>
+      <w:r>
+        <w:rPr>
+          <w:rFonts w:ascii="Segoe UI" w:eastAsiaTheme="minorEastAsia" w:hAnsi="Segoe UI" w:cs="Segoe UI"/>
+          <w:lang w:eastAsia="ko-KR"/>
+        </w:rPr>
+        <w:t>OracleDB</w:t>
+      </w:r>
+      <w:proofErr w:type="spellEnd"/>
+      <w:r>
+        <w:rPr>
+          <w:rFonts w:ascii="Segoe UI" w:eastAsiaTheme="minorEastAsia" w:hAnsi="Segoe UI" w:cs="Segoe UI"/>
+          <w:lang w:eastAsia="ko-KR"/>
+        </w:rPr>
+        <w:t xml:space="preserve"> to MongoDB.</w:t>
       </w:r>
     </w:p>
     <w:p>
@@ -11079,6 +11194,12 @@
           <w:rFonts w:ascii="Segoe UI" w:hAnsi="Segoe UI" w:cs="Segoe UI"/>
         </w:rPr>
       </w:pPr>
+      <w:r>
+        <w:rPr>
+          <w:rFonts w:ascii="Segoe UI" w:hAnsi="Segoe UI" w:cs="Segoe UI"/>
+        </w:rPr>
+        <w:t xml:space="preserve">A personal project; </w:t>
+      </w:r>
       <w:proofErr w:type="spellStart"/>
       <w:r>
         <w:rPr>
@@ -11091,74 +11212,19 @@
         <w:rPr>
           <w:rFonts w:ascii="Segoe UI" w:hAnsi="Segoe UI" w:cs="Segoe UI"/>
         </w:rPr>
-        <w:t xml:space="preserve"> is a full-stack application developed, coded in Rails and Vue.js to create its own matchmaking queue for individual users—allowing them to be paired up with other people. </w:t>
+        <w:t xml:space="preserve"> is a full-stack application developed, coded in Rails and Vue.js</w:t>
       </w:r>
-    </w:p>
-    <w:p>
-      <w:pPr>
-        <w:pStyle w:val="Heading2"/>
-        <w:rPr>
-          <w:rFonts w:ascii="Segoe UI" w:hAnsi="Segoe UI" w:cs="Segoe UI"/>
-        </w:rPr>
-      </w:pPr>
-      <w:proofErr w:type="spellStart"/>
       <w:r>
         <w:rPr>
           <w:rFonts w:ascii="Segoe UI" w:hAnsi="Segoe UI" w:cs="Segoe UI"/>
         </w:rPr>
-        <w:t>QuickPlay</w:t>
+        <w:t xml:space="preserve">, </w:t>
       </w:r>
-      <w:proofErr w:type="spellEnd"/>
       <w:r>
         <w:rPr>
           <w:rFonts w:ascii="Segoe UI" w:hAnsi="Segoe UI" w:cs="Segoe UI"/>
         </w:rPr>
-        <w:t xml:space="preserve"> | </w:t>
-      </w:r>
-      <w:r>
-        <w:rPr>
-          <w:rStyle w:val="Emphasis"/>
-          <w:rFonts w:ascii="Segoe UI" w:hAnsi="Segoe UI" w:cs="Segoe UI"/>
-        </w:rPr>
-        <w:t xml:space="preserve">Swift, Firebase, and </w:t>
-      </w:r>
-      <w:proofErr w:type="spellStart"/>
-      <w:r>
-        <w:rPr>
-          <w:rStyle w:val="Emphasis"/>
-          <w:rFonts w:ascii="Segoe UI" w:hAnsi="Segoe UI" w:cs="Segoe UI"/>
-        </w:rPr>
-        <w:t>CoreData</w:t>
-      </w:r>
-      <w:proofErr w:type="spellEnd"/>
-    </w:p>
-    <w:p>
-      <w:pPr>
-        <w:pStyle w:val="Heading3"/>
-        <w:rPr>
-          <w:rFonts w:ascii="Segoe UI" w:hAnsi="Segoe UI" w:cs="Segoe UI"/>
-          <w:i/>
-        </w:rPr>
-      </w:pPr>
-      <w:r>
-        <w:rPr>
-          <w:rFonts w:ascii="Segoe UI" w:hAnsi="Segoe UI" w:cs="Segoe UI"/>
-          <w:i/>
-        </w:rPr>
-        <w:t>Spring 2017</w:t>
-      </w:r>
-    </w:p>
-    <w:p>
-      <w:pPr>
-        <w:rPr>
-          <w:rFonts w:ascii="Segoe UI" w:hAnsi="Segoe UI" w:cs="Segoe UI"/>
-        </w:rPr>
-      </w:pPr>
-      <w:r>
-        <w:rPr>
-          <w:rFonts w:ascii="Segoe UI" w:hAnsi="Segoe UI" w:cs="Segoe UI"/>
-        </w:rPr>
-        <w:t>A mobile application developed with Swift and Firebase designed to mimic modern matchmaking for older titles without matchmaking capabilities.</w:t>
+        <w:t xml:space="preserve">to create its own matchmaking queue for individual users—allowing them to be paired up with other people. </w:t>
       </w:r>
     </w:p>
     <w:tbl>
@@ -14149,7 +14215,7 @@
               <w:rPr>
                 <w:rFonts w:ascii="Segoe UI" w:hAnsi="Segoe UI" w:cs="Segoe UI"/>
               </w:rPr>
-              <w:t xml:space="preserve">Ansible, AWS, Azure, EC2/Virtual </w:t>
+              <w:t xml:space="preserve">AWS, EC2/Virtual </w:t>
             </w:r>
             <w:r>
               <w:rPr>
@@ -14207,8 +14273,6 @@
               </w:rPr>
               <w:t>, Agile, JIRA</w:t>
             </w:r>
-            <w:bookmarkStart w:id="0" w:name="_GoBack"/>
-            <w:bookmarkEnd w:id="0"/>
           </w:p>
         </w:tc>
       </w:tr>
@@ -16083,7 +16147,7 @@
   <w:style w:type="paragraph" w:default="1" w:styleId="Normal">
     <w:name w:val="Normal"/>
     <w:qFormat/>
-    <w:rsid w:val="00316CE4"/>
+    <w:rsid w:val="00FF3C79"/>
   </w:style>
   <w:style w:type="paragraph" w:styleId="Heading1">
     <w:name w:val="heading 1"/>
@@ -17396,6 +17460,7 @@
     <w:rsid w:val="00935BF0"/>
     <w:rsid w:val="00A0263B"/>
     <w:rsid w:val="00B96D8B"/>
+    <w:rsid w:val="00D0437C"/>
     <w:rsid w:val="00DA37EB"/>
     <w:rsid w:val="00E54217"/>
     <w:rsid w:val="00EC438A"/>
@@ -18361,7 +18426,7 @@
 </file>
 
 <file path=customXml/itemProps2.xml><?xml version="1.0" encoding="utf-8"?>
-<ds:datastoreItem xmlns:ds="http://schemas.openxmlformats.org/officeDocument/2006/customXml" ds:itemID="{64F25230-B810-4BB3-B6DF-C5B8C92DC3BD}">
+<ds:datastoreItem xmlns:ds="http://schemas.openxmlformats.org/officeDocument/2006/customXml" ds:itemID="{9CEE3187-3C01-4C15-B7C7-74BB560AF579}">
   <ds:schemaRefs>
     <ds:schemaRef ds:uri="http://schemas.openxmlformats.org/officeDocument/2006/bibliography"/>
   </ds:schemaRefs>

</xml_diff>

<commit_message>
Updated General Dynamics title, changed formatting for github.
</commit_message>
<xml_diff>
--- a/resume/wongcoderResume.docx
+++ b/resume/wongcoderResume.docx
@@ -719,6 +719,7 @@
                                 <w:lang w:eastAsia="zh-TW"/>
                               </w:rPr>
                             </w:pPr>
+                            <w:bookmarkStart w:id="0" w:name="_GoBack"/>
                             <w:r>
                               <w:rPr>
                                 <w:rFonts w:ascii="Segoe UI" w:hAnsi="Segoe UI" w:cs="Segoe UI"/>
@@ -763,7 +764,15 @@
                                 <w:sz w:val="24"/>
                                 <w:szCs w:val="24"/>
                               </w:rPr>
-                              <w:t>Capstone Project</w:t>
+                              <w:t>Senior Year C</w:t>
+                            </w:r>
+                            <w:r>
+                              <w:rPr>
+                                <w:rFonts w:ascii="Segoe UI" w:hAnsi="Segoe UI" w:cs="Segoe UI"/>
+                                <w:sz w:val="24"/>
+                                <w:szCs w:val="24"/>
+                              </w:rPr>
+                              <w:t>apstone Project</w:t>
                             </w:r>
                           </w:p>
                           <w:p>
@@ -1003,6 +1012,7 @@
                               </w:rPr>
                               <w:t>, which was then presented to General Dynamics engineers and technology officers.</w:t>
                             </w:r>
+                            <w:bookmarkEnd w:id="0"/>
                           </w:p>
                         </w:txbxContent>
                       </wps:txbx>
@@ -1037,6 +1047,7 @@
                           <w:lang w:eastAsia="zh-TW"/>
                         </w:rPr>
                       </w:pPr>
+                      <w:bookmarkStart w:id="1" w:name="_GoBack"/>
                       <w:r>
                         <w:rPr>
                           <w:rFonts w:ascii="Segoe UI" w:hAnsi="Segoe UI" w:cs="Segoe UI"/>
@@ -1081,7 +1092,15 @@
                           <w:sz w:val="24"/>
                           <w:szCs w:val="24"/>
                         </w:rPr>
-                        <w:t>Capstone Project</w:t>
+                        <w:t>Senior Year C</w:t>
+                      </w:r>
+                      <w:r>
+                        <w:rPr>
+                          <w:rFonts w:ascii="Segoe UI" w:hAnsi="Segoe UI" w:cs="Segoe UI"/>
+                          <w:sz w:val="24"/>
+                          <w:szCs w:val="24"/>
+                        </w:rPr>
+                        <w:t>apstone Project</w:t>
                       </w:r>
                     </w:p>
                     <w:p>
@@ -1321,6 +1340,7 @@
                         </w:rPr>
                         <w:t>, which was then presented to General Dynamics engineers and technology officers.</w:t>
                       </w:r>
+                      <w:bookmarkEnd w:id="1"/>
                     </w:p>
                   </w:txbxContent>
                 </v:textbox>
@@ -3669,17 +3689,7 @@
                                 <w:sz w:val="20"/>
                                 <w:szCs w:val="20"/>
                               </w:rPr>
-                              <w:t>AWS</w:t>
-                            </w:r>
-                            <w:bookmarkStart w:id="0" w:name="_GoBack"/>
-                            <w:bookmarkEnd w:id="0"/>
-                            <w:r>
-                              <w:rPr>
-                                <w:rFonts w:ascii="Segoe UI" w:hAnsi="Segoe UI" w:cs="Segoe UI"/>
-                                <w:sz w:val="20"/>
-                                <w:szCs w:val="20"/>
-                              </w:rPr>
-                              <w:t>, EC2</w:t>
+                              <w:t>AWS, EC2</w:t>
                             </w:r>
                           </w:p>
                           <w:p>
@@ -3807,17 +3817,7 @@
                           <w:sz w:val="20"/>
                           <w:szCs w:val="20"/>
                         </w:rPr>
-                        <w:t>AWS</w:t>
-                      </w:r>
-                      <w:bookmarkStart w:id="1" w:name="_GoBack"/>
-                      <w:bookmarkEnd w:id="1"/>
-                      <w:r>
-                        <w:rPr>
-                          <w:rFonts w:ascii="Segoe UI" w:hAnsi="Segoe UI" w:cs="Segoe UI"/>
-                          <w:sz w:val="20"/>
-                          <w:szCs w:val="20"/>
-                        </w:rPr>
-                        <w:t>, EC2</w:t>
+                        <w:t>AWS, EC2</w:t>
                       </w:r>
                     </w:p>
                     <w:p>
@@ -5290,6 +5290,22 @@
                                 <w:szCs w:val="20"/>
                               </w:rPr>
                             </w:pPr>
+                            <w:r>
+                              <w:rPr>
+                                <w:rFonts w:ascii="Segoe UI" w:hAnsi="Segoe UI" w:cs="Segoe UI"/>
+                                <w:sz w:val="20"/>
+                                <w:szCs w:val="20"/>
+                              </w:rPr>
+                              <w:t>github</w:t>
+                            </w:r>
+                            <w:r>
+                              <w:rPr>
+                                <w:rFonts w:ascii="Segoe UI" w:hAnsi="Segoe UI" w:cs="Segoe UI"/>
+                                <w:sz w:val="20"/>
+                                <w:szCs w:val="20"/>
+                              </w:rPr>
+                              <w:t>.com/</w:t>
+                            </w:r>
                             <w:proofErr w:type="spellStart"/>
                             <w:r>
                               <w:rPr>
@@ -5332,6 +5348,22 @@
                           <w:szCs w:val="20"/>
                         </w:rPr>
                       </w:pPr>
+                      <w:r>
+                        <w:rPr>
+                          <w:rFonts w:ascii="Segoe UI" w:hAnsi="Segoe UI" w:cs="Segoe UI"/>
+                          <w:sz w:val="20"/>
+                          <w:szCs w:val="20"/>
+                        </w:rPr>
+                        <w:t>github</w:t>
+                      </w:r>
+                      <w:r>
+                        <w:rPr>
+                          <w:rFonts w:ascii="Segoe UI" w:hAnsi="Segoe UI" w:cs="Segoe UI"/>
+                          <w:sz w:val="20"/>
+                          <w:szCs w:val="20"/>
+                        </w:rPr>
+                        <w:t>.com/</w:t>
+                      </w:r>
                       <w:proofErr w:type="spellStart"/>
                       <w:r>
                         <w:rPr>

</xml_diff>

<commit_message>
Added date to a modern project.
</commit_message>
<xml_diff>
--- a/resume/wongcoderResume.docx
+++ b/resume/wongcoderResume.docx
@@ -105,6 +105,345 @@
       </w:r>
     </w:p>
     <w:p>
+      <w:bookmarkStart w:id="0" w:name="_GoBack"/>
+      <w:bookmarkEnd w:id="0"/>
+      <w:r>
+        <w:rPr>
+          <w:noProof/>
+          <w:lang w:val="fr-FR" w:eastAsia="fr-FR"/>
+        </w:rPr>
+        <mc:AlternateContent>
+          <mc:Choice Requires="wps">
+            <w:drawing>
+              <wp:anchor distT="0" distB="0" distL="114300" distR="114300" simplePos="0" relativeHeight="251715584" behindDoc="1" locked="0" layoutInCell="1" allowOverlap="1" wp14:anchorId="54DC0937" wp14:editId="64FC7176">
+                <wp:simplePos x="0" y="0"/>
+                <wp:positionH relativeFrom="page">
+                  <wp:posOffset>2623490</wp:posOffset>
+                </wp:positionH>
+                <wp:positionV relativeFrom="page">
+                  <wp:posOffset>4001694</wp:posOffset>
+                </wp:positionV>
+                <wp:extent cx="4558665" cy="1259457"/>
+                <wp:effectExtent l="0" t="0" r="13335" b="17145"/>
+                <wp:wrapNone/>
+                <wp:docPr id="25" name="Text Box 25"/>
+                <wp:cNvGraphicFramePr>
+                  <a:graphicFrameLocks xmlns:a="http://schemas.openxmlformats.org/drawingml/2006/main"/>
+                </wp:cNvGraphicFramePr>
+                <a:graphic xmlns:a="http://schemas.openxmlformats.org/drawingml/2006/main">
+                  <a:graphicData uri="http://schemas.microsoft.com/office/word/2010/wordprocessingShape">
+                    <wps:wsp>
+                      <wps:cNvSpPr txBox="1">
+                        <a:spLocks noChangeArrowheads="1"/>
+                      </wps:cNvSpPr>
+                      <wps:spPr bwMode="auto">
+                        <a:xfrm>
+                          <a:off x="0" y="0"/>
+                          <a:ext cx="4558665" cy="1259457"/>
+                        </a:xfrm>
+                        <a:prstGeom prst="rect">
+                          <a:avLst/>
+                        </a:prstGeom>
+                        <a:noFill/>
+                        <a:ln>
+                          <a:noFill/>
+                        </a:ln>
+                        <a:extLst>
+                          <a:ext uri="{909E8E84-426E-40DD-AFC4-6F175D3DCCD1}">
+                            <a14:hiddenFill xmlns:a14="http://schemas.microsoft.com/office/drawing/2010/main">
+                              <a:solidFill>
+                                <a:srgbClr val="FFFFFF"/>
+                              </a:solidFill>
+                            </a14:hiddenFill>
+                          </a:ext>
+                          <a:ext uri="{91240B29-F687-4F45-9708-019B960494DF}">
+                            <a14:hiddenLine xmlns:a14="http://schemas.microsoft.com/office/drawing/2010/main" w="9525">
+                              <a:solidFill>
+                                <a:srgbClr val="000000"/>
+                              </a:solidFill>
+                              <a:miter lim="800000"/>
+                              <a:headEnd/>
+                              <a:tailEnd/>
+                            </a14:hiddenLine>
+                          </a:ext>
+                        </a:extLst>
+                      </wps:spPr>
+                      <wps:txbx>
+                        <w:txbxContent>
+                          <w:p>
+                            <w:pPr>
+                              <w:pStyle w:val="BodyText"/>
+                              <w:rPr>
+                                <w:rFonts w:ascii="Segoe UI" w:hAnsi="Segoe UI" w:cs="Segoe UI"/>
+                                <w:sz w:val="24"/>
+                                <w:szCs w:val="24"/>
+                              </w:rPr>
+                            </w:pPr>
+                            <w:r>
+                              <w:rPr>
+                                <w:rFonts w:ascii="Segoe UI" w:hAnsi="Segoe UI" w:cs="Segoe UI"/>
+                                <w:b/>
+                                <w:color w:val="2E74B5" w:themeColor="accent1" w:themeShade="BF"/>
+                                <w:sz w:val="24"/>
+                                <w:szCs w:val="24"/>
+                              </w:rPr>
+                              <w:t xml:space="preserve">Arizona State University </w:t>
+                            </w:r>
+                            <w:r>
+                              <w:rPr>
+                                <w:rFonts w:ascii="Segoe UI" w:hAnsi="Segoe UI" w:cs="Segoe UI"/>
+                                <w:color w:val="2E74B5" w:themeColor="accent1" w:themeShade="BF"/>
+                                <w:sz w:val="24"/>
+                                <w:szCs w:val="24"/>
+                              </w:rPr>
+                              <w:t xml:space="preserve">| </w:t>
+                            </w:r>
+                            <w:r>
+                              <w:rPr>
+                                <w:rFonts w:ascii="Segoe UI" w:hAnsi="Segoe UI" w:cs="Segoe UI"/>
+                                <w:sz w:val="24"/>
+                                <w:szCs w:val="24"/>
+                              </w:rPr>
+                              <w:t>Undergraduate Teaching Assistant</w:t>
+                            </w:r>
+                          </w:p>
+                          <w:p>
+                            <w:pPr>
+                              <w:pStyle w:val="BodyText"/>
+                              <w:rPr>
+                                <w:rFonts w:ascii="Segoe UI" w:hAnsi="Segoe UI" w:cs="Segoe UI"/>
+                                <w:b/>
+                                <w:sz w:val="20"/>
+                                <w:szCs w:val="20"/>
+                                <w:lang w:eastAsia="zh-TW"/>
+                              </w:rPr>
+                            </w:pPr>
+                            <w:r>
+                              <w:rPr>
+                                <w:rFonts w:ascii="Segoe UI" w:hAnsi="Segoe UI" w:cs="Segoe UI"/>
+                                <w:sz w:val="20"/>
+                                <w:szCs w:val="20"/>
+                              </w:rPr>
+                              <w:t>Introduction to Programming Languages</w:t>
+                            </w:r>
+                          </w:p>
+                          <w:p>
+                            <w:pPr>
+                              <w:pStyle w:val="BodyText"/>
+                              <w:spacing w:before="46"/>
+                              <w:rPr>
+                                <w:rFonts w:ascii="Segoe UI" w:hAnsi="Segoe UI" w:cs="Segoe UI"/>
+                                <w:i/>
+                              </w:rPr>
+                            </w:pPr>
+                            <w:r>
+                              <w:rPr>
+                                <w:rFonts w:ascii="Segoe UI" w:hAnsi="Segoe UI" w:cs="Segoe UI"/>
+                                <w:i/>
+                              </w:rPr>
+                              <w:t xml:space="preserve">Tempe, AZ </w:t>
+                            </w:r>
+                            <w:proofErr w:type="gramStart"/>
+                            <w:r>
+                              <w:rPr>
+                                <w:rFonts w:ascii="Segoe UI" w:hAnsi="Segoe UI" w:cs="Segoe UI"/>
+                                <w:i/>
+                              </w:rPr>
+                              <w:t xml:space="preserve">/  </w:t>
+                            </w:r>
+                            <w:r>
+                              <w:rPr>
+                                <w:rFonts w:ascii="Segoe UI" w:hAnsi="Segoe UI" w:cs="Segoe UI"/>
+                                <w:i/>
+                              </w:rPr>
+                              <w:t>December</w:t>
+                            </w:r>
+                            <w:proofErr w:type="gramEnd"/>
+                            <w:r>
+                              <w:rPr>
+                                <w:rFonts w:ascii="Segoe UI" w:hAnsi="Segoe UI" w:cs="Segoe UI"/>
+                                <w:i/>
+                              </w:rPr>
+                              <w:t xml:space="preserve"> 2017 – May 2018</w:t>
+                            </w:r>
+                          </w:p>
+                          <w:p>
+                            <w:pPr>
+                              <w:pStyle w:val="BodyText"/>
+                              <w:numPr>
+                                <w:ilvl w:val="0"/>
+                                <w:numId w:val="4"/>
+                              </w:numPr>
+                              <w:spacing w:before="100" w:line="285" w:lineRule="auto"/>
+                              <w:rPr>
+                                <w:rFonts w:ascii="Segoe UI" w:hAnsi="Segoe UI" w:cs="Segoe UI"/>
+                                <w:sz w:val="20"/>
+                                <w:szCs w:val="20"/>
+                              </w:rPr>
+                            </w:pPr>
+                            <w:r>
+                              <w:rPr>
+                                <w:rFonts w:ascii="Segoe UI" w:hAnsi="Segoe UI" w:cs="Segoe UI"/>
+                                <w:sz w:val="20"/>
+                                <w:szCs w:val="20"/>
+                              </w:rPr>
+                              <w:t>Dramatically improved student understanding and test results by hosting and leading multiple review sessions throughout the semester on C++ lectures for a class of 70.</w:t>
+                            </w:r>
+                          </w:p>
+                        </w:txbxContent>
+                      </wps:txbx>
+                      <wps:bodyPr rot="0" vert="horz" wrap="square" lIns="0" tIns="0" rIns="0" bIns="0" anchor="t" anchorCtr="0" upright="1">
+                        <a:noAutofit/>
+                      </wps:bodyPr>
+                    </wps:wsp>
+                  </a:graphicData>
+                </a:graphic>
+                <wp14:sizeRelH relativeFrom="page">
+                  <wp14:pctWidth>0</wp14:pctWidth>
+                </wp14:sizeRelH>
+                <wp14:sizeRelV relativeFrom="page">
+                  <wp14:pctHeight>0</wp14:pctHeight>
+                </wp14:sizeRelV>
+              </wp:anchor>
+            </w:drawing>
+          </mc:Choice>
+          <mc:Fallback>
+            <w:pict>
+              <v:shapetype w14:anchorId="54DC0937" id="_x0000_t202" coordsize="21600,21600" o:spt="202" path="m,l,21600r21600,l21600,xe">
+                <v:stroke joinstyle="miter"/>
+                <v:path gradientshapeok="t" o:connecttype="rect"/>
+              </v:shapetype>
+              <v:shape id="Text Box 25" o:spid="_x0000_s1027" type="#_x0000_t202" style="position:absolute;margin-left:206.55pt;margin-top:315.1pt;width:358.95pt;height:99.15pt;z-index:-251600896;visibility:visible;mso-wrap-style:square;mso-width-percent:0;mso-height-percent:0;mso-wrap-distance-left:9pt;mso-wrap-distance-top:0;mso-wrap-distance-right:9pt;mso-wrap-distance-bottom:0;mso-position-horizontal:absolute;mso-position-horizontal-relative:page;mso-position-vertical:absolute;mso-position-vertical-relative:page;mso-width-percent:0;mso-height-percent:0;mso-width-relative:page;mso-height-relative:page;v-text-anchor:top" o:gfxdata="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" filled="f" stroked="f">
+                <v:textbox inset="0,0,0,0">
+                  <w:txbxContent>
+                    <w:p>
+                      <w:pPr>
+                        <w:pStyle w:val="BodyText"/>
+                        <w:rPr>
+                          <w:rFonts w:ascii="Segoe UI" w:hAnsi="Segoe UI" w:cs="Segoe UI"/>
+                          <w:sz w:val="24"/>
+                          <w:szCs w:val="24"/>
+                        </w:rPr>
+                      </w:pPr>
+                      <w:r>
+                        <w:rPr>
+                          <w:rFonts w:ascii="Segoe UI" w:hAnsi="Segoe UI" w:cs="Segoe UI"/>
+                          <w:b/>
+                          <w:color w:val="2E74B5" w:themeColor="accent1" w:themeShade="BF"/>
+                          <w:sz w:val="24"/>
+                          <w:szCs w:val="24"/>
+                        </w:rPr>
+                        <w:t xml:space="preserve">Arizona State University </w:t>
+                      </w:r>
+                      <w:r>
+                        <w:rPr>
+                          <w:rFonts w:ascii="Segoe UI" w:hAnsi="Segoe UI" w:cs="Segoe UI"/>
+                          <w:color w:val="2E74B5" w:themeColor="accent1" w:themeShade="BF"/>
+                          <w:sz w:val="24"/>
+                          <w:szCs w:val="24"/>
+                        </w:rPr>
+                        <w:t xml:space="preserve">| </w:t>
+                      </w:r>
+                      <w:r>
+                        <w:rPr>
+                          <w:rFonts w:ascii="Segoe UI" w:hAnsi="Segoe UI" w:cs="Segoe UI"/>
+                          <w:sz w:val="24"/>
+                          <w:szCs w:val="24"/>
+                        </w:rPr>
+                        <w:t>Undergraduate Teaching Assistant</w:t>
+                      </w:r>
+                    </w:p>
+                    <w:p>
+                      <w:pPr>
+                        <w:pStyle w:val="BodyText"/>
+                        <w:rPr>
+                          <w:rFonts w:ascii="Segoe UI" w:hAnsi="Segoe UI" w:cs="Segoe UI"/>
+                          <w:b/>
+                          <w:sz w:val="20"/>
+                          <w:szCs w:val="20"/>
+                          <w:lang w:eastAsia="zh-TW"/>
+                        </w:rPr>
+                      </w:pPr>
+                      <w:r>
+                        <w:rPr>
+                          <w:rFonts w:ascii="Segoe UI" w:hAnsi="Segoe UI" w:cs="Segoe UI"/>
+                          <w:sz w:val="20"/>
+                          <w:szCs w:val="20"/>
+                        </w:rPr>
+                        <w:t>Introduction to Programming Languages</w:t>
+                      </w:r>
+                    </w:p>
+                    <w:p>
+                      <w:pPr>
+                        <w:pStyle w:val="BodyText"/>
+                        <w:spacing w:before="46"/>
+                        <w:rPr>
+                          <w:rFonts w:ascii="Segoe UI" w:hAnsi="Segoe UI" w:cs="Segoe UI"/>
+                          <w:i/>
+                        </w:rPr>
+                      </w:pPr>
+                      <w:r>
+                        <w:rPr>
+                          <w:rFonts w:ascii="Segoe UI" w:hAnsi="Segoe UI" w:cs="Segoe UI"/>
+                          <w:i/>
+                        </w:rPr>
+                        <w:t xml:space="preserve">Tempe, AZ </w:t>
+                      </w:r>
+                      <w:proofErr w:type="gramStart"/>
+                      <w:r>
+                        <w:rPr>
+                          <w:rFonts w:ascii="Segoe UI" w:hAnsi="Segoe UI" w:cs="Segoe UI"/>
+                          <w:i/>
+                        </w:rPr>
+                        <w:t xml:space="preserve">/  </w:t>
+                      </w:r>
+                      <w:r>
+                        <w:rPr>
+                          <w:rFonts w:ascii="Segoe UI" w:hAnsi="Segoe UI" w:cs="Segoe UI"/>
+                          <w:i/>
+                        </w:rPr>
+                        <w:t>December</w:t>
+                      </w:r>
+                      <w:proofErr w:type="gramEnd"/>
+                      <w:r>
+                        <w:rPr>
+                          <w:rFonts w:ascii="Segoe UI" w:hAnsi="Segoe UI" w:cs="Segoe UI"/>
+                          <w:i/>
+                        </w:rPr>
+                        <w:t xml:space="preserve"> 2017 – May 2018</w:t>
+                      </w:r>
+                    </w:p>
+                    <w:p>
+                      <w:pPr>
+                        <w:pStyle w:val="BodyText"/>
+                        <w:numPr>
+                          <w:ilvl w:val="0"/>
+                          <w:numId w:val="4"/>
+                        </w:numPr>
+                        <w:spacing w:before="100" w:line="285" w:lineRule="auto"/>
+                        <w:rPr>
+                          <w:rFonts w:ascii="Segoe UI" w:hAnsi="Segoe UI" w:cs="Segoe UI"/>
+                          <w:sz w:val="20"/>
+                          <w:szCs w:val="20"/>
+                        </w:rPr>
+                      </w:pPr>
+                      <w:r>
+                        <w:rPr>
+                          <w:rFonts w:ascii="Segoe UI" w:hAnsi="Segoe UI" w:cs="Segoe UI"/>
+                          <w:sz w:val="20"/>
+                          <w:szCs w:val="20"/>
+                        </w:rPr>
+                        <w:t>Dramatically improved student understanding and test results by hosting and leading multiple review sessions throughout the semester on C++ lectures for a class of 70.</w:t>
+                      </w:r>
+                    </w:p>
+                  </w:txbxContent>
+                </v:textbox>
+                <w10:wrap anchorx="page" anchory="page"/>
+              </v:shape>
+            </w:pict>
+          </mc:Fallback>
+        </mc:AlternateContent>
+      </w:r>
       <w:r>
         <w:rPr>
           <w:noProof/>
@@ -288,11 +627,7 @@
           </mc:Choice>
           <mc:Fallback>
             <w:pict>
-              <v:shapetype w14:anchorId="7E2F4E98" id="_x0000_t202" coordsize="21600,21600" o:spt="202" path="m,l,21600r21600,l21600,xe">
-                <v:stroke joinstyle="miter"/>
-                <v:path gradientshapeok="t" o:connecttype="rect"/>
-              </v:shapetype>
-              <v:shape id="Text Box 9" o:spid="_x0000_s1027" type="#_x0000_t202" style="position:absolute;margin-left:206.4pt;margin-top:695.4pt;width:360.1pt;height:84.75pt;z-index:-251594752;visibility:visible;mso-wrap-style:square;mso-width-percent:0;mso-height-percent:0;mso-wrap-distance-left:9pt;mso-wrap-distance-top:0;mso-wrap-distance-right:9pt;mso-wrap-distance-bottom:0;mso-position-horizontal:absolute;mso-position-horizontal-relative:page;mso-position-vertical:absolute;mso-position-vertical-relative:page;mso-width-percent:0;mso-height-percent:0;mso-width-relative:page;mso-height-relative:page;v-text-anchor:top" o:gfxdata="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" filled="f" stroked="f">
+              <v:shape w14:anchorId="7E2F4E98" id="Text Box 9" o:spid="_x0000_s1028" type="#_x0000_t202" style="position:absolute;margin-left:206.4pt;margin-top:695.4pt;width:360.1pt;height:84.75pt;z-index:-251594752;visibility:visible;mso-wrap-style:square;mso-width-percent:0;mso-height-percent:0;mso-wrap-distance-left:9pt;mso-wrap-distance-top:0;mso-wrap-distance-right:9pt;mso-wrap-distance-bottom:0;mso-position-horizontal:absolute;mso-position-horizontal-relative:page;mso-position-vertical:absolute;mso-position-vertical-relative:page;mso-width-percent:0;mso-height-percent:0;mso-width-relative:page;mso-height-relative:page;v-text-anchor:top" o:gfxdata="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" filled="f" stroked="f">
                 <v:textbox inset="0,0,0,0">
                   <w:txbxContent>
                     <w:p>
@@ -529,6 +864,13 @@
                                 <w:rFonts w:ascii="Segoe UI" w:hAnsi="Segoe UI" w:cs="Segoe UI"/>
                                 <w:i/>
                               </w:rPr>
+                              <w:t xml:space="preserve">August 2019 - </w:t>
+                            </w:r>
+                            <w:r>
+                              <w:rPr>
+                                <w:rFonts w:ascii="Segoe UI" w:hAnsi="Segoe UI" w:cs="Segoe UI"/>
+                                <w:i/>
+                              </w:rPr>
                               <w:t>Present</w:t>
                             </w:r>
                           </w:p>
@@ -602,7 +944,7 @@
           </mc:Choice>
           <mc:Fallback>
             <w:pict>
-              <v:shape w14:anchorId="533A0988" id="Text Box 20" o:spid="_x0000_s1028" type="#_x0000_t202" style="position:absolute;margin-left:181.9pt;margin-top:623.05pt;width:358.6pt;height:71.85pt;z-index:-251590656;visibility:visible;mso-wrap-style:square;mso-width-percent:0;mso-height-percent:0;mso-wrap-distance-left:9pt;mso-wrap-distance-top:0;mso-wrap-distance-right:9pt;mso-wrap-distance-bottom:0;mso-position-horizontal:absolute;mso-position-horizontal-relative:margin;mso-position-vertical:absolute;mso-position-vertical-relative:page;mso-width-percent:0;mso-height-percent:0;mso-width-relative:page;mso-height-relative:page;v-text-anchor:top" o:gfxdata="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" filled="f" stroked="f">
+              <v:shape w14:anchorId="533A0988" id="Text Box 20" o:spid="_x0000_s1029" type="#_x0000_t202" style="position:absolute;margin-left:181.9pt;margin-top:623.05pt;width:358.6pt;height:71.85pt;z-index:-251590656;visibility:visible;mso-wrap-style:square;mso-width-percent:0;mso-height-percent:0;mso-wrap-distance-left:9pt;mso-wrap-distance-top:0;mso-wrap-distance-right:9pt;mso-wrap-distance-bottom:0;mso-position-horizontal:absolute;mso-position-horizontal-relative:margin;mso-position-vertical:absolute;mso-position-vertical-relative:page;mso-width-percent:0;mso-height-percent:0;mso-width-relative:page;mso-height-relative:page;v-text-anchor:top" o:gfxdata="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" filled="f" stroked="f">
                 <v:textbox inset="0,0,0,0">
                   <w:txbxContent>
                     <w:p>
@@ -662,6 +1004,13 @@
                           <w:rFonts w:ascii="Segoe UI" w:hAnsi="Segoe UI" w:cs="Segoe UI"/>
                         </w:rPr>
                       </w:pPr>
+                      <w:r>
+                        <w:rPr>
+                          <w:rFonts w:ascii="Segoe UI" w:hAnsi="Segoe UI" w:cs="Segoe UI"/>
+                          <w:i/>
+                        </w:rPr>
+                        <w:t xml:space="preserve">August 2019 - </w:t>
+                      </w:r>
                       <w:r>
                         <w:rPr>
                           <w:rFonts w:ascii="Segoe UI" w:hAnsi="Segoe UI" w:cs="Segoe UI"/>
@@ -1078,8 +1427,6 @@
                               </w:rPr>
                               <w:t>.</w:t>
                             </w:r>
-                            <w:bookmarkStart w:id="0" w:name="_GoBack"/>
-                            <w:bookmarkEnd w:id="0"/>
                           </w:p>
                           <w:p>
                             <w:pPr>
@@ -1164,7 +1511,7 @@
           </mc:Choice>
           <mc:Fallback>
             <w:pict>
-              <v:shape w14:anchorId="06584848" id="Text Box 23" o:spid="_x0000_s1029" type="#_x0000_t202" style="position:absolute;margin-left:181.15pt;margin-top:452.05pt;width:359.35pt;height:171pt;z-index:-251604992;visibility:visible;mso-wrap-style:square;mso-width-percent:0;mso-height-percent:0;mso-wrap-distance-left:9pt;mso-wrap-distance-top:0;mso-wrap-distance-right:9pt;mso-wrap-distance-bottom:0;mso-position-horizontal:absolute;mso-position-horizontal-relative:margin;mso-position-vertical:absolute;mso-position-vertical-relative:page;mso-width-percent:0;mso-height-percent:0;mso-width-relative:page;mso-height-relative:page;v-text-anchor:top" o:gfxdata="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" filled="f" stroked="f">
+              <v:shape w14:anchorId="06584848" id="Text Box 23" o:spid="_x0000_s1030" type="#_x0000_t202" style="position:absolute;margin-left:181.15pt;margin-top:452.05pt;width:359.35pt;height:171pt;z-index:-251604992;visibility:visible;mso-wrap-style:square;mso-width-percent:0;mso-height-percent:0;mso-wrap-distance-left:9pt;mso-wrap-distance-top:0;mso-wrap-distance-right:9pt;mso-wrap-distance-bottom:0;mso-position-horizontal:absolute;mso-position-horizontal-relative:margin;mso-position-vertical:absolute;mso-position-vertical-relative:page;mso-width-percent:0;mso-height-percent:0;mso-width-relative:page;mso-height-relative:page;v-text-anchor:top" o:gfxdata="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" filled="f" stroked="f">
                 <v:textbox inset="0,0,0,0">
                   <w:txbxContent>
                     <w:p>
@@ -1453,8 +1800,6 @@
                         </w:rPr>
                         <w:t>.</w:t>
                       </w:r>
-                      <w:bookmarkStart w:id="1" w:name="_GoBack"/>
-                      <w:bookmarkEnd w:id="1"/>
                     </w:p>
                     <w:p>
                       <w:pPr>
@@ -1641,7 +1986,7 @@
           </mc:Choice>
           <mc:Fallback>
             <w:pict>
-              <v:shape w14:anchorId="44B82B07" id="Text Box 5" o:spid="_x0000_s1030" type="#_x0000_t202" style="position:absolute;margin-left:206.6pt;margin-top:424.85pt;width:90pt;height:17.75pt;z-index:-251595776;visibility:visible;mso-wrap-style:square;mso-width-percent:0;mso-height-percent:0;mso-wrap-distance-left:9pt;mso-wrap-distance-top:0;mso-wrap-distance-right:9pt;mso-wrap-distance-bottom:0;mso-position-horizontal:absolute;mso-position-horizontal-relative:page;mso-position-vertical:absolute;mso-position-vertical-relative:page;mso-width-percent:0;mso-height-percent:0;mso-width-relative:page;mso-height-relative:page;v-text-anchor:top" o:gfxdata="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" filled="f" stroked="f">
+              <v:shape w14:anchorId="44B82B07" id="Text Box 5" o:spid="_x0000_s1031" type="#_x0000_t202" style="position:absolute;margin-left:206.6pt;margin-top:424.85pt;width:90pt;height:17.75pt;z-index:-251595776;visibility:visible;mso-wrap-style:square;mso-width-percent:0;mso-height-percent:0;mso-wrap-distance-left:9pt;mso-wrap-distance-top:0;mso-wrap-distance-right:9pt;mso-wrap-distance-bottom:0;mso-position-horizontal:absolute;mso-position-horizontal-relative:page;mso-position-vertical:absolute;mso-position-vertical-relative:page;mso-width-percent:0;mso-height-percent:0;mso-width-relative:page;mso-height-relative:page;v-text-anchor:top" o:gfxdata="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" filled="f" stroked="f">
                 <v:textbox inset="0,0,0,0">
                   <w:txbxContent>
                     <w:p>
@@ -1691,7 +2036,7 @@
         <mc:AlternateContent>
           <mc:Choice Requires="wps">
             <w:drawing>
-              <wp:anchor distT="0" distB="0" distL="114300" distR="114300" simplePos="0" relativeHeight="251723776" behindDoc="0" locked="0" layoutInCell="1" allowOverlap="1" wp14:anchorId="677FA5A2" wp14:editId="6CC6EC05">
+              <wp:anchor distT="0" distB="0" distL="114300" distR="114300" simplePos="0" relativeHeight="251723776" behindDoc="0" locked="0" layoutInCell="1" allowOverlap="1" wp14:anchorId="677FA5A2" wp14:editId="4567E203">
                 <wp:simplePos x="0" y="0"/>
                 <wp:positionH relativeFrom="column">
                   <wp:posOffset>2286000</wp:posOffset>
@@ -1757,345 +2102,12 @@
           </mc:Choice>
           <mc:Fallback>
             <w:pict>
-              <v:shapetype w14:anchorId="635A6E1D" id="_x0000_t32" coordsize="21600,21600" o:spt="32" o:oned="t" path="m,l21600,21600e" filled="f">
+              <v:shapetype w14:anchorId="51D1B331" id="_x0000_t32" coordsize="21600,21600" o:spt="32" o:oned="t" path="m,l21600,21600e" filled="f">
                 <v:path arrowok="t" fillok="f" o:connecttype="none"/>
                 <o:lock v:ext="edit" shapetype="t"/>
               </v:shapetype>
               <v:shape id="Straight Arrow Connector 12" o:spid="_x0000_s1026" type="#_x0000_t32" style="position:absolute;margin-left:180pt;margin-top:414.25pt;width:355.4pt;height:0;z-index:251723776;visibility:visible;mso-wrap-style:square;mso-width-percent:0;mso-height-percent:0;mso-wrap-distance-left:9pt;mso-wrap-distance-top:0;mso-wrap-distance-right:9pt;mso-wrap-distance-bottom:0;mso-position-horizontal:absolute;mso-position-horizontal-relative:text;mso-position-vertical:absolute;mso-position-vertical-relative:text;mso-width-percent:0;mso-height-percent:0;mso-width-relative:page;mso-height-relative:page" o:gfxdata="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" strokecolor="#e0e0e0" strokeweight="1pt">
                 <v:stroke joinstyle="miter"/>
-              </v:shape>
-            </w:pict>
-          </mc:Fallback>
-        </mc:AlternateContent>
-      </w:r>
-      <w:r>
-        <w:rPr>
-          <w:noProof/>
-          <w:lang w:val="fr-FR" w:eastAsia="fr-FR"/>
-        </w:rPr>
-        <mc:AlternateContent>
-          <mc:Choice Requires="wps">
-            <w:drawing>
-              <wp:anchor distT="0" distB="0" distL="114300" distR="114300" simplePos="0" relativeHeight="251715584" behindDoc="1" locked="0" layoutInCell="1" allowOverlap="1" wp14:anchorId="54DC0937" wp14:editId="34BD69E7">
-                <wp:simplePos x="0" y="0"/>
-                <wp:positionH relativeFrom="page">
-                  <wp:posOffset>2630805</wp:posOffset>
-                </wp:positionH>
-                <wp:positionV relativeFrom="page">
-                  <wp:posOffset>3885817</wp:posOffset>
-                </wp:positionV>
-                <wp:extent cx="4558665" cy="1259457"/>
-                <wp:effectExtent l="0" t="0" r="13335" b="17145"/>
-                <wp:wrapNone/>
-                <wp:docPr id="25" name="Text Box 25"/>
-                <wp:cNvGraphicFramePr>
-                  <a:graphicFrameLocks xmlns:a="http://schemas.openxmlformats.org/drawingml/2006/main"/>
-                </wp:cNvGraphicFramePr>
-                <a:graphic xmlns:a="http://schemas.openxmlformats.org/drawingml/2006/main">
-                  <a:graphicData uri="http://schemas.microsoft.com/office/word/2010/wordprocessingShape">
-                    <wps:wsp>
-                      <wps:cNvSpPr txBox="1">
-                        <a:spLocks noChangeArrowheads="1"/>
-                      </wps:cNvSpPr>
-                      <wps:spPr bwMode="auto">
-                        <a:xfrm>
-                          <a:off x="0" y="0"/>
-                          <a:ext cx="4558665" cy="1259457"/>
-                        </a:xfrm>
-                        <a:prstGeom prst="rect">
-                          <a:avLst/>
-                        </a:prstGeom>
-                        <a:noFill/>
-                        <a:ln>
-                          <a:noFill/>
-                        </a:ln>
-                        <a:extLst>
-                          <a:ext uri="{909E8E84-426E-40DD-AFC4-6F175D3DCCD1}">
-                            <a14:hiddenFill xmlns:a14="http://schemas.microsoft.com/office/drawing/2010/main">
-                              <a:solidFill>
-                                <a:srgbClr val="FFFFFF"/>
-                              </a:solidFill>
-                            </a14:hiddenFill>
-                          </a:ext>
-                          <a:ext uri="{91240B29-F687-4F45-9708-019B960494DF}">
-                            <a14:hiddenLine xmlns:a14="http://schemas.microsoft.com/office/drawing/2010/main" w="9525">
-                              <a:solidFill>
-                                <a:srgbClr val="000000"/>
-                              </a:solidFill>
-                              <a:miter lim="800000"/>
-                              <a:headEnd/>
-                              <a:tailEnd/>
-                            </a14:hiddenLine>
-                          </a:ext>
-                        </a:extLst>
-                      </wps:spPr>
-                      <wps:txbx>
-                        <w:txbxContent>
-                          <w:p>
-                            <w:pPr>
-                              <w:pStyle w:val="BodyText"/>
-                              <w:rPr>
-                                <w:rFonts w:ascii="Segoe UI" w:hAnsi="Segoe UI" w:cs="Segoe UI"/>
-                                <w:sz w:val="24"/>
-                                <w:szCs w:val="24"/>
-                              </w:rPr>
-                            </w:pPr>
-                            <w:r>
-                              <w:rPr>
-                                <w:rFonts w:ascii="Segoe UI" w:hAnsi="Segoe UI" w:cs="Segoe UI"/>
-                                <w:b/>
-                                <w:color w:val="2E74B5" w:themeColor="accent1" w:themeShade="BF"/>
-                                <w:sz w:val="24"/>
-                                <w:szCs w:val="24"/>
-                              </w:rPr>
-                              <w:t xml:space="preserve">Arizona State University </w:t>
-                            </w:r>
-                            <w:r>
-                              <w:rPr>
-                                <w:rFonts w:ascii="Segoe UI" w:hAnsi="Segoe UI" w:cs="Segoe UI"/>
-                                <w:color w:val="2E74B5" w:themeColor="accent1" w:themeShade="BF"/>
-                                <w:sz w:val="24"/>
-                                <w:szCs w:val="24"/>
-                              </w:rPr>
-                              <w:t xml:space="preserve">| </w:t>
-                            </w:r>
-                            <w:r>
-                              <w:rPr>
-                                <w:rFonts w:ascii="Segoe UI" w:hAnsi="Segoe UI" w:cs="Segoe UI"/>
-                                <w:sz w:val="24"/>
-                                <w:szCs w:val="24"/>
-                              </w:rPr>
-                              <w:t>Undergraduate Teaching Assistant</w:t>
-                            </w:r>
-                          </w:p>
-                          <w:p>
-                            <w:pPr>
-                              <w:pStyle w:val="BodyText"/>
-                              <w:rPr>
-                                <w:rFonts w:ascii="Segoe UI" w:hAnsi="Segoe UI" w:cs="Segoe UI"/>
-                                <w:b/>
-                                <w:sz w:val="20"/>
-                                <w:szCs w:val="20"/>
-                                <w:lang w:eastAsia="zh-TW"/>
-                              </w:rPr>
-                            </w:pPr>
-                            <w:r>
-                              <w:rPr>
-                                <w:rFonts w:ascii="Segoe UI" w:hAnsi="Segoe UI" w:cs="Segoe UI"/>
-                                <w:sz w:val="20"/>
-                                <w:szCs w:val="20"/>
-                              </w:rPr>
-                              <w:t>Introduction to Programming Languages</w:t>
-                            </w:r>
-                          </w:p>
-                          <w:p>
-                            <w:pPr>
-                              <w:pStyle w:val="BodyText"/>
-                              <w:spacing w:before="46"/>
-                              <w:rPr>
-                                <w:rFonts w:ascii="Segoe UI" w:hAnsi="Segoe UI" w:cs="Segoe UI"/>
-                                <w:i/>
-                              </w:rPr>
-                            </w:pPr>
-                            <w:r>
-                              <w:rPr>
-                                <w:rFonts w:ascii="Segoe UI" w:hAnsi="Segoe UI" w:cs="Segoe UI"/>
-                                <w:i/>
-                              </w:rPr>
-                              <w:t xml:space="preserve">Tempe, AZ </w:t>
-                            </w:r>
-                            <w:proofErr w:type="gramStart"/>
-                            <w:r>
-                              <w:rPr>
-                                <w:rFonts w:ascii="Segoe UI" w:hAnsi="Segoe UI" w:cs="Segoe UI"/>
-                                <w:i/>
-                              </w:rPr>
-                              <w:t xml:space="preserve">/  </w:t>
-                            </w:r>
-                            <w:r>
-                              <w:rPr>
-                                <w:rFonts w:ascii="Segoe UI" w:hAnsi="Segoe UI" w:cs="Segoe UI"/>
-                                <w:i/>
-                              </w:rPr>
-                              <w:t>December</w:t>
-                            </w:r>
-                            <w:proofErr w:type="gramEnd"/>
-                            <w:r>
-                              <w:rPr>
-                                <w:rFonts w:ascii="Segoe UI" w:hAnsi="Segoe UI" w:cs="Segoe UI"/>
-                                <w:i/>
-                              </w:rPr>
-                              <w:t xml:space="preserve"> 2017 – May 2018</w:t>
-                            </w:r>
-                          </w:p>
-                          <w:p>
-                            <w:pPr>
-                              <w:pStyle w:val="BodyText"/>
-                              <w:numPr>
-                                <w:ilvl w:val="0"/>
-                                <w:numId w:val="4"/>
-                              </w:numPr>
-                              <w:spacing w:before="100" w:line="285" w:lineRule="auto"/>
-                              <w:rPr>
-                                <w:rFonts w:ascii="Segoe UI" w:hAnsi="Segoe UI" w:cs="Segoe UI"/>
-                                <w:sz w:val="20"/>
-                                <w:szCs w:val="20"/>
-                              </w:rPr>
-                            </w:pPr>
-                            <w:r>
-                              <w:rPr>
-                                <w:rFonts w:ascii="Segoe UI" w:hAnsi="Segoe UI" w:cs="Segoe UI"/>
-                                <w:sz w:val="20"/>
-                                <w:szCs w:val="20"/>
-                              </w:rPr>
-                              <w:t>Dramatically improved student understanding and test results by hosting and leading multiple review sessions throughout the semester on C++ lectures for a class of 70.</w:t>
-                            </w:r>
-                          </w:p>
-                        </w:txbxContent>
-                      </wps:txbx>
-                      <wps:bodyPr rot="0" vert="horz" wrap="square" lIns="0" tIns="0" rIns="0" bIns="0" anchor="t" anchorCtr="0" upright="1">
-                        <a:noAutofit/>
-                      </wps:bodyPr>
-                    </wps:wsp>
-                  </a:graphicData>
-                </a:graphic>
-                <wp14:sizeRelH relativeFrom="page">
-                  <wp14:pctWidth>0</wp14:pctWidth>
-                </wp14:sizeRelH>
-                <wp14:sizeRelV relativeFrom="page">
-                  <wp14:pctHeight>0</wp14:pctHeight>
-                </wp14:sizeRelV>
-              </wp:anchor>
-            </w:drawing>
-          </mc:Choice>
-          <mc:Fallback>
-            <w:pict>
-              <v:shape w14:anchorId="54DC0937" id="Text Box 25" o:spid="_x0000_s1031" type="#_x0000_t202" style="position:absolute;margin-left:207.15pt;margin-top:305.95pt;width:358.95pt;height:99.15pt;z-index:-251600896;visibility:visible;mso-wrap-style:square;mso-width-percent:0;mso-height-percent:0;mso-wrap-distance-left:9pt;mso-wrap-distance-top:0;mso-wrap-distance-right:9pt;mso-wrap-distance-bottom:0;mso-position-horizontal:absolute;mso-position-horizontal-relative:page;mso-position-vertical:absolute;mso-position-vertical-relative:page;mso-width-percent:0;mso-height-percent:0;mso-width-relative:page;mso-height-relative:page;v-text-anchor:top" o:gfxdata="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" filled="f" stroked="f">
-                <v:textbox inset="0,0,0,0">
-                  <w:txbxContent>
-                    <w:p>
-                      <w:pPr>
-                        <w:pStyle w:val="BodyText"/>
-                        <w:rPr>
-                          <w:rFonts w:ascii="Segoe UI" w:hAnsi="Segoe UI" w:cs="Segoe UI"/>
-                          <w:sz w:val="24"/>
-                          <w:szCs w:val="24"/>
-                        </w:rPr>
-                      </w:pPr>
-                      <w:r>
-                        <w:rPr>
-                          <w:rFonts w:ascii="Segoe UI" w:hAnsi="Segoe UI" w:cs="Segoe UI"/>
-                          <w:b/>
-                          <w:color w:val="2E74B5" w:themeColor="accent1" w:themeShade="BF"/>
-                          <w:sz w:val="24"/>
-                          <w:szCs w:val="24"/>
-                        </w:rPr>
-                        <w:t xml:space="preserve">Arizona State University </w:t>
-                      </w:r>
-                      <w:r>
-                        <w:rPr>
-                          <w:rFonts w:ascii="Segoe UI" w:hAnsi="Segoe UI" w:cs="Segoe UI"/>
-                          <w:color w:val="2E74B5" w:themeColor="accent1" w:themeShade="BF"/>
-                          <w:sz w:val="24"/>
-                          <w:szCs w:val="24"/>
-                        </w:rPr>
-                        <w:t xml:space="preserve">| </w:t>
-                      </w:r>
-                      <w:r>
-                        <w:rPr>
-                          <w:rFonts w:ascii="Segoe UI" w:hAnsi="Segoe UI" w:cs="Segoe UI"/>
-                          <w:sz w:val="24"/>
-                          <w:szCs w:val="24"/>
-                        </w:rPr>
-                        <w:t>Undergraduate Teaching Assistant</w:t>
-                      </w:r>
-                    </w:p>
-                    <w:p>
-                      <w:pPr>
-                        <w:pStyle w:val="BodyText"/>
-                        <w:rPr>
-                          <w:rFonts w:ascii="Segoe UI" w:hAnsi="Segoe UI" w:cs="Segoe UI"/>
-                          <w:b/>
-                          <w:sz w:val="20"/>
-                          <w:szCs w:val="20"/>
-                          <w:lang w:eastAsia="zh-TW"/>
-                        </w:rPr>
-                      </w:pPr>
-                      <w:r>
-                        <w:rPr>
-                          <w:rFonts w:ascii="Segoe UI" w:hAnsi="Segoe UI" w:cs="Segoe UI"/>
-                          <w:sz w:val="20"/>
-                          <w:szCs w:val="20"/>
-                        </w:rPr>
-                        <w:t>Introduction to Programming Languages</w:t>
-                      </w:r>
-                    </w:p>
-                    <w:p>
-                      <w:pPr>
-                        <w:pStyle w:val="BodyText"/>
-                        <w:spacing w:before="46"/>
-                        <w:rPr>
-                          <w:rFonts w:ascii="Segoe UI" w:hAnsi="Segoe UI" w:cs="Segoe UI"/>
-                          <w:i/>
-                        </w:rPr>
-                      </w:pPr>
-                      <w:r>
-                        <w:rPr>
-                          <w:rFonts w:ascii="Segoe UI" w:hAnsi="Segoe UI" w:cs="Segoe UI"/>
-                          <w:i/>
-                        </w:rPr>
-                        <w:t xml:space="preserve">Tempe, AZ </w:t>
-                      </w:r>
-                      <w:proofErr w:type="gramStart"/>
-                      <w:r>
-                        <w:rPr>
-                          <w:rFonts w:ascii="Segoe UI" w:hAnsi="Segoe UI" w:cs="Segoe UI"/>
-                          <w:i/>
-                        </w:rPr>
-                        <w:t xml:space="preserve">/  </w:t>
-                      </w:r>
-                      <w:r>
-                        <w:rPr>
-                          <w:rFonts w:ascii="Segoe UI" w:hAnsi="Segoe UI" w:cs="Segoe UI"/>
-                          <w:i/>
-                        </w:rPr>
-                        <w:t>December</w:t>
-                      </w:r>
-                      <w:proofErr w:type="gramEnd"/>
-                      <w:r>
-                        <w:rPr>
-                          <w:rFonts w:ascii="Segoe UI" w:hAnsi="Segoe UI" w:cs="Segoe UI"/>
-                          <w:i/>
-                        </w:rPr>
-                        <w:t xml:space="preserve"> 2017 – May 2018</w:t>
-                      </w:r>
-                    </w:p>
-                    <w:p>
-                      <w:pPr>
-                        <w:pStyle w:val="BodyText"/>
-                        <w:numPr>
-                          <w:ilvl w:val="0"/>
-                          <w:numId w:val="4"/>
-                        </w:numPr>
-                        <w:spacing w:before="100" w:line="285" w:lineRule="auto"/>
-                        <w:rPr>
-                          <w:rFonts w:ascii="Segoe UI" w:hAnsi="Segoe UI" w:cs="Segoe UI"/>
-                          <w:sz w:val="20"/>
-                          <w:szCs w:val="20"/>
-                        </w:rPr>
-                      </w:pPr>
-                      <w:r>
-                        <w:rPr>
-                          <w:rFonts w:ascii="Segoe UI" w:hAnsi="Segoe UI" w:cs="Segoe UI"/>
-                          <w:sz w:val="20"/>
-                          <w:szCs w:val="20"/>
-                        </w:rPr>
-                        <w:t>Dramatically improved student understanding and test results by hosting and leading multiple review sessions throughout the semester on C++ lectures for a class of 70.</w:t>
-                      </w:r>
-                    </w:p>
-                  </w:txbxContent>
-                </v:textbox>
-                <w10:wrap anchorx="page" anchory="page"/>
               </v:shape>
             </w:pict>
           </mc:Fallback>

</xml_diff>

<commit_message>
Updated resume to reflect current experience.
</commit_message>
<xml_diff>
--- a/resume/wongcoderResume.docx
+++ b/resume/wongcoderResume.docx
@@ -1,6 +1,6 @@
 
 <file path=word/document.xml><?xml version="1.0" encoding="utf-8"?>
-<w:document xmlns:wpc="http://schemas.microsoft.com/office/word/2010/wordprocessingCanvas" xmlns:cx="http://schemas.microsoft.com/office/drawing/2014/chartex" xmlns:cx1="http://schemas.microsoft.com/office/drawing/2015/9/8/chartex" xmlns:cx2="http://schemas.microsoft.com/office/drawing/2015/10/21/chartex" xmlns:cx3="http://schemas.microsoft.com/office/drawing/2016/5/9/chartex" xmlns:cx4="http://schemas.microsoft.com/office/drawing/2016/5/10/chartex" xmlns:cx5="http://schemas.microsoft.com/office/drawing/2016/5/11/chartex" xmlns:cx6="http://schemas.microsoft.com/office/drawing/2016/5/12/chartex" xmlns:cx7="http://schemas.microsoft.com/office/drawing/2016/5/13/chartex" xmlns:cx8="http://schemas.microsoft.com/office/drawing/2016/5/14/chartex" xmlns:mc="http://schemas.openxmlformats.org/markup-compatibility/2006" xmlns:aink="http://schemas.microsoft.com/office/drawing/2016/ink" xmlns:am3d="http://schemas.microsoft.com/office/drawing/2017/model3d" xmlns:o="urn:schemas-microsoft-com:office:office" xmlns:r="http://schemas.openxmlformats.org/officeDocument/2006/relationships" xmlns:m="http://schemas.openxmlformats.org/officeDocument/2006/math" xmlns:v="urn:schemas-microsoft-com:vml" xmlns:wp14="http://schemas.microsoft.com/office/word/2010/wordprocessingDrawing" xmlns:wp="http://schemas.openxmlformats.org/drawingml/2006/wordprocessingDrawing" xmlns:w10="urn:schemas-microsoft-com:office:word" xmlns:w="http://schemas.openxmlformats.org/wordprocessingml/2006/main" xmlns:w14="http://schemas.microsoft.com/office/word/2010/wordml" xmlns:w15="http://schemas.microsoft.com/office/word/2012/wordml" xmlns:w16cid="http://schemas.microsoft.com/office/word/2016/wordml/cid" xmlns:w16se="http://schemas.microsoft.com/office/word/2015/wordml/symex" xmlns:wpg="http://schemas.microsoft.com/office/word/2010/wordprocessingGroup" xmlns:wpi="http://schemas.microsoft.com/office/word/2010/wordprocessingInk" xmlns:wne="http://schemas.microsoft.com/office/word/2006/wordml" xmlns:wps="http://schemas.microsoft.com/office/word/2010/wordprocessingShape" mc:Ignorable="w14 w15 w16se w16cid wp14">
+<w:document xmlns:wpc="http://schemas.microsoft.com/office/word/2010/wordprocessingCanvas" xmlns:cx="http://schemas.microsoft.com/office/drawing/2014/chartex" xmlns:cx1="http://schemas.microsoft.com/office/drawing/2015/9/8/chartex" xmlns:cx2="http://schemas.microsoft.com/office/drawing/2015/10/21/chartex" xmlns:cx3="http://schemas.microsoft.com/office/drawing/2016/5/9/chartex" xmlns:cx4="http://schemas.microsoft.com/office/drawing/2016/5/10/chartex" xmlns:cx5="http://schemas.microsoft.com/office/drawing/2016/5/11/chartex" xmlns:cx6="http://schemas.microsoft.com/office/drawing/2016/5/12/chartex" xmlns:cx7="http://schemas.microsoft.com/office/drawing/2016/5/13/chartex" xmlns:cx8="http://schemas.microsoft.com/office/drawing/2016/5/14/chartex" xmlns:mc="http://schemas.openxmlformats.org/markup-compatibility/2006" xmlns:aink="http://schemas.microsoft.com/office/drawing/2016/ink" xmlns:am3d="http://schemas.microsoft.com/office/drawing/2017/model3d" xmlns:o="urn:schemas-microsoft-com:office:office" xmlns:r="http://schemas.openxmlformats.org/officeDocument/2006/relationships" xmlns:m="http://schemas.openxmlformats.org/officeDocument/2006/math" xmlns:v="urn:schemas-microsoft-com:vml" xmlns:wp14="http://schemas.microsoft.com/office/word/2010/wordprocessingDrawing" xmlns:wp="http://schemas.openxmlformats.org/drawingml/2006/wordprocessingDrawing" xmlns:w10="urn:schemas-microsoft-com:office:word" xmlns:w="http://schemas.openxmlformats.org/wordprocessingml/2006/main" xmlns:w14="http://schemas.microsoft.com/office/word/2010/wordml" xmlns:w15="http://schemas.microsoft.com/office/word/2012/wordml" xmlns:w16cex="http://schemas.microsoft.com/office/word/2018/wordml/cex" xmlns:w16cid="http://schemas.microsoft.com/office/word/2016/wordml/cid" xmlns:w16="http://schemas.microsoft.com/office/word/2018/wordml" xmlns:w16sdtdh="http://schemas.microsoft.com/office/word/2020/wordml/sdtdatahash" xmlns:w16se="http://schemas.microsoft.com/office/word/2015/wordml/symex" xmlns:wpg="http://schemas.microsoft.com/office/word/2010/wordprocessingGroup" xmlns:wpi="http://schemas.microsoft.com/office/word/2010/wordprocessingInk" xmlns:wne="http://schemas.microsoft.com/office/word/2006/wordml" xmlns:wps="http://schemas.microsoft.com/office/word/2010/wordprocessingShape" mc:Ignorable="w14 w15 w16se w16cid w16 w16cex w16sdtdh wp14">
   <w:body>
     <w:p>
       <w:pPr>
@@ -87,7 +87,7 @@
           </mc:Choice>
           <mc:Fallback>
             <w:pict>
-              <v:rect w14:anchorId="40E30BA0" id="Rectangle 43" o:spid="_x0000_s1026" style="position:absolute;margin-left:-.1pt;margin-top:-26.85pt;width:190.7pt;height:841.5pt;z-index:-251657217;visibility:visible;mso-wrap-style:square;mso-wrap-distance-left:9pt;mso-wrap-distance-top:0;mso-wrap-distance-right:9pt;mso-wrap-distance-bottom:0;mso-position-horizontal:absolute;mso-position-horizontal-relative:page;mso-position-vertical:absolute;mso-position-vertical-relative:text;v-text-anchor:middle" o:gfxdata="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" fillcolor="#f5f6f6" stroked="f" strokeweight="1pt">
+              <v:rect w14:anchorId="40E30BA0" id="Rectangle 43" o:spid="_x0000_s1026" style="position:absolute;margin-left:-.1pt;margin-top:-26.85pt;width:190.7pt;height:841.5pt;z-index:-251657217;visibility:visible;mso-wrap-style:square;mso-wrap-distance-left:9pt;mso-wrap-distance-top:0;mso-wrap-distance-right:9pt;mso-wrap-distance-bottom:0;mso-position-horizontal:absolute;mso-position-horizontal-relative:page;mso-position-vertical:absolute;mso-position-vertical-relative:text;v-text-anchor:middle" o:gfxdata="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" fillcolor="#f5f6f6" stroked="f" strokeweight="1pt">
                 <v:textbox>
                   <w:txbxContent>
                     <w:p>
@@ -105,8 +105,6 @@
       </w:r>
     </w:p>
     <w:p>
-      <w:bookmarkStart w:id="0" w:name="_GoBack"/>
-      <w:bookmarkEnd w:id="0"/>
       <w:r>
         <w:rPr>
           <w:noProof/>
@@ -114,18 +112,18 @@
         <mc:AlternateContent>
           <mc:Choice Requires="wps">
             <w:drawing>
-              <wp:anchor distT="0" distB="0" distL="114300" distR="114300" simplePos="0" relativeHeight="251725824" behindDoc="1" locked="0" layoutInCell="1" allowOverlap="1" wp14:anchorId="533A0988" wp14:editId="580807DA">
+              <wp:anchor distT="0" distB="0" distL="114300" distR="114300" simplePos="0" relativeHeight="251720704" behindDoc="1" locked="0" layoutInCell="1" allowOverlap="1" wp14:anchorId="44B82B07" wp14:editId="24646F2D">
                 <wp:simplePos x="0" y="0"/>
-                <wp:positionH relativeFrom="margin">
-                  <wp:posOffset>2336800</wp:posOffset>
+                <wp:positionH relativeFrom="page">
+                  <wp:posOffset>2668754</wp:posOffset>
                 </wp:positionH>
                 <wp:positionV relativeFrom="page">
-                  <wp:posOffset>7598410</wp:posOffset>
+                  <wp:posOffset>6445402</wp:posOffset>
                 </wp:positionV>
-                <wp:extent cx="4554220" cy="912495"/>
-                <wp:effectExtent l="0" t="0" r="17780" b="1905"/>
+                <wp:extent cx="1143000" cy="225425"/>
+                <wp:effectExtent l="0" t="0" r="0" b="3175"/>
                 <wp:wrapNone/>
-                <wp:docPr id="20" name="Text Box 20"/>
+                <wp:docPr id="5" name="Text Box 5"/>
                 <wp:cNvGraphicFramePr>
                   <a:graphicFrameLocks xmlns:a="http://schemas.openxmlformats.org/drawingml/2006/main"/>
                 </wp:cNvGraphicFramePr>
@@ -138,7 +136,7 @@
                       <wps:spPr bwMode="auto">
                         <a:xfrm>
                           <a:off x="0" y="0"/>
-                          <a:ext cx="4554220" cy="912495"/>
+                          <a:ext cx="1143000" cy="225425"/>
                         </a:xfrm>
                         <a:prstGeom prst="rect">
                           <a:avLst/>
@@ -171,138 +169,33 @@
                         <w:txbxContent>
                           <w:p>
                             <w:pPr>
-                              <w:pStyle w:val="BodyText"/>
-                              <w:rPr>
-                                <w:rFonts w:ascii="Segoe UI" w:hAnsi="Segoe UI" w:cs="Segoe UI"/>
-                                <w:sz w:val="24"/>
-                                <w:szCs w:val="24"/>
-                                <w:lang w:eastAsia="zh-TW"/>
+                              <w:spacing w:before="20"/>
+                              <w:ind w:left="20"/>
+                              <w:rPr>
+                                <w:rFonts w:ascii="Open Sans"/>
+                                <w:b/>
+                                <w:sz w:val="28"/>
+                                <w:szCs w:val="28"/>
                               </w:rPr>
                             </w:pPr>
                             <w:r>
                               <w:rPr>
-                                <w:rFonts w:ascii="Segoe UI" w:hAnsi="Segoe UI" w:cs="Segoe UI"/>
+                                <w:rFonts w:ascii="Open Sans"/>
                                 <w:b/>
-                                <w:color w:val="2E74B5" w:themeColor="accent1" w:themeShade="BF"/>
-                                <w:sz w:val="24"/>
-                                <w:szCs w:val="24"/>
-                              </w:rPr>
-                              <w:t>Roulette Simulator</w:t>
-                            </w:r>
-                            <w:r>
-                              <w:rPr>
-                                <w:rFonts w:ascii="Segoe UI" w:hAnsi="Segoe UI" w:cs="Segoe UI"/>
-                                <w:b/>
-                                <w:color w:val="2E74B5" w:themeColor="accent1" w:themeShade="BF"/>
-                                <w:sz w:val="24"/>
-                                <w:szCs w:val="24"/>
-                              </w:rPr>
-                              <w:t xml:space="preserve"> </w:t>
-                            </w:r>
-                            <w:r>
-                              <w:rPr>
-                                <w:rFonts w:ascii="Segoe UI" w:hAnsi="Segoe UI" w:cs="Segoe UI"/>
-                                <w:color w:val="2E74B5" w:themeColor="accent1" w:themeShade="BF"/>
-                                <w:sz w:val="24"/>
-                                <w:szCs w:val="24"/>
-                              </w:rPr>
-                              <w:t xml:space="preserve">| </w:t>
-                            </w:r>
-                            <w:r>
-                              <w:rPr>
-                                <w:rFonts w:ascii="Segoe UI" w:hAnsi="Segoe UI" w:cs="Segoe UI"/>
-                                <w:sz w:val="24"/>
-                                <w:szCs w:val="24"/>
-                              </w:rPr>
-                              <w:t>Python &amp; C++</w:t>
+                                <w:sz w:val="28"/>
+                                <w:szCs w:val="28"/>
+                              </w:rPr>
+                              <w:t>PROJECTS</w:t>
                             </w:r>
                           </w:p>
                           <w:p>
                             <w:pPr>
-                              <w:pStyle w:val="BodyText"/>
-                              <w:spacing w:before="46" w:line="360" w:lineRule="auto"/>
-                              <w:ind w:left="24"/>
-                              <w:rPr>
-                                <w:rFonts w:ascii="Segoe UI" w:hAnsi="Segoe UI" w:cs="Segoe UI"/>
-                              </w:rPr>
-                            </w:pPr>
-                            <w:r>
-                              <w:rPr>
-                                <w:rFonts w:ascii="Segoe UI" w:hAnsi="Segoe UI" w:cs="Segoe UI"/>
-                                <w:i/>
-                              </w:rPr>
-                              <w:t xml:space="preserve">August 2019 </w:t>
-                            </w:r>
-                            <w:r>
-                              <w:rPr>
-                                <w:rFonts w:ascii="Segoe UI" w:hAnsi="Segoe UI" w:cs="Segoe UI"/>
-                                <w:i/>
-                              </w:rPr>
-                              <w:t>–</w:t>
-                            </w:r>
-                            <w:r>
-                              <w:rPr>
-                                <w:rFonts w:ascii="Segoe UI" w:hAnsi="Segoe UI" w:cs="Segoe UI"/>
-                                <w:i/>
-                              </w:rPr>
-                              <w:t xml:space="preserve"> </w:t>
-                            </w:r>
-                            <w:r>
-                              <w:rPr>
-                                <w:rFonts w:ascii="Segoe UI" w:hAnsi="Segoe UI" w:cs="Segoe UI"/>
-                                <w:i/>
-                              </w:rPr>
-                              <w:t>Present</w:t>
-                            </w:r>
-                          </w:p>
-                          <w:p>
-                            <w:pPr>
-                              <w:pStyle w:val="ListParagraph"/>
-                              <w:numPr>
-                                <w:ilvl w:val="0"/>
-                                <w:numId w:val="4"/>
-                              </w:numPr>
-                              <w:spacing w:line="276" w:lineRule="auto"/>
-                              <w:rPr>
-                                <w:rFonts w:ascii="Segoe UI" w:hAnsi="Segoe UI" w:cs="Segoe UI"/>
-                                <w:sz w:val="20"/>
-                                <w:szCs w:val="20"/>
-                              </w:rPr>
-                            </w:pPr>
-                            <w:r>
-                              <w:rPr>
-                                <w:rFonts w:ascii="Segoe UI" w:hAnsi="Segoe UI" w:cs="Segoe UI"/>
-                                <w:sz w:val="20"/>
-                                <w:szCs w:val="20"/>
-                              </w:rPr>
-                              <w:t>Roulette Simulator is a recently started passion project to develop a machine learning algorithm that can win in Roulette</w:t>
-                            </w:r>
-                            <w:r>
-                              <w:rPr>
-                                <w:rFonts w:ascii="Segoe UI" w:hAnsi="Segoe UI" w:cs="Segoe UI"/>
-                                <w:sz w:val="20"/>
-                                <w:szCs w:val="20"/>
-                              </w:rPr>
-                              <w:t>.</w:t>
-                            </w:r>
-                            <w:r>
-                              <w:rPr>
-                                <w:rFonts w:ascii="Segoe UI" w:hAnsi="Segoe UI" w:cs="Segoe UI"/>
-                                <w:sz w:val="20"/>
-                                <w:szCs w:val="20"/>
-                              </w:rPr>
-                              <w:t xml:space="preserve"> </w:t>
-                            </w:r>
-                          </w:p>
-                          <w:p>
-                            <w:pPr>
-                              <w:pStyle w:val="BodyText"/>
-                              <w:spacing w:before="100" w:line="285" w:lineRule="auto"/>
-                              <w:ind w:left="740"/>
-                              <w:rPr>
-                                <w:rFonts w:ascii="Segoe UI" w:hAnsi="Segoe UI" w:cs="Segoe UI"/>
-                                <w:sz w:val="22"/>
-                                <w:szCs w:val="22"/>
+                              <w:spacing w:before="20"/>
+                              <w:rPr>
+                                <w:rFonts w:ascii="Open Sans"/>
+                                <w:b/>
+                                <w:sz w:val="28"/>
+                                <w:szCs w:val="28"/>
                               </w:rPr>
                             </w:pPr>
                           </w:p>
@@ -325,153 +218,132 @@
           </mc:Choice>
           <mc:Fallback>
             <w:pict>
-              <v:shapetype w14:anchorId="533A0988" id="_x0000_t202" coordsize="21600,21600" o:spt="202" path="m,l,21600r21600,l21600,xe">
+              <v:shapetype w14:anchorId="44B82B07" id="_x0000_t202" coordsize="21600,21600" o:spt="202" path="m,l,21600r21600,l21600,xe">
                 <v:stroke joinstyle="miter"/>
                 <v:path gradientshapeok="t" o:connecttype="rect"/>
               </v:shapetype>
-              <v:shape id="Text Box 20" o:spid="_x0000_s1027" type="#_x0000_t202" style="position:absolute;margin-left:184pt;margin-top:598.3pt;width:358.6pt;height:71.85pt;z-index:-251590656;visibility:visible;mso-wrap-style:square;mso-width-percent:0;mso-height-percent:0;mso-wrap-distance-left:9pt;mso-wrap-distance-top:0;mso-wrap-distance-right:9pt;mso-wrap-distance-bottom:0;mso-position-horizontal:absolute;mso-position-horizontal-relative:margin;mso-position-vertical:absolute;mso-position-vertical-relative:page;mso-width-percent:0;mso-height-percent:0;mso-width-relative:page;mso-height-relative:page;v-text-anchor:top" o:gfxdata="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" filled="f" stroked="f">
+              <v:shape id="Text Box 5" o:spid="_x0000_s1027" type="#_x0000_t202" style="position:absolute;margin-left:210.15pt;margin-top:507.5pt;width:90pt;height:17.75pt;z-index:-251595776;visibility:visible;mso-wrap-style:square;mso-width-percent:0;mso-height-percent:0;mso-wrap-distance-left:9pt;mso-wrap-distance-top:0;mso-wrap-distance-right:9pt;mso-wrap-distance-bottom:0;mso-position-horizontal:absolute;mso-position-horizontal-relative:page;mso-position-vertical:absolute;mso-position-vertical-relative:page;mso-width-percent:0;mso-height-percent:0;mso-width-relative:page;mso-height-relative:page;v-text-anchor:top" o:gfxdata="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" filled="f" stroked="f">
                 <v:textbox inset="0,0,0,0">
                   <w:txbxContent>
                     <w:p>
                       <w:pPr>
-                        <w:pStyle w:val="BodyText"/>
-                        <w:rPr>
-                          <w:rFonts w:ascii="Segoe UI" w:hAnsi="Segoe UI" w:cs="Segoe UI"/>
-                          <w:sz w:val="24"/>
-                          <w:szCs w:val="24"/>
-                          <w:lang w:eastAsia="zh-TW"/>
+                        <w:spacing w:before="20"/>
+                        <w:ind w:left="20"/>
+                        <w:rPr>
+                          <w:rFonts w:ascii="Open Sans"/>
+                          <w:b/>
+                          <w:sz w:val="28"/>
+                          <w:szCs w:val="28"/>
                         </w:rPr>
                       </w:pPr>
                       <w:r>
                         <w:rPr>
-                          <w:rFonts w:ascii="Segoe UI" w:hAnsi="Segoe UI" w:cs="Segoe UI"/>
+                          <w:rFonts w:ascii="Open Sans"/>
                           <w:b/>
-                          <w:color w:val="2E74B5" w:themeColor="accent1" w:themeShade="BF"/>
-                          <w:sz w:val="24"/>
-                          <w:szCs w:val="24"/>
-                        </w:rPr>
-                        <w:t>Roulette Simulator</w:t>
-                      </w:r>
-                      <w:r>
-                        <w:rPr>
-                          <w:rFonts w:ascii="Segoe UI" w:hAnsi="Segoe UI" w:cs="Segoe UI"/>
-                          <w:b/>
-                          <w:color w:val="2E74B5" w:themeColor="accent1" w:themeShade="BF"/>
-                          <w:sz w:val="24"/>
-                          <w:szCs w:val="24"/>
-                        </w:rPr>
-                        <w:t xml:space="preserve"> </w:t>
-                      </w:r>
-                      <w:r>
-                        <w:rPr>
-                          <w:rFonts w:ascii="Segoe UI" w:hAnsi="Segoe UI" w:cs="Segoe UI"/>
-                          <w:color w:val="2E74B5" w:themeColor="accent1" w:themeShade="BF"/>
-                          <w:sz w:val="24"/>
-                          <w:szCs w:val="24"/>
-                        </w:rPr>
-                        <w:t xml:space="preserve">| </w:t>
-                      </w:r>
-                      <w:r>
-                        <w:rPr>
-                          <w:rFonts w:ascii="Segoe UI" w:hAnsi="Segoe UI" w:cs="Segoe UI"/>
-                          <w:sz w:val="24"/>
-                          <w:szCs w:val="24"/>
-                        </w:rPr>
-                        <w:t>Python &amp; C++</w:t>
+                          <w:sz w:val="28"/>
+                          <w:szCs w:val="28"/>
+                        </w:rPr>
+                        <w:t>PROJECTS</w:t>
                       </w:r>
                     </w:p>
                     <w:p>
                       <w:pPr>
-                        <w:pStyle w:val="BodyText"/>
-                        <w:spacing w:before="46" w:line="360" w:lineRule="auto"/>
-                        <w:ind w:left="24"/>
-                        <w:rPr>
-                          <w:rFonts w:ascii="Segoe UI" w:hAnsi="Segoe UI" w:cs="Segoe UI"/>
-                        </w:rPr>
-                      </w:pPr>
-                      <w:r>
-                        <w:rPr>
-                          <w:rFonts w:ascii="Segoe UI" w:hAnsi="Segoe UI" w:cs="Segoe UI"/>
-                          <w:i/>
-                        </w:rPr>
-                        <w:t xml:space="preserve">August 2019 </w:t>
-                      </w:r>
-                      <w:r>
-                        <w:rPr>
-                          <w:rFonts w:ascii="Segoe UI" w:hAnsi="Segoe UI" w:cs="Segoe UI"/>
-                          <w:i/>
-                        </w:rPr>
-                        <w:t>–</w:t>
-                      </w:r>
-                      <w:r>
-                        <w:rPr>
-                          <w:rFonts w:ascii="Segoe UI" w:hAnsi="Segoe UI" w:cs="Segoe UI"/>
-                          <w:i/>
-                        </w:rPr>
-                        <w:t xml:space="preserve"> </w:t>
-                      </w:r>
-                      <w:r>
-                        <w:rPr>
-                          <w:rFonts w:ascii="Segoe UI" w:hAnsi="Segoe UI" w:cs="Segoe UI"/>
-                          <w:i/>
-                        </w:rPr>
-                        <w:t>Present</w:t>
-                      </w:r>
-                    </w:p>
-                    <w:p>
-                      <w:pPr>
-                        <w:pStyle w:val="ListParagraph"/>
-                        <w:numPr>
-                          <w:ilvl w:val="0"/>
-                          <w:numId w:val="4"/>
-                        </w:numPr>
-                        <w:spacing w:line="276" w:lineRule="auto"/>
-                        <w:rPr>
-                          <w:rFonts w:ascii="Segoe UI" w:hAnsi="Segoe UI" w:cs="Segoe UI"/>
-                          <w:sz w:val="20"/>
-                          <w:szCs w:val="20"/>
-                        </w:rPr>
-                      </w:pPr>
-                      <w:r>
-                        <w:rPr>
-                          <w:rFonts w:ascii="Segoe UI" w:hAnsi="Segoe UI" w:cs="Segoe UI"/>
-                          <w:sz w:val="20"/>
-                          <w:szCs w:val="20"/>
-                        </w:rPr>
-                        <w:t>Roulette Simulator is a recently started passion project to develop a machine learning algorithm that can win in Roulette</w:t>
-                      </w:r>
-                      <w:r>
-                        <w:rPr>
-                          <w:rFonts w:ascii="Segoe UI" w:hAnsi="Segoe UI" w:cs="Segoe UI"/>
-                          <w:sz w:val="20"/>
-                          <w:szCs w:val="20"/>
-                        </w:rPr>
-                        <w:t>.</w:t>
-                      </w:r>
-                      <w:r>
-                        <w:rPr>
-                          <w:rFonts w:ascii="Segoe UI" w:hAnsi="Segoe UI" w:cs="Segoe UI"/>
-                          <w:sz w:val="20"/>
-                          <w:szCs w:val="20"/>
-                        </w:rPr>
-                        <w:t xml:space="preserve"> </w:t>
-                      </w:r>
-                    </w:p>
-                    <w:p>
-                      <w:pPr>
-                        <w:pStyle w:val="BodyText"/>
-                        <w:spacing w:before="100" w:line="285" w:lineRule="auto"/>
-                        <w:ind w:left="740"/>
-                        <w:rPr>
-                          <w:rFonts w:ascii="Segoe UI" w:hAnsi="Segoe UI" w:cs="Segoe UI"/>
-                          <w:sz w:val="22"/>
-                          <w:szCs w:val="22"/>
+                        <w:spacing w:before="20"/>
+                        <w:rPr>
+                          <w:rFonts w:ascii="Open Sans"/>
+                          <w:b/>
+                          <w:sz w:val="28"/>
+                          <w:szCs w:val="28"/>
                         </w:rPr>
                       </w:pPr>
                     </w:p>
                   </w:txbxContent>
                 </v:textbox>
-                <w10:wrap anchorx="margin" anchory="page"/>
+                <w10:wrap anchorx="page" anchory="page"/>
+              </v:shape>
+            </w:pict>
+          </mc:Fallback>
+        </mc:AlternateContent>
+      </w:r>
+      <w:r>
+        <w:rPr>
+          <w:noProof/>
+        </w:rPr>
+        <mc:AlternateContent>
+          <mc:Choice Requires="wps">
+            <w:drawing>
+              <wp:anchor distT="0" distB="0" distL="114300" distR="114300" simplePos="0" relativeHeight="251723776" behindDoc="0" locked="0" layoutInCell="1" allowOverlap="1" wp14:anchorId="677FA5A2" wp14:editId="76D16990">
+                <wp:simplePos x="0" y="0"/>
+                <wp:positionH relativeFrom="column">
+                  <wp:posOffset>2372521</wp:posOffset>
+                </wp:positionH>
+                <wp:positionV relativeFrom="paragraph">
+                  <wp:posOffset>6351394</wp:posOffset>
+                </wp:positionV>
+                <wp:extent cx="4513580" cy="0"/>
+                <wp:effectExtent l="0" t="0" r="7620" b="12700"/>
+                <wp:wrapNone/>
+                <wp:docPr id="12" name="Straight Arrow Connector 12"/>
+                <wp:cNvGraphicFramePr>
+                  <a:graphicFrameLocks xmlns:a="http://schemas.openxmlformats.org/drawingml/2006/main"/>
+                </wp:cNvGraphicFramePr>
+                <a:graphic xmlns:a="http://schemas.openxmlformats.org/drawingml/2006/main">
+                  <a:graphicData uri="http://schemas.microsoft.com/office/word/2010/wordprocessingShape">
+                    <wps:wsp>
+                      <wps:cNvCnPr>
+                        <a:cxnSpLocks noChangeShapeType="1"/>
+                      </wps:cNvCnPr>
+                      <wps:spPr bwMode="auto">
+                        <a:xfrm>
+                          <a:off x="0" y="0"/>
+                          <a:ext cx="4513580" cy="0"/>
+                        </a:xfrm>
+                        <a:prstGeom prst="straightConnector1">
+                          <a:avLst/>
+                        </a:prstGeom>
+                        <a:ln>
+                          <a:solidFill>
+                            <a:srgbClr val="E0E0E0"/>
+                          </a:solidFill>
+                          <a:headEnd type="none" w="med" len="med"/>
+                          <a:tailEnd type="none" w="med" len="med"/>
+                        </a:ln>
+                      </wps:spPr>
+                      <wps:style>
+                        <a:lnRef idx="2">
+                          <a:schemeClr val="dk1"/>
+                        </a:lnRef>
+                        <a:fillRef idx="0">
+                          <a:schemeClr val="dk1"/>
+                        </a:fillRef>
+                        <a:effectRef idx="1">
+                          <a:schemeClr val="dk1"/>
+                        </a:effectRef>
+                        <a:fontRef idx="minor">
+                          <a:schemeClr val="tx1"/>
+                        </a:fontRef>
+                      </wps:style>
+                      <wps:bodyPr/>
+                    </wps:wsp>
+                  </a:graphicData>
+                </a:graphic>
+                <wp14:sizeRelH relativeFrom="page">
+                  <wp14:pctWidth>0</wp14:pctWidth>
+                </wp14:sizeRelH>
+                <wp14:sizeRelV relativeFrom="page">
+                  <wp14:pctHeight>0</wp14:pctHeight>
+                </wp14:sizeRelV>
+              </wp:anchor>
+            </w:drawing>
+          </mc:Choice>
+          <mc:Fallback>
+            <w:pict>
+              <v:shapetype w14:anchorId="1E394E67" id="_x0000_t32" coordsize="21600,21600" o:spt="32" o:oned="t" path="m,l21600,21600e" filled="f">
+                <v:path arrowok="t" fillok="f" o:connecttype="none"/>
+                <o:lock v:ext="edit" shapetype="t"/>
+              </v:shapetype>
+              <v:shape id="Straight Arrow Connector 12" o:spid="_x0000_s1026" type="#_x0000_t32" style="position:absolute;margin-left:186.8pt;margin-top:500.1pt;width:355.4pt;height:0;z-index:251723776;visibility:visible;mso-wrap-style:square;mso-width-percent:0;mso-height-percent:0;mso-wrap-distance-left:9pt;mso-wrap-distance-top:0;mso-wrap-distance-right:9pt;mso-wrap-distance-bottom:0;mso-position-horizontal:absolute;mso-position-horizontal-relative:text;mso-position-vertical:absolute;mso-position-vertical-relative:text;mso-width-percent:0;mso-height-percent:0;mso-width-relative:page;mso-height-relative:page" o:gfxdata="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" strokecolor="#e0e0e0" strokeweight="1pt">
+                <v:stroke joinstyle="miter"/>
               </v:shape>
             </w:pict>
           </mc:Fallback>
@@ -485,13 +357,13 @@
         <mc:AlternateContent>
           <mc:Choice Requires="wps">
             <w:drawing>
-              <wp:anchor distT="0" distB="0" distL="114300" distR="114300" simplePos="0" relativeHeight="251711488" behindDoc="1" locked="0" layoutInCell="1" allowOverlap="1" wp14:anchorId="06584848" wp14:editId="46173763">
+              <wp:anchor distT="0" distB="0" distL="114300" distR="114300" simplePos="0" relativeHeight="251711488" behindDoc="1" locked="0" layoutInCell="1" allowOverlap="1" wp14:anchorId="06584848" wp14:editId="5F8DB619">
                 <wp:simplePos x="0" y="0"/>
                 <wp:positionH relativeFrom="margin">
-                  <wp:posOffset>2335530</wp:posOffset>
+                  <wp:posOffset>2334886</wp:posOffset>
                 </wp:positionH>
                 <wp:positionV relativeFrom="page">
-                  <wp:posOffset>5384165</wp:posOffset>
+                  <wp:posOffset>6789458</wp:posOffset>
                 </wp:positionV>
                 <wp:extent cx="4563745" cy="2171700"/>
                 <wp:effectExtent l="0" t="0" r="8255" b="0"/>
@@ -917,7 +789,7 @@
           </mc:Choice>
           <mc:Fallback>
             <w:pict>
-              <v:shape w14:anchorId="06584848" id="Text Box 23" o:spid="_x0000_s1028" type="#_x0000_t202" style="position:absolute;margin-left:183.9pt;margin-top:423.95pt;width:359.35pt;height:171pt;z-index:-251604992;visibility:visible;mso-wrap-style:square;mso-width-percent:0;mso-height-percent:0;mso-wrap-distance-left:9pt;mso-wrap-distance-top:0;mso-wrap-distance-right:9pt;mso-wrap-distance-bottom:0;mso-position-horizontal:absolute;mso-position-horizontal-relative:margin;mso-position-vertical:absolute;mso-position-vertical-relative:page;mso-width-percent:0;mso-height-percent:0;mso-width-relative:page;mso-height-relative:page;v-text-anchor:top" o:gfxdata="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" filled="f" stroked="f">
+              <v:shape w14:anchorId="06584848" id="Text Box 23" o:spid="_x0000_s1028" type="#_x0000_t202" style="position:absolute;margin-left:183.85pt;margin-top:534.6pt;width:359.35pt;height:171pt;z-index:-251604992;visibility:visible;mso-wrap-style:square;mso-width-percent:0;mso-height-percent:0;mso-wrap-distance-left:9pt;mso-wrap-distance-top:0;mso-wrap-distance-right:9pt;mso-wrap-distance-bottom:0;mso-position-horizontal:absolute;mso-position-horizontal-relative:margin;mso-position-vertical:absolute;mso-position-vertical-relative:page;mso-width-percent:0;mso-height-percent:0;mso-width-relative:page;mso-height-relative:page;v-text-anchor:top" o:gfxdata="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" filled="f" stroked="f">
                 <v:textbox inset="0,0,0,0">
                   <w:txbxContent>
                     <w:p>
@@ -1289,11 +1161,1767 @@
       <w:r>
         <w:rPr>
           <w:noProof/>
+          <w:lang w:val="fr-FR" w:eastAsia="fr-FR"/>
         </w:rPr>
         <mc:AlternateContent>
           <mc:Choice Requires="wps">
             <w:drawing>
-              <wp:anchor distT="0" distB="0" distL="114300" distR="114300" simplePos="0" relativeHeight="251671552" behindDoc="1" locked="0" layoutInCell="1" allowOverlap="1" wp14:anchorId="333AA665" wp14:editId="08521877">
+              <wp:anchor distT="0" distB="0" distL="114300" distR="114300" simplePos="0" relativeHeight="251713536" behindDoc="1" locked="0" layoutInCell="1" allowOverlap="1" wp14:anchorId="458E4CEB" wp14:editId="03C7208E">
+                <wp:simplePos x="0" y="0"/>
+                <wp:positionH relativeFrom="page">
+                  <wp:posOffset>2619375</wp:posOffset>
+                </wp:positionH>
+                <wp:positionV relativeFrom="page">
+                  <wp:posOffset>3560919</wp:posOffset>
+                </wp:positionV>
+                <wp:extent cx="4566920" cy="2893325"/>
+                <wp:effectExtent l="0" t="0" r="5080" b="2540"/>
+                <wp:wrapNone/>
+                <wp:docPr id="24" name="Text Box 24"/>
+                <wp:cNvGraphicFramePr>
+                  <a:graphicFrameLocks xmlns:a="http://schemas.openxmlformats.org/drawingml/2006/main"/>
+                </wp:cNvGraphicFramePr>
+                <a:graphic xmlns:a="http://schemas.openxmlformats.org/drawingml/2006/main">
+                  <a:graphicData uri="http://schemas.microsoft.com/office/word/2010/wordprocessingShape">
+                    <wps:wsp>
+                      <wps:cNvSpPr txBox="1">
+                        <a:spLocks noChangeArrowheads="1"/>
+                      </wps:cNvSpPr>
+                      <wps:spPr bwMode="auto">
+                        <a:xfrm>
+                          <a:off x="0" y="0"/>
+                          <a:ext cx="4566920" cy="2893325"/>
+                        </a:xfrm>
+                        <a:prstGeom prst="rect">
+                          <a:avLst/>
+                        </a:prstGeom>
+                        <a:noFill/>
+                        <a:ln>
+                          <a:noFill/>
+                        </a:ln>
+                        <a:extLst>
+                          <a:ext uri="{909E8E84-426E-40DD-AFC4-6F175D3DCCD1}">
+                            <a14:hiddenFill xmlns:a14="http://schemas.microsoft.com/office/drawing/2010/main">
+                              <a:solidFill>
+                                <a:srgbClr val="FFFFFF"/>
+                              </a:solidFill>
+                            </a14:hiddenFill>
+                          </a:ext>
+                          <a:ext uri="{91240B29-F687-4F45-9708-019B960494DF}">
+                            <a14:hiddenLine xmlns:a14="http://schemas.microsoft.com/office/drawing/2010/main" w="9525">
+                              <a:solidFill>
+                                <a:srgbClr val="000000"/>
+                              </a:solidFill>
+                              <a:miter lim="800000"/>
+                              <a:headEnd/>
+                              <a:tailEnd/>
+                            </a14:hiddenLine>
+                          </a:ext>
+                        </a:extLst>
+                      </wps:spPr>
+                      <wps:txbx>
+                        <w:txbxContent>
+                          <w:p>
+                            <w:pPr>
+                              <w:pStyle w:val="BodyText"/>
+                              <w:rPr>
+                                <w:rFonts w:ascii="Segoe UI" w:hAnsi="Segoe UI" w:cs="Segoe UI"/>
+                                <w:sz w:val="24"/>
+                                <w:szCs w:val="24"/>
+                              </w:rPr>
+                            </w:pPr>
+                            <w:r>
+                              <w:rPr>
+                                <w:rFonts w:ascii="Segoe UI" w:hAnsi="Segoe UI" w:cs="Segoe UI"/>
+                                <w:b/>
+                                <w:color w:val="2E74B5" w:themeColor="accent1" w:themeShade="BF"/>
+                                <w:sz w:val="24"/>
+                                <w:szCs w:val="24"/>
+                              </w:rPr>
+                              <w:t xml:space="preserve">Rockford Corporation </w:t>
+                            </w:r>
+                            <w:r>
+                              <w:rPr>
+                                <w:rFonts w:ascii="Segoe UI" w:hAnsi="Segoe UI" w:cs="Segoe UI"/>
+                                <w:color w:val="2E74B5" w:themeColor="accent1" w:themeShade="BF"/>
+                                <w:sz w:val="20"/>
+                                <w:szCs w:val="20"/>
+                              </w:rPr>
+                              <w:t>|</w:t>
+                            </w:r>
+                            <w:r>
+                              <w:rPr>
+                                <w:rFonts w:ascii="Segoe UI" w:hAnsi="Segoe UI" w:cs="Segoe UI"/>
+                                <w:color w:val="2E74B5" w:themeColor="accent1" w:themeShade="BF"/>
+                                <w:sz w:val="24"/>
+                                <w:szCs w:val="24"/>
+                              </w:rPr>
+                              <w:t xml:space="preserve"> </w:t>
+                            </w:r>
+                            <w:r>
+                              <w:rPr>
+                                <w:rFonts w:ascii="Segoe UI" w:hAnsi="Segoe UI" w:cs="Segoe UI"/>
+                                <w:sz w:val="24"/>
+                                <w:szCs w:val="24"/>
+                              </w:rPr>
+                              <w:t>Software Developer Intern</w:t>
+                            </w:r>
+                          </w:p>
+                          <w:p>
+                            <w:pPr>
+                              <w:pStyle w:val="BodyText"/>
+                              <w:spacing w:before="0" w:line="360" w:lineRule="auto"/>
+                              <w:ind w:left="24"/>
+                              <w:rPr>
+                                <w:rFonts w:ascii="Segoe UI" w:hAnsi="Segoe UI" w:cs="Segoe UI"/>
+                                <w:i/>
+                              </w:rPr>
+                            </w:pPr>
+                            <w:r>
+                              <w:rPr>
+                                <w:rFonts w:ascii="Segoe UI" w:hAnsi="Segoe UI" w:cs="Segoe UI"/>
+                                <w:i/>
+                              </w:rPr>
+                              <w:t xml:space="preserve">Tempe, </w:t>
+                            </w:r>
+                            <w:proofErr w:type="gramStart"/>
+                            <w:r>
+                              <w:rPr>
+                                <w:rFonts w:ascii="Segoe UI" w:hAnsi="Segoe UI" w:cs="Segoe UI"/>
+                                <w:i/>
+                              </w:rPr>
+                              <w:t>AZ</w:t>
+                            </w:r>
+                            <w:r>
+                              <w:rPr>
+                                <w:rFonts w:ascii="Segoe UI" w:hAnsi="Segoe UI" w:cs="Segoe UI"/>
+                                <w:i/>
+                              </w:rPr>
+                              <w:t xml:space="preserve">  /</w:t>
+                            </w:r>
+                            <w:proofErr w:type="gramEnd"/>
+                            <w:r>
+                              <w:rPr>
+                                <w:rFonts w:ascii="Segoe UI" w:hAnsi="Segoe UI" w:cs="Segoe UI"/>
+                                <w:i/>
+                              </w:rPr>
+                              <w:t xml:space="preserve">  </w:t>
+                            </w:r>
+                            <w:r>
+                              <w:rPr>
+                                <w:rFonts w:ascii="Segoe UI" w:hAnsi="Segoe UI" w:cs="Segoe UI"/>
+                                <w:i/>
+                              </w:rPr>
+                              <w:t xml:space="preserve">September 2018 </w:t>
+                            </w:r>
+                            <w:r>
+                              <w:rPr>
+                                <w:rFonts w:ascii="Segoe UI" w:hAnsi="Segoe UI" w:cs="Segoe UI"/>
+                                <w:i/>
+                              </w:rPr>
+                              <w:t>–</w:t>
+                            </w:r>
+                            <w:r>
+                              <w:rPr>
+                                <w:rFonts w:ascii="Segoe UI" w:hAnsi="Segoe UI" w:cs="Segoe UI"/>
+                                <w:i/>
+                              </w:rPr>
+                              <w:t xml:space="preserve"> </w:t>
+                            </w:r>
+                            <w:r>
+                              <w:rPr>
+                                <w:rFonts w:ascii="Segoe UI" w:hAnsi="Segoe UI" w:cs="Segoe UI"/>
+                                <w:i/>
+                              </w:rPr>
+                              <w:t>Dec</w:t>
+                            </w:r>
+                            <w:r>
+                              <w:rPr>
+                                <w:rFonts w:ascii="Segoe UI" w:hAnsi="Segoe UI" w:cs="Segoe UI"/>
+                                <w:i/>
+                              </w:rPr>
+                              <w:t>ember</w:t>
+                            </w:r>
+                            <w:r>
+                              <w:rPr>
+                                <w:rFonts w:ascii="Segoe UI" w:hAnsi="Segoe UI" w:cs="Segoe UI"/>
+                                <w:i/>
+                              </w:rPr>
+                              <w:t xml:space="preserve"> 2019</w:t>
+                            </w:r>
+                            <w:r>
+                              <w:rPr>
+                                <w:rFonts w:ascii="Segoe UI" w:hAnsi="Segoe UI" w:cs="Segoe UI"/>
+                                <w:i/>
+                              </w:rPr>
+                              <w:t xml:space="preserve">       </w:t>
+                            </w:r>
+                          </w:p>
+                          <w:p>
+                            <w:pPr>
+                              <w:pStyle w:val="ListParagraph"/>
+                              <w:numPr>
+                                <w:ilvl w:val="0"/>
+                                <w:numId w:val="4"/>
+                              </w:numPr>
+                              <w:spacing w:line="276" w:lineRule="auto"/>
+                              <w:rPr>
+                                <w:rFonts w:ascii="Segoe UI" w:eastAsiaTheme="minorEastAsia" w:hAnsi="Segoe UI" w:cs="Segoe UI"/>
+                                <w:sz w:val="20"/>
+                                <w:szCs w:val="20"/>
+                                <w:lang w:eastAsia="ko-KR"/>
+                              </w:rPr>
+                            </w:pPr>
+                            <w:r>
+                              <w:rPr>
+                                <w:rFonts w:ascii="Segoe UI" w:eastAsiaTheme="minorEastAsia" w:hAnsi="Segoe UI" w:cs="Segoe UI"/>
+                                <w:sz w:val="20"/>
+                                <w:szCs w:val="20"/>
+                                <w:lang w:eastAsia="ko-KR"/>
+                              </w:rPr>
+                              <w:t xml:space="preserve">Unified multiple segregated and buggy applications by </w:t>
+                            </w:r>
+                            <w:r>
+                              <w:rPr>
+                                <w:rFonts w:ascii="Segoe UI" w:eastAsiaTheme="minorEastAsia" w:hAnsi="Segoe UI" w:cs="Segoe UI"/>
+                                <w:sz w:val="20"/>
+                                <w:szCs w:val="20"/>
+                                <w:lang w:eastAsia="ko-KR"/>
+                              </w:rPr>
+                              <w:t>design</w:t>
+                            </w:r>
+                            <w:r>
+                              <w:rPr>
+                                <w:rFonts w:ascii="Segoe UI" w:eastAsiaTheme="minorEastAsia" w:hAnsi="Segoe UI" w:cs="Segoe UI"/>
+                                <w:sz w:val="20"/>
+                                <w:szCs w:val="20"/>
+                                <w:lang w:eastAsia="ko-KR"/>
+                              </w:rPr>
+                              <w:t>ing</w:t>
+                            </w:r>
+                            <w:r>
+                              <w:rPr>
+                                <w:rFonts w:ascii="Segoe UI" w:eastAsiaTheme="minorEastAsia" w:hAnsi="Segoe UI" w:cs="Segoe UI"/>
+                                <w:sz w:val="20"/>
+                                <w:szCs w:val="20"/>
+                                <w:lang w:eastAsia="ko-KR"/>
+                              </w:rPr>
+                              <w:t xml:space="preserve"> the full stack for </w:t>
+                            </w:r>
+                            <w:r>
+                              <w:rPr>
+                                <w:rFonts w:ascii="Segoe UI" w:eastAsiaTheme="minorEastAsia" w:hAnsi="Segoe UI" w:cs="Segoe UI"/>
+                                <w:sz w:val="20"/>
+                                <w:szCs w:val="20"/>
+                                <w:lang w:eastAsia="ko-KR"/>
+                              </w:rPr>
+                              <w:t xml:space="preserve">a </w:t>
+                            </w:r>
+                            <w:r>
+                              <w:rPr>
+                                <w:rFonts w:ascii="Segoe UI" w:eastAsiaTheme="minorEastAsia" w:hAnsi="Segoe UI" w:cs="Segoe UI"/>
+                                <w:sz w:val="20"/>
+                                <w:szCs w:val="20"/>
+                                <w:lang w:eastAsia="ko-KR"/>
+                              </w:rPr>
+                              <w:t>new app using React Native</w:t>
+                            </w:r>
+                            <w:r>
+                              <w:rPr>
+                                <w:rFonts w:ascii="Segoe UI" w:eastAsiaTheme="minorEastAsia" w:hAnsi="Segoe UI" w:cs="Segoe UI"/>
+                                <w:sz w:val="20"/>
+                                <w:szCs w:val="20"/>
+                                <w:lang w:eastAsia="ko-KR"/>
+                              </w:rPr>
+                              <w:t xml:space="preserve"> </w:t>
+                            </w:r>
+                            <w:r>
+                              <w:rPr>
+                                <w:rFonts w:ascii="Segoe UI" w:eastAsiaTheme="minorEastAsia" w:hAnsi="Segoe UI" w:cs="Segoe UI"/>
+                                <w:sz w:val="20"/>
+                                <w:szCs w:val="20"/>
+                                <w:lang w:eastAsia="ko-KR"/>
+                              </w:rPr>
+                              <w:t xml:space="preserve">and Redux. </w:t>
+                            </w:r>
+                          </w:p>
+                          <w:p>
+                            <w:pPr>
+                              <w:pStyle w:val="BodyText"/>
+                              <w:numPr>
+                                <w:ilvl w:val="0"/>
+                                <w:numId w:val="4"/>
+                              </w:numPr>
+                              <w:spacing w:before="38" w:line="285" w:lineRule="auto"/>
+                              <w:rPr>
+                                <w:rFonts w:ascii="Segoe UI" w:hAnsi="Segoe UI" w:cs="Segoe UI"/>
+                                <w:sz w:val="20"/>
+                                <w:szCs w:val="20"/>
+                              </w:rPr>
+                            </w:pPr>
+                            <w:r>
+                              <w:rPr>
+                                <w:rFonts w:ascii="Segoe UI" w:hAnsi="Segoe UI" w:cs="Segoe UI"/>
+                                <w:sz w:val="20"/>
+                                <w:szCs w:val="20"/>
+                              </w:rPr>
+                              <w:t>Improved the average rating from 1.90 to 2.72 and reduced customer support calls</w:t>
+                            </w:r>
+                            <w:r>
+                              <w:rPr>
+                                <w:rFonts w:ascii="Segoe UI" w:hAnsi="Segoe UI" w:cs="Segoe UI"/>
+                                <w:sz w:val="20"/>
+                                <w:szCs w:val="20"/>
+                              </w:rPr>
+                              <w:t xml:space="preserve"> for </w:t>
+                            </w:r>
+                            <w:proofErr w:type="spellStart"/>
+                            <w:r>
+                              <w:rPr>
+                                <w:rFonts w:ascii="Segoe UI" w:hAnsi="Segoe UI" w:cs="Segoe UI"/>
+                                <w:sz w:val="20"/>
+                                <w:szCs w:val="20"/>
+                              </w:rPr>
+                              <w:t>PerfectTune</w:t>
+                            </w:r>
+                            <w:proofErr w:type="spellEnd"/>
+                            <w:r>
+                              <w:rPr>
+                                <w:rFonts w:ascii="Segoe UI" w:hAnsi="Segoe UI" w:cs="Segoe UI"/>
+                                <w:sz w:val="20"/>
+                                <w:szCs w:val="20"/>
+                              </w:rPr>
+                              <w:t xml:space="preserve"> </w:t>
+                            </w:r>
+                            <w:r>
+                              <w:rPr>
+                                <w:rFonts w:ascii="Segoe UI" w:hAnsi="Segoe UI" w:cs="Segoe UI"/>
+                                <w:sz w:val="20"/>
+                                <w:szCs w:val="20"/>
+                              </w:rPr>
+                              <w:t xml:space="preserve">Android from 10 </w:t>
+                            </w:r>
+                            <w:r>
+                              <w:rPr>
+                                <w:rFonts w:ascii="Segoe UI" w:hAnsi="Segoe UI" w:cs="Segoe UI"/>
+                                <w:sz w:val="20"/>
+                                <w:szCs w:val="20"/>
+                              </w:rPr>
+                              <w:t xml:space="preserve">per month </w:t>
+                            </w:r>
+                            <w:r>
+                              <w:rPr>
+                                <w:rFonts w:ascii="Segoe UI" w:hAnsi="Segoe UI" w:cs="Segoe UI"/>
+                                <w:sz w:val="20"/>
+                                <w:szCs w:val="20"/>
+                              </w:rPr>
+                              <w:t>to 1</w:t>
+                            </w:r>
+                            <w:r>
+                              <w:rPr>
+                                <w:rFonts w:ascii="Segoe UI" w:hAnsi="Segoe UI" w:cs="Segoe UI"/>
+                                <w:sz w:val="20"/>
+                                <w:szCs w:val="20"/>
+                              </w:rPr>
+                              <w:t xml:space="preserve"> by analyzing customer complaints and redeveloped critical functionality in a matter of three weeks.</w:t>
+                            </w:r>
+                          </w:p>
+                          <w:p>
+                            <w:pPr>
+                              <w:pStyle w:val="BodyText"/>
+                              <w:numPr>
+                                <w:ilvl w:val="0"/>
+                                <w:numId w:val="4"/>
+                              </w:numPr>
+                              <w:spacing w:before="38" w:line="285" w:lineRule="auto"/>
+                              <w:rPr>
+                                <w:rFonts w:ascii="Segoe UI" w:hAnsi="Segoe UI" w:cs="Segoe UI"/>
+                                <w:sz w:val="20"/>
+                                <w:szCs w:val="20"/>
+                              </w:rPr>
+                            </w:pPr>
+                            <w:r>
+                              <w:rPr>
+                                <w:rFonts w:ascii="Segoe UI" w:hAnsi="Segoe UI" w:cs="Segoe UI"/>
+                                <w:sz w:val="20"/>
+                                <w:szCs w:val="20"/>
+                              </w:rPr>
+                              <w:t xml:space="preserve">Enhanced code legibility and efficiency by completely rewriting an Arduino codebase, implementing a task </w:t>
+                            </w:r>
+                            <w:proofErr w:type="gramStart"/>
+                            <w:r>
+                              <w:rPr>
+                                <w:rFonts w:ascii="Segoe UI" w:hAnsi="Segoe UI" w:cs="Segoe UI"/>
+                                <w:sz w:val="20"/>
+                                <w:szCs w:val="20"/>
+                              </w:rPr>
+                              <w:t>scheduler</w:t>
+                            </w:r>
+                            <w:proofErr w:type="gramEnd"/>
+                            <w:r>
+                              <w:rPr>
+                                <w:rFonts w:ascii="Segoe UI" w:hAnsi="Segoe UI" w:cs="Segoe UI"/>
+                                <w:sz w:val="20"/>
+                                <w:szCs w:val="20"/>
+                              </w:rPr>
+                              <w:t xml:space="preserve"> and coding practices.</w:t>
+                            </w:r>
+                          </w:p>
+                          <w:p>
+                            <w:pPr>
+                              <w:pStyle w:val="BodyText"/>
+                              <w:numPr>
+                                <w:ilvl w:val="0"/>
+                                <w:numId w:val="4"/>
+                              </w:numPr>
+                              <w:spacing w:before="38" w:line="285" w:lineRule="auto"/>
+                              <w:rPr>
+                                <w:rFonts w:ascii="Segoe UI" w:hAnsi="Segoe UI" w:cs="Segoe UI"/>
+                                <w:sz w:val="20"/>
+                                <w:szCs w:val="20"/>
+                              </w:rPr>
+                            </w:pPr>
+                            <w:r>
+                              <w:rPr>
+                                <w:rFonts w:ascii="Segoe UI" w:hAnsi="Segoe UI" w:cs="Segoe UI"/>
+                                <w:sz w:val="20"/>
+                                <w:szCs w:val="20"/>
+                              </w:rPr>
+                              <w:t>Reduced q</w:t>
+                            </w:r>
+                            <w:r>
+                              <w:rPr>
+                                <w:rFonts w:ascii="Segoe UI" w:hAnsi="Segoe UI" w:cs="Segoe UI"/>
+                                <w:sz w:val="20"/>
+                                <w:szCs w:val="20"/>
+                              </w:rPr>
+                              <w:t xml:space="preserve">uery time for a critical </w:t>
+                            </w:r>
+                            <w:r>
+                              <w:rPr>
+                                <w:rFonts w:ascii="Segoe UI" w:hAnsi="Segoe UI" w:cs="Segoe UI"/>
+                                <w:sz w:val="20"/>
+                                <w:szCs w:val="20"/>
+                              </w:rPr>
+                              <w:t xml:space="preserve">product </w:t>
+                            </w:r>
+                            <w:r>
+                              <w:rPr>
+                                <w:rFonts w:ascii="Segoe UI" w:hAnsi="Segoe UI" w:cs="Segoe UI"/>
+                                <w:sz w:val="20"/>
+                                <w:szCs w:val="20"/>
+                              </w:rPr>
+                              <w:t xml:space="preserve">testing </w:t>
+                            </w:r>
+                            <w:r>
+                              <w:rPr>
+                                <w:rFonts w:ascii="Segoe UI" w:hAnsi="Segoe UI" w:cs="Segoe UI"/>
+                                <w:sz w:val="20"/>
+                                <w:szCs w:val="20"/>
+                              </w:rPr>
+                              <w:t xml:space="preserve">database </w:t>
+                            </w:r>
+                            <w:r>
+                              <w:rPr>
+                                <w:rFonts w:ascii="Segoe UI" w:hAnsi="Segoe UI" w:cs="Segoe UI"/>
+                                <w:sz w:val="20"/>
+                                <w:szCs w:val="20"/>
+                              </w:rPr>
+                              <w:t>by over 100%</w:t>
+                            </w:r>
+                            <w:r>
+                              <w:rPr>
+                                <w:rFonts w:ascii="Segoe UI" w:hAnsi="Segoe UI" w:cs="Segoe UI"/>
+                                <w:sz w:val="20"/>
+                                <w:szCs w:val="20"/>
+                              </w:rPr>
+                              <w:t xml:space="preserve"> after </w:t>
+                            </w:r>
+                            <w:r>
+                              <w:rPr>
+                                <w:rFonts w:ascii="Segoe UI" w:hAnsi="Segoe UI" w:cs="Segoe UI"/>
+                                <w:sz w:val="20"/>
+                                <w:szCs w:val="20"/>
+                              </w:rPr>
+                              <w:t xml:space="preserve">excess inner joins </w:t>
+                            </w:r>
+                            <w:r>
+                              <w:rPr>
+                                <w:rFonts w:ascii="Segoe UI" w:hAnsi="Segoe UI" w:cs="Segoe UI"/>
+                                <w:sz w:val="20"/>
+                                <w:szCs w:val="20"/>
+                              </w:rPr>
+                              <w:t xml:space="preserve">were </w:t>
+                            </w:r>
+                            <w:r>
+                              <w:rPr>
+                                <w:rFonts w:ascii="Segoe UI" w:hAnsi="Segoe UI" w:cs="Segoe UI"/>
+                                <w:sz w:val="20"/>
+                                <w:szCs w:val="20"/>
+                              </w:rPr>
+                              <w:t>removed due to</w:t>
+                            </w:r>
+                            <w:r>
+                              <w:rPr>
+                                <w:rFonts w:ascii="Segoe UI" w:hAnsi="Segoe UI" w:cs="Segoe UI"/>
+                                <w:sz w:val="20"/>
+                                <w:szCs w:val="20"/>
+                              </w:rPr>
+                              <w:t xml:space="preserve"> a complete redesign</w:t>
+                            </w:r>
+                            <w:r>
+                              <w:rPr>
+                                <w:rFonts w:ascii="Segoe UI" w:hAnsi="Segoe UI" w:cs="Segoe UI"/>
+                                <w:sz w:val="20"/>
+                                <w:szCs w:val="20"/>
+                              </w:rPr>
+                              <w:t xml:space="preserve"> from </w:t>
+                            </w:r>
+                            <w:proofErr w:type="spellStart"/>
+                            <w:r>
+                              <w:rPr>
+                                <w:rFonts w:ascii="Segoe UI" w:hAnsi="Segoe UI" w:cs="Segoe UI"/>
+                                <w:sz w:val="20"/>
+                                <w:szCs w:val="20"/>
+                              </w:rPr>
+                              <w:t>OracleSQL</w:t>
+                            </w:r>
+                            <w:proofErr w:type="spellEnd"/>
+                            <w:r>
+                              <w:rPr>
+                                <w:rFonts w:ascii="Segoe UI" w:hAnsi="Segoe UI" w:cs="Segoe UI"/>
+                                <w:sz w:val="20"/>
+                                <w:szCs w:val="20"/>
+                              </w:rPr>
+                              <w:t xml:space="preserve"> to MongoDB.</w:t>
+                            </w:r>
+                          </w:p>
+                        </w:txbxContent>
+                      </wps:txbx>
+                      <wps:bodyPr rot="0" vert="horz" wrap="square" lIns="0" tIns="0" rIns="0" bIns="0" anchor="t" anchorCtr="0" upright="1">
+                        <a:noAutofit/>
+                      </wps:bodyPr>
+                    </wps:wsp>
+                  </a:graphicData>
+                </a:graphic>
+                <wp14:sizeRelH relativeFrom="page">
+                  <wp14:pctWidth>0</wp14:pctWidth>
+                </wp14:sizeRelH>
+                <wp14:sizeRelV relativeFrom="page">
+                  <wp14:pctHeight>0</wp14:pctHeight>
+                </wp14:sizeRelV>
+              </wp:anchor>
+            </w:drawing>
+          </mc:Choice>
+          <mc:Fallback>
+            <w:pict>
+              <v:shape w14:anchorId="458E4CEB" id="Text Box 24" o:spid="_x0000_s1029" type="#_x0000_t202" style="position:absolute;margin-left:206.25pt;margin-top:280.4pt;width:359.6pt;height:227.8pt;z-index:-251602944;visibility:visible;mso-wrap-style:square;mso-width-percent:0;mso-height-percent:0;mso-wrap-distance-left:9pt;mso-wrap-distance-top:0;mso-wrap-distance-right:9pt;mso-wrap-distance-bottom:0;mso-position-horizontal:absolute;mso-position-horizontal-relative:page;mso-position-vertical:absolute;mso-position-vertical-relative:page;mso-width-percent:0;mso-height-percent:0;mso-width-relative:page;mso-height-relative:page;v-text-anchor:top" o:gfxdata="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" filled="f" stroked="f">
+                <v:textbox inset="0,0,0,0">
+                  <w:txbxContent>
+                    <w:p>
+                      <w:pPr>
+                        <w:pStyle w:val="BodyText"/>
+                        <w:rPr>
+                          <w:rFonts w:ascii="Segoe UI" w:hAnsi="Segoe UI" w:cs="Segoe UI"/>
+                          <w:sz w:val="24"/>
+                          <w:szCs w:val="24"/>
+                        </w:rPr>
+                      </w:pPr>
+                      <w:r>
+                        <w:rPr>
+                          <w:rFonts w:ascii="Segoe UI" w:hAnsi="Segoe UI" w:cs="Segoe UI"/>
+                          <w:b/>
+                          <w:color w:val="2E74B5" w:themeColor="accent1" w:themeShade="BF"/>
+                          <w:sz w:val="24"/>
+                          <w:szCs w:val="24"/>
+                        </w:rPr>
+                        <w:t xml:space="preserve">Rockford Corporation </w:t>
+                      </w:r>
+                      <w:r>
+                        <w:rPr>
+                          <w:rFonts w:ascii="Segoe UI" w:hAnsi="Segoe UI" w:cs="Segoe UI"/>
+                          <w:color w:val="2E74B5" w:themeColor="accent1" w:themeShade="BF"/>
+                          <w:sz w:val="20"/>
+                          <w:szCs w:val="20"/>
+                        </w:rPr>
+                        <w:t>|</w:t>
+                      </w:r>
+                      <w:r>
+                        <w:rPr>
+                          <w:rFonts w:ascii="Segoe UI" w:hAnsi="Segoe UI" w:cs="Segoe UI"/>
+                          <w:color w:val="2E74B5" w:themeColor="accent1" w:themeShade="BF"/>
+                          <w:sz w:val="24"/>
+                          <w:szCs w:val="24"/>
+                        </w:rPr>
+                        <w:t xml:space="preserve"> </w:t>
+                      </w:r>
+                      <w:r>
+                        <w:rPr>
+                          <w:rFonts w:ascii="Segoe UI" w:hAnsi="Segoe UI" w:cs="Segoe UI"/>
+                          <w:sz w:val="24"/>
+                          <w:szCs w:val="24"/>
+                        </w:rPr>
+                        <w:t>Software Developer Intern</w:t>
+                      </w:r>
+                    </w:p>
+                    <w:p>
+                      <w:pPr>
+                        <w:pStyle w:val="BodyText"/>
+                        <w:spacing w:before="0" w:line="360" w:lineRule="auto"/>
+                        <w:ind w:left="24"/>
+                        <w:rPr>
+                          <w:rFonts w:ascii="Segoe UI" w:hAnsi="Segoe UI" w:cs="Segoe UI"/>
+                          <w:i/>
+                        </w:rPr>
+                      </w:pPr>
+                      <w:r>
+                        <w:rPr>
+                          <w:rFonts w:ascii="Segoe UI" w:hAnsi="Segoe UI" w:cs="Segoe UI"/>
+                          <w:i/>
+                        </w:rPr>
+                        <w:t xml:space="preserve">Tempe, </w:t>
+                      </w:r>
+                      <w:proofErr w:type="gramStart"/>
+                      <w:r>
+                        <w:rPr>
+                          <w:rFonts w:ascii="Segoe UI" w:hAnsi="Segoe UI" w:cs="Segoe UI"/>
+                          <w:i/>
+                        </w:rPr>
+                        <w:t>AZ</w:t>
+                      </w:r>
+                      <w:r>
+                        <w:rPr>
+                          <w:rFonts w:ascii="Segoe UI" w:hAnsi="Segoe UI" w:cs="Segoe UI"/>
+                          <w:i/>
+                        </w:rPr>
+                        <w:t xml:space="preserve">  /</w:t>
+                      </w:r>
+                      <w:proofErr w:type="gramEnd"/>
+                      <w:r>
+                        <w:rPr>
+                          <w:rFonts w:ascii="Segoe UI" w:hAnsi="Segoe UI" w:cs="Segoe UI"/>
+                          <w:i/>
+                        </w:rPr>
+                        <w:t xml:space="preserve">  </w:t>
+                      </w:r>
+                      <w:r>
+                        <w:rPr>
+                          <w:rFonts w:ascii="Segoe UI" w:hAnsi="Segoe UI" w:cs="Segoe UI"/>
+                          <w:i/>
+                        </w:rPr>
+                        <w:t xml:space="preserve">September 2018 </w:t>
+                      </w:r>
+                      <w:r>
+                        <w:rPr>
+                          <w:rFonts w:ascii="Segoe UI" w:hAnsi="Segoe UI" w:cs="Segoe UI"/>
+                          <w:i/>
+                        </w:rPr>
+                        <w:t>–</w:t>
+                      </w:r>
+                      <w:r>
+                        <w:rPr>
+                          <w:rFonts w:ascii="Segoe UI" w:hAnsi="Segoe UI" w:cs="Segoe UI"/>
+                          <w:i/>
+                        </w:rPr>
+                        <w:t xml:space="preserve"> </w:t>
+                      </w:r>
+                      <w:r>
+                        <w:rPr>
+                          <w:rFonts w:ascii="Segoe UI" w:hAnsi="Segoe UI" w:cs="Segoe UI"/>
+                          <w:i/>
+                        </w:rPr>
+                        <w:t>Dec</w:t>
+                      </w:r>
+                      <w:r>
+                        <w:rPr>
+                          <w:rFonts w:ascii="Segoe UI" w:hAnsi="Segoe UI" w:cs="Segoe UI"/>
+                          <w:i/>
+                        </w:rPr>
+                        <w:t>ember</w:t>
+                      </w:r>
+                      <w:r>
+                        <w:rPr>
+                          <w:rFonts w:ascii="Segoe UI" w:hAnsi="Segoe UI" w:cs="Segoe UI"/>
+                          <w:i/>
+                        </w:rPr>
+                        <w:t xml:space="preserve"> 2019</w:t>
+                      </w:r>
+                      <w:r>
+                        <w:rPr>
+                          <w:rFonts w:ascii="Segoe UI" w:hAnsi="Segoe UI" w:cs="Segoe UI"/>
+                          <w:i/>
+                        </w:rPr>
+                        <w:t xml:space="preserve">       </w:t>
+                      </w:r>
+                    </w:p>
+                    <w:p>
+                      <w:pPr>
+                        <w:pStyle w:val="ListParagraph"/>
+                        <w:numPr>
+                          <w:ilvl w:val="0"/>
+                          <w:numId w:val="4"/>
+                        </w:numPr>
+                        <w:spacing w:line="276" w:lineRule="auto"/>
+                        <w:rPr>
+                          <w:rFonts w:ascii="Segoe UI" w:eastAsiaTheme="minorEastAsia" w:hAnsi="Segoe UI" w:cs="Segoe UI"/>
+                          <w:sz w:val="20"/>
+                          <w:szCs w:val="20"/>
+                          <w:lang w:eastAsia="ko-KR"/>
+                        </w:rPr>
+                      </w:pPr>
+                      <w:r>
+                        <w:rPr>
+                          <w:rFonts w:ascii="Segoe UI" w:eastAsiaTheme="minorEastAsia" w:hAnsi="Segoe UI" w:cs="Segoe UI"/>
+                          <w:sz w:val="20"/>
+                          <w:szCs w:val="20"/>
+                          <w:lang w:eastAsia="ko-KR"/>
+                        </w:rPr>
+                        <w:t xml:space="preserve">Unified multiple segregated and buggy applications by </w:t>
+                      </w:r>
+                      <w:r>
+                        <w:rPr>
+                          <w:rFonts w:ascii="Segoe UI" w:eastAsiaTheme="minorEastAsia" w:hAnsi="Segoe UI" w:cs="Segoe UI"/>
+                          <w:sz w:val="20"/>
+                          <w:szCs w:val="20"/>
+                          <w:lang w:eastAsia="ko-KR"/>
+                        </w:rPr>
+                        <w:t>design</w:t>
+                      </w:r>
+                      <w:r>
+                        <w:rPr>
+                          <w:rFonts w:ascii="Segoe UI" w:eastAsiaTheme="minorEastAsia" w:hAnsi="Segoe UI" w:cs="Segoe UI"/>
+                          <w:sz w:val="20"/>
+                          <w:szCs w:val="20"/>
+                          <w:lang w:eastAsia="ko-KR"/>
+                        </w:rPr>
+                        <w:t>ing</w:t>
+                      </w:r>
+                      <w:r>
+                        <w:rPr>
+                          <w:rFonts w:ascii="Segoe UI" w:eastAsiaTheme="minorEastAsia" w:hAnsi="Segoe UI" w:cs="Segoe UI"/>
+                          <w:sz w:val="20"/>
+                          <w:szCs w:val="20"/>
+                          <w:lang w:eastAsia="ko-KR"/>
+                        </w:rPr>
+                        <w:t xml:space="preserve"> the full stack for </w:t>
+                      </w:r>
+                      <w:r>
+                        <w:rPr>
+                          <w:rFonts w:ascii="Segoe UI" w:eastAsiaTheme="minorEastAsia" w:hAnsi="Segoe UI" w:cs="Segoe UI"/>
+                          <w:sz w:val="20"/>
+                          <w:szCs w:val="20"/>
+                          <w:lang w:eastAsia="ko-KR"/>
+                        </w:rPr>
+                        <w:t xml:space="preserve">a </w:t>
+                      </w:r>
+                      <w:r>
+                        <w:rPr>
+                          <w:rFonts w:ascii="Segoe UI" w:eastAsiaTheme="minorEastAsia" w:hAnsi="Segoe UI" w:cs="Segoe UI"/>
+                          <w:sz w:val="20"/>
+                          <w:szCs w:val="20"/>
+                          <w:lang w:eastAsia="ko-KR"/>
+                        </w:rPr>
+                        <w:t>new app using React Native</w:t>
+                      </w:r>
+                      <w:r>
+                        <w:rPr>
+                          <w:rFonts w:ascii="Segoe UI" w:eastAsiaTheme="minorEastAsia" w:hAnsi="Segoe UI" w:cs="Segoe UI"/>
+                          <w:sz w:val="20"/>
+                          <w:szCs w:val="20"/>
+                          <w:lang w:eastAsia="ko-KR"/>
+                        </w:rPr>
+                        <w:t xml:space="preserve"> </w:t>
+                      </w:r>
+                      <w:r>
+                        <w:rPr>
+                          <w:rFonts w:ascii="Segoe UI" w:eastAsiaTheme="minorEastAsia" w:hAnsi="Segoe UI" w:cs="Segoe UI"/>
+                          <w:sz w:val="20"/>
+                          <w:szCs w:val="20"/>
+                          <w:lang w:eastAsia="ko-KR"/>
+                        </w:rPr>
+                        <w:t xml:space="preserve">and Redux. </w:t>
+                      </w:r>
+                    </w:p>
+                    <w:p>
+                      <w:pPr>
+                        <w:pStyle w:val="BodyText"/>
+                        <w:numPr>
+                          <w:ilvl w:val="0"/>
+                          <w:numId w:val="4"/>
+                        </w:numPr>
+                        <w:spacing w:before="38" w:line="285" w:lineRule="auto"/>
+                        <w:rPr>
+                          <w:rFonts w:ascii="Segoe UI" w:hAnsi="Segoe UI" w:cs="Segoe UI"/>
+                          <w:sz w:val="20"/>
+                          <w:szCs w:val="20"/>
+                        </w:rPr>
+                      </w:pPr>
+                      <w:r>
+                        <w:rPr>
+                          <w:rFonts w:ascii="Segoe UI" w:hAnsi="Segoe UI" w:cs="Segoe UI"/>
+                          <w:sz w:val="20"/>
+                          <w:szCs w:val="20"/>
+                        </w:rPr>
+                        <w:t>Improved the average rating from 1.90 to 2.72 and reduced customer support calls</w:t>
+                      </w:r>
+                      <w:r>
+                        <w:rPr>
+                          <w:rFonts w:ascii="Segoe UI" w:hAnsi="Segoe UI" w:cs="Segoe UI"/>
+                          <w:sz w:val="20"/>
+                          <w:szCs w:val="20"/>
+                        </w:rPr>
+                        <w:t xml:space="preserve"> for </w:t>
+                      </w:r>
+                      <w:proofErr w:type="spellStart"/>
+                      <w:r>
+                        <w:rPr>
+                          <w:rFonts w:ascii="Segoe UI" w:hAnsi="Segoe UI" w:cs="Segoe UI"/>
+                          <w:sz w:val="20"/>
+                          <w:szCs w:val="20"/>
+                        </w:rPr>
+                        <w:t>PerfectTune</w:t>
+                      </w:r>
+                      <w:proofErr w:type="spellEnd"/>
+                      <w:r>
+                        <w:rPr>
+                          <w:rFonts w:ascii="Segoe UI" w:hAnsi="Segoe UI" w:cs="Segoe UI"/>
+                          <w:sz w:val="20"/>
+                          <w:szCs w:val="20"/>
+                        </w:rPr>
+                        <w:t xml:space="preserve"> </w:t>
+                      </w:r>
+                      <w:r>
+                        <w:rPr>
+                          <w:rFonts w:ascii="Segoe UI" w:hAnsi="Segoe UI" w:cs="Segoe UI"/>
+                          <w:sz w:val="20"/>
+                          <w:szCs w:val="20"/>
+                        </w:rPr>
+                        <w:t xml:space="preserve">Android from 10 </w:t>
+                      </w:r>
+                      <w:r>
+                        <w:rPr>
+                          <w:rFonts w:ascii="Segoe UI" w:hAnsi="Segoe UI" w:cs="Segoe UI"/>
+                          <w:sz w:val="20"/>
+                          <w:szCs w:val="20"/>
+                        </w:rPr>
+                        <w:t xml:space="preserve">per month </w:t>
+                      </w:r>
+                      <w:r>
+                        <w:rPr>
+                          <w:rFonts w:ascii="Segoe UI" w:hAnsi="Segoe UI" w:cs="Segoe UI"/>
+                          <w:sz w:val="20"/>
+                          <w:szCs w:val="20"/>
+                        </w:rPr>
+                        <w:t>to 1</w:t>
+                      </w:r>
+                      <w:r>
+                        <w:rPr>
+                          <w:rFonts w:ascii="Segoe UI" w:hAnsi="Segoe UI" w:cs="Segoe UI"/>
+                          <w:sz w:val="20"/>
+                          <w:szCs w:val="20"/>
+                        </w:rPr>
+                        <w:t xml:space="preserve"> by analyzing customer complaints and redeveloped critical functionality in a matter of three weeks.</w:t>
+                      </w:r>
+                    </w:p>
+                    <w:p>
+                      <w:pPr>
+                        <w:pStyle w:val="BodyText"/>
+                        <w:numPr>
+                          <w:ilvl w:val="0"/>
+                          <w:numId w:val="4"/>
+                        </w:numPr>
+                        <w:spacing w:before="38" w:line="285" w:lineRule="auto"/>
+                        <w:rPr>
+                          <w:rFonts w:ascii="Segoe UI" w:hAnsi="Segoe UI" w:cs="Segoe UI"/>
+                          <w:sz w:val="20"/>
+                          <w:szCs w:val="20"/>
+                        </w:rPr>
+                      </w:pPr>
+                      <w:r>
+                        <w:rPr>
+                          <w:rFonts w:ascii="Segoe UI" w:hAnsi="Segoe UI" w:cs="Segoe UI"/>
+                          <w:sz w:val="20"/>
+                          <w:szCs w:val="20"/>
+                        </w:rPr>
+                        <w:t xml:space="preserve">Enhanced code legibility and efficiency by completely rewriting an Arduino codebase, implementing a task </w:t>
+                      </w:r>
+                      <w:proofErr w:type="gramStart"/>
+                      <w:r>
+                        <w:rPr>
+                          <w:rFonts w:ascii="Segoe UI" w:hAnsi="Segoe UI" w:cs="Segoe UI"/>
+                          <w:sz w:val="20"/>
+                          <w:szCs w:val="20"/>
+                        </w:rPr>
+                        <w:t>scheduler</w:t>
+                      </w:r>
+                      <w:proofErr w:type="gramEnd"/>
+                      <w:r>
+                        <w:rPr>
+                          <w:rFonts w:ascii="Segoe UI" w:hAnsi="Segoe UI" w:cs="Segoe UI"/>
+                          <w:sz w:val="20"/>
+                          <w:szCs w:val="20"/>
+                        </w:rPr>
+                        <w:t xml:space="preserve"> and coding practices.</w:t>
+                      </w:r>
+                    </w:p>
+                    <w:p>
+                      <w:pPr>
+                        <w:pStyle w:val="BodyText"/>
+                        <w:numPr>
+                          <w:ilvl w:val="0"/>
+                          <w:numId w:val="4"/>
+                        </w:numPr>
+                        <w:spacing w:before="38" w:line="285" w:lineRule="auto"/>
+                        <w:rPr>
+                          <w:rFonts w:ascii="Segoe UI" w:hAnsi="Segoe UI" w:cs="Segoe UI"/>
+                          <w:sz w:val="20"/>
+                          <w:szCs w:val="20"/>
+                        </w:rPr>
+                      </w:pPr>
+                      <w:r>
+                        <w:rPr>
+                          <w:rFonts w:ascii="Segoe UI" w:hAnsi="Segoe UI" w:cs="Segoe UI"/>
+                          <w:sz w:val="20"/>
+                          <w:szCs w:val="20"/>
+                        </w:rPr>
+                        <w:t>Reduced q</w:t>
+                      </w:r>
+                      <w:r>
+                        <w:rPr>
+                          <w:rFonts w:ascii="Segoe UI" w:hAnsi="Segoe UI" w:cs="Segoe UI"/>
+                          <w:sz w:val="20"/>
+                          <w:szCs w:val="20"/>
+                        </w:rPr>
+                        <w:t xml:space="preserve">uery time for a critical </w:t>
+                      </w:r>
+                      <w:r>
+                        <w:rPr>
+                          <w:rFonts w:ascii="Segoe UI" w:hAnsi="Segoe UI" w:cs="Segoe UI"/>
+                          <w:sz w:val="20"/>
+                          <w:szCs w:val="20"/>
+                        </w:rPr>
+                        <w:t xml:space="preserve">product </w:t>
+                      </w:r>
+                      <w:r>
+                        <w:rPr>
+                          <w:rFonts w:ascii="Segoe UI" w:hAnsi="Segoe UI" w:cs="Segoe UI"/>
+                          <w:sz w:val="20"/>
+                          <w:szCs w:val="20"/>
+                        </w:rPr>
+                        <w:t xml:space="preserve">testing </w:t>
+                      </w:r>
+                      <w:r>
+                        <w:rPr>
+                          <w:rFonts w:ascii="Segoe UI" w:hAnsi="Segoe UI" w:cs="Segoe UI"/>
+                          <w:sz w:val="20"/>
+                          <w:szCs w:val="20"/>
+                        </w:rPr>
+                        <w:t xml:space="preserve">database </w:t>
+                      </w:r>
+                      <w:r>
+                        <w:rPr>
+                          <w:rFonts w:ascii="Segoe UI" w:hAnsi="Segoe UI" w:cs="Segoe UI"/>
+                          <w:sz w:val="20"/>
+                          <w:szCs w:val="20"/>
+                        </w:rPr>
+                        <w:t>by over 100%</w:t>
+                      </w:r>
+                      <w:r>
+                        <w:rPr>
+                          <w:rFonts w:ascii="Segoe UI" w:hAnsi="Segoe UI" w:cs="Segoe UI"/>
+                          <w:sz w:val="20"/>
+                          <w:szCs w:val="20"/>
+                        </w:rPr>
+                        <w:t xml:space="preserve"> after </w:t>
+                      </w:r>
+                      <w:r>
+                        <w:rPr>
+                          <w:rFonts w:ascii="Segoe UI" w:hAnsi="Segoe UI" w:cs="Segoe UI"/>
+                          <w:sz w:val="20"/>
+                          <w:szCs w:val="20"/>
+                        </w:rPr>
+                        <w:t xml:space="preserve">excess inner joins </w:t>
+                      </w:r>
+                      <w:r>
+                        <w:rPr>
+                          <w:rFonts w:ascii="Segoe UI" w:hAnsi="Segoe UI" w:cs="Segoe UI"/>
+                          <w:sz w:val="20"/>
+                          <w:szCs w:val="20"/>
+                        </w:rPr>
+                        <w:t xml:space="preserve">were </w:t>
+                      </w:r>
+                      <w:r>
+                        <w:rPr>
+                          <w:rFonts w:ascii="Segoe UI" w:hAnsi="Segoe UI" w:cs="Segoe UI"/>
+                          <w:sz w:val="20"/>
+                          <w:szCs w:val="20"/>
+                        </w:rPr>
+                        <w:t>removed due to</w:t>
+                      </w:r>
+                      <w:r>
+                        <w:rPr>
+                          <w:rFonts w:ascii="Segoe UI" w:hAnsi="Segoe UI" w:cs="Segoe UI"/>
+                          <w:sz w:val="20"/>
+                          <w:szCs w:val="20"/>
+                        </w:rPr>
+                        <w:t xml:space="preserve"> a complete redesign</w:t>
+                      </w:r>
+                      <w:r>
+                        <w:rPr>
+                          <w:rFonts w:ascii="Segoe UI" w:hAnsi="Segoe UI" w:cs="Segoe UI"/>
+                          <w:sz w:val="20"/>
+                          <w:szCs w:val="20"/>
+                        </w:rPr>
+                        <w:t xml:space="preserve"> from </w:t>
+                      </w:r>
+                      <w:proofErr w:type="spellStart"/>
+                      <w:r>
+                        <w:rPr>
+                          <w:rFonts w:ascii="Segoe UI" w:hAnsi="Segoe UI" w:cs="Segoe UI"/>
+                          <w:sz w:val="20"/>
+                          <w:szCs w:val="20"/>
+                        </w:rPr>
+                        <w:t>OracleSQL</w:t>
+                      </w:r>
+                      <w:proofErr w:type="spellEnd"/>
+                      <w:r>
+                        <w:rPr>
+                          <w:rFonts w:ascii="Segoe UI" w:hAnsi="Segoe UI" w:cs="Segoe UI"/>
+                          <w:sz w:val="20"/>
+                          <w:szCs w:val="20"/>
+                        </w:rPr>
+                        <w:t xml:space="preserve"> to MongoDB.</w:t>
+                      </w:r>
+                    </w:p>
+                  </w:txbxContent>
+                </v:textbox>
+                <w10:wrap anchorx="page" anchory="page"/>
+              </v:shape>
+            </w:pict>
+          </mc:Fallback>
+        </mc:AlternateContent>
+      </w:r>
+      <w:r>
+        <w:rPr>
+          <w:noProof/>
+          <w:lang w:val="fr-FR" w:eastAsia="fr-FR"/>
+        </w:rPr>
+        <mc:AlternateContent>
+          <mc:Choice Requires="wps">
+            <w:drawing>
+              <wp:anchor distT="0" distB="0" distL="114300" distR="114300" simplePos="0" relativeHeight="251715584" behindDoc="1" locked="0" layoutInCell="1" allowOverlap="1" wp14:anchorId="54DC0937" wp14:editId="3C62FADD">
+                <wp:simplePos x="0" y="0"/>
+                <wp:positionH relativeFrom="page">
+                  <wp:posOffset>2606722</wp:posOffset>
+                </wp:positionH>
+                <wp:positionV relativeFrom="page">
+                  <wp:posOffset>791570</wp:posOffset>
+                </wp:positionV>
+                <wp:extent cx="4495800" cy="2784143"/>
+                <wp:effectExtent l="0" t="0" r="0" b="16510"/>
+                <wp:wrapNone/>
+                <wp:docPr id="25" name="Text Box 25"/>
+                <wp:cNvGraphicFramePr>
+                  <a:graphicFrameLocks xmlns:a="http://schemas.openxmlformats.org/drawingml/2006/main"/>
+                </wp:cNvGraphicFramePr>
+                <a:graphic xmlns:a="http://schemas.openxmlformats.org/drawingml/2006/main">
+                  <a:graphicData uri="http://schemas.microsoft.com/office/word/2010/wordprocessingShape">
+                    <wps:wsp>
+                      <wps:cNvSpPr txBox="1">
+                        <a:spLocks noChangeArrowheads="1"/>
+                      </wps:cNvSpPr>
+                      <wps:spPr bwMode="auto">
+                        <a:xfrm>
+                          <a:off x="0" y="0"/>
+                          <a:ext cx="4495800" cy="2784143"/>
+                        </a:xfrm>
+                        <a:prstGeom prst="rect">
+                          <a:avLst/>
+                        </a:prstGeom>
+                        <a:noFill/>
+                        <a:ln>
+                          <a:noFill/>
+                        </a:ln>
+                        <a:extLst>
+                          <a:ext uri="{909E8E84-426E-40DD-AFC4-6F175D3DCCD1}">
+                            <a14:hiddenFill xmlns:a14="http://schemas.microsoft.com/office/drawing/2010/main">
+                              <a:solidFill>
+                                <a:srgbClr val="FFFFFF"/>
+                              </a:solidFill>
+                            </a14:hiddenFill>
+                          </a:ext>
+                          <a:ext uri="{91240B29-F687-4F45-9708-019B960494DF}">
+                            <a14:hiddenLine xmlns:a14="http://schemas.microsoft.com/office/drawing/2010/main" w="9525">
+                              <a:solidFill>
+                                <a:srgbClr val="000000"/>
+                              </a:solidFill>
+                              <a:miter lim="800000"/>
+                              <a:headEnd/>
+                              <a:tailEnd/>
+                            </a14:hiddenLine>
+                          </a:ext>
+                        </a:extLst>
+                      </wps:spPr>
+                      <wps:txbx>
+                        <w:txbxContent>
+                          <w:p>
+                            <w:pPr>
+                              <w:pStyle w:val="BodyText"/>
+                              <w:rPr>
+                                <w:rFonts w:ascii="Segoe UI" w:hAnsi="Segoe UI" w:cs="Segoe UI"/>
+                                <w:sz w:val="24"/>
+                                <w:szCs w:val="24"/>
+                              </w:rPr>
+                            </w:pPr>
+                            <w:r>
+                              <w:rPr>
+                                <w:rFonts w:ascii="Segoe UI" w:hAnsi="Segoe UI" w:cs="Segoe UI"/>
+                                <w:b/>
+                                <w:color w:val="2E74B5" w:themeColor="accent1" w:themeShade="BF"/>
+                                <w:sz w:val="24"/>
+                                <w:szCs w:val="24"/>
+                              </w:rPr>
+                              <w:t>A</w:t>
+                            </w:r>
+                            <w:r>
+                              <w:rPr>
+                                <w:rFonts w:ascii="Segoe UI" w:hAnsi="Segoe UI" w:cs="Segoe UI"/>
+                                <w:b/>
+                                <w:color w:val="2E74B5" w:themeColor="accent1" w:themeShade="BF"/>
+                                <w:sz w:val="24"/>
+                                <w:szCs w:val="24"/>
+                              </w:rPr>
+                              <w:t>mazon</w:t>
+                            </w:r>
+                            <w:r>
+                              <w:rPr>
+                                <w:rFonts w:ascii="Segoe UI" w:hAnsi="Segoe UI" w:cs="Segoe UI"/>
+                                <w:b/>
+                                <w:color w:val="2E74B5" w:themeColor="accent1" w:themeShade="BF"/>
+                                <w:sz w:val="24"/>
+                                <w:szCs w:val="24"/>
+                              </w:rPr>
+                              <w:t xml:space="preserve"> </w:t>
+                            </w:r>
+                            <w:r>
+                              <w:rPr>
+                                <w:rFonts w:ascii="Segoe UI" w:hAnsi="Segoe UI" w:cs="Segoe UI"/>
+                                <w:color w:val="2E74B5" w:themeColor="accent1" w:themeShade="BF"/>
+                                <w:sz w:val="24"/>
+                                <w:szCs w:val="24"/>
+                              </w:rPr>
+                              <w:t xml:space="preserve">| </w:t>
+                            </w:r>
+                            <w:r>
+                              <w:rPr>
+                                <w:rFonts w:ascii="Segoe UI" w:hAnsi="Segoe UI" w:cs="Segoe UI"/>
+                                <w:sz w:val="24"/>
+                                <w:szCs w:val="24"/>
+                              </w:rPr>
+                              <w:t>Software Development Engineer I</w:t>
+                            </w:r>
+                          </w:p>
+                          <w:p>
+                            <w:pPr>
+                              <w:pStyle w:val="BodyText"/>
+                              <w:spacing w:before="46"/>
+                              <w:rPr>
+                                <w:rFonts w:ascii="Segoe UI" w:hAnsi="Segoe UI" w:cs="Segoe UI"/>
+                                <w:i/>
+                              </w:rPr>
+                            </w:pPr>
+                            <w:r>
+                              <w:rPr>
+                                <w:rFonts w:ascii="Segoe UI" w:hAnsi="Segoe UI" w:cs="Segoe UI"/>
+                                <w:i/>
+                              </w:rPr>
+                              <w:t>February 2020 - Present</w:t>
+                            </w:r>
+                          </w:p>
+                          <w:p>
+                            <w:pPr>
+                              <w:pStyle w:val="BodyText"/>
+                              <w:numPr>
+                                <w:ilvl w:val="0"/>
+                                <w:numId w:val="4"/>
+                              </w:numPr>
+                              <w:spacing w:before="100" w:line="285" w:lineRule="auto"/>
+                              <w:rPr>
+                                <w:rFonts w:ascii="Segoe UI" w:hAnsi="Segoe UI" w:cs="Segoe UI"/>
+                                <w:sz w:val="20"/>
+                                <w:szCs w:val="20"/>
+                              </w:rPr>
+                            </w:pPr>
+                            <w:r>
+                              <w:rPr>
+                                <w:rFonts w:ascii="Segoe UI" w:hAnsi="Segoe UI" w:cs="Segoe UI"/>
+                                <w:sz w:val="20"/>
+                                <w:szCs w:val="20"/>
+                              </w:rPr>
+                              <w:t xml:space="preserve">Doubled the visibility of report traffic after architecting a new page to display daily results that would be generated from a user report. </w:t>
+                            </w:r>
+                          </w:p>
+                          <w:p>
+                            <w:pPr>
+                              <w:pStyle w:val="BodyText"/>
+                              <w:numPr>
+                                <w:ilvl w:val="0"/>
+                                <w:numId w:val="4"/>
+                              </w:numPr>
+                              <w:spacing w:before="100" w:line="285" w:lineRule="auto"/>
+                              <w:rPr>
+                                <w:rFonts w:ascii="Segoe UI" w:hAnsi="Segoe UI" w:cs="Segoe UI"/>
+                                <w:sz w:val="20"/>
+                                <w:szCs w:val="20"/>
+                              </w:rPr>
+                            </w:pPr>
+                            <w:r>
+                              <w:rPr>
+                                <w:rFonts w:ascii="Segoe UI" w:hAnsi="Segoe UI" w:cs="Segoe UI"/>
+                                <w:sz w:val="20"/>
+                                <w:szCs w:val="20"/>
+                              </w:rPr>
+                              <w:t>Improved</w:t>
+                            </w:r>
+                            <w:r>
+                              <w:rPr>
+                                <w:rFonts w:ascii="Segoe UI" w:hAnsi="Segoe UI" w:cs="Segoe UI"/>
+                                <w:sz w:val="20"/>
+                                <w:szCs w:val="20"/>
+                              </w:rPr>
+                              <w:t xml:space="preserve"> gross sale metrics</w:t>
+                            </w:r>
+                            <w:r>
+                              <w:rPr>
+                                <w:rFonts w:ascii="Segoe UI" w:hAnsi="Segoe UI" w:cs="Segoe UI"/>
+                                <w:sz w:val="20"/>
+                                <w:szCs w:val="20"/>
+                              </w:rPr>
+                              <w:t xml:space="preserve"> after using internal APIs to translate</w:t>
+                            </w:r>
+                            <w:r>
+                              <w:rPr>
+                                <w:rFonts w:ascii="Segoe UI" w:hAnsi="Segoe UI" w:cs="Segoe UI"/>
+                                <w:sz w:val="20"/>
+                                <w:szCs w:val="20"/>
+                              </w:rPr>
+                              <w:t xml:space="preserve"> seller product reports</w:t>
+                            </w:r>
+                            <w:r>
+                              <w:rPr>
+                                <w:rFonts w:ascii="Segoe UI" w:hAnsi="Segoe UI" w:cs="Segoe UI"/>
+                                <w:sz w:val="20"/>
+                                <w:szCs w:val="20"/>
+                              </w:rPr>
+                              <w:t xml:space="preserve"> to seller’s native languages</w:t>
+                            </w:r>
+                            <w:r>
+                              <w:rPr>
+                                <w:rFonts w:ascii="Segoe UI" w:hAnsi="Segoe UI" w:cs="Segoe UI"/>
+                                <w:sz w:val="20"/>
+                                <w:szCs w:val="20"/>
+                              </w:rPr>
+                              <w:t xml:space="preserve">. </w:t>
+                            </w:r>
+                          </w:p>
+                          <w:p>
+                            <w:pPr>
+                              <w:pStyle w:val="BodyText"/>
+                              <w:numPr>
+                                <w:ilvl w:val="0"/>
+                                <w:numId w:val="4"/>
+                              </w:numPr>
+                              <w:spacing w:before="100" w:line="285" w:lineRule="auto"/>
+                              <w:rPr>
+                                <w:rFonts w:ascii="Segoe UI" w:hAnsi="Segoe UI" w:cs="Segoe UI"/>
+                                <w:sz w:val="20"/>
+                                <w:szCs w:val="20"/>
+                              </w:rPr>
+                            </w:pPr>
+                            <w:r>
+                              <w:rPr>
+                                <w:rFonts w:ascii="Segoe UI" w:hAnsi="Segoe UI" w:cs="Segoe UI"/>
+                                <w:sz w:val="20"/>
+                                <w:szCs w:val="20"/>
+                              </w:rPr>
+                              <w:t>Increased report adoption rate and seller count by over 2% after designing and implementing</w:t>
+                            </w:r>
+                            <w:r>
+                              <w:rPr>
+                                <w:rFonts w:ascii="Segoe UI" w:hAnsi="Segoe UI" w:cs="Segoe UI"/>
+                                <w:sz w:val="20"/>
+                                <w:szCs w:val="20"/>
+                              </w:rPr>
+                              <w:t xml:space="preserve"> brand new report</w:t>
+                            </w:r>
+                            <w:r>
+                              <w:rPr>
+                                <w:rFonts w:ascii="Segoe UI" w:hAnsi="Segoe UI" w:cs="Segoe UI"/>
+                                <w:sz w:val="20"/>
+                                <w:szCs w:val="20"/>
+                              </w:rPr>
+                              <w:t xml:space="preserve"> customization options for thousands of sellers.</w:t>
+                            </w:r>
+                          </w:p>
+                          <w:p>
+                            <w:pPr>
+                              <w:pStyle w:val="BodyText"/>
+                              <w:numPr>
+                                <w:ilvl w:val="0"/>
+                                <w:numId w:val="4"/>
+                              </w:numPr>
+                              <w:spacing w:before="100" w:line="285" w:lineRule="auto"/>
+                              <w:rPr>
+                                <w:rFonts w:ascii="Segoe UI" w:hAnsi="Segoe UI" w:cs="Segoe UI"/>
+                                <w:sz w:val="20"/>
+                                <w:szCs w:val="20"/>
+                              </w:rPr>
+                            </w:pPr>
+                            <w:r>
+                              <w:rPr>
+                                <w:rFonts w:ascii="Segoe UI" w:hAnsi="Segoe UI" w:cs="Segoe UI"/>
+                                <w:sz w:val="20"/>
+                                <w:szCs w:val="20"/>
+                              </w:rPr>
+                              <w:t>Saved hundreds of hours by</w:t>
+                            </w:r>
+                            <w:r>
+                              <w:rPr>
+                                <w:rFonts w:ascii="Segoe UI" w:hAnsi="Segoe UI" w:cs="Segoe UI"/>
+                                <w:sz w:val="20"/>
+                                <w:szCs w:val="20"/>
+                              </w:rPr>
+                              <w:t xml:space="preserve"> pioneering</w:t>
+                            </w:r>
+                            <w:r>
+                              <w:rPr>
+                                <w:rFonts w:ascii="Segoe UI" w:hAnsi="Segoe UI" w:cs="Segoe UI"/>
+                                <w:sz w:val="20"/>
+                                <w:szCs w:val="20"/>
+                              </w:rPr>
+                              <w:t xml:space="preserve"> </w:t>
+                            </w:r>
+                            <w:r>
+                              <w:rPr>
+                                <w:rFonts w:ascii="Segoe UI" w:hAnsi="Segoe UI" w:cs="Segoe UI"/>
+                                <w:sz w:val="20"/>
+                                <w:szCs w:val="20"/>
+                              </w:rPr>
+                              <w:t xml:space="preserve">and demonstrating </w:t>
+                            </w:r>
+                            <w:r>
+                              <w:rPr>
+                                <w:rFonts w:ascii="Segoe UI" w:hAnsi="Segoe UI" w:cs="Segoe UI"/>
+                                <w:sz w:val="20"/>
+                                <w:szCs w:val="20"/>
+                              </w:rPr>
+                              <w:t xml:space="preserve">the </w:t>
+                            </w:r>
+                            <w:r>
+                              <w:rPr>
+                                <w:rFonts w:ascii="Segoe UI" w:hAnsi="Segoe UI" w:cs="Segoe UI"/>
+                                <w:sz w:val="20"/>
+                                <w:szCs w:val="20"/>
+                              </w:rPr>
+                              <w:t>first</w:t>
+                            </w:r>
+                            <w:r>
+                              <w:rPr>
+                                <w:rFonts w:ascii="Segoe UI" w:hAnsi="Segoe UI" w:cs="Segoe UI"/>
+                                <w:sz w:val="20"/>
+                                <w:szCs w:val="20"/>
+                              </w:rPr>
+                              <w:t xml:space="preserve"> page</w:t>
+                            </w:r>
+                            <w:r>
+                              <w:rPr>
+                                <w:rFonts w:ascii="Segoe UI" w:hAnsi="Segoe UI" w:cs="Segoe UI"/>
+                                <w:sz w:val="20"/>
+                                <w:szCs w:val="20"/>
+                              </w:rPr>
+                              <w:t xml:space="preserve"> </w:t>
+                            </w:r>
+                            <w:r>
+                              <w:rPr>
+                                <w:rFonts w:ascii="Segoe UI" w:hAnsi="Segoe UI" w:cs="Segoe UI"/>
+                                <w:sz w:val="20"/>
+                                <w:szCs w:val="20"/>
+                              </w:rPr>
+                              <w:t>that utilized different models for sellers</w:t>
+                            </w:r>
+                            <w:r>
+                              <w:rPr>
+                                <w:rFonts w:ascii="Segoe UI" w:hAnsi="Segoe UI" w:cs="Segoe UI"/>
+                                <w:sz w:val="20"/>
+                                <w:szCs w:val="20"/>
+                              </w:rPr>
+                              <w:t xml:space="preserve"> </w:t>
+                            </w:r>
+                            <w:r>
+                              <w:rPr>
+                                <w:rFonts w:ascii="Segoe UI" w:hAnsi="Segoe UI" w:cs="Segoe UI"/>
+                                <w:sz w:val="20"/>
+                                <w:szCs w:val="20"/>
+                              </w:rPr>
+                              <w:t>across 15 different teams within Amazon</w:t>
+                            </w:r>
+                            <w:r>
+                              <w:rPr>
+                                <w:rFonts w:ascii="Segoe UI" w:hAnsi="Segoe UI" w:cs="Segoe UI"/>
+                                <w:sz w:val="20"/>
+                                <w:szCs w:val="20"/>
+                              </w:rPr>
+                              <w:t>.</w:t>
+                            </w:r>
+                          </w:p>
+                        </w:txbxContent>
+                      </wps:txbx>
+                      <wps:bodyPr rot="0" vert="horz" wrap="square" lIns="0" tIns="0" rIns="0" bIns="0" anchor="t" anchorCtr="0" upright="1">
+                        <a:noAutofit/>
+                      </wps:bodyPr>
+                    </wps:wsp>
+                  </a:graphicData>
+                </a:graphic>
+                <wp14:sizeRelH relativeFrom="page">
+                  <wp14:pctWidth>0</wp14:pctWidth>
+                </wp14:sizeRelH>
+                <wp14:sizeRelV relativeFrom="page">
+                  <wp14:pctHeight>0</wp14:pctHeight>
+                </wp14:sizeRelV>
+              </wp:anchor>
+            </w:drawing>
+          </mc:Choice>
+          <mc:Fallback>
+            <w:pict>
+              <v:shape w14:anchorId="54DC0937" id="Text Box 25" o:spid="_x0000_s1030" type="#_x0000_t202" style="position:absolute;margin-left:205.25pt;margin-top:62.35pt;width:354pt;height:219.2pt;z-index:-251600896;visibility:visible;mso-wrap-style:square;mso-width-percent:0;mso-height-percent:0;mso-wrap-distance-left:9pt;mso-wrap-distance-top:0;mso-wrap-distance-right:9pt;mso-wrap-distance-bottom:0;mso-position-horizontal:absolute;mso-position-horizontal-relative:page;mso-position-vertical:absolute;mso-position-vertical-relative:page;mso-width-percent:0;mso-height-percent:0;mso-width-relative:page;mso-height-relative:page;v-text-anchor:top" o:gfxdata="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" filled="f" stroked="f">
+                <v:textbox inset="0,0,0,0">
+                  <w:txbxContent>
+                    <w:p>
+                      <w:pPr>
+                        <w:pStyle w:val="BodyText"/>
+                        <w:rPr>
+                          <w:rFonts w:ascii="Segoe UI" w:hAnsi="Segoe UI" w:cs="Segoe UI"/>
+                          <w:sz w:val="24"/>
+                          <w:szCs w:val="24"/>
+                        </w:rPr>
+                      </w:pPr>
+                      <w:r>
+                        <w:rPr>
+                          <w:rFonts w:ascii="Segoe UI" w:hAnsi="Segoe UI" w:cs="Segoe UI"/>
+                          <w:b/>
+                          <w:color w:val="2E74B5" w:themeColor="accent1" w:themeShade="BF"/>
+                          <w:sz w:val="24"/>
+                          <w:szCs w:val="24"/>
+                        </w:rPr>
+                        <w:t>A</w:t>
+                      </w:r>
+                      <w:r>
+                        <w:rPr>
+                          <w:rFonts w:ascii="Segoe UI" w:hAnsi="Segoe UI" w:cs="Segoe UI"/>
+                          <w:b/>
+                          <w:color w:val="2E74B5" w:themeColor="accent1" w:themeShade="BF"/>
+                          <w:sz w:val="24"/>
+                          <w:szCs w:val="24"/>
+                        </w:rPr>
+                        <w:t>mazon</w:t>
+                      </w:r>
+                      <w:r>
+                        <w:rPr>
+                          <w:rFonts w:ascii="Segoe UI" w:hAnsi="Segoe UI" w:cs="Segoe UI"/>
+                          <w:b/>
+                          <w:color w:val="2E74B5" w:themeColor="accent1" w:themeShade="BF"/>
+                          <w:sz w:val="24"/>
+                          <w:szCs w:val="24"/>
+                        </w:rPr>
+                        <w:t xml:space="preserve"> </w:t>
+                      </w:r>
+                      <w:r>
+                        <w:rPr>
+                          <w:rFonts w:ascii="Segoe UI" w:hAnsi="Segoe UI" w:cs="Segoe UI"/>
+                          <w:color w:val="2E74B5" w:themeColor="accent1" w:themeShade="BF"/>
+                          <w:sz w:val="24"/>
+                          <w:szCs w:val="24"/>
+                        </w:rPr>
+                        <w:t xml:space="preserve">| </w:t>
+                      </w:r>
+                      <w:r>
+                        <w:rPr>
+                          <w:rFonts w:ascii="Segoe UI" w:hAnsi="Segoe UI" w:cs="Segoe UI"/>
+                          <w:sz w:val="24"/>
+                          <w:szCs w:val="24"/>
+                        </w:rPr>
+                        <w:t>Software Development Engineer I</w:t>
+                      </w:r>
+                    </w:p>
+                    <w:p>
+                      <w:pPr>
+                        <w:pStyle w:val="BodyText"/>
+                        <w:spacing w:before="46"/>
+                        <w:rPr>
+                          <w:rFonts w:ascii="Segoe UI" w:hAnsi="Segoe UI" w:cs="Segoe UI"/>
+                          <w:i/>
+                        </w:rPr>
+                      </w:pPr>
+                      <w:r>
+                        <w:rPr>
+                          <w:rFonts w:ascii="Segoe UI" w:hAnsi="Segoe UI" w:cs="Segoe UI"/>
+                          <w:i/>
+                        </w:rPr>
+                        <w:t>February 2020 - Present</w:t>
+                      </w:r>
+                    </w:p>
+                    <w:p>
+                      <w:pPr>
+                        <w:pStyle w:val="BodyText"/>
+                        <w:numPr>
+                          <w:ilvl w:val="0"/>
+                          <w:numId w:val="4"/>
+                        </w:numPr>
+                        <w:spacing w:before="100" w:line="285" w:lineRule="auto"/>
+                        <w:rPr>
+                          <w:rFonts w:ascii="Segoe UI" w:hAnsi="Segoe UI" w:cs="Segoe UI"/>
+                          <w:sz w:val="20"/>
+                          <w:szCs w:val="20"/>
+                        </w:rPr>
+                      </w:pPr>
+                      <w:r>
+                        <w:rPr>
+                          <w:rFonts w:ascii="Segoe UI" w:hAnsi="Segoe UI" w:cs="Segoe UI"/>
+                          <w:sz w:val="20"/>
+                          <w:szCs w:val="20"/>
+                        </w:rPr>
+                        <w:t xml:space="preserve">Doubled the visibility of report traffic after architecting a new page to display daily results that would be generated from a user report. </w:t>
+                      </w:r>
+                    </w:p>
+                    <w:p>
+                      <w:pPr>
+                        <w:pStyle w:val="BodyText"/>
+                        <w:numPr>
+                          <w:ilvl w:val="0"/>
+                          <w:numId w:val="4"/>
+                        </w:numPr>
+                        <w:spacing w:before="100" w:line="285" w:lineRule="auto"/>
+                        <w:rPr>
+                          <w:rFonts w:ascii="Segoe UI" w:hAnsi="Segoe UI" w:cs="Segoe UI"/>
+                          <w:sz w:val="20"/>
+                          <w:szCs w:val="20"/>
+                        </w:rPr>
+                      </w:pPr>
+                      <w:r>
+                        <w:rPr>
+                          <w:rFonts w:ascii="Segoe UI" w:hAnsi="Segoe UI" w:cs="Segoe UI"/>
+                          <w:sz w:val="20"/>
+                          <w:szCs w:val="20"/>
+                        </w:rPr>
+                        <w:t>Improved</w:t>
+                      </w:r>
+                      <w:r>
+                        <w:rPr>
+                          <w:rFonts w:ascii="Segoe UI" w:hAnsi="Segoe UI" w:cs="Segoe UI"/>
+                          <w:sz w:val="20"/>
+                          <w:szCs w:val="20"/>
+                        </w:rPr>
+                        <w:t xml:space="preserve"> gross sale metrics</w:t>
+                      </w:r>
+                      <w:r>
+                        <w:rPr>
+                          <w:rFonts w:ascii="Segoe UI" w:hAnsi="Segoe UI" w:cs="Segoe UI"/>
+                          <w:sz w:val="20"/>
+                          <w:szCs w:val="20"/>
+                        </w:rPr>
+                        <w:t xml:space="preserve"> after using internal APIs to translate</w:t>
+                      </w:r>
+                      <w:r>
+                        <w:rPr>
+                          <w:rFonts w:ascii="Segoe UI" w:hAnsi="Segoe UI" w:cs="Segoe UI"/>
+                          <w:sz w:val="20"/>
+                          <w:szCs w:val="20"/>
+                        </w:rPr>
+                        <w:t xml:space="preserve"> seller product reports</w:t>
+                      </w:r>
+                      <w:r>
+                        <w:rPr>
+                          <w:rFonts w:ascii="Segoe UI" w:hAnsi="Segoe UI" w:cs="Segoe UI"/>
+                          <w:sz w:val="20"/>
+                          <w:szCs w:val="20"/>
+                        </w:rPr>
+                        <w:t xml:space="preserve"> to seller’s native languages</w:t>
+                      </w:r>
+                      <w:r>
+                        <w:rPr>
+                          <w:rFonts w:ascii="Segoe UI" w:hAnsi="Segoe UI" w:cs="Segoe UI"/>
+                          <w:sz w:val="20"/>
+                          <w:szCs w:val="20"/>
+                        </w:rPr>
+                        <w:t xml:space="preserve">. </w:t>
+                      </w:r>
+                    </w:p>
+                    <w:p>
+                      <w:pPr>
+                        <w:pStyle w:val="BodyText"/>
+                        <w:numPr>
+                          <w:ilvl w:val="0"/>
+                          <w:numId w:val="4"/>
+                        </w:numPr>
+                        <w:spacing w:before="100" w:line="285" w:lineRule="auto"/>
+                        <w:rPr>
+                          <w:rFonts w:ascii="Segoe UI" w:hAnsi="Segoe UI" w:cs="Segoe UI"/>
+                          <w:sz w:val="20"/>
+                          <w:szCs w:val="20"/>
+                        </w:rPr>
+                      </w:pPr>
+                      <w:r>
+                        <w:rPr>
+                          <w:rFonts w:ascii="Segoe UI" w:hAnsi="Segoe UI" w:cs="Segoe UI"/>
+                          <w:sz w:val="20"/>
+                          <w:szCs w:val="20"/>
+                        </w:rPr>
+                        <w:t>Increased report adoption rate and seller count by over 2% after designing and implementing</w:t>
+                      </w:r>
+                      <w:r>
+                        <w:rPr>
+                          <w:rFonts w:ascii="Segoe UI" w:hAnsi="Segoe UI" w:cs="Segoe UI"/>
+                          <w:sz w:val="20"/>
+                          <w:szCs w:val="20"/>
+                        </w:rPr>
+                        <w:t xml:space="preserve"> brand new report</w:t>
+                      </w:r>
+                      <w:r>
+                        <w:rPr>
+                          <w:rFonts w:ascii="Segoe UI" w:hAnsi="Segoe UI" w:cs="Segoe UI"/>
+                          <w:sz w:val="20"/>
+                          <w:szCs w:val="20"/>
+                        </w:rPr>
+                        <w:t xml:space="preserve"> customization options for thousands of sellers.</w:t>
+                      </w:r>
+                    </w:p>
+                    <w:p>
+                      <w:pPr>
+                        <w:pStyle w:val="BodyText"/>
+                        <w:numPr>
+                          <w:ilvl w:val="0"/>
+                          <w:numId w:val="4"/>
+                        </w:numPr>
+                        <w:spacing w:before="100" w:line="285" w:lineRule="auto"/>
+                        <w:rPr>
+                          <w:rFonts w:ascii="Segoe UI" w:hAnsi="Segoe UI" w:cs="Segoe UI"/>
+                          <w:sz w:val="20"/>
+                          <w:szCs w:val="20"/>
+                        </w:rPr>
+                      </w:pPr>
+                      <w:r>
+                        <w:rPr>
+                          <w:rFonts w:ascii="Segoe UI" w:hAnsi="Segoe UI" w:cs="Segoe UI"/>
+                          <w:sz w:val="20"/>
+                          <w:szCs w:val="20"/>
+                        </w:rPr>
+                        <w:t>Saved hundreds of hours by</w:t>
+                      </w:r>
+                      <w:r>
+                        <w:rPr>
+                          <w:rFonts w:ascii="Segoe UI" w:hAnsi="Segoe UI" w:cs="Segoe UI"/>
+                          <w:sz w:val="20"/>
+                          <w:szCs w:val="20"/>
+                        </w:rPr>
+                        <w:t xml:space="preserve"> pioneering</w:t>
+                      </w:r>
+                      <w:r>
+                        <w:rPr>
+                          <w:rFonts w:ascii="Segoe UI" w:hAnsi="Segoe UI" w:cs="Segoe UI"/>
+                          <w:sz w:val="20"/>
+                          <w:szCs w:val="20"/>
+                        </w:rPr>
+                        <w:t xml:space="preserve"> </w:t>
+                      </w:r>
+                      <w:r>
+                        <w:rPr>
+                          <w:rFonts w:ascii="Segoe UI" w:hAnsi="Segoe UI" w:cs="Segoe UI"/>
+                          <w:sz w:val="20"/>
+                          <w:szCs w:val="20"/>
+                        </w:rPr>
+                        <w:t xml:space="preserve">and demonstrating </w:t>
+                      </w:r>
+                      <w:r>
+                        <w:rPr>
+                          <w:rFonts w:ascii="Segoe UI" w:hAnsi="Segoe UI" w:cs="Segoe UI"/>
+                          <w:sz w:val="20"/>
+                          <w:szCs w:val="20"/>
+                        </w:rPr>
+                        <w:t xml:space="preserve">the </w:t>
+                      </w:r>
+                      <w:r>
+                        <w:rPr>
+                          <w:rFonts w:ascii="Segoe UI" w:hAnsi="Segoe UI" w:cs="Segoe UI"/>
+                          <w:sz w:val="20"/>
+                          <w:szCs w:val="20"/>
+                        </w:rPr>
+                        <w:t>first</w:t>
+                      </w:r>
+                      <w:r>
+                        <w:rPr>
+                          <w:rFonts w:ascii="Segoe UI" w:hAnsi="Segoe UI" w:cs="Segoe UI"/>
+                          <w:sz w:val="20"/>
+                          <w:szCs w:val="20"/>
+                        </w:rPr>
+                        <w:t xml:space="preserve"> page</w:t>
+                      </w:r>
+                      <w:r>
+                        <w:rPr>
+                          <w:rFonts w:ascii="Segoe UI" w:hAnsi="Segoe UI" w:cs="Segoe UI"/>
+                          <w:sz w:val="20"/>
+                          <w:szCs w:val="20"/>
+                        </w:rPr>
+                        <w:t xml:space="preserve"> </w:t>
+                      </w:r>
+                      <w:r>
+                        <w:rPr>
+                          <w:rFonts w:ascii="Segoe UI" w:hAnsi="Segoe UI" w:cs="Segoe UI"/>
+                          <w:sz w:val="20"/>
+                          <w:szCs w:val="20"/>
+                        </w:rPr>
+                        <w:t>that utilized different models for sellers</w:t>
+                      </w:r>
+                      <w:r>
+                        <w:rPr>
+                          <w:rFonts w:ascii="Segoe UI" w:hAnsi="Segoe UI" w:cs="Segoe UI"/>
+                          <w:sz w:val="20"/>
+                          <w:szCs w:val="20"/>
+                        </w:rPr>
+                        <w:t xml:space="preserve"> </w:t>
+                      </w:r>
+                      <w:r>
+                        <w:rPr>
+                          <w:rFonts w:ascii="Segoe UI" w:hAnsi="Segoe UI" w:cs="Segoe UI"/>
+                          <w:sz w:val="20"/>
+                          <w:szCs w:val="20"/>
+                        </w:rPr>
+                        <w:t>across 15 different teams within Amazon</w:t>
+                      </w:r>
+                      <w:r>
+                        <w:rPr>
+                          <w:rFonts w:ascii="Segoe UI" w:hAnsi="Segoe UI" w:cs="Segoe UI"/>
+                          <w:sz w:val="20"/>
+                          <w:szCs w:val="20"/>
+                        </w:rPr>
+                        <w:t>.</w:t>
+                      </w:r>
+                    </w:p>
+                  </w:txbxContent>
+                </v:textbox>
+                <w10:wrap anchorx="page" anchory="page"/>
+              </v:shape>
+            </w:pict>
+          </mc:Fallback>
+        </mc:AlternateContent>
+      </w:r>
+      <w:r>
+        <w:rPr>
+          <w:noProof/>
+        </w:rPr>
+        <mc:AlternateContent>
+          <mc:Choice Requires="wps">
+            <w:drawing>
+              <wp:anchor distT="0" distB="0" distL="114300" distR="114300" simplePos="0" relativeHeight="251671552" behindDoc="1" locked="0" layoutInCell="1" allowOverlap="1" wp14:anchorId="333AA665" wp14:editId="0839D7B4">
                 <wp:simplePos x="0" y="0"/>
                 <wp:positionH relativeFrom="page">
                   <wp:posOffset>372745</wp:posOffset>
@@ -1388,7 +3016,7 @@
           </mc:Choice>
           <mc:Fallback>
             <w:pict>
-              <v:shape w14:anchorId="333AA665" id="Text Box 11" o:spid="_x0000_s1029" type="#_x0000_t202" style="position:absolute;margin-left:29.35pt;margin-top:348.85pt;width:49pt;height:17.35pt;z-index:-251644928;visibility:visible;mso-wrap-style:square;mso-width-percent:0;mso-height-percent:0;mso-wrap-distance-left:9pt;mso-wrap-distance-top:0;mso-wrap-distance-right:9pt;mso-wrap-distance-bottom:0;mso-position-horizontal:absolute;mso-position-horizontal-relative:page;mso-position-vertical:absolute;mso-position-vertical-relative:page;mso-width-percent:0;mso-height-percent:0;mso-width-relative:page;mso-height-relative:page;v-text-anchor:top" o:gfxdata="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" filled="f" stroked="f">
+              <v:shape w14:anchorId="333AA665" id="Text Box 11" o:spid="_x0000_s1031" type="#_x0000_t202" style="position:absolute;margin-left:29.35pt;margin-top:348.85pt;width:49pt;height:17.35pt;z-index:-251644928;visibility:visible;mso-wrap-style:square;mso-width-percent:0;mso-height-percent:0;mso-wrap-distance-left:9pt;mso-wrap-distance-top:0;mso-wrap-distance-right:9pt;mso-wrap-distance-bottom:0;mso-position-horizontal:absolute;mso-position-horizontal-relative:page;mso-position-vertical:absolute;mso-position-vertical-relative:page;mso-width-percent:0;mso-height-percent:0;mso-width-relative:page;mso-height-relative:page;v-text-anchor:top" o:gfxdata="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" filled="f" stroked="f">
                 <v:textbox inset="0,0,0,0">
                   <w:txbxContent>
                     <w:p>
@@ -1659,7 +3287,7 @@
                                 <w:sz w:val="20"/>
                                 <w:szCs w:val="20"/>
                               </w:rPr>
-                              <w:t>AWS, EC2</w:t>
+                              <w:t>AWS</w:t>
                             </w:r>
                             <w:r>
                               <w:rPr>
@@ -1752,7 +3380,7 @@
           </mc:Choice>
           <mc:Fallback>
             <w:pict>
-              <v:shape w14:anchorId="79262DE8" id="Text Box 10" o:spid="_x0000_s1030" type="#_x0000_t202" style="position:absolute;margin-left:-2.55pt;margin-top:375.8pt;width:112.55pt;height:251.15pt;z-index:-251643904;visibility:visible;mso-wrap-style:square;mso-width-percent:0;mso-height-percent:0;mso-wrap-distance-left:9pt;mso-wrap-distance-top:0;mso-wrap-distance-right:9pt;mso-wrap-distance-bottom:0;mso-position-horizontal:absolute;mso-position-horizontal-relative:margin;mso-position-vertical:absolute;mso-position-vertical-relative:page;mso-width-percent:0;mso-height-percent:0;mso-width-relative:page;mso-height-relative:page;v-text-anchor:top" o:gfxdata="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" filled="f" stroked="f">
+              <v:shape w14:anchorId="79262DE8" id="Text Box 10" o:spid="_x0000_s1032" type="#_x0000_t202" style="position:absolute;margin-left:-2.55pt;margin-top:375.8pt;width:112.55pt;height:251.15pt;z-index:-251643904;visibility:visible;mso-wrap-style:square;mso-width-percent:0;mso-height-percent:0;mso-wrap-distance-left:9pt;mso-wrap-distance-top:0;mso-wrap-distance-right:9pt;mso-wrap-distance-bottom:0;mso-position-horizontal:absolute;mso-position-horizontal-relative:margin;mso-position-vertical:absolute;mso-position-vertical-relative:page;mso-width-percent:0;mso-height-percent:0;mso-width-relative:page;mso-height-relative:page;v-text-anchor:top" o:gfxdata="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" filled="f" stroked="f">
                 <v:textbox inset="0,0,0,0">
                   <w:txbxContent>
                     <w:p>
@@ -1847,7 +3475,7 @@
                           <w:sz w:val="20"/>
                           <w:szCs w:val="20"/>
                         </w:rPr>
-                        <w:t>AWS, EC2</w:t>
+                        <w:t>AWS</w:t>
                       </w:r>
                       <w:r>
                         <w:rPr>
@@ -1936,7 +3564,7 @@
         <mc:AlternateContent>
           <mc:Choice Requires="wps">
             <w:drawing>
-              <wp:anchor distT="0" distB="0" distL="114300" distR="114300" simplePos="0" relativeHeight="251675648" behindDoc="1" locked="0" layoutInCell="1" allowOverlap="1" wp14:anchorId="5454C24A" wp14:editId="76D26DAF">
+              <wp:anchor distT="0" distB="0" distL="114300" distR="114300" simplePos="0" relativeHeight="251675648" behindDoc="1" locked="0" layoutInCell="1" allowOverlap="1" wp14:anchorId="5454C24A" wp14:editId="05582316">
                 <wp:simplePos x="0" y="0"/>
                 <wp:positionH relativeFrom="page">
                   <wp:posOffset>361950</wp:posOffset>
@@ -2108,7 +3736,7 @@
           </mc:Choice>
           <mc:Fallback>
             <w:pict>
-              <v:shape w14:anchorId="5454C24A" id="Text Box 7" o:spid="_x0000_s1031" type="#_x0000_t202" style="position:absolute;margin-left:28.5pt;margin-top:278.25pt;width:151.5pt;height:59.25pt;z-index:-251640832;visibility:visible;mso-wrap-style:square;mso-width-percent:0;mso-height-percent:0;mso-wrap-distance-left:9pt;mso-wrap-distance-top:0;mso-wrap-distance-right:9pt;mso-wrap-distance-bottom:0;mso-position-horizontal:absolute;mso-position-horizontal-relative:page;mso-position-vertical:absolute;mso-position-vertical-relative:page;mso-width-percent:0;mso-height-percent:0;mso-width-relative:page;mso-height-relative:page;v-text-anchor:top" o:gfxdata="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" filled="f" stroked="f">
+              <v:shape w14:anchorId="5454C24A" id="Text Box 7" o:spid="_x0000_s1033" type="#_x0000_t202" style="position:absolute;margin-left:28.5pt;margin-top:278.25pt;width:151.5pt;height:59.25pt;z-index:-251640832;visibility:visible;mso-wrap-style:square;mso-width-percent:0;mso-height-percent:0;mso-wrap-distance-left:9pt;mso-wrap-distance-top:0;mso-wrap-distance-right:9pt;mso-wrap-distance-bottom:0;mso-position-horizontal:absolute;mso-position-horizontal-relative:page;mso-position-vertical:absolute;mso-position-vertical-relative:page;mso-width-percent:0;mso-height-percent:0;mso-width-relative:page;mso-height-relative:page;v-text-anchor:top" o:gfxdata="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" filled="f" stroked="f">
                 <v:textbox inset="0,0,0,0">
                   <w:txbxContent>
                     <w:p>
@@ -2208,1326 +3836,6 @@
                           <w:szCs w:val="22"/>
                         </w:rPr>
                       </w:pPr>
-                    </w:p>
-                  </w:txbxContent>
-                </v:textbox>
-                <w10:wrap anchorx="page" anchory="page"/>
-              </v:shape>
-            </w:pict>
-          </mc:Fallback>
-        </mc:AlternateContent>
-      </w:r>
-      <w:r>
-        <w:rPr>
-          <w:noProof/>
-          <w:lang w:val="fr-FR" w:eastAsia="fr-FR"/>
-        </w:rPr>
-        <mc:AlternateContent>
-          <mc:Choice Requires="wps">
-            <w:drawing>
-              <wp:anchor distT="0" distB="0" distL="114300" distR="114300" simplePos="0" relativeHeight="251715584" behindDoc="1" locked="0" layoutInCell="1" allowOverlap="1" wp14:anchorId="54DC0937" wp14:editId="01C6DB3F">
-                <wp:simplePos x="0" y="0"/>
-                <wp:positionH relativeFrom="page">
-                  <wp:posOffset>2609850</wp:posOffset>
-                </wp:positionH>
-                <wp:positionV relativeFrom="page">
-                  <wp:posOffset>790575</wp:posOffset>
-                </wp:positionV>
-                <wp:extent cx="4495800" cy="1638300"/>
-                <wp:effectExtent l="0" t="0" r="0" b="0"/>
-                <wp:wrapNone/>
-                <wp:docPr id="25" name="Text Box 25"/>
-                <wp:cNvGraphicFramePr>
-                  <a:graphicFrameLocks xmlns:a="http://schemas.openxmlformats.org/drawingml/2006/main"/>
-                </wp:cNvGraphicFramePr>
-                <a:graphic xmlns:a="http://schemas.openxmlformats.org/drawingml/2006/main">
-                  <a:graphicData uri="http://schemas.microsoft.com/office/word/2010/wordprocessingShape">
-                    <wps:wsp>
-                      <wps:cNvSpPr txBox="1">
-                        <a:spLocks noChangeArrowheads="1"/>
-                      </wps:cNvSpPr>
-                      <wps:spPr bwMode="auto">
-                        <a:xfrm>
-                          <a:off x="0" y="0"/>
-                          <a:ext cx="4495800" cy="1638300"/>
-                        </a:xfrm>
-                        <a:prstGeom prst="rect">
-                          <a:avLst/>
-                        </a:prstGeom>
-                        <a:noFill/>
-                        <a:ln>
-                          <a:noFill/>
-                        </a:ln>
-                        <a:extLst>
-                          <a:ext uri="{909E8E84-426E-40DD-AFC4-6F175D3DCCD1}">
-                            <a14:hiddenFill xmlns:a14="http://schemas.microsoft.com/office/drawing/2010/main">
-                              <a:solidFill>
-                                <a:srgbClr val="FFFFFF"/>
-                              </a:solidFill>
-                            </a14:hiddenFill>
-                          </a:ext>
-                          <a:ext uri="{91240B29-F687-4F45-9708-019B960494DF}">
-                            <a14:hiddenLine xmlns:a14="http://schemas.microsoft.com/office/drawing/2010/main" w="9525">
-                              <a:solidFill>
-                                <a:srgbClr val="000000"/>
-                              </a:solidFill>
-                              <a:miter lim="800000"/>
-                              <a:headEnd/>
-                              <a:tailEnd/>
-                            </a14:hiddenLine>
-                          </a:ext>
-                        </a:extLst>
-                      </wps:spPr>
-                      <wps:txbx>
-                        <w:txbxContent>
-                          <w:p>
-                            <w:pPr>
-                              <w:pStyle w:val="BodyText"/>
-                              <w:rPr>
-                                <w:rFonts w:ascii="Segoe UI" w:hAnsi="Segoe UI" w:cs="Segoe UI"/>
-                                <w:sz w:val="24"/>
-                                <w:szCs w:val="24"/>
-                              </w:rPr>
-                            </w:pPr>
-                            <w:r>
-                              <w:rPr>
-                                <w:rFonts w:ascii="Segoe UI" w:hAnsi="Segoe UI" w:cs="Segoe UI"/>
-                                <w:b/>
-                                <w:color w:val="2E74B5" w:themeColor="accent1" w:themeShade="BF"/>
-                                <w:sz w:val="24"/>
-                                <w:szCs w:val="24"/>
-                              </w:rPr>
-                              <w:t>A</w:t>
-                            </w:r>
-                            <w:r>
-                              <w:rPr>
-                                <w:rFonts w:ascii="Segoe UI" w:hAnsi="Segoe UI" w:cs="Segoe UI"/>
-                                <w:b/>
-                                <w:color w:val="2E74B5" w:themeColor="accent1" w:themeShade="BF"/>
-                                <w:sz w:val="24"/>
-                                <w:szCs w:val="24"/>
-                              </w:rPr>
-                              <w:t>mazon</w:t>
-                            </w:r>
-                            <w:r>
-                              <w:rPr>
-                                <w:rFonts w:ascii="Segoe UI" w:hAnsi="Segoe UI" w:cs="Segoe UI"/>
-                                <w:b/>
-                                <w:color w:val="2E74B5" w:themeColor="accent1" w:themeShade="BF"/>
-                                <w:sz w:val="24"/>
-                                <w:szCs w:val="24"/>
-                              </w:rPr>
-                              <w:t xml:space="preserve"> </w:t>
-                            </w:r>
-                            <w:r>
-                              <w:rPr>
-                                <w:rFonts w:ascii="Segoe UI" w:hAnsi="Segoe UI" w:cs="Segoe UI"/>
-                                <w:color w:val="2E74B5" w:themeColor="accent1" w:themeShade="BF"/>
-                                <w:sz w:val="24"/>
-                                <w:szCs w:val="24"/>
-                              </w:rPr>
-                              <w:t xml:space="preserve">| </w:t>
-                            </w:r>
-                            <w:r>
-                              <w:rPr>
-                                <w:rFonts w:ascii="Segoe UI" w:hAnsi="Segoe UI" w:cs="Segoe UI"/>
-                                <w:sz w:val="24"/>
-                                <w:szCs w:val="24"/>
-                              </w:rPr>
-                              <w:t>Software Development Engineer I</w:t>
-                            </w:r>
-                          </w:p>
-                          <w:p>
-                            <w:pPr>
-                              <w:pStyle w:val="BodyText"/>
-                              <w:spacing w:before="46"/>
-                              <w:rPr>
-                                <w:rFonts w:ascii="Segoe UI" w:hAnsi="Segoe UI" w:cs="Segoe UI"/>
-                                <w:i/>
-                              </w:rPr>
-                            </w:pPr>
-                            <w:r>
-                              <w:rPr>
-                                <w:rFonts w:ascii="Segoe UI" w:hAnsi="Segoe UI" w:cs="Segoe UI"/>
-                                <w:i/>
-                              </w:rPr>
-                              <w:t>February 2020 - Present</w:t>
-                            </w:r>
-                          </w:p>
-                          <w:p>
-                            <w:pPr>
-                              <w:pStyle w:val="BodyText"/>
-                              <w:numPr>
-                                <w:ilvl w:val="0"/>
-                                <w:numId w:val="4"/>
-                              </w:numPr>
-                              <w:spacing w:before="100" w:line="285" w:lineRule="auto"/>
-                              <w:rPr>
-                                <w:rFonts w:ascii="Segoe UI" w:hAnsi="Segoe UI" w:cs="Segoe UI"/>
-                                <w:sz w:val="20"/>
-                                <w:szCs w:val="20"/>
-                              </w:rPr>
-                            </w:pPr>
-                            <w:r>
-                              <w:rPr>
-                                <w:rFonts w:ascii="Segoe UI" w:hAnsi="Segoe UI" w:cs="Segoe UI"/>
-                                <w:sz w:val="20"/>
-                                <w:szCs w:val="20"/>
-                              </w:rPr>
-                              <w:t>Improved gross sales by 10% after using internal APIs to translate products to seller’s native languages.</w:t>
-                            </w:r>
-                          </w:p>
-                          <w:p>
-                            <w:pPr>
-                              <w:pStyle w:val="BodyText"/>
-                              <w:numPr>
-                                <w:ilvl w:val="0"/>
-                                <w:numId w:val="4"/>
-                              </w:numPr>
-                              <w:spacing w:before="100" w:line="285" w:lineRule="auto"/>
-                              <w:rPr>
-                                <w:rFonts w:ascii="Segoe UI" w:hAnsi="Segoe UI" w:cs="Segoe UI"/>
-                                <w:sz w:val="20"/>
-                                <w:szCs w:val="20"/>
-                              </w:rPr>
-                            </w:pPr>
-                            <w:r>
-                              <w:rPr>
-                                <w:rFonts w:ascii="Segoe UI" w:hAnsi="Segoe UI" w:cs="Segoe UI"/>
-                                <w:sz w:val="20"/>
-                                <w:szCs w:val="20"/>
-                              </w:rPr>
-                              <w:t>Decreased time to generate reports for 85,000 sellers by implementing multiple data transformers for a report system.</w:t>
-                            </w:r>
-                          </w:p>
-                        </w:txbxContent>
-                      </wps:txbx>
-                      <wps:bodyPr rot="0" vert="horz" wrap="square" lIns="0" tIns="0" rIns="0" bIns="0" anchor="t" anchorCtr="0" upright="1">
-                        <a:noAutofit/>
-                      </wps:bodyPr>
-                    </wps:wsp>
-                  </a:graphicData>
-                </a:graphic>
-                <wp14:sizeRelH relativeFrom="page">
-                  <wp14:pctWidth>0</wp14:pctWidth>
-                </wp14:sizeRelH>
-                <wp14:sizeRelV relativeFrom="page">
-                  <wp14:pctHeight>0</wp14:pctHeight>
-                </wp14:sizeRelV>
-              </wp:anchor>
-            </w:drawing>
-          </mc:Choice>
-          <mc:Fallback>
-            <w:pict>
-              <v:shape w14:anchorId="54DC0937" id="Text Box 25" o:spid="_x0000_s1032" type="#_x0000_t202" style="position:absolute;margin-left:205.5pt;margin-top:62.25pt;width:354pt;height:129pt;z-index:-251600896;visibility:visible;mso-wrap-style:square;mso-width-percent:0;mso-height-percent:0;mso-wrap-distance-left:9pt;mso-wrap-distance-top:0;mso-wrap-distance-right:9pt;mso-wrap-distance-bottom:0;mso-position-horizontal:absolute;mso-position-horizontal-relative:page;mso-position-vertical:absolute;mso-position-vertical-relative:page;mso-width-percent:0;mso-height-percent:0;mso-width-relative:page;mso-height-relative:page;v-text-anchor:top" o:gfxdata="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" filled="f" stroked="f">
-                <v:textbox inset="0,0,0,0">
-                  <w:txbxContent>
-                    <w:p>
-                      <w:pPr>
-                        <w:pStyle w:val="BodyText"/>
-                        <w:rPr>
-                          <w:rFonts w:ascii="Segoe UI" w:hAnsi="Segoe UI" w:cs="Segoe UI"/>
-                          <w:sz w:val="24"/>
-                          <w:szCs w:val="24"/>
-                        </w:rPr>
-                      </w:pPr>
-                      <w:r>
-                        <w:rPr>
-                          <w:rFonts w:ascii="Segoe UI" w:hAnsi="Segoe UI" w:cs="Segoe UI"/>
-                          <w:b/>
-                          <w:color w:val="2E74B5" w:themeColor="accent1" w:themeShade="BF"/>
-                          <w:sz w:val="24"/>
-                          <w:szCs w:val="24"/>
-                        </w:rPr>
-                        <w:t>A</w:t>
-                      </w:r>
-                      <w:r>
-                        <w:rPr>
-                          <w:rFonts w:ascii="Segoe UI" w:hAnsi="Segoe UI" w:cs="Segoe UI"/>
-                          <w:b/>
-                          <w:color w:val="2E74B5" w:themeColor="accent1" w:themeShade="BF"/>
-                          <w:sz w:val="24"/>
-                          <w:szCs w:val="24"/>
-                        </w:rPr>
-                        <w:t>mazon</w:t>
-                      </w:r>
-                      <w:r>
-                        <w:rPr>
-                          <w:rFonts w:ascii="Segoe UI" w:hAnsi="Segoe UI" w:cs="Segoe UI"/>
-                          <w:b/>
-                          <w:color w:val="2E74B5" w:themeColor="accent1" w:themeShade="BF"/>
-                          <w:sz w:val="24"/>
-                          <w:szCs w:val="24"/>
-                        </w:rPr>
-                        <w:t xml:space="preserve"> </w:t>
-                      </w:r>
-                      <w:r>
-                        <w:rPr>
-                          <w:rFonts w:ascii="Segoe UI" w:hAnsi="Segoe UI" w:cs="Segoe UI"/>
-                          <w:color w:val="2E74B5" w:themeColor="accent1" w:themeShade="BF"/>
-                          <w:sz w:val="24"/>
-                          <w:szCs w:val="24"/>
-                        </w:rPr>
-                        <w:t xml:space="preserve">| </w:t>
-                      </w:r>
-                      <w:r>
-                        <w:rPr>
-                          <w:rFonts w:ascii="Segoe UI" w:hAnsi="Segoe UI" w:cs="Segoe UI"/>
-                          <w:sz w:val="24"/>
-                          <w:szCs w:val="24"/>
-                        </w:rPr>
-                        <w:t>Software Development Engineer I</w:t>
-                      </w:r>
-                    </w:p>
-                    <w:p>
-                      <w:pPr>
-                        <w:pStyle w:val="BodyText"/>
-                        <w:spacing w:before="46"/>
-                        <w:rPr>
-                          <w:rFonts w:ascii="Segoe UI" w:hAnsi="Segoe UI" w:cs="Segoe UI"/>
-                          <w:i/>
-                        </w:rPr>
-                      </w:pPr>
-                      <w:r>
-                        <w:rPr>
-                          <w:rFonts w:ascii="Segoe UI" w:hAnsi="Segoe UI" w:cs="Segoe UI"/>
-                          <w:i/>
-                        </w:rPr>
-                        <w:t>February 2020 - Present</w:t>
-                      </w:r>
-                    </w:p>
-                    <w:p>
-                      <w:pPr>
-                        <w:pStyle w:val="BodyText"/>
-                        <w:numPr>
-                          <w:ilvl w:val="0"/>
-                          <w:numId w:val="4"/>
-                        </w:numPr>
-                        <w:spacing w:before="100" w:line="285" w:lineRule="auto"/>
-                        <w:rPr>
-                          <w:rFonts w:ascii="Segoe UI" w:hAnsi="Segoe UI" w:cs="Segoe UI"/>
-                          <w:sz w:val="20"/>
-                          <w:szCs w:val="20"/>
-                        </w:rPr>
-                      </w:pPr>
-                      <w:r>
-                        <w:rPr>
-                          <w:rFonts w:ascii="Segoe UI" w:hAnsi="Segoe UI" w:cs="Segoe UI"/>
-                          <w:sz w:val="20"/>
-                          <w:szCs w:val="20"/>
-                        </w:rPr>
-                        <w:t>Improved gross sales by 10% after using internal APIs to translate products to seller’s native languages.</w:t>
-                      </w:r>
-                    </w:p>
-                    <w:p>
-                      <w:pPr>
-                        <w:pStyle w:val="BodyText"/>
-                        <w:numPr>
-                          <w:ilvl w:val="0"/>
-                          <w:numId w:val="4"/>
-                        </w:numPr>
-                        <w:spacing w:before="100" w:line="285" w:lineRule="auto"/>
-                        <w:rPr>
-                          <w:rFonts w:ascii="Segoe UI" w:hAnsi="Segoe UI" w:cs="Segoe UI"/>
-                          <w:sz w:val="20"/>
-                          <w:szCs w:val="20"/>
-                        </w:rPr>
-                      </w:pPr>
-                      <w:r>
-                        <w:rPr>
-                          <w:rFonts w:ascii="Segoe UI" w:hAnsi="Segoe UI" w:cs="Segoe UI"/>
-                          <w:sz w:val="20"/>
-                          <w:szCs w:val="20"/>
-                        </w:rPr>
-                        <w:t>Decreased time to generate reports for 85,000 sellers by implementing multiple data transformers for a report system.</w:t>
-                      </w:r>
-                    </w:p>
-                  </w:txbxContent>
-                </v:textbox>
-                <w10:wrap anchorx="page" anchory="page"/>
-              </v:shape>
-            </w:pict>
-          </mc:Fallback>
-        </mc:AlternateContent>
-      </w:r>
-      <w:r>
-        <w:rPr>
-          <w:noProof/>
-          <w:lang w:val="fr-FR" w:eastAsia="fr-FR"/>
-        </w:rPr>
-        <mc:AlternateContent>
-          <mc:Choice Requires="wps">
-            <w:drawing>
-              <wp:anchor distT="0" distB="0" distL="114300" distR="114300" simplePos="0" relativeHeight="251713536" behindDoc="1" locked="0" layoutInCell="1" allowOverlap="1" wp14:anchorId="458E4CEB" wp14:editId="44D5BF5A">
-                <wp:simplePos x="0" y="0"/>
-                <wp:positionH relativeFrom="page">
-                  <wp:posOffset>2612390</wp:posOffset>
-                </wp:positionH>
-                <wp:positionV relativeFrom="page">
-                  <wp:posOffset>2192655</wp:posOffset>
-                </wp:positionV>
-                <wp:extent cx="4567292" cy="3312543"/>
-                <wp:effectExtent l="0" t="0" r="5080" b="2540"/>
-                <wp:wrapNone/>
-                <wp:docPr id="24" name="Text Box 24"/>
-                <wp:cNvGraphicFramePr>
-                  <a:graphicFrameLocks xmlns:a="http://schemas.openxmlformats.org/drawingml/2006/main"/>
-                </wp:cNvGraphicFramePr>
-                <a:graphic xmlns:a="http://schemas.openxmlformats.org/drawingml/2006/main">
-                  <a:graphicData uri="http://schemas.microsoft.com/office/word/2010/wordprocessingShape">
-                    <wps:wsp>
-                      <wps:cNvSpPr txBox="1">
-                        <a:spLocks noChangeArrowheads="1"/>
-                      </wps:cNvSpPr>
-                      <wps:spPr bwMode="auto">
-                        <a:xfrm>
-                          <a:off x="0" y="0"/>
-                          <a:ext cx="4567292" cy="3312543"/>
-                        </a:xfrm>
-                        <a:prstGeom prst="rect">
-                          <a:avLst/>
-                        </a:prstGeom>
-                        <a:noFill/>
-                        <a:ln>
-                          <a:noFill/>
-                        </a:ln>
-                        <a:extLst>
-                          <a:ext uri="{909E8E84-426E-40DD-AFC4-6F175D3DCCD1}">
-                            <a14:hiddenFill xmlns:a14="http://schemas.microsoft.com/office/drawing/2010/main">
-                              <a:solidFill>
-                                <a:srgbClr val="FFFFFF"/>
-                              </a:solidFill>
-                            </a14:hiddenFill>
-                          </a:ext>
-                          <a:ext uri="{91240B29-F687-4F45-9708-019B960494DF}">
-                            <a14:hiddenLine xmlns:a14="http://schemas.microsoft.com/office/drawing/2010/main" w="9525">
-                              <a:solidFill>
-                                <a:srgbClr val="000000"/>
-                              </a:solidFill>
-                              <a:miter lim="800000"/>
-                              <a:headEnd/>
-                              <a:tailEnd/>
-                            </a14:hiddenLine>
-                          </a:ext>
-                        </a:extLst>
-                      </wps:spPr>
-                      <wps:txbx>
-                        <w:txbxContent>
-                          <w:p>
-                            <w:pPr>
-                              <w:pStyle w:val="BodyText"/>
-                              <w:rPr>
-                                <w:rFonts w:ascii="Segoe UI" w:hAnsi="Segoe UI" w:cs="Segoe UI"/>
-                                <w:sz w:val="24"/>
-                                <w:szCs w:val="24"/>
-                              </w:rPr>
-                            </w:pPr>
-                            <w:r>
-                              <w:rPr>
-                                <w:rFonts w:ascii="Segoe UI" w:hAnsi="Segoe UI" w:cs="Segoe UI"/>
-                                <w:b/>
-                                <w:color w:val="2E74B5" w:themeColor="accent1" w:themeShade="BF"/>
-                                <w:sz w:val="24"/>
-                                <w:szCs w:val="24"/>
-                              </w:rPr>
-                              <w:t xml:space="preserve">Rockford Corporation </w:t>
-                            </w:r>
-                            <w:r>
-                              <w:rPr>
-                                <w:rFonts w:ascii="Segoe UI" w:hAnsi="Segoe UI" w:cs="Segoe UI"/>
-                                <w:color w:val="2E74B5" w:themeColor="accent1" w:themeShade="BF"/>
-                                <w:sz w:val="20"/>
-                                <w:szCs w:val="20"/>
-                              </w:rPr>
-                              <w:t>|</w:t>
-                            </w:r>
-                            <w:r>
-                              <w:rPr>
-                                <w:rFonts w:ascii="Segoe UI" w:hAnsi="Segoe UI" w:cs="Segoe UI"/>
-                                <w:color w:val="2E74B5" w:themeColor="accent1" w:themeShade="BF"/>
-                                <w:sz w:val="24"/>
-                                <w:szCs w:val="24"/>
-                              </w:rPr>
-                              <w:t xml:space="preserve"> </w:t>
-                            </w:r>
-                            <w:r>
-                              <w:rPr>
-                                <w:rFonts w:ascii="Segoe UI" w:hAnsi="Segoe UI" w:cs="Segoe UI"/>
-                                <w:sz w:val="24"/>
-                                <w:szCs w:val="24"/>
-                              </w:rPr>
-                              <w:t>Software Developer Intern</w:t>
-                            </w:r>
-                          </w:p>
-                          <w:p>
-                            <w:pPr>
-                              <w:pStyle w:val="BodyText"/>
-                              <w:spacing w:before="0" w:line="360" w:lineRule="auto"/>
-                              <w:ind w:left="24"/>
-                              <w:rPr>
-                                <w:rFonts w:ascii="Segoe UI" w:hAnsi="Segoe UI" w:cs="Segoe UI"/>
-                                <w:i/>
-                              </w:rPr>
-                            </w:pPr>
-                            <w:r>
-                              <w:rPr>
-                                <w:rFonts w:ascii="Segoe UI" w:hAnsi="Segoe UI" w:cs="Segoe UI"/>
-                                <w:i/>
-                              </w:rPr>
-                              <w:t xml:space="preserve">Tempe, </w:t>
-                            </w:r>
-                            <w:proofErr w:type="gramStart"/>
-                            <w:r>
-                              <w:rPr>
-                                <w:rFonts w:ascii="Segoe UI" w:hAnsi="Segoe UI" w:cs="Segoe UI"/>
-                                <w:i/>
-                              </w:rPr>
-                              <w:t>AZ</w:t>
-                            </w:r>
-                            <w:r>
-                              <w:rPr>
-                                <w:rFonts w:ascii="Segoe UI" w:hAnsi="Segoe UI" w:cs="Segoe UI"/>
-                                <w:i/>
-                              </w:rPr>
-                              <w:t xml:space="preserve">  /</w:t>
-                            </w:r>
-                            <w:proofErr w:type="gramEnd"/>
-                            <w:r>
-                              <w:rPr>
-                                <w:rFonts w:ascii="Segoe UI" w:hAnsi="Segoe UI" w:cs="Segoe UI"/>
-                                <w:i/>
-                              </w:rPr>
-                              <w:t xml:space="preserve">  </w:t>
-                            </w:r>
-                            <w:r>
-                              <w:rPr>
-                                <w:rFonts w:ascii="Segoe UI" w:hAnsi="Segoe UI" w:cs="Segoe UI"/>
-                                <w:i/>
-                              </w:rPr>
-                              <w:t xml:space="preserve">September 2018 </w:t>
-                            </w:r>
-                            <w:r>
-                              <w:rPr>
-                                <w:rFonts w:ascii="Segoe UI" w:hAnsi="Segoe UI" w:cs="Segoe UI"/>
-                                <w:i/>
-                              </w:rPr>
-                              <w:t>–</w:t>
-                            </w:r>
-                            <w:r>
-                              <w:rPr>
-                                <w:rFonts w:ascii="Segoe UI" w:hAnsi="Segoe UI" w:cs="Segoe UI"/>
-                                <w:i/>
-                              </w:rPr>
-                              <w:t xml:space="preserve"> </w:t>
-                            </w:r>
-                            <w:r>
-                              <w:rPr>
-                                <w:rFonts w:ascii="Segoe UI" w:hAnsi="Segoe UI" w:cs="Segoe UI"/>
-                                <w:i/>
-                              </w:rPr>
-                              <w:t>Dec</w:t>
-                            </w:r>
-                            <w:r>
-                              <w:rPr>
-                                <w:rFonts w:ascii="Segoe UI" w:hAnsi="Segoe UI" w:cs="Segoe UI"/>
-                                <w:i/>
-                              </w:rPr>
-                              <w:t>ember</w:t>
-                            </w:r>
-                            <w:r>
-                              <w:rPr>
-                                <w:rFonts w:ascii="Segoe UI" w:hAnsi="Segoe UI" w:cs="Segoe UI"/>
-                                <w:i/>
-                              </w:rPr>
-                              <w:t xml:space="preserve"> 2019</w:t>
-                            </w:r>
-                            <w:r>
-                              <w:rPr>
-                                <w:rFonts w:ascii="Segoe UI" w:hAnsi="Segoe UI" w:cs="Segoe UI"/>
-                                <w:i/>
-                              </w:rPr>
-                              <w:t xml:space="preserve">       </w:t>
-                            </w:r>
-                          </w:p>
-                          <w:p>
-                            <w:pPr>
-                              <w:pStyle w:val="ListParagraph"/>
-                              <w:numPr>
-                                <w:ilvl w:val="0"/>
-                                <w:numId w:val="4"/>
-                              </w:numPr>
-                              <w:spacing w:line="276" w:lineRule="auto"/>
-                              <w:rPr>
-                                <w:rFonts w:ascii="Segoe UI" w:eastAsiaTheme="minorEastAsia" w:hAnsi="Segoe UI" w:cs="Segoe UI"/>
-                                <w:sz w:val="20"/>
-                                <w:szCs w:val="20"/>
-                                <w:lang w:eastAsia="ko-KR"/>
-                              </w:rPr>
-                            </w:pPr>
-                            <w:r>
-                              <w:rPr>
-                                <w:rFonts w:ascii="Segoe UI" w:eastAsiaTheme="minorEastAsia" w:hAnsi="Segoe UI" w:cs="Segoe UI"/>
-                                <w:sz w:val="20"/>
-                                <w:szCs w:val="20"/>
-                                <w:lang w:eastAsia="ko-KR"/>
-                              </w:rPr>
-                              <w:t xml:space="preserve">Unified multiple segregated and buggy applications by </w:t>
-                            </w:r>
-                            <w:r>
-                              <w:rPr>
-                                <w:rFonts w:ascii="Segoe UI" w:eastAsiaTheme="minorEastAsia" w:hAnsi="Segoe UI" w:cs="Segoe UI"/>
-                                <w:sz w:val="20"/>
-                                <w:szCs w:val="20"/>
-                                <w:lang w:eastAsia="ko-KR"/>
-                              </w:rPr>
-                              <w:t>design</w:t>
-                            </w:r>
-                            <w:r>
-                              <w:rPr>
-                                <w:rFonts w:ascii="Segoe UI" w:eastAsiaTheme="minorEastAsia" w:hAnsi="Segoe UI" w:cs="Segoe UI"/>
-                                <w:sz w:val="20"/>
-                                <w:szCs w:val="20"/>
-                                <w:lang w:eastAsia="ko-KR"/>
-                              </w:rPr>
-                              <w:t>ing</w:t>
-                            </w:r>
-                            <w:r>
-                              <w:rPr>
-                                <w:rFonts w:ascii="Segoe UI" w:eastAsiaTheme="minorEastAsia" w:hAnsi="Segoe UI" w:cs="Segoe UI"/>
-                                <w:sz w:val="20"/>
-                                <w:szCs w:val="20"/>
-                                <w:lang w:eastAsia="ko-KR"/>
-                              </w:rPr>
-                              <w:t xml:space="preserve"> the full stack for </w:t>
-                            </w:r>
-                            <w:r>
-                              <w:rPr>
-                                <w:rFonts w:ascii="Segoe UI" w:eastAsiaTheme="minorEastAsia" w:hAnsi="Segoe UI" w:cs="Segoe UI"/>
-                                <w:sz w:val="20"/>
-                                <w:szCs w:val="20"/>
-                                <w:lang w:eastAsia="ko-KR"/>
-                              </w:rPr>
-                              <w:t xml:space="preserve">a </w:t>
-                            </w:r>
-                            <w:r>
-                              <w:rPr>
-                                <w:rFonts w:ascii="Segoe UI" w:eastAsiaTheme="minorEastAsia" w:hAnsi="Segoe UI" w:cs="Segoe UI"/>
-                                <w:sz w:val="20"/>
-                                <w:szCs w:val="20"/>
-                                <w:lang w:eastAsia="ko-KR"/>
-                              </w:rPr>
-                              <w:t xml:space="preserve">new app using Firebase, React Native, and Redux. </w:t>
-                            </w:r>
-                          </w:p>
-                          <w:p>
-                            <w:pPr>
-                              <w:pStyle w:val="BodyText"/>
-                              <w:numPr>
-                                <w:ilvl w:val="0"/>
-                                <w:numId w:val="4"/>
-                              </w:numPr>
-                              <w:spacing w:before="38" w:line="285" w:lineRule="auto"/>
-                              <w:rPr>
-                                <w:rFonts w:ascii="Segoe UI" w:hAnsi="Segoe UI" w:cs="Segoe UI"/>
-                                <w:sz w:val="20"/>
-                                <w:szCs w:val="20"/>
-                              </w:rPr>
-                            </w:pPr>
-                            <w:r>
-                              <w:rPr>
-                                <w:rFonts w:ascii="Segoe UI" w:hAnsi="Segoe UI" w:cs="Segoe UI"/>
-                                <w:sz w:val="20"/>
-                                <w:szCs w:val="20"/>
-                              </w:rPr>
-                              <w:t>Improved the average rating from 1.90 to 2.72 and reduced customer support calls</w:t>
-                            </w:r>
-                            <w:r>
-                              <w:rPr>
-                                <w:rFonts w:ascii="Segoe UI" w:hAnsi="Segoe UI" w:cs="Segoe UI"/>
-                                <w:sz w:val="20"/>
-                                <w:szCs w:val="20"/>
-                              </w:rPr>
-                              <w:t xml:space="preserve"> for </w:t>
-                            </w:r>
-                            <w:proofErr w:type="spellStart"/>
-                            <w:r>
-                              <w:rPr>
-                                <w:rFonts w:ascii="Segoe UI" w:hAnsi="Segoe UI" w:cs="Segoe UI"/>
-                                <w:sz w:val="20"/>
-                                <w:szCs w:val="20"/>
-                              </w:rPr>
-                              <w:t>PerfectTune</w:t>
-                            </w:r>
-                            <w:proofErr w:type="spellEnd"/>
-                            <w:r>
-                              <w:rPr>
-                                <w:rFonts w:ascii="Segoe UI" w:hAnsi="Segoe UI" w:cs="Segoe UI"/>
-                                <w:sz w:val="20"/>
-                                <w:szCs w:val="20"/>
-                              </w:rPr>
-                              <w:t xml:space="preserve"> </w:t>
-                            </w:r>
-                            <w:r>
-                              <w:rPr>
-                                <w:rFonts w:ascii="Segoe UI" w:hAnsi="Segoe UI" w:cs="Segoe UI"/>
-                                <w:sz w:val="20"/>
-                                <w:szCs w:val="20"/>
-                              </w:rPr>
-                              <w:t xml:space="preserve">Android from 10 </w:t>
-                            </w:r>
-                            <w:r>
-                              <w:rPr>
-                                <w:rFonts w:ascii="Segoe UI" w:hAnsi="Segoe UI" w:cs="Segoe UI"/>
-                                <w:sz w:val="20"/>
-                                <w:szCs w:val="20"/>
-                              </w:rPr>
-                              <w:t xml:space="preserve">per month </w:t>
-                            </w:r>
-                            <w:r>
-                              <w:rPr>
-                                <w:rFonts w:ascii="Segoe UI" w:hAnsi="Segoe UI" w:cs="Segoe UI"/>
-                                <w:sz w:val="20"/>
-                                <w:szCs w:val="20"/>
-                              </w:rPr>
-                              <w:t>to 1</w:t>
-                            </w:r>
-                            <w:r>
-                              <w:rPr>
-                                <w:rFonts w:ascii="Segoe UI" w:hAnsi="Segoe UI" w:cs="Segoe UI"/>
-                                <w:sz w:val="20"/>
-                                <w:szCs w:val="20"/>
-                              </w:rPr>
-                              <w:t xml:space="preserve"> by analyzing customer complaints and redeveloped critical functionality in a matter of three weeks.</w:t>
-                            </w:r>
-                          </w:p>
-                          <w:p>
-                            <w:pPr>
-                              <w:pStyle w:val="BodyText"/>
-                              <w:numPr>
-                                <w:ilvl w:val="0"/>
-                                <w:numId w:val="4"/>
-                              </w:numPr>
-                              <w:spacing w:before="38" w:line="285" w:lineRule="auto"/>
-                              <w:rPr>
-                                <w:rFonts w:ascii="Segoe UI" w:hAnsi="Segoe UI" w:cs="Segoe UI"/>
-                                <w:sz w:val="20"/>
-                                <w:szCs w:val="20"/>
-                              </w:rPr>
-                            </w:pPr>
-                            <w:r>
-                              <w:rPr>
-                                <w:rFonts w:ascii="Segoe UI" w:hAnsi="Segoe UI" w:cs="Segoe UI"/>
-                                <w:sz w:val="20"/>
-                                <w:szCs w:val="20"/>
-                              </w:rPr>
-                              <w:t>Reduced q</w:t>
-                            </w:r>
-                            <w:r>
-                              <w:rPr>
-                                <w:rFonts w:ascii="Segoe UI" w:hAnsi="Segoe UI" w:cs="Segoe UI"/>
-                                <w:sz w:val="20"/>
-                                <w:szCs w:val="20"/>
-                              </w:rPr>
-                              <w:t xml:space="preserve">uery time for a critical </w:t>
-                            </w:r>
-                            <w:r>
-                              <w:rPr>
-                                <w:rFonts w:ascii="Segoe UI" w:hAnsi="Segoe UI" w:cs="Segoe UI"/>
-                                <w:sz w:val="20"/>
-                                <w:szCs w:val="20"/>
-                              </w:rPr>
-                              <w:t xml:space="preserve">product </w:t>
-                            </w:r>
-                            <w:r>
-                              <w:rPr>
-                                <w:rFonts w:ascii="Segoe UI" w:hAnsi="Segoe UI" w:cs="Segoe UI"/>
-                                <w:sz w:val="20"/>
-                                <w:szCs w:val="20"/>
-                              </w:rPr>
-                              <w:t xml:space="preserve">testing </w:t>
-                            </w:r>
-                            <w:r>
-                              <w:rPr>
-                                <w:rFonts w:ascii="Segoe UI" w:hAnsi="Segoe UI" w:cs="Segoe UI"/>
-                                <w:sz w:val="20"/>
-                                <w:szCs w:val="20"/>
-                              </w:rPr>
-                              <w:t xml:space="preserve">database </w:t>
-                            </w:r>
-                            <w:r>
-                              <w:rPr>
-                                <w:rFonts w:ascii="Segoe UI" w:hAnsi="Segoe UI" w:cs="Segoe UI"/>
-                                <w:sz w:val="20"/>
-                                <w:szCs w:val="20"/>
-                              </w:rPr>
-                              <w:t>by over 100%</w:t>
-                            </w:r>
-                            <w:r>
-                              <w:rPr>
-                                <w:rFonts w:ascii="Segoe UI" w:hAnsi="Segoe UI" w:cs="Segoe UI"/>
-                                <w:sz w:val="20"/>
-                                <w:szCs w:val="20"/>
-                              </w:rPr>
-                              <w:t xml:space="preserve"> after </w:t>
-                            </w:r>
-                            <w:r>
-                              <w:rPr>
-                                <w:rFonts w:ascii="Segoe UI" w:hAnsi="Segoe UI" w:cs="Segoe UI"/>
-                                <w:sz w:val="20"/>
-                                <w:szCs w:val="20"/>
-                              </w:rPr>
-                              <w:t xml:space="preserve">excess inner joins </w:t>
-                            </w:r>
-                            <w:r>
-                              <w:rPr>
-                                <w:rFonts w:ascii="Segoe UI" w:hAnsi="Segoe UI" w:cs="Segoe UI"/>
-                                <w:sz w:val="20"/>
-                                <w:szCs w:val="20"/>
-                              </w:rPr>
-                              <w:t xml:space="preserve">were </w:t>
-                            </w:r>
-                            <w:r>
-                              <w:rPr>
-                                <w:rFonts w:ascii="Segoe UI" w:hAnsi="Segoe UI" w:cs="Segoe UI"/>
-                                <w:sz w:val="20"/>
-                                <w:szCs w:val="20"/>
-                              </w:rPr>
-                              <w:t>removed due to</w:t>
-                            </w:r>
-                            <w:r>
-                              <w:rPr>
-                                <w:rFonts w:ascii="Segoe UI" w:hAnsi="Segoe UI" w:cs="Segoe UI"/>
-                                <w:sz w:val="20"/>
-                                <w:szCs w:val="20"/>
-                              </w:rPr>
-                              <w:t xml:space="preserve"> a complete redesign</w:t>
-                            </w:r>
-                            <w:r>
-                              <w:rPr>
-                                <w:rFonts w:ascii="Segoe UI" w:hAnsi="Segoe UI" w:cs="Segoe UI"/>
-                                <w:sz w:val="20"/>
-                                <w:szCs w:val="20"/>
-                              </w:rPr>
-                              <w:t xml:space="preserve"> from </w:t>
-                            </w:r>
-                            <w:proofErr w:type="spellStart"/>
-                            <w:r>
-                              <w:rPr>
-                                <w:rFonts w:ascii="Segoe UI" w:hAnsi="Segoe UI" w:cs="Segoe UI"/>
-                                <w:sz w:val="20"/>
-                                <w:szCs w:val="20"/>
-                              </w:rPr>
-                              <w:t>OracleSQL</w:t>
-                            </w:r>
-                            <w:proofErr w:type="spellEnd"/>
-                            <w:r>
-                              <w:rPr>
-                                <w:rFonts w:ascii="Segoe UI" w:hAnsi="Segoe UI" w:cs="Segoe UI"/>
-                                <w:sz w:val="20"/>
-                                <w:szCs w:val="20"/>
-                              </w:rPr>
-                              <w:t xml:space="preserve"> to MongoDB.</w:t>
-                            </w:r>
-                          </w:p>
-                          <w:p>
-                            <w:pPr>
-                              <w:pStyle w:val="BodyText"/>
-                              <w:numPr>
-                                <w:ilvl w:val="0"/>
-                                <w:numId w:val="4"/>
-                              </w:numPr>
-                              <w:spacing w:before="38" w:line="285" w:lineRule="auto"/>
-                              <w:rPr>
-                                <w:rFonts w:ascii="Segoe UI" w:hAnsi="Segoe UI" w:cs="Segoe UI"/>
-                                <w:sz w:val="20"/>
-                                <w:szCs w:val="20"/>
-                              </w:rPr>
-                            </w:pPr>
-                            <w:r>
-                              <w:rPr>
-                                <w:rFonts w:ascii="Segoe UI" w:hAnsi="Segoe UI" w:cs="Segoe UI"/>
-                                <w:sz w:val="20"/>
-                                <w:szCs w:val="20"/>
-                              </w:rPr>
-                              <w:t>Enhanced c</w:t>
-                            </w:r>
-                            <w:r>
-                              <w:rPr>
-                                <w:rFonts w:ascii="Segoe UI" w:hAnsi="Segoe UI" w:cs="Segoe UI"/>
-                                <w:sz w:val="20"/>
-                                <w:szCs w:val="20"/>
-                              </w:rPr>
-                              <w:t>ode legibility and efficiency by completely rewriting an Arduino codebase, implementing a task scheduler and coding practices.</w:t>
-                            </w:r>
-                          </w:p>
-                        </w:txbxContent>
-                      </wps:txbx>
-                      <wps:bodyPr rot="0" vert="horz" wrap="square" lIns="0" tIns="0" rIns="0" bIns="0" anchor="t" anchorCtr="0" upright="1">
-                        <a:noAutofit/>
-                      </wps:bodyPr>
-                    </wps:wsp>
-                  </a:graphicData>
-                </a:graphic>
-                <wp14:sizeRelH relativeFrom="page">
-                  <wp14:pctWidth>0</wp14:pctWidth>
-                </wp14:sizeRelH>
-                <wp14:sizeRelV relativeFrom="page">
-                  <wp14:pctHeight>0</wp14:pctHeight>
-                </wp14:sizeRelV>
-              </wp:anchor>
-            </w:drawing>
-          </mc:Choice>
-          <mc:Fallback>
-            <w:pict>
-              <v:shape w14:anchorId="458E4CEB" id="Text Box 24" o:spid="_x0000_s1033" type="#_x0000_t202" style="position:absolute;margin-left:205.7pt;margin-top:172.65pt;width:359.65pt;height:260.85pt;z-index:-251602944;visibility:visible;mso-wrap-style:square;mso-width-percent:0;mso-height-percent:0;mso-wrap-distance-left:9pt;mso-wrap-distance-top:0;mso-wrap-distance-right:9pt;mso-wrap-distance-bottom:0;mso-position-horizontal:absolute;mso-position-horizontal-relative:page;mso-position-vertical:absolute;mso-position-vertical-relative:page;mso-width-percent:0;mso-height-percent:0;mso-width-relative:page;mso-height-relative:page;v-text-anchor:top" o:gfxdata="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" filled="f" stroked="f">
-                <v:textbox inset="0,0,0,0">
-                  <w:txbxContent>
-                    <w:p>
-                      <w:pPr>
-                        <w:pStyle w:val="BodyText"/>
-                        <w:rPr>
-                          <w:rFonts w:ascii="Segoe UI" w:hAnsi="Segoe UI" w:cs="Segoe UI"/>
-                          <w:sz w:val="24"/>
-                          <w:szCs w:val="24"/>
-                        </w:rPr>
-                      </w:pPr>
-                      <w:r>
-                        <w:rPr>
-                          <w:rFonts w:ascii="Segoe UI" w:hAnsi="Segoe UI" w:cs="Segoe UI"/>
-                          <w:b/>
-                          <w:color w:val="2E74B5" w:themeColor="accent1" w:themeShade="BF"/>
-                          <w:sz w:val="24"/>
-                          <w:szCs w:val="24"/>
-                        </w:rPr>
-                        <w:t xml:space="preserve">Rockford Corporation </w:t>
-                      </w:r>
-                      <w:r>
-                        <w:rPr>
-                          <w:rFonts w:ascii="Segoe UI" w:hAnsi="Segoe UI" w:cs="Segoe UI"/>
-                          <w:color w:val="2E74B5" w:themeColor="accent1" w:themeShade="BF"/>
-                          <w:sz w:val="20"/>
-                          <w:szCs w:val="20"/>
-                        </w:rPr>
-                        <w:t>|</w:t>
-                      </w:r>
-                      <w:r>
-                        <w:rPr>
-                          <w:rFonts w:ascii="Segoe UI" w:hAnsi="Segoe UI" w:cs="Segoe UI"/>
-                          <w:color w:val="2E74B5" w:themeColor="accent1" w:themeShade="BF"/>
-                          <w:sz w:val="24"/>
-                          <w:szCs w:val="24"/>
-                        </w:rPr>
-                        <w:t xml:space="preserve"> </w:t>
-                      </w:r>
-                      <w:r>
-                        <w:rPr>
-                          <w:rFonts w:ascii="Segoe UI" w:hAnsi="Segoe UI" w:cs="Segoe UI"/>
-                          <w:sz w:val="24"/>
-                          <w:szCs w:val="24"/>
-                        </w:rPr>
-                        <w:t>Software Developer Intern</w:t>
-                      </w:r>
-                    </w:p>
-                    <w:p>
-                      <w:pPr>
-                        <w:pStyle w:val="BodyText"/>
-                        <w:spacing w:before="0" w:line="360" w:lineRule="auto"/>
-                        <w:ind w:left="24"/>
-                        <w:rPr>
-                          <w:rFonts w:ascii="Segoe UI" w:hAnsi="Segoe UI" w:cs="Segoe UI"/>
-                          <w:i/>
-                        </w:rPr>
-                      </w:pPr>
-                      <w:r>
-                        <w:rPr>
-                          <w:rFonts w:ascii="Segoe UI" w:hAnsi="Segoe UI" w:cs="Segoe UI"/>
-                          <w:i/>
-                        </w:rPr>
-                        <w:t xml:space="preserve">Tempe, </w:t>
-                      </w:r>
-                      <w:proofErr w:type="gramStart"/>
-                      <w:r>
-                        <w:rPr>
-                          <w:rFonts w:ascii="Segoe UI" w:hAnsi="Segoe UI" w:cs="Segoe UI"/>
-                          <w:i/>
-                        </w:rPr>
-                        <w:t>AZ</w:t>
-                      </w:r>
-                      <w:r>
-                        <w:rPr>
-                          <w:rFonts w:ascii="Segoe UI" w:hAnsi="Segoe UI" w:cs="Segoe UI"/>
-                          <w:i/>
-                        </w:rPr>
-                        <w:t xml:space="preserve">  /</w:t>
-                      </w:r>
-                      <w:proofErr w:type="gramEnd"/>
-                      <w:r>
-                        <w:rPr>
-                          <w:rFonts w:ascii="Segoe UI" w:hAnsi="Segoe UI" w:cs="Segoe UI"/>
-                          <w:i/>
-                        </w:rPr>
-                        <w:t xml:space="preserve">  </w:t>
-                      </w:r>
-                      <w:r>
-                        <w:rPr>
-                          <w:rFonts w:ascii="Segoe UI" w:hAnsi="Segoe UI" w:cs="Segoe UI"/>
-                          <w:i/>
-                        </w:rPr>
-                        <w:t xml:space="preserve">September 2018 </w:t>
-                      </w:r>
-                      <w:r>
-                        <w:rPr>
-                          <w:rFonts w:ascii="Segoe UI" w:hAnsi="Segoe UI" w:cs="Segoe UI"/>
-                          <w:i/>
-                        </w:rPr>
-                        <w:t>–</w:t>
-                      </w:r>
-                      <w:r>
-                        <w:rPr>
-                          <w:rFonts w:ascii="Segoe UI" w:hAnsi="Segoe UI" w:cs="Segoe UI"/>
-                          <w:i/>
-                        </w:rPr>
-                        <w:t xml:space="preserve"> </w:t>
-                      </w:r>
-                      <w:r>
-                        <w:rPr>
-                          <w:rFonts w:ascii="Segoe UI" w:hAnsi="Segoe UI" w:cs="Segoe UI"/>
-                          <w:i/>
-                        </w:rPr>
-                        <w:t>Dec</w:t>
-                      </w:r>
-                      <w:r>
-                        <w:rPr>
-                          <w:rFonts w:ascii="Segoe UI" w:hAnsi="Segoe UI" w:cs="Segoe UI"/>
-                          <w:i/>
-                        </w:rPr>
-                        <w:t>ember</w:t>
-                      </w:r>
-                      <w:r>
-                        <w:rPr>
-                          <w:rFonts w:ascii="Segoe UI" w:hAnsi="Segoe UI" w:cs="Segoe UI"/>
-                          <w:i/>
-                        </w:rPr>
-                        <w:t xml:space="preserve"> 2019</w:t>
-                      </w:r>
-                      <w:r>
-                        <w:rPr>
-                          <w:rFonts w:ascii="Segoe UI" w:hAnsi="Segoe UI" w:cs="Segoe UI"/>
-                          <w:i/>
-                        </w:rPr>
-                        <w:t xml:space="preserve">       </w:t>
-                      </w:r>
-                    </w:p>
-                    <w:p>
-                      <w:pPr>
-                        <w:pStyle w:val="ListParagraph"/>
-                        <w:numPr>
-                          <w:ilvl w:val="0"/>
-                          <w:numId w:val="4"/>
-                        </w:numPr>
-                        <w:spacing w:line="276" w:lineRule="auto"/>
-                        <w:rPr>
-                          <w:rFonts w:ascii="Segoe UI" w:eastAsiaTheme="minorEastAsia" w:hAnsi="Segoe UI" w:cs="Segoe UI"/>
-                          <w:sz w:val="20"/>
-                          <w:szCs w:val="20"/>
-                          <w:lang w:eastAsia="ko-KR"/>
-                        </w:rPr>
-                      </w:pPr>
-                      <w:r>
-                        <w:rPr>
-                          <w:rFonts w:ascii="Segoe UI" w:eastAsiaTheme="minorEastAsia" w:hAnsi="Segoe UI" w:cs="Segoe UI"/>
-                          <w:sz w:val="20"/>
-                          <w:szCs w:val="20"/>
-                          <w:lang w:eastAsia="ko-KR"/>
-                        </w:rPr>
-                        <w:t xml:space="preserve">Unified multiple segregated and buggy applications by </w:t>
-                      </w:r>
-                      <w:r>
-                        <w:rPr>
-                          <w:rFonts w:ascii="Segoe UI" w:eastAsiaTheme="minorEastAsia" w:hAnsi="Segoe UI" w:cs="Segoe UI"/>
-                          <w:sz w:val="20"/>
-                          <w:szCs w:val="20"/>
-                          <w:lang w:eastAsia="ko-KR"/>
-                        </w:rPr>
-                        <w:t>design</w:t>
-                      </w:r>
-                      <w:r>
-                        <w:rPr>
-                          <w:rFonts w:ascii="Segoe UI" w:eastAsiaTheme="minorEastAsia" w:hAnsi="Segoe UI" w:cs="Segoe UI"/>
-                          <w:sz w:val="20"/>
-                          <w:szCs w:val="20"/>
-                          <w:lang w:eastAsia="ko-KR"/>
-                        </w:rPr>
-                        <w:t>ing</w:t>
-                      </w:r>
-                      <w:r>
-                        <w:rPr>
-                          <w:rFonts w:ascii="Segoe UI" w:eastAsiaTheme="minorEastAsia" w:hAnsi="Segoe UI" w:cs="Segoe UI"/>
-                          <w:sz w:val="20"/>
-                          <w:szCs w:val="20"/>
-                          <w:lang w:eastAsia="ko-KR"/>
-                        </w:rPr>
-                        <w:t xml:space="preserve"> the full stack for </w:t>
-                      </w:r>
-                      <w:r>
-                        <w:rPr>
-                          <w:rFonts w:ascii="Segoe UI" w:eastAsiaTheme="minorEastAsia" w:hAnsi="Segoe UI" w:cs="Segoe UI"/>
-                          <w:sz w:val="20"/>
-                          <w:szCs w:val="20"/>
-                          <w:lang w:eastAsia="ko-KR"/>
-                        </w:rPr>
-                        <w:t xml:space="preserve">a </w:t>
-                      </w:r>
-                      <w:r>
-                        <w:rPr>
-                          <w:rFonts w:ascii="Segoe UI" w:eastAsiaTheme="minorEastAsia" w:hAnsi="Segoe UI" w:cs="Segoe UI"/>
-                          <w:sz w:val="20"/>
-                          <w:szCs w:val="20"/>
-                          <w:lang w:eastAsia="ko-KR"/>
-                        </w:rPr>
-                        <w:t xml:space="preserve">new app using Firebase, React Native, and Redux. </w:t>
-                      </w:r>
-                    </w:p>
-                    <w:p>
-                      <w:pPr>
-                        <w:pStyle w:val="BodyText"/>
-                        <w:numPr>
-                          <w:ilvl w:val="0"/>
-                          <w:numId w:val="4"/>
-                        </w:numPr>
-                        <w:spacing w:before="38" w:line="285" w:lineRule="auto"/>
-                        <w:rPr>
-                          <w:rFonts w:ascii="Segoe UI" w:hAnsi="Segoe UI" w:cs="Segoe UI"/>
-                          <w:sz w:val="20"/>
-                          <w:szCs w:val="20"/>
-                        </w:rPr>
-                      </w:pPr>
-                      <w:r>
-                        <w:rPr>
-                          <w:rFonts w:ascii="Segoe UI" w:hAnsi="Segoe UI" w:cs="Segoe UI"/>
-                          <w:sz w:val="20"/>
-                          <w:szCs w:val="20"/>
-                        </w:rPr>
-                        <w:t>Improved the average rating from 1.90 to 2.72 and reduced customer support calls</w:t>
-                      </w:r>
-                      <w:r>
-                        <w:rPr>
-                          <w:rFonts w:ascii="Segoe UI" w:hAnsi="Segoe UI" w:cs="Segoe UI"/>
-                          <w:sz w:val="20"/>
-                          <w:szCs w:val="20"/>
-                        </w:rPr>
-                        <w:t xml:space="preserve"> for </w:t>
-                      </w:r>
-                      <w:proofErr w:type="spellStart"/>
-                      <w:r>
-                        <w:rPr>
-                          <w:rFonts w:ascii="Segoe UI" w:hAnsi="Segoe UI" w:cs="Segoe UI"/>
-                          <w:sz w:val="20"/>
-                          <w:szCs w:val="20"/>
-                        </w:rPr>
-                        <w:t>PerfectTune</w:t>
-                      </w:r>
-                      <w:proofErr w:type="spellEnd"/>
-                      <w:r>
-                        <w:rPr>
-                          <w:rFonts w:ascii="Segoe UI" w:hAnsi="Segoe UI" w:cs="Segoe UI"/>
-                          <w:sz w:val="20"/>
-                          <w:szCs w:val="20"/>
-                        </w:rPr>
-                        <w:t xml:space="preserve"> </w:t>
-                      </w:r>
-                      <w:r>
-                        <w:rPr>
-                          <w:rFonts w:ascii="Segoe UI" w:hAnsi="Segoe UI" w:cs="Segoe UI"/>
-                          <w:sz w:val="20"/>
-                          <w:szCs w:val="20"/>
-                        </w:rPr>
-                        <w:t xml:space="preserve">Android from 10 </w:t>
-                      </w:r>
-                      <w:r>
-                        <w:rPr>
-                          <w:rFonts w:ascii="Segoe UI" w:hAnsi="Segoe UI" w:cs="Segoe UI"/>
-                          <w:sz w:val="20"/>
-                          <w:szCs w:val="20"/>
-                        </w:rPr>
-                        <w:t xml:space="preserve">per month </w:t>
-                      </w:r>
-                      <w:r>
-                        <w:rPr>
-                          <w:rFonts w:ascii="Segoe UI" w:hAnsi="Segoe UI" w:cs="Segoe UI"/>
-                          <w:sz w:val="20"/>
-                          <w:szCs w:val="20"/>
-                        </w:rPr>
-                        <w:t>to 1</w:t>
-                      </w:r>
-                      <w:r>
-                        <w:rPr>
-                          <w:rFonts w:ascii="Segoe UI" w:hAnsi="Segoe UI" w:cs="Segoe UI"/>
-                          <w:sz w:val="20"/>
-                          <w:szCs w:val="20"/>
-                        </w:rPr>
-                        <w:t xml:space="preserve"> by analyzing customer complaints and redeveloped critical functionality in a matter of three weeks.</w:t>
-                      </w:r>
-                    </w:p>
-                    <w:p>
-                      <w:pPr>
-                        <w:pStyle w:val="BodyText"/>
-                        <w:numPr>
-                          <w:ilvl w:val="0"/>
-                          <w:numId w:val="4"/>
-                        </w:numPr>
-                        <w:spacing w:before="38" w:line="285" w:lineRule="auto"/>
-                        <w:rPr>
-                          <w:rFonts w:ascii="Segoe UI" w:hAnsi="Segoe UI" w:cs="Segoe UI"/>
-                          <w:sz w:val="20"/>
-                          <w:szCs w:val="20"/>
-                        </w:rPr>
-                      </w:pPr>
-                      <w:r>
-                        <w:rPr>
-                          <w:rFonts w:ascii="Segoe UI" w:hAnsi="Segoe UI" w:cs="Segoe UI"/>
-                          <w:sz w:val="20"/>
-                          <w:szCs w:val="20"/>
-                        </w:rPr>
-                        <w:t>Reduced q</w:t>
-                      </w:r>
-                      <w:r>
-                        <w:rPr>
-                          <w:rFonts w:ascii="Segoe UI" w:hAnsi="Segoe UI" w:cs="Segoe UI"/>
-                          <w:sz w:val="20"/>
-                          <w:szCs w:val="20"/>
-                        </w:rPr>
-                        <w:t xml:space="preserve">uery time for a critical </w:t>
-                      </w:r>
-                      <w:r>
-                        <w:rPr>
-                          <w:rFonts w:ascii="Segoe UI" w:hAnsi="Segoe UI" w:cs="Segoe UI"/>
-                          <w:sz w:val="20"/>
-                          <w:szCs w:val="20"/>
-                        </w:rPr>
-                        <w:t xml:space="preserve">product </w:t>
-                      </w:r>
-                      <w:r>
-                        <w:rPr>
-                          <w:rFonts w:ascii="Segoe UI" w:hAnsi="Segoe UI" w:cs="Segoe UI"/>
-                          <w:sz w:val="20"/>
-                          <w:szCs w:val="20"/>
-                        </w:rPr>
-                        <w:t xml:space="preserve">testing </w:t>
-                      </w:r>
-                      <w:r>
-                        <w:rPr>
-                          <w:rFonts w:ascii="Segoe UI" w:hAnsi="Segoe UI" w:cs="Segoe UI"/>
-                          <w:sz w:val="20"/>
-                          <w:szCs w:val="20"/>
-                        </w:rPr>
-                        <w:t xml:space="preserve">database </w:t>
-                      </w:r>
-                      <w:r>
-                        <w:rPr>
-                          <w:rFonts w:ascii="Segoe UI" w:hAnsi="Segoe UI" w:cs="Segoe UI"/>
-                          <w:sz w:val="20"/>
-                          <w:szCs w:val="20"/>
-                        </w:rPr>
-                        <w:t>by over 100%</w:t>
-                      </w:r>
-                      <w:r>
-                        <w:rPr>
-                          <w:rFonts w:ascii="Segoe UI" w:hAnsi="Segoe UI" w:cs="Segoe UI"/>
-                          <w:sz w:val="20"/>
-                          <w:szCs w:val="20"/>
-                        </w:rPr>
-                        <w:t xml:space="preserve"> after </w:t>
-                      </w:r>
-                      <w:r>
-                        <w:rPr>
-                          <w:rFonts w:ascii="Segoe UI" w:hAnsi="Segoe UI" w:cs="Segoe UI"/>
-                          <w:sz w:val="20"/>
-                          <w:szCs w:val="20"/>
-                        </w:rPr>
-                        <w:t xml:space="preserve">excess inner joins </w:t>
-                      </w:r>
-                      <w:r>
-                        <w:rPr>
-                          <w:rFonts w:ascii="Segoe UI" w:hAnsi="Segoe UI" w:cs="Segoe UI"/>
-                          <w:sz w:val="20"/>
-                          <w:szCs w:val="20"/>
-                        </w:rPr>
-                        <w:t xml:space="preserve">were </w:t>
-                      </w:r>
-                      <w:r>
-                        <w:rPr>
-                          <w:rFonts w:ascii="Segoe UI" w:hAnsi="Segoe UI" w:cs="Segoe UI"/>
-                          <w:sz w:val="20"/>
-                          <w:szCs w:val="20"/>
-                        </w:rPr>
-                        <w:t>removed due to</w:t>
-                      </w:r>
-                      <w:r>
-                        <w:rPr>
-                          <w:rFonts w:ascii="Segoe UI" w:hAnsi="Segoe UI" w:cs="Segoe UI"/>
-                          <w:sz w:val="20"/>
-                          <w:szCs w:val="20"/>
-                        </w:rPr>
-                        <w:t xml:space="preserve"> a complete redesign</w:t>
-                      </w:r>
-                      <w:r>
-                        <w:rPr>
-                          <w:rFonts w:ascii="Segoe UI" w:hAnsi="Segoe UI" w:cs="Segoe UI"/>
-                          <w:sz w:val="20"/>
-                          <w:szCs w:val="20"/>
-                        </w:rPr>
-                        <w:t xml:space="preserve"> from </w:t>
-                      </w:r>
-                      <w:proofErr w:type="spellStart"/>
-                      <w:r>
-                        <w:rPr>
-                          <w:rFonts w:ascii="Segoe UI" w:hAnsi="Segoe UI" w:cs="Segoe UI"/>
-                          <w:sz w:val="20"/>
-                          <w:szCs w:val="20"/>
-                        </w:rPr>
-                        <w:t>OracleSQL</w:t>
-                      </w:r>
-                      <w:proofErr w:type="spellEnd"/>
-                      <w:r>
-                        <w:rPr>
-                          <w:rFonts w:ascii="Segoe UI" w:hAnsi="Segoe UI" w:cs="Segoe UI"/>
-                          <w:sz w:val="20"/>
-                          <w:szCs w:val="20"/>
-                        </w:rPr>
-                        <w:t xml:space="preserve"> to MongoDB.</w:t>
-                      </w:r>
-                    </w:p>
-                    <w:p>
-                      <w:pPr>
-                        <w:pStyle w:val="BodyText"/>
-                        <w:numPr>
-                          <w:ilvl w:val="0"/>
-                          <w:numId w:val="4"/>
-                        </w:numPr>
-                        <w:spacing w:before="38" w:line="285" w:lineRule="auto"/>
-                        <w:rPr>
-                          <w:rFonts w:ascii="Segoe UI" w:hAnsi="Segoe UI" w:cs="Segoe UI"/>
-                          <w:sz w:val="20"/>
-                          <w:szCs w:val="20"/>
-                        </w:rPr>
-                      </w:pPr>
-                      <w:r>
-                        <w:rPr>
-                          <w:rFonts w:ascii="Segoe UI" w:hAnsi="Segoe UI" w:cs="Segoe UI"/>
-                          <w:sz w:val="20"/>
-                          <w:szCs w:val="20"/>
-                        </w:rPr>
-                        <w:t>Enhanced c</w:t>
-                      </w:r>
-                      <w:r>
-                        <w:rPr>
-                          <w:rFonts w:ascii="Segoe UI" w:hAnsi="Segoe UI" w:cs="Segoe UI"/>
-                          <w:sz w:val="20"/>
-                          <w:szCs w:val="20"/>
-                        </w:rPr>
-                        <w:t>ode legibility and efficiency by completely rewriting an Arduino codebase, implementing a task scheduler and coding practices.</w:t>
-                      </w:r>
                     </w:p>
                   </w:txbxContent>
                 </v:textbox>
@@ -3653,7 +3961,7 @@
           </mc:Choice>
           <mc:Fallback>
             <w:pict>
-              <v:shape w14:anchorId="3777A62F" id="Text Box 22" o:spid="_x0000_s1034" type="#_x0000_t202" style="position:absolute;margin-left:30.75pt;margin-top:51.75pt;width:145.5pt;height:43.5pt;z-index:-251656192;visibility:visible;mso-wrap-style:square;mso-width-percent:0;mso-height-percent:0;mso-wrap-distance-left:9pt;mso-wrap-distance-top:0;mso-wrap-distance-right:9pt;mso-wrap-distance-bottom:0;mso-position-horizontal:absolute;mso-position-horizontal-relative:page;mso-position-vertical:absolute;mso-position-vertical-relative:page;mso-width-percent:0;mso-height-percent:0;mso-width-relative:page;mso-height-relative:page;v-text-anchor:top" o:gfxdata="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" filled="f" stroked="f">
+              <v:shape w14:anchorId="3777A62F" id="Text Box 22" o:spid="_x0000_s1034" type="#_x0000_t202" style="position:absolute;margin-left:30.75pt;margin-top:51.75pt;width:145.5pt;height:43.5pt;z-index:-251656192;visibility:visible;mso-wrap-style:square;mso-width-percent:0;mso-height-percent:0;mso-wrap-distance-left:9pt;mso-wrap-distance-top:0;mso-wrap-distance-right:9pt;mso-wrap-distance-bottom:0;mso-position-horizontal:absolute;mso-position-horizontal-relative:page;mso-position-vertical:absolute;mso-position-vertical-relative:page;mso-width-percent:0;mso-height-percent:0;mso-width-relative:page;mso-height-relative:page;v-text-anchor:top" o:gfxdata="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" filled="f" stroked="f">
                 <v:textbox inset="0,0,0,0">
                   <w:txbxContent>
                     <w:p>
@@ -3706,7 +4014,7 @@
         <mc:AlternateContent>
           <mc:Choice Requires="wps">
             <w:drawing>
-              <wp:anchor distT="0" distB="0" distL="114300" distR="114300" simplePos="0" relativeHeight="251721728" behindDoc="1" locked="0" layoutInCell="1" allowOverlap="1" wp14:anchorId="7E2F4E98" wp14:editId="088DDE49">
+              <wp:anchor distT="0" distB="0" distL="114300" distR="114300" simplePos="0" relativeHeight="251721728" behindDoc="1" locked="0" layoutInCell="1" allowOverlap="1" wp14:anchorId="7E2F4E98" wp14:editId="4C5FBDA9">
                 <wp:simplePos x="0" y="0"/>
                 <wp:positionH relativeFrom="page">
                   <wp:posOffset>2663825</wp:posOffset>
@@ -3764,98 +4072,7 @@
                           <w:p>
                             <w:pPr>
                               <w:pStyle w:val="BodyText"/>
-                              <w:rPr>
-                                <w:rFonts w:ascii="Segoe UI" w:hAnsi="Segoe UI" w:cs="Segoe UI"/>
-                                <w:sz w:val="24"/>
-                                <w:szCs w:val="24"/>
-                                <w:lang w:eastAsia="zh-TW"/>
-                              </w:rPr>
-                            </w:pPr>
-                            <w:proofErr w:type="spellStart"/>
-                            <w:r>
-                              <w:rPr>
-                                <w:rFonts w:ascii="Segoe UI" w:hAnsi="Segoe UI" w:cs="Segoe UI"/>
-                                <w:b/>
-                                <w:color w:val="2E74B5" w:themeColor="accent1" w:themeShade="BF"/>
-                                <w:sz w:val="24"/>
-                                <w:szCs w:val="24"/>
-                              </w:rPr>
-                              <w:t>OpenChef</w:t>
-                            </w:r>
-                            <w:proofErr w:type="spellEnd"/>
-                            <w:r>
-                              <w:rPr>
-                                <w:rFonts w:ascii="Segoe UI" w:hAnsi="Segoe UI" w:cs="Segoe UI"/>
-                                <w:b/>
-                                <w:color w:val="2E74B5" w:themeColor="accent1" w:themeShade="BF"/>
-                                <w:sz w:val="24"/>
-                                <w:szCs w:val="24"/>
-                              </w:rPr>
-                              <w:t xml:space="preserve"> </w:t>
-                            </w:r>
-                            <w:r>
-                              <w:rPr>
-                                <w:rFonts w:ascii="Segoe UI" w:hAnsi="Segoe UI" w:cs="Segoe UI"/>
-                                <w:color w:val="2E74B5" w:themeColor="accent1" w:themeShade="BF"/>
-                                <w:sz w:val="24"/>
-                                <w:szCs w:val="24"/>
-                              </w:rPr>
-                              <w:t xml:space="preserve">| </w:t>
-                            </w:r>
-                            <w:r>
-                              <w:rPr>
-                                <w:rFonts w:ascii="Segoe UI" w:hAnsi="Segoe UI" w:cs="Segoe UI"/>
-                                <w:sz w:val="24"/>
-                                <w:szCs w:val="24"/>
-                              </w:rPr>
-                              <w:t>Rails &amp; Vue.js</w:t>
-                            </w:r>
-                          </w:p>
-                          <w:p>
-                            <w:pPr>
-                              <w:pStyle w:val="BodyText"/>
-                              <w:spacing w:before="46" w:line="360" w:lineRule="auto"/>
-                              <w:ind w:left="24"/>
-                              <w:rPr>
-                                <w:rFonts w:ascii="Segoe UI" w:hAnsi="Segoe UI" w:cs="Segoe UI"/>
-                              </w:rPr>
-                            </w:pPr>
-                            <w:r>
-                              <w:rPr>
-                                <w:rFonts w:ascii="Segoe UI" w:hAnsi="Segoe UI" w:cs="Segoe UI"/>
-                                <w:i/>
-                              </w:rPr>
-                              <w:t>February 2019 - Present</w:t>
-                            </w:r>
-                          </w:p>
-                          <w:p>
-                            <w:pPr>
-                              <w:pStyle w:val="ListParagraph"/>
-                              <w:numPr>
-                                <w:ilvl w:val="0"/>
-                                <w:numId w:val="4"/>
-                              </w:numPr>
-                              <w:spacing w:line="276" w:lineRule="auto"/>
-                              <w:rPr>
-                                <w:rFonts w:ascii="Segoe UI" w:hAnsi="Segoe UI" w:cs="Segoe UI"/>
-                                <w:sz w:val="20"/>
-                                <w:szCs w:val="20"/>
-                              </w:rPr>
-                            </w:pPr>
-                            <w:r>
-                              <w:rPr>
-                                <w:rFonts w:ascii="Segoe UI" w:hAnsi="Segoe UI" w:cs="Segoe UI"/>
-                                <w:sz w:val="20"/>
-                                <w:szCs w:val="20"/>
-                              </w:rPr>
-                              <w:t>Engineered a matchmaking system for people who want to eat out—but don’t want to dine alone. A personal full stack project made using Rails and Vue.js.</w:t>
-                            </w:r>
-                          </w:p>
-                          <w:p>
-                            <w:pPr>
-                              <w:pStyle w:val="BodyText"/>
                               <w:spacing w:before="100" w:line="285" w:lineRule="auto"/>
-                              <w:ind w:left="740"/>
                               <w:rPr>
                                 <w:rFonts w:ascii="Segoe UI" w:hAnsi="Segoe UI" w:cs="Segoe UI"/>
                                 <w:sz w:val="22"/>
@@ -3882,104 +4099,13 @@
           </mc:Choice>
           <mc:Fallback>
             <w:pict>
-              <v:shape w14:anchorId="7E2F4E98" id="Text Box 9" o:spid="_x0000_s1035" type="#_x0000_t202" style="position:absolute;margin-left:209.75pt;margin-top:675.85pt;width:360.1pt;height:84.75pt;z-index:-251594752;visibility:visible;mso-wrap-style:square;mso-width-percent:0;mso-height-percent:0;mso-wrap-distance-left:9pt;mso-wrap-distance-top:0;mso-wrap-distance-right:9pt;mso-wrap-distance-bottom:0;mso-position-horizontal:absolute;mso-position-horizontal-relative:page;mso-position-vertical:absolute;mso-position-vertical-relative:page;mso-width-percent:0;mso-height-percent:0;mso-width-relative:page;mso-height-relative:page;v-text-anchor:top" o:gfxdata="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" filled="f" stroked="f">
+              <v:shape w14:anchorId="7E2F4E98" id="Text Box 9" o:spid="_x0000_s1035" type="#_x0000_t202" style="position:absolute;margin-left:209.75pt;margin-top:675.85pt;width:360.1pt;height:84.75pt;z-index:-251594752;visibility:visible;mso-wrap-style:square;mso-width-percent:0;mso-height-percent:0;mso-wrap-distance-left:9pt;mso-wrap-distance-top:0;mso-wrap-distance-right:9pt;mso-wrap-distance-bottom:0;mso-position-horizontal:absolute;mso-position-horizontal-relative:page;mso-position-vertical:absolute;mso-position-vertical-relative:page;mso-width-percent:0;mso-height-percent:0;mso-width-relative:page;mso-height-relative:page;v-text-anchor:top" o:gfxdata="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" filled="f" stroked="f">
                 <v:textbox inset="0,0,0,0">
                   <w:txbxContent>
                     <w:p>
                       <w:pPr>
                         <w:pStyle w:val="BodyText"/>
-                        <w:rPr>
-                          <w:rFonts w:ascii="Segoe UI" w:hAnsi="Segoe UI" w:cs="Segoe UI"/>
-                          <w:sz w:val="24"/>
-                          <w:szCs w:val="24"/>
-                          <w:lang w:eastAsia="zh-TW"/>
-                        </w:rPr>
-                      </w:pPr>
-                      <w:proofErr w:type="spellStart"/>
-                      <w:r>
-                        <w:rPr>
-                          <w:rFonts w:ascii="Segoe UI" w:hAnsi="Segoe UI" w:cs="Segoe UI"/>
-                          <w:b/>
-                          <w:color w:val="2E74B5" w:themeColor="accent1" w:themeShade="BF"/>
-                          <w:sz w:val="24"/>
-                          <w:szCs w:val="24"/>
-                        </w:rPr>
-                        <w:t>OpenChef</w:t>
-                      </w:r>
-                      <w:proofErr w:type="spellEnd"/>
-                      <w:r>
-                        <w:rPr>
-                          <w:rFonts w:ascii="Segoe UI" w:hAnsi="Segoe UI" w:cs="Segoe UI"/>
-                          <w:b/>
-                          <w:color w:val="2E74B5" w:themeColor="accent1" w:themeShade="BF"/>
-                          <w:sz w:val="24"/>
-                          <w:szCs w:val="24"/>
-                        </w:rPr>
-                        <w:t xml:space="preserve"> </w:t>
-                      </w:r>
-                      <w:r>
-                        <w:rPr>
-                          <w:rFonts w:ascii="Segoe UI" w:hAnsi="Segoe UI" w:cs="Segoe UI"/>
-                          <w:color w:val="2E74B5" w:themeColor="accent1" w:themeShade="BF"/>
-                          <w:sz w:val="24"/>
-                          <w:szCs w:val="24"/>
-                        </w:rPr>
-                        <w:t xml:space="preserve">| </w:t>
-                      </w:r>
-                      <w:r>
-                        <w:rPr>
-                          <w:rFonts w:ascii="Segoe UI" w:hAnsi="Segoe UI" w:cs="Segoe UI"/>
-                          <w:sz w:val="24"/>
-                          <w:szCs w:val="24"/>
-                        </w:rPr>
-                        <w:t>Rails &amp; Vue.js</w:t>
-                      </w:r>
-                    </w:p>
-                    <w:p>
-                      <w:pPr>
-                        <w:pStyle w:val="BodyText"/>
-                        <w:spacing w:before="46" w:line="360" w:lineRule="auto"/>
-                        <w:ind w:left="24"/>
-                        <w:rPr>
-                          <w:rFonts w:ascii="Segoe UI" w:hAnsi="Segoe UI" w:cs="Segoe UI"/>
-                        </w:rPr>
-                      </w:pPr>
-                      <w:r>
-                        <w:rPr>
-                          <w:rFonts w:ascii="Segoe UI" w:hAnsi="Segoe UI" w:cs="Segoe UI"/>
-                          <w:i/>
-                        </w:rPr>
-                        <w:t>February 2019 - Present</w:t>
-                      </w:r>
-                    </w:p>
-                    <w:p>
-                      <w:pPr>
-                        <w:pStyle w:val="ListParagraph"/>
-                        <w:numPr>
-                          <w:ilvl w:val="0"/>
-                          <w:numId w:val="4"/>
-                        </w:numPr>
-                        <w:spacing w:line="276" w:lineRule="auto"/>
-                        <w:rPr>
-                          <w:rFonts w:ascii="Segoe UI" w:hAnsi="Segoe UI" w:cs="Segoe UI"/>
-                          <w:sz w:val="20"/>
-                          <w:szCs w:val="20"/>
-                        </w:rPr>
-                      </w:pPr>
-                      <w:r>
-                        <w:rPr>
-                          <w:rFonts w:ascii="Segoe UI" w:hAnsi="Segoe UI" w:cs="Segoe UI"/>
-                          <w:sz w:val="20"/>
-                          <w:szCs w:val="20"/>
-                        </w:rPr>
-                        <w:t>Engineered a matchmaking system for people who want to eat out—but don’t want to dine alone. A personal full stack project made using Rails and Vue.js.</w:t>
-                      </w:r>
-                    </w:p>
-                    <w:p>
-                      <w:pPr>
-                        <w:pStyle w:val="BodyText"/>
                         <w:spacing w:before="100" w:line="285" w:lineRule="auto"/>
-                        <w:ind w:left="740"/>
                         <w:rPr>
                           <w:rFonts w:ascii="Segoe UI" w:hAnsi="Segoe UI" w:cs="Segoe UI"/>
                           <w:sz w:val="22"/>
@@ -3990,242 +4116,6 @@
                   </w:txbxContent>
                 </v:textbox>
                 <w10:wrap anchorx="page" anchory="page"/>
-              </v:shape>
-            </w:pict>
-          </mc:Fallback>
-        </mc:AlternateContent>
-      </w:r>
-      <w:r>
-        <w:rPr>
-          <w:noProof/>
-        </w:rPr>
-        <mc:AlternateContent>
-          <mc:Choice Requires="wps">
-            <w:drawing>
-              <wp:anchor distT="0" distB="0" distL="114300" distR="114300" simplePos="0" relativeHeight="251720704" behindDoc="1" locked="0" layoutInCell="1" allowOverlap="1" wp14:anchorId="44B82B07" wp14:editId="418F4D62">
-                <wp:simplePos x="0" y="0"/>
-                <wp:positionH relativeFrom="page">
-                  <wp:posOffset>2704465</wp:posOffset>
-                </wp:positionH>
-                <wp:positionV relativeFrom="page">
-                  <wp:posOffset>5088890</wp:posOffset>
-                </wp:positionV>
-                <wp:extent cx="1143000" cy="225425"/>
-                <wp:effectExtent l="0" t="0" r="0" b="3175"/>
-                <wp:wrapNone/>
-                <wp:docPr id="5" name="Text Box 5"/>
-                <wp:cNvGraphicFramePr>
-                  <a:graphicFrameLocks xmlns:a="http://schemas.openxmlformats.org/drawingml/2006/main"/>
-                </wp:cNvGraphicFramePr>
-                <a:graphic xmlns:a="http://schemas.openxmlformats.org/drawingml/2006/main">
-                  <a:graphicData uri="http://schemas.microsoft.com/office/word/2010/wordprocessingShape">
-                    <wps:wsp>
-                      <wps:cNvSpPr txBox="1">
-                        <a:spLocks noChangeArrowheads="1"/>
-                      </wps:cNvSpPr>
-                      <wps:spPr bwMode="auto">
-                        <a:xfrm>
-                          <a:off x="0" y="0"/>
-                          <a:ext cx="1143000" cy="225425"/>
-                        </a:xfrm>
-                        <a:prstGeom prst="rect">
-                          <a:avLst/>
-                        </a:prstGeom>
-                        <a:noFill/>
-                        <a:ln>
-                          <a:noFill/>
-                        </a:ln>
-                        <a:extLst>
-                          <a:ext uri="{909E8E84-426E-40DD-AFC4-6F175D3DCCD1}">
-                            <a14:hiddenFill xmlns:a14="http://schemas.microsoft.com/office/drawing/2010/main">
-                              <a:solidFill>
-                                <a:srgbClr val="FFFFFF"/>
-                              </a:solidFill>
-                            </a14:hiddenFill>
-                          </a:ext>
-                          <a:ext uri="{91240B29-F687-4F45-9708-019B960494DF}">
-                            <a14:hiddenLine xmlns:a14="http://schemas.microsoft.com/office/drawing/2010/main" w="9525">
-                              <a:solidFill>
-                                <a:srgbClr val="000000"/>
-                              </a:solidFill>
-                              <a:miter lim="800000"/>
-                              <a:headEnd/>
-                              <a:tailEnd/>
-                            </a14:hiddenLine>
-                          </a:ext>
-                        </a:extLst>
-                      </wps:spPr>
-                      <wps:txbx>
-                        <w:txbxContent>
-                          <w:p>
-                            <w:pPr>
-                              <w:spacing w:before="20"/>
-                              <w:ind w:left="20"/>
-                              <w:rPr>
-                                <w:rFonts w:ascii="Open Sans"/>
-                                <w:b/>
-                                <w:sz w:val="28"/>
-                                <w:szCs w:val="28"/>
-                              </w:rPr>
-                            </w:pPr>
-                            <w:r>
-                              <w:rPr>
-                                <w:rFonts w:ascii="Open Sans"/>
-                                <w:b/>
-                                <w:sz w:val="28"/>
-                                <w:szCs w:val="28"/>
-                              </w:rPr>
-                              <w:t>PROJECTS</w:t>
-                            </w:r>
-                          </w:p>
-                          <w:p>
-                            <w:pPr>
-                              <w:spacing w:before="20"/>
-                              <w:rPr>
-                                <w:rFonts w:ascii="Open Sans"/>
-                                <w:b/>
-                                <w:sz w:val="28"/>
-                                <w:szCs w:val="28"/>
-                              </w:rPr>
-                            </w:pPr>
-                          </w:p>
-                        </w:txbxContent>
-                      </wps:txbx>
-                      <wps:bodyPr rot="0" vert="horz" wrap="square" lIns="0" tIns="0" rIns="0" bIns="0" anchor="t" anchorCtr="0" upright="1">
-                        <a:noAutofit/>
-                      </wps:bodyPr>
-                    </wps:wsp>
-                  </a:graphicData>
-                </a:graphic>
-                <wp14:sizeRelH relativeFrom="page">
-                  <wp14:pctWidth>0</wp14:pctWidth>
-                </wp14:sizeRelH>
-                <wp14:sizeRelV relativeFrom="page">
-                  <wp14:pctHeight>0</wp14:pctHeight>
-                </wp14:sizeRelV>
-              </wp:anchor>
-            </w:drawing>
-          </mc:Choice>
-          <mc:Fallback>
-            <w:pict>
-              <v:shape w14:anchorId="44B82B07" id="Text Box 5" o:spid="_x0000_s1036" type="#_x0000_t202" style="position:absolute;margin-left:212.95pt;margin-top:400.7pt;width:90pt;height:17.75pt;z-index:-251595776;visibility:visible;mso-wrap-style:square;mso-width-percent:0;mso-height-percent:0;mso-wrap-distance-left:9pt;mso-wrap-distance-top:0;mso-wrap-distance-right:9pt;mso-wrap-distance-bottom:0;mso-position-horizontal:absolute;mso-position-horizontal-relative:page;mso-position-vertical:absolute;mso-position-vertical-relative:page;mso-width-percent:0;mso-height-percent:0;mso-width-relative:page;mso-height-relative:page;v-text-anchor:top" o:gfxdata="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" filled="f" stroked="f">
-                <v:textbox inset="0,0,0,0">
-                  <w:txbxContent>
-                    <w:p>
-                      <w:pPr>
-                        <w:spacing w:before="20"/>
-                        <w:ind w:left="20"/>
-                        <w:rPr>
-                          <w:rFonts w:ascii="Open Sans"/>
-                          <w:b/>
-                          <w:sz w:val="28"/>
-                          <w:szCs w:val="28"/>
-                        </w:rPr>
-                      </w:pPr>
-                      <w:r>
-                        <w:rPr>
-                          <w:rFonts w:ascii="Open Sans"/>
-                          <w:b/>
-                          <w:sz w:val="28"/>
-                          <w:szCs w:val="28"/>
-                        </w:rPr>
-                        <w:t>PROJECTS</w:t>
-                      </w:r>
-                    </w:p>
-                    <w:p>
-                      <w:pPr>
-                        <w:spacing w:before="20"/>
-                        <w:rPr>
-                          <w:rFonts w:ascii="Open Sans"/>
-                          <w:b/>
-                          <w:sz w:val="28"/>
-                          <w:szCs w:val="28"/>
-                        </w:rPr>
-                      </w:pPr>
-                    </w:p>
-                  </w:txbxContent>
-                </v:textbox>
-                <w10:wrap anchorx="page" anchory="page"/>
-              </v:shape>
-            </w:pict>
-          </mc:Fallback>
-        </mc:AlternateContent>
-      </w:r>
-      <w:r>
-        <w:rPr>
-          <w:noProof/>
-        </w:rPr>
-        <mc:AlternateContent>
-          <mc:Choice Requires="wps">
-            <w:drawing>
-              <wp:anchor distT="0" distB="0" distL="114300" distR="114300" simplePos="0" relativeHeight="251723776" behindDoc="0" locked="0" layoutInCell="1" allowOverlap="1" wp14:anchorId="677FA5A2" wp14:editId="31987B53">
-                <wp:simplePos x="0" y="0"/>
-                <wp:positionH relativeFrom="column">
-                  <wp:posOffset>2367170</wp:posOffset>
-                </wp:positionH>
-                <wp:positionV relativeFrom="paragraph">
-                  <wp:posOffset>4954104</wp:posOffset>
-                </wp:positionV>
-                <wp:extent cx="4513580" cy="0"/>
-                <wp:effectExtent l="0" t="0" r="7620" b="12700"/>
-                <wp:wrapNone/>
-                <wp:docPr id="12" name="Straight Arrow Connector 12"/>
-                <wp:cNvGraphicFramePr>
-                  <a:graphicFrameLocks xmlns:a="http://schemas.openxmlformats.org/drawingml/2006/main"/>
-                </wp:cNvGraphicFramePr>
-                <a:graphic xmlns:a="http://schemas.openxmlformats.org/drawingml/2006/main">
-                  <a:graphicData uri="http://schemas.microsoft.com/office/word/2010/wordprocessingShape">
-                    <wps:wsp>
-                      <wps:cNvCnPr>
-                        <a:cxnSpLocks noChangeShapeType="1"/>
-                      </wps:cNvCnPr>
-                      <wps:spPr bwMode="auto">
-                        <a:xfrm>
-                          <a:off x="0" y="0"/>
-                          <a:ext cx="4513580" cy="0"/>
-                        </a:xfrm>
-                        <a:prstGeom prst="straightConnector1">
-                          <a:avLst/>
-                        </a:prstGeom>
-                        <a:ln>
-                          <a:solidFill>
-                            <a:srgbClr val="E0E0E0"/>
-                          </a:solidFill>
-                          <a:headEnd type="none" w="med" len="med"/>
-                          <a:tailEnd type="none" w="med" len="med"/>
-                        </a:ln>
-                      </wps:spPr>
-                      <wps:style>
-                        <a:lnRef idx="2">
-                          <a:schemeClr val="dk1"/>
-                        </a:lnRef>
-                        <a:fillRef idx="0">
-                          <a:schemeClr val="dk1"/>
-                        </a:fillRef>
-                        <a:effectRef idx="1">
-                          <a:schemeClr val="dk1"/>
-                        </a:effectRef>
-                        <a:fontRef idx="minor">
-                          <a:schemeClr val="tx1"/>
-                        </a:fontRef>
-                      </wps:style>
-                      <wps:bodyPr/>
-                    </wps:wsp>
-                  </a:graphicData>
-                </a:graphic>
-                <wp14:sizeRelH relativeFrom="page">
-                  <wp14:pctWidth>0</wp14:pctWidth>
-                </wp14:sizeRelH>
-                <wp14:sizeRelV relativeFrom="page">
-                  <wp14:pctHeight>0</wp14:pctHeight>
-                </wp14:sizeRelV>
-              </wp:anchor>
-            </w:drawing>
-          </mc:Choice>
-          <mc:Fallback>
-            <w:pict>
-              <v:shape w14:anchorId="5288D38D" id="Straight Arrow Connector 12" o:spid="_x0000_s1026" type="#_x0000_t32" style="position:absolute;margin-left:186.4pt;margin-top:390.1pt;width:355.4pt;height:0;z-index:251723776;visibility:visible;mso-wrap-style:square;mso-width-percent:0;mso-height-percent:0;mso-wrap-distance-left:9pt;mso-wrap-distance-top:0;mso-wrap-distance-right:9pt;mso-wrap-distance-bottom:0;mso-position-horizontal:absolute;mso-position-horizontal-relative:text;mso-position-vertical:absolute;mso-position-vertical-relative:text;mso-width-percent:0;mso-height-percent:0;mso-width-relative:page;mso-height-relative:page" o:gfxdata="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" strokecolor="#e0e0e0" strokeweight="1pt">
-                <v:stroke joinstyle="miter"/>
               </v:shape>
             </w:pict>
           </mc:Fallback>
@@ -4332,7 +4222,7 @@
           </mc:Choice>
           <mc:Fallback>
             <w:pict>
-              <v:shape w14:anchorId="015D7439" id="Text Box 17" o:spid="_x0000_s1037" type="#_x0000_t202" style="position:absolute;margin-left:54pt;margin-top:120.6pt;width:127.6pt;height:14.8pt;z-index:-251651072;visibility:visible;mso-wrap-style:square;mso-width-percent:0;mso-height-percent:0;mso-wrap-distance-left:9pt;mso-wrap-distance-top:0;mso-wrap-distance-right:9pt;mso-wrap-distance-bottom:0;mso-position-horizontal:absolute;mso-position-horizontal-relative:page;mso-position-vertical:absolute;mso-position-vertical-relative:page;mso-width-percent:0;mso-height-percent:0;mso-width-relative:page;mso-height-relative:page;v-text-anchor:top" o:gfxdata="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" filled="f" stroked="f">
+              <v:shape w14:anchorId="015D7439" id="Text Box 17" o:spid="_x0000_s1036" type="#_x0000_t202" style="position:absolute;margin-left:54pt;margin-top:120.6pt;width:127.6pt;height:14.8pt;z-index:-251651072;visibility:visible;mso-wrap-style:square;mso-width-percent:0;mso-height-percent:0;mso-wrap-distance-left:9pt;mso-wrap-distance-top:0;mso-wrap-distance-right:9pt;mso-wrap-distance-bottom:0;mso-position-horizontal:absolute;mso-position-horizontal-relative:page;mso-position-vertical:absolute;mso-position-vertical-relative:page;mso-width-percent:0;mso-height-percent:0;mso-width-relative:page;mso-height-relative:page;v-text-anchor:top" o:gfxdata="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" filled="f" stroked="f">
                 <v:textbox inset="0,0,0,0">
                   <w:txbxContent>
                     <w:p>
@@ -4478,7 +4368,7 @@
           </mc:Choice>
           <mc:Fallback>
             <w:pict>
-              <v:shape w14:anchorId="374E07E0" id="Text Box 16" o:spid="_x0000_s1038" type="#_x0000_t202" style="position:absolute;margin-left:54pt;margin-top:148.55pt;width:108.9pt;height:15.95pt;z-index:-251650048;visibility:visible;mso-wrap-style:square;mso-width-percent:0;mso-height-percent:0;mso-wrap-distance-left:9pt;mso-wrap-distance-top:0;mso-wrap-distance-right:9pt;mso-wrap-distance-bottom:0;mso-position-horizontal:absolute;mso-position-horizontal-relative:page;mso-position-vertical:absolute;mso-position-vertical-relative:page;mso-width-percent:0;mso-height-percent:0;mso-width-relative:page;mso-height-relative:page;v-text-anchor:top" o:gfxdata="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" filled="f" stroked="f">
+              <v:shape w14:anchorId="374E07E0" id="Text Box 16" o:spid="_x0000_s1037" type="#_x0000_t202" style="position:absolute;margin-left:54pt;margin-top:148.55pt;width:108.9pt;height:15.95pt;z-index:-251650048;visibility:visible;mso-wrap-style:square;mso-width-percent:0;mso-height-percent:0;mso-wrap-distance-left:9pt;mso-wrap-distance-top:0;mso-wrap-distance-right:9pt;mso-wrap-distance-bottom:0;mso-position-horizontal:absolute;mso-position-horizontal-relative:page;mso-position-vertical:absolute;mso-position-vertical-relative:page;mso-width-percent:0;mso-height-percent:0;mso-width-relative:page;mso-height-relative:page;v-text-anchor:top" o:gfxdata="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" filled="f" stroked="f">
                 <v:textbox inset="0,0,0,0">
                   <w:txbxContent>
                     <w:p>
@@ -4632,7 +4522,7 @@
           </mc:Choice>
           <mc:Fallback>
             <w:pict>
-              <v:shape w14:anchorId="56F9ECEA" id="Text Box 13" o:spid="_x0000_s1039" type="#_x0000_t202" style="position:absolute;margin-left:53.9pt;margin-top:176.65pt;width:130.95pt;height:18.75pt;z-index:-251646976;visibility:visible;mso-wrap-style:square;mso-width-percent:0;mso-height-percent:0;mso-wrap-distance-left:9pt;mso-wrap-distance-top:0;mso-wrap-distance-right:9pt;mso-wrap-distance-bottom:0;mso-position-horizontal:absolute;mso-position-horizontal-relative:page;mso-position-vertical:absolute;mso-position-vertical-relative:page;mso-width-percent:0;mso-height-percent:0;mso-width-relative:page;mso-height-relative:page;v-text-anchor:top" o:gfxdata="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" filled="f" stroked="f">
+              <v:shape w14:anchorId="56F9ECEA" id="Text Box 13" o:spid="_x0000_s1038" type="#_x0000_t202" style="position:absolute;margin-left:53.9pt;margin-top:176.65pt;width:130.95pt;height:18.75pt;z-index:-251646976;visibility:visible;mso-wrap-style:square;mso-width-percent:0;mso-height-percent:0;mso-wrap-distance-left:9pt;mso-wrap-distance-top:0;mso-wrap-distance-right:9pt;mso-wrap-distance-bottom:0;mso-position-horizontal:absolute;mso-position-horizontal-relative:page;mso-position-vertical:absolute;mso-position-vertical-relative:page;mso-width-percent:0;mso-height-percent:0;mso-width-relative:page;mso-height-relative:page;v-text-anchor:top" o:gfxdata="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" filled="f" stroked="f">
                 <v:textbox inset="0,0,0,0">
                   <w:txbxContent>
                     <w:p>
@@ -4788,7 +4678,7 @@
           </mc:Choice>
           <mc:Fallback>
             <w:pict>
-              <v:shape w14:anchorId="66DB3D1C" id="Text Box 40" o:spid="_x0000_s1040" type="#_x0000_t202" style="position:absolute;margin-left:53.95pt;margin-top:204.6pt;width:125pt;height:15.2pt;z-index:-251598848;visibility:visible;mso-wrap-style:square;mso-width-percent:0;mso-height-percent:0;mso-wrap-distance-left:9pt;mso-wrap-distance-top:0;mso-wrap-distance-right:9pt;mso-wrap-distance-bottom:0;mso-position-horizontal:absolute;mso-position-horizontal-relative:page;mso-position-vertical:absolute;mso-position-vertical-relative:page;mso-width-percent:0;mso-height-percent:0;mso-width-relative:page;mso-height-relative:page;v-text-anchor:top" o:gfxdata="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" filled="f" stroked="f">
+              <v:shape w14:anchorId="66DB3D1C" id="Text Box 40" o:spid="_x0000_s1039" type="#_x0000_t202" style="position:absolute;margin-left:53.95pt;margin-top:204.6pt;width:125pt;height:15.2pt;z-index:-251598848;visibility:visible;mso-wrap-style:square;mso-width-percent:0;mso-height-percent:0;mso-wrap-distance-left:9pt;mso-wrap-distance-top:0;mso-wrap-distance-right:9pt;mso-wrap-distance-bottom:0;mso-position-horizontal:absolute;mso-position-horizontal-relative:page;mso-position-vertical:absolute;mso-position-vertical-relative:page;mso-width-percent:0;mso-height-percent:0;mso-width-relative:page;mso-height-relative:page;v-text-anchor:top" o:gfxdata="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" filled="f" stroked="f">
                 <v:textbox inset="0,0,0,0">
                   <w:txbxContent>
                     <w:p>
@@ -5313,7 +5203,7 @@
           </mc:Choice>
           <mc:Fallback>
             <w:pict>
-              <v:shape w14:anchorId="3DEFB152" id="Text Box 8" o:spid="_x0000_s1041" type="#_x0000_t202" style="position:absolute;margin-left:30.25pt;margin-top:249.85pt;width:84pt;height:17.35pt;z-index:-251641856;visibility:visible;mso-wrap-style:square;mso-width-percent:0;mso-height-percent:0;mso-wrap-distance-left:9pt;mso-wrap-distance-top:0;mso-wrap-distance-right:9pt;mso-wrap-distance-bottom:0;mso-position-horizontal:absolute;mso-position-horizontal-relative:page;mso-position-vertical:absolute;mso-position-vertical-relative:page;mso-width-percent:0;mso-height-percent:0;mso-width-relative:page;mso-height-relative:page;v-text-anchor:top" o:gfxdata="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" filled="f" stroked="f">
+              <v:shape w14:anchorId="3DEFB152" id="Text Box 8" o:spid="_x0000_s1040" type="#_x0000_t202" style="position:absolute;margin-left:30.25pt;margin-top:249.85pt;width:84pt;height:17.35pt;z-index:-251641856;visibility:visible;mso-wrap-style:square;mso-width-percent:0;mso-height-percent:0;mso-wrap-distance-left:9pt;mso-wrap-distance-top:0;mso-wrap-distance-right:9pt;mso-wrap-distance-bottom:0;mso-position-horizontal:absolute;mso-position-horizontal-relative:page;mso-position-vertical:absolute;mso-position-vertical-relative:page;mso-width-percent:0;mso-height-percent:0;mso-width-relative:page;mso-height-relative:page;v-text-anchor:top" o:gfxdata="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" filled="f" stroked="f">
                 <v:textbox inset="0,0,0,0">
                   <w:txbxContent>
                     <w:p>
@@ -5447,7 +5337,7 @@
           </mc:Choice>
           <mc:Fallback>
             <w:pict>
-              <v:shape w14:anchorId="1627FC30" id="Text Box 14" o:spid="_x0000_s1042" type="#_x0000_t202" style="position:absolute;margin-left:206.2pt;margin-top:35.75pt;width:88.35pt;height:19.35pt;z-index:-251648000;visibility:visible;mso-wrap-style:square;mso-width-percent:0;mso-height-percent:0;mso-wrap-distance-left:9pt;mso-wrap-distance-top:0;mso-wrap-distance-right:9pt;mso-wrap-distance-bottom:0;mso-position-horizontal:absolute;mso-position-horizontal-relative:page;mso-position-vertical:absolute;mso-position-vertical-relative:page;mso-width-percent:0;mso-height-percent:0;mso-width-relative:page;mso-height-relative:page;v-text-anchor:top" o:gfxdata="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" filled="f" stroked="f">
+              <v:shape w14:anchorId="1627FC30" id="Text Box 14" o:spid="_x0000_s1041" type="#_x0000_t202" style="position:absolute;margin-left:206.2pt;margin-top:35.75pt;width:88.35pt;height:19.35pt;z-index:-251648000;visibility:visible;mso-wrap-style:square;mso-width-percent:0;mso-height-percent:0;mso-wrap-distance-left:9pt;mso-wrap-distance-top:0;mso-wrap-distance-right:9pt;mso-wrap-distance-bottom:0;mso-position-horizontal:absolute;mso-position-horizontal-relative:page;mso-position-vertical:absolute;mso-position-vertical-relative:page;mso-width-percent:0;mso-height-percent:0;mso-width-relative:page;mso-height-relative:page;v-text-anchor:top" o:gfxdata="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" filled="f" stroked="f">
                 <v:textbox inset="0,0,0,0">
                   <w:txbxContent>
                     <w:p>
@@ -5650,7 +5540,7 @@
 </file>
 
 <file path=word/numbering.xml><?xml version="1.0" encoding="utf-8"?>
-<w:numbering xmlns:wpc="http://schemas.microsoft.com/office/word/2010/wordprocessingCanvas" xmlns:cx="http://schemas.microsoft.com/office/drawing/2014/chartex" xmlns:cx1="http://schemas.microsoft.com/office/drawing/2015/9/8/chartex" xmlns:cx2="http://schemas.microsoft.com/office/drawing/2015/10/21/chartex" xmlns:cx3="http://schemas.microsoft.com/office/drawing/2016/5/9/chartex" xmlns:cx4="http://schemas.microsoft.com/office/drawing/2016/5/10/chartex" xmlns:cx5="http://schemas.microsoft.com/office/drawing/2016/5/11/chartex" xmlns:cx6="http://schemas.microsoft.com/office/drawing/2016/5/12/chartex" xmlns:cx7="http://schemas.microsoft.com/office/drawing/2016/5/13/chartex" xmlns:cx8="http://schemas.microsoft.com/office/drawing/2016/5/14/chartex" xmlns:mc="http://schemas.openxmlformats.org/markup-compatibility/2006" xmlns:aink="http://schemas.microsoft.com/office/drawing/2016/ink" xmlns:am3d="http://schemas.microsoft.com/office/drawing/2017/model3d" xmlns:o="urn:schemas-microsoft-com:office:office" xmlns:r="http://schemas.openxmlformats.org/officeDocument/2006/relationships" xmlns:m="http://schemas.openxmlformats.org/officeDocument/2006/math" xmlns:v="urn:schemas-microsoft-com:vml" xmlns:wp14="http://schemas.microsoft.com/office/word/2010/wordprocessingDrawing" xmlns:wp="http://schemas.openxmlformats.org/drawingml/2006/wordprocessingDrawing" xmlns:w10="urn:schemas-microsoft-com:office:word" xmlns:w="http://schemas.openxmlformats.org/wordprocessingml/2006/main" xmlns:w14="http://schemas.microsoft.com/office/word/2010/wordml" xmlns:w15="http://schemas.microsoft.com/office/word/2012/wordml" xmlns:w16cid="http://schemas.microsoft.com/office/word/2016/wordml/cid" xmlns:w16se="http://schemas.microsoft.com/office/word/2015/wordml/symex" xmlns:wpg="http://schemas.microsoft.com/office/word/2010/wordprocessingGroup" xmlns:wpi="http://schemas.microsoft.com/office/word/2010/wordprocessingInk" xmlns:wne="http://schemas.microsoft.com/office/word/2006/wordml" xmlns:wps="http://schemas.microsoft.com/office/word/2010/wordprocessingShape" mc:Ignorable="w14 w15 w16se w16cid wp14">
+<w:numbering xmlns:wpc="http://schemas.microsoft.com/office/word/2010/wordprocessingCanvas" xmlns:cx="http://schemas.microsoft.com/office/drawing/2014/chartex" xmlns:cx1="http://schemas.microsoft.com/office/drawing/2015/9/8/chartex" xmlns:cx2="http://schemas.microsoft.com/office/drawing/2015/10/21/chartex" xmlns:cx3="http://schemas.microsoft.com/office/drawing/2016/5/9/chartex" xmlns:cx4="http://schemas.microsoft.com/office/drawing/2016/5/10/chartex" xmlns:cx5="http://schemas.microsoft.com/office/drawing/2016/5/11/chartex" xmlns:cx6="http://schemas.microsoft.com/office/drawing/2016/5/12/chartex" xmlns:cx7="http://schemas.microsoft.com/office/drawing/2016/5/13/chartex" xmlns:cx8="http://schemas.microsoft.com/office/drawing/2016/5/14/chartex" xmlns:mc="http://schemas.openxmlformats.org/markup-compatibility/2006" xmlns:aink="http://schemas.microsoft.com/office/drawing/2016/ink" xmlns:am3d="http://schemas.microsoft.com/office/drawing/2017/model3d" xmlns:o="urn:schemas-microsoft-com:office:office" xmlns:r="http://schemas.openxmlformats.org/officeDocument/2006/relationships" xmlns:m="http://schemas.openxmlformats.org/officeDocument/2006/math" xmlns:v="urn:schemas-microsoft-com:vml" xmlns:wp14="http://schemas.microsoft.com/office/word/2010/wordprocessingDrawing" xmlns:wp="http://schemas.openxmlformats.org/drawingml/2006/wordprocessingDrawing" xmlns:w10="urn:schemas-microsoft-com:office:word" xmlns:w="http://schemas.openxmlformats.org/wordprocessingml/2006/main" xmlns:w14="http://schemas.microsoft.com/office/word/2010/wordml" xmlns:w15="http://schemas.microsoft.com/office/word/2012/wordml" xmlns:w16cex="http://schemas.microsoft.com/office/word/2018/wordml/cex" xmlns:w16cid="http://schemas.microsoft.com/office/word/2016/wordml/cid" xmlns:w16="http://schemas.microsoft.com/office/word/2018/wordml" xmlns:w16sdtdh="http://schemas.microsoft.com/office/word/2020/wordml/sdtdatahash" xmlns:w16se="http://schemas.microsoft.com/office/word/2015/wordml/symex" xmlns:wpg="http://schemas.microsoft.com/office/word/2010/wordprocessingGroup" xmlns:wpi="http://schemas.microsoft.com/office/word/2010/wordprocessingInk" xmlns:wne="http://schemas.microsoft.com/office/word/2006/wordml" xmlns:wps="http://schemas.microsoft.com/office/word/2010/wordprocessingShape" mc:Ignorable="w14 w15 w16se w16cid w16 w16cex w16sdtdh wp14">
   <w:abstractNum w:abstractNumId="0" w15:restartNumberingAfterBreak="0">
     <w:nsid w:val="188C69D2"/>
     <w:multiLevelType w:val="hybridMultilevel"/>
@@ -6329,29 +6219,29 @@
       </w:rPr>
     </w:lvl>
   </w:abstractNum>
-  <w:num w:numId="1">
+  <w:num w:numId="1" w16cid:durableId="2010406792">
     <w:abstractNumId w:val="5"/>
   </w:num>
-  <w:num w:numId="2">
+  <w:num w:numId="2" w16cid:durableId="1399284165">
     <w:abstractNumId w:val="2"/>
   </w:num>
-  <w:num w:numId="3">
+  <w:num w:numId="3" w16cid:durableId="2052265722">
     <w:abstractNumId w:val="1"/>
   </w:num>
-  <w:num w:numId="4">
+  <w:num w:numId="4" w16cid:durableId="1679313225">
     <w:abstractNumId w:val="0"/>
   </w:num>
-  <w:num w:numId="5">
+  <w:num w:numId="5" w16cid:durableId="1316030775">
     <w:abstractNumId w:val="3"/>
   </w:num>
-  <w:num w:numId="6">
+  <w:num w:numId="6" w16cid:durableId="368260857">
     <w:abstractNumId w:val="4"/>
   </w:num>
 </w:numbering>
 </file>
 
 <file path=word/styles.xml><?xml version="1.0" encoding="utf-8"?>
-<w:styles xmlns:mc="http://schemas.openxmlformats.org/markup-compatibility/2006" xmlns:r="http://schemas.openxmlformats.org/officeDocument/2006/relationships" xmlns:w="http://schemas.openxmlformats.org/wordprocessingml/2006/main" xmlns:w14="http://schemas.microsoft.com/office/word/2010/wordml" xmlns:w15="http://schemas.microsoft.com/office/word/2012/wordml" xmlns:w16cid="http://schemas.microsoft.com/office/word/2016/wordml/cid" xmlns:w16se="http://schemas.microsoft.com/office/word/2015/wordml/symex" mc:Ignorable="w14 w15 w16se w16cid">
+<w:styles xmlns:mc="http://schemas.openxmlformats.org/markup-compatibility/2006" xmlns:r="http://schemas.openxmlformats.org/officeDocument/2006/relationships" xmlns:w="http://schemas.openxmlformats.org/wordprocessingml/2006/main" xmlns:w14="http://schemas.microsoft.com/office/word/2010/wordml" xmlns:w15="http://schemas.microsoft.com/office/word/2012/wordml" xmlns:w16cex="http://schemas.microsoft.com/office/word/2018/wordml/cex" xmlns:w16cid="http://schemas.microsoft.com/office/word/2016/wordml/cid" xmlns:w16="http://schemas.microsoft.com/office/word/2018/wordml" xmlns:w16sdtdh="http://schemas.microsoft.com/office/word/2020/wordml/sdtdatahash" xmlns:w16se="http://schemas.microsoft.com/office/word/2015/wordml/symex" mc:Ignorable="w14 w15 w16se w16cid w16 w16cex w16sdtdh">
   <w:docDefaults>
     <w:rPrDefault>
       <w:rPr>

</xml_diff>